<commit_message>
[S5] Indoor/outdoor pipeline with GPS heading & wind correction
</commit_message>
<xml_diff>
--- a/docs/Sprints/Sprintplan_M7.6_M8.docx
+++ b/docs/Sprints/Sprintplan_M7.6_M8.docx
@@ -320,7 +320,7 @@
     <w:p>
       <w:r>
         <w:pict w14:anchorId="2CAFD4AC">
-          <v:rect id="_x0000_i1159" style="width:0;height:1.5pt" o:hralign="center" o:hrstd="t" o:hr="t" fillcolor="#a0a0a0" stroked="f"/>
+          <v:rect id="_x0000_i1025" style="width:0;height:1.5pt" o:hralign="center" o:hrstd="t" o:hr="t" fillcolor="#a0a0a0" stroked="f"/>
         </w:pict>
       </w:r>
     </w:p>
@@ -727,7 +727,7 @@
     <w:p>
       <w:r>
         <w:pict w14:anchorId="707EA1A0">
-          <v:rect id="_x0000_i1160" style="width:0;height:1.5pt" o:hralign="center" o:hrstd="t" o:hr="t" fillcolor="#a0a0a0" stroked="f"/>
+          <v:rect id="_x0000_i1026" style="width:0;height:1.5pt" o:hralign="center" o:hrstd="t" o:hr="t" fillcolor="#a0a0a0" stroked="f"/>
         </w:pict>
       </w:r>
     </w:p>
@@ -1251,6 +1251,27 @@
       </w:r>
     </w:p>
     <w:p>
+      <w:pPr>
+        <w:rPr>
+          <w:b/>
+          <w:bCs/>
+        </w:rPr>
+      </w:pPr>
+      <w:r>
+        <w:rPr>
+          <w:b/>
+          <w:bCs/>
+        </w:rPr>
+        <w:t>Kommende sprinter (oppdatert pr 23.09.2025)</w:t>
+      </w:r>
+    </w:p>
+    <w:p>
+      <w:pPr>
+        <w:rPr>
+          <w:b/>
+          <w:bCs/>
+        </w:rPr>
+      </w:pPr>
       <w:r>
         <w:rPr>
           <w:b/>
@@ -1272,7 +1293,23 @@
           <w:b/>
           <w:bCs/>
         </w:rPr>
-        <w:t>-pipeline (</w:t>
+        <w:t>/</w:t>
+      </w:r>
+      <w:proofErr w:type="spellStart"/>
+      <w:r>
+        <w:rPr>
+          <w:b/>
+          <w:bCs/>
+        </w:rPr>
+        <w:t>outdoor</w:t>
+      </w:r>
+      <w:proofErr w:type="spellEnd"/>
+      <w:r>
+        <w:rPr>
+          <w:b/>
+          <w:bCs/>
+        </w:rPr>
+        <w:t>-pipeline + GPS/Wind (</w:t>
       </w:r>
       <w:r>
         <w:rPr>
@@ -1280,7 +1317,7 @@
           <w:b/>
           <w:bCs/>
         </w:rPr>
-        <w:t>🧪</w:t>
+        <w:t>🧪🧭💨</w:t>
       </w:r>
       <w:r>
         <w:rPr>
@@ -1289,106 +1326,272 @@
         </w:rPr>
         <w:t>)</w:t>
       </w:r>
-      <w:r>
-        <w:t xml:space="preserve"> Oppgaver</w:t>
-      </w:r>
     </w:p>
     <w:p>
+      <w:r>
+        <w:rPr>
+          <w:b/>
+          <w:bCs/>
+        </w:rPr>
+        <w:t>Oppgaver:</w:t>
+      </w:r>
+    </w:p>
+    <w:p>
       <w:pPr>
         <w:numPr>
           <w:ilvl w:val="0"/>
-          <w:numId w:val="64"/>
+          <w:numId w:val="74"/>
         </w:numPr>
       </w:pPr>
-      <w:r>
-        <w:t xml:space="preserve">Rulle/powermeter: bruk </w:t>
-      </w:r>
       <w:proofErr w:type="spellStart"/>
       <w:r>
+        <w:t>Indoor</w:t>
+      </w:r>
+      <w:proofErr w:type="spellEnd"/>
+      <w:r>
+        <w:t xml:space="preserve">: </w:t>
+      </w:r>
+      <w:proofErr w:type="spellStart"/>
+      <w:r>
         <w:t>device_watts</w:t>
       </w:r>
       <w:proofErr w:type="spellEnd"/>
       <w:r>
-        <w:t xml:space="preserve"> direkte.</w:t>
+        <w:t xml:space="preserve"> direkte, fallback-estimat når mangler (marker tydelig).</w:t>
       </w:r>
     </w:p>
     <w:p>
       <w:pPr>
         <w:numPr>
           <w:ilvl w:val="0"/>
-          <w:numId w:val="64"/>
+          <w:numId w:val="74"/>
         </w:numPr>
       </w:pPr>
       <w:proofErr w:type="spellStart"/>
       <w:r>
-        <w:t>Indoor</w:t>
+        <w:t>Outdoor</w:t>
       </w:r>
       <w:proofErr w:type="spellEnd"/>
       <w:r>
-        <w:t>-estimat-modus når watt mangler (marker tydelig).</w:t>
+        <w:t>: heading ut fra GPS-koordinater (sample[i]→sample[i+1]).</w:t>
       </w:r>
     </w:p>
     <w:p>
       <w:pPr>
         <w:numPr>
           <w:ilvl w:val="0"/>
-          <w:numId w:val="64"/>
+          <w:numId w:val="74"/>
         </w:numPr>
       </w:pPr>
-      <w:proofErr w:type="spellStart"/>
-      <w:r>
-        <w:t>Idempotens</w:t>
-      </w:r>
-      <w:proofErr w:type="spellEnd"/>
-      <w:r>
-        <w:t xml:space="preserve">- og </w:t>
-      </w:r>
-      <w:proofErr w:type="spellStart"/>
-      <w:r>
-        <w:t>perf</w:t>
-      </w:r>
-      <w:proofErr w:type="spellEnd"/>
-      <w:r>
-        <w:t>-tester.</w:t>
+      <w:r>
+        <w:t>Vindkorreksjon: kombiner heading + vær (vindhastighet/retning).</w:t>
       </w:r>
     </w:p>
     <w:p>
-      <w:r>
-        <w:t xml:space="preserve">DoD • </w:t>
+      <w:pPr>
+        <w:numPr>
+          <w:ilvl w:val="0"/>
+          <w:numId w:val="74"/>
+        </w:numPr>
+      </w:pPr>
+      <w:r>
+        <w:t xml:space="preserve">Oppdater </w:t>
       </w:r>
       <w:proofErr w:type="spellStart"/>
       <w:r>
-        <w:t>Idempotens</w:t>
+        <w:t>compute_power</w:t>
       </w:r>
       <w:proofErr w:type="spellEnd"/>
       <w:r>
-        <w:t xml:space="preserve">: 3 like kjøringer </w:t>
-      </w:r>
-      <w:r>
-        <w:rPr>
-          <w:rFonts w:ascii="Cambria Math" w:hAnsi="Cambria Math" w:cs="Cambria Math"/>
-        </w:rPr>
-        <w:t>⇒</w:t>
-      </w:r>
-      <w:r>
-        <w:t xml:space="preserve"> identisk output. </w:t>
-      </w:r>
-      <w:r>
-        <w:rPr>
-          <w:rFonts w:ascii="Aptos" w:hAnsi="Aptos" w:cs="Aptos"/>
-        </w:rPr>
-        <w:t>•</w:t>
-      </w:r>
-      <w:r>
-        <w:t xml:space="preserve"> Kaldstart &lt; 3s.</w:t>
+        <w:t xml:space="preserve"> med </w:t>
+      </w:r>
+      <w:proofErr w:type="spellStart"/>
+      <w:r>
+        <w:t>v_rel</w:t>
+      </w:r>
+      <w:proofErr w:type="spellEnd"/>
+      <w:r>
+        <w:t>.</w:t>
       </w:r>
     </w:p>
     <w:p>
-      <w:r>
-        <w:t>Estimert: 6–10h</w:t>
+      <w:pPr>
+        <w:numPr>
+          <w:ilvl w:val="0"/>
+          <w:numId w:val="74"/>
+        </w:numPr>
+      </w:pPr>
+      <w:r>
+        <w:t xml:space="preserve">CLI-output: felt </w:t>
+      </w:r>
+      <w:proofErr w:type="spellStart"/>
+      <w:r>
+        <w:t>wind_rel</w:t>
+      </w:r>
+      <w:proofErr w:type="spellEnd"/>
+      <w:r>
+        <w:t xml:space="preserve">, </w:t>
+      </w:r>
+      <w:proofErr w:type="spellStart"/>
+      <w:r>
+        <w:t>calibrated</w:t>
+      </w:r>
+      <w:proofErr w:type="spellEnd"/>
+      <w:r>
+        <w:t>.</w:t>
       </w:r>
     </w:p>
     <w:p>
+      <w:pPr>
+        <w:numPr>
+          <w:ilvl w:val="0"/>
+          <w:numId w:val="74"/>
+        </w:numPr>
+      </w:pPr>
+      <w:r>
+        <w:t>Tester: syntetiske ruter (Horten–Sande–retur).</w:t>
+      </w:r>
+    </w:p>
+    <w:p>
+      <w:r>
+        <w:rPr>
+          <w:b/>
+          <w:bCs/>
+        </w:rPr>
+        <w:t>DoD:</w:t>
+      </w:r>
+    </w:p>
+    <w:p>
+      <w:pPr>
+        <w:numPr>
+          <w:ilvl w:val="0"/>
+          <w:numId w:val="75"/>
+        </w:numPr>
+      </w:pPr>
+      <w:proofErr w:type="spellStart"/>
+      <w:r>
+        <w:t>Indoor</w:t>
+      </w:r>
+      <w:proofErr w:type="spellEnd"/>
+      <w:r>
+        <w:t>-output identisk med baseline.</w:t>
+      </w:r>
+    </w:p>
+    <w:p>
+      <w:pPr>
+        <w:numPr>
+          <w:ilvl w:val="0"/>
+          <w:numId w:val="75"/>
+        </w:numPr>
+      </w:pPr>
+      <w:proofErr w:type="spellStart"/>
+      <w:r>
+        <w:t>Outdoor</w:t>
+      </w:r>
+      <w:proofErr w:type="spellEnd"/>
+      <w:r>
+        <w:t xml:space="preserve"> korrigerer watt i henhold til vindretning.</w:t>
+      </w:r>
+    </w:p>
+    <w:p>
+      <w:pPr>
+        <w:numPr>
+          <w:ilvl w:val="0"/>
+          <w:numId w:val="75"/>
+        </w:numPr>
+      </w:pPr>
+      <w:r>
+        <w:lastRenderedPageBreak/>
+        <w:t>Golden-test: deterministisk output ±1–2W.</w:t>
+      </w:r>
+    </w:p>
+    <w:p>
+      <w:pPr>
+        <w:numPr>
+          <w:ilvl w:val="0"/>
+          <w:numId w:val="75"/>
+        </w:numPr>
+      </w:pPr>
+      <w:r>
+        <w:t xml:space="preserve">CLI viser </w:t>
+      </w:r>
+      <w:proofErr w:type="spellStart"/>
+      <w:r>
+        <w:t>wind_rel</w:t>
+      </w:r>
+      <w:proofErr w:type="spellEnd"/>
+      <w:r>
+        <w:t xml:space="preserve"> og </w:t>
+      </w:r>
+      <w:proofErr w:type="spellStart"/>
+      <w:r>
+        <w:t>calibrated</w:t>
+      </w:r>
+      <w:proofErr w:type="spellEnd"/>
+      <w:r>
+        <w:t>: Ja/Nei.</w:t>
+      </w:r>
+    </w:p>
+    <w:p>
+      <w:pPr>
+        <w:numPr>
+          <w:ilvl w:val="0"/>
+          <w:numId w:val="75"/>
+        </w:numPr>
+      </w:pPr>
+      <w:r>
+        <w:t>MAE ≤10 % på testsegment med kjent vind.</w:t>
+      </w:r>
+    </w:p>
+    <w:p>
+      <w:r>
+        <w:rPr>
+          <w:b/>
+          <w:bCs/>
+        </w:rPr>
+        <w:t>Estimert:</w:t>
+      </w:r>
+      <w:r>
+        <w:t xml:space="preserve"> 14–18h</w:t>
+      </w:r>
+    </w:p>
+    <w:p>
+      <w:r>
+        <w:pict w14:anchorId="32A1A54C">
+          <v:rect id="_x0000_i1057" style="width:0;height:1.5pt" o:hralign="center" o:hrstd="t" o:hr="t" fillcolor="#a0a0a0" stroked="f"/>
+        </w:pict>
+      </w:r>
+    </w:p>
+    <w:p>
+      <w:pPr>
+        <w:rPr>
+          <w:b/>
+          <w:bCs/>
+        </w:rPr>
+      </w:pPr>
+      <w:r>
+        <w:rPr>
+          <w:rFonts w:ascii="Segoe UI Emoji" w:hAnsi="Segoe UI Emoji" w:cs="Segoe UI Emoji"/>
+          <w:b/>
+          <w:bCs/>
+        </w:rPr>
+        <w:t>📅</w:t>
+      </w:r>
+      <w:r>
+        <w:rPr>
+          <w:b/>
+          <w:bCs/>
+        </w:rPr>
+        <w:t xml:space="preserve"> Sprintplan (oppdatert 25.09.2025)</w:t>
+      </w:r>
+    </w:p>
+    <w:p>
+      <w:pPr>
+        <w:rPr>
+          <w:b/>
+          <w:bCs/>
+        </w:rPr>
+      </w:pPr>
       <w:r>
         <w:rPr>
           <w:b/>
@@ -1427,15 +1630,21 @@
         </w:rPr>
         <w:t>)</w:t>
       </w:r>
-      <w:r>
-        <w:t xml:space="preserve"> Oppgaver</w:t>
-      </w:r>
     </w:p>
     <w:p>
+      <w:r>
+        <w:rPr>
+          <w:b/>
+          <w:bCs/>
+        </w:rPr>
+        <w:t>Oppgaver:</w:t>
+      </w:r>
+    </w:p>
+    <w:p>
       <w:pPr>
         <w:numPr>
           <w:ilvl w:val="0"/>
-          <w:numId w:val="65"/>
+          <w:numId w:val="82"/>
         </w:numPr>
       </w:pPr>
       <w:r>
@@ -1472,7 +1681,7 @@
       <w:pPr>
         <w:numPr>
           <w:ilvl w:val="0"/>
-          <w:numId w:val="65"/>
+          <w:numId w:val="82"/>
         </w:numPr>
       </w:pPr>
       <w:r>
@@ -1499,7 +1708,7 @@
       <w:pPr>
         <w:numPr>
           <w:ilvl w:val="0"/>
-          <w:numId w:val="65"/>
+          <w:numId w:val="82"/>
         </w:numPr>
       </w:pPr>
       <w:proofErr w:type="spellStart"/>
@@ -1531,7 +1740,7 @@
       <w:pPr>
         <w:numPr>
           <w:ilvl w:val="0"/>
-          <w:numId w:val="65"/>
+          <w:numId w:val="82"/>
         </w:numPr>
       </w:pPr>
       <w:r>
@@ -1556,8 +1765,20 @@
     </w:p>
     <w:p>
       <w:r>
-        <w:t xml:space="preserve">DoD • </w:t>
-      </w:r>
+        <w:rPr>
+          <w:b/>
+          <w:bCs/>
+        </w:rPr>
+        <w:t>DoD:</w:t>
+      </w:r>
+    </w:p>
+    <w:p>
+      <w:pPr>
+        <w:numPr>
+          <w:ilvl w:val="0"/>
+          <w:numId w:val="83"/>
+        </w:numPr>
+      </w:pPr>
       <w:proofErr w:type="spellStart"/>
       <w:r>
         <w:t>python</w:t>
@@ -1582,24 +1803,54 @@
       </w:r>
       <w:proofErr w:type="gramEnd"/>
       <w:r>
-        <w:t xml:space="preserve"> deterministisk rapport. • Loggnivå styrbart via flagg/</w:t>
-      </w:r>
-      <w:proofErr w:type="spellStart"/>
-      <w:r>
-        <w:t>env</w:t>
-      </w:r>
-      <w:proofErr w:type="spellEnd"/>
-      <w:r>
-        <w:t>.</w:t>
+        <w:t xml:space="preserve"> deterministisk rapport.</w:t>
       </w:r>
     </w:p>
     <w:p>
-      <w:r>
-        <w:lastRenderedPageBreak/>
-        <w:t>Estimert: 6–10h</w:t>
+      <w:pPr>
+        <w:numPr>
+          <w:ilvl w:val="0"/>
+          <w:numId w:val="83"/>
+        </w:numPr>
+      </w:pPr>
+      <w:r>
+        <w:t>Loggnivå styrbart via flagg/</w:t>
+      </w:r>
+      <w:proofErr w:type="spellStart"/>
+      <w:r>
+        <w:t>env</w:t>
+      </w:r>
+      <w:proofErr w:type="spellEnd"/>
+      <w:r>
+        <w:t>.</w:t>
       </w:r>
     </w:p>
     <w:p>
+      <w:r>
+        <w:rPr>
+          <w:b/>
+          <w:bCs/>
+        </w:rPr>
+        <w:t>Estimert:</w:t>
+      </w:r>
+      <w:r>
+        <w:t xml:space="preserve"> 6–8h</w:t>
+      </w:r>
+    </w:p>
+    <w:p>
+      <w:r>
+        <w:pict w14:anchorId="2DFAE9DC">
+          <v:rect id="_x0000_i1119" style="width:0;height:1.5pt" o:hralign="center" o:hrstd="t" o:hr="t" fillcolor="#a0a0a0" stroked="f"/>
+        </w:pict>
+      </w:r>
+    </w:p>
+    <w:p>
+      <w:pPr>
+        <w:rPr>
+          <w:b/>
+          <w:bCs/>
+        </w:rPr>
+      </w:pPr>
       <w:r>
         <w:rPr>
           <w:b/>
@@ -1622,15 +1873,21 @@
         </w:rPr>
         <w:t>)</w:t>
       </w:r>
-      <w:r>
-        <w:t xml:space="preserve"> Oppgaver</w:t>
-      </w:r>
     </w:p>
     <w:p>
+      <w:r>
+        <w:rPr>
+          <w:b/>
+          <w:bCs/>
+        </w:rPr>
+        <w:t>Oppgaver:</w:t>
+      </w:r>
+    </w:p>
+    <w:p>
       <w:pPr>
         <w:numPr>
           <w:ilvl w:val="0"/>
-          <w:numId w:val="66"/>
+          <w:numId w:val="84"/>
         </w:numPr>
       </w:pPr>
       <w:r>
@@ -1649,7 +1906,7 @@
       <w:pPr>
         <w:numPr>
           <w:ilvl w:val="0"/>
-          <w:numId w:val="66"/>
+          <w:numId w:val="84"/>
         </w:numPr>
       </w:pPr>
       <w:r>
@@ -1660,7 +1917,7 @@
       <w:pPr>
         <w:numPr>
           <w:ilvl w:val="0"/>
-          <w:numId w:val="66"/>
+          <w:numId w:val="84"/>
         </w:numPr>
       </w:pPr>
       <w:proofErr w:type="spellStart"/>
@@ -1673,17 +1930,12 @@
       </w:r>
     </w:p>
     <w:p>
-      <w:r>
-        <w:t>DoD • Alle tester grønne (</w:t>
-      </w:r>
-      <w:proofErr w:type="spellStart"/>
-      <w:r>
-        <w:t>pytest</w:t>
-      </w:r>
-      <w:proofErr w:type="spellEnd"/>
-      <w:r>
-        <w:t xml:space="preserve"> + cargo). • CGS konsumerer nye felter uten regress. </w:t>
-      </w:r>
+      <w:pPr>
+        <w:numPr>
+          <w:ilvl w:val="0"/>
+          <w:numId w:val="84"/>
+        </w:numPr>
+      </w:pPr>
       <w:r>
         <w:rPr>
           <w:rFonts w:ascii="Segoe UI Emoji" w:hAnsi="Segoe UI Emoji" w:cs="Segoe UI Emoji"/>
@@ -1695,92 +1947,35 @@
       </w:r>
       <w:proofErr w:type="spellStart"/>
       <w:r>
-        <w:rPr>
-          <w:i/>
-          <w:iCs/>
-        </w:rPr>
         <w:t>Refaktorér</w:t>
       </w:r>
       <w:proofErr w:type="spellEnd"/>
       <w:r>
-        <w:rPr>
-          <w:i/>
-          <w:iCs/>
-        </w:rPr>
         <w:t xml:space="preserve"> </w:t>
       </w:r>
       <w:proofErr w:type="spellStart"/>
       <w:r>
-        <w:rPr>
-          <w:i/>
-          <w:iCs/>
-        </w:rPr>
         <w:t>testsetup</w:t>
       </w:r>
       <w:proofErr w:type="spellEnd"/>
       <w:r>
-        <w:rPr>
-          <w:i/>
-          <w:iCs/>
-        </w:rPr>
         <w:t xml:space="preserve"> med </w:t>
       </w:r>
       <w:proofErr w:type="spellStart"/>
       <w:r>
-        <w:rPr>
-          <w:i/>
-          <w:iCs/>
-        </w:rPr>
         <w:t>helpers</w:t>
       </w:r>
       <w:proofErr w:type="spellEnd"/>
       <w:r>
-        <w:rPr>
-          <w:i/>
-          <w:iCs/>
-        </w:rPr>
-        <w:t xml:space="preserve"> (</w:t>
-      </w:r>
-      <w:r>
-        <w:t>conftest.py</w:t>
-      </w:r>
-      <w:r>
-        <w:rPr>
-          <w:i/>
-          <w:iCs/>
-        </w:rPr>
-        <w:t xml:space="preserve">, </w:t>
-      </w:r>
-      <w:r>
-        <w:t>test_utils.py</w:t>
-      </w:r>
-      <w:r>
-        <w:rPr>
-          <w:i/>
-          <w:iCs/>
-        </w:rPr>
-        <w:t xml:space="preserve">) for mindre </w:t>
+        <w:t xml:space="preserve"> (conftest.py, test_utils.rs) for mindre </w:t>
       </w:r>
       <w:proofErr w:type="spellStart"/>
       <w:r>
-        <w:rPr>
-          <w:i/>
-          <w:iCs/>
-        </w:rPr>
         <w:t>mocking</w:t>
       </w:r>
       <w:proofErr w:type="spellEnd"/>
       <w:r>
-        <w:rPr>
-          <w:i/>
-          <w:iCs/>
-        </w:rPr>
-        <w:t>-knot.</w:t>
-      </w:r>
-    </w:p>
-    <w:p>
-      <w:r>
-        <w:t>Estimert: 8–12h</w:t>
+        <w:t>.</w:t>
       </w:r>
     </w:p>
     <w:p>
@@ -1789,18 +1984,37 @@
           <w:b/>
           <w:bCs/>
         </w:rPr>
-        <w:t>Sum M7.6 (midt): ~70–106h (median ~86h)</w:t>
-      </w:r>
-      <w:r>
-        <w:t xml:space="preserve"> (økt litt </w:t>
+        <w:t>DoD:</w:t>
+      </w:r>
+    </w:p>
+    <w:p>
+      <w:pPr>
+        <w:numPr>
+          <w:ilvl w:val="0"/>
+          <w:numId w:val="85"/>
+        </w:numPr>
+      </w:pPr>
+      <w:r>
+        <w:t>Alle tester grønne (</w:t>
       </w:r>
       <w:proofErr w:type="spellStart"/>
       <w:r>
-        <w:t>pga</w:t>
+        <w:t>pytest</w:t>
       </w:r>
       <w:proofErr w:type="spellEnd"/>
       <w:r>
-        <w:t xml:space="preserve"> S1B)</w:t>
+        <w:t xml:space="preserve"> + cargo).</w:t>
+      </w:r>
+    </w:p>
+    <w:p>
+      <w:pPr>
+        <w:numPr>
+          <w:ilvl w:val="0"/>
+          <w:numId w:val="85"/>
+        </w:numPr>
+      </w:pPr>
+      <w:r>
+        <w:t>CGS konsumerer nye felter uten regress.</w:t>
       </w:r>
     </w:p>
     <w:p>
@@ -1809,26 +2023,50 @@
           <w:b/>
           <w:bCs/>
         </w:rPr>
-        <w:t>M8 — Demo &amp; visualisering (</w:t>
-      </w:r>
-      <w:proofErr w:type="spellStart"/>
-      <w:r>
+        <w:t>Estimert:</w:t>
+      </w:r>
+      <w:r>
+        <w:t xml:space="preserve"> 8–12h</w:t>
+      </w:r>
+    </w:p>
+    <w:p>
+      <w:r>
+        <w:pict w14:anchorId="0DEA653B">
+          <v:rect id="_x0000_i1120" style="width:0;height:1.5pt" o:hralign="center" o:hrstd="t" o:hr="t" fillcolor="#a0a0a0" stroked="f"/>
+        </w:pict>
+      </w:r>
+    </w:p>
+    <w:p>
+      <w:pPr>
         <w:rPr>
           <w:b/>
           <w:bCs/>
         </w:rPr>
-        <w:t>Frontend</w:t>
-      </w:r>
-      <w:proofErr w:type="spellEnd"/>
+      </w:pPr>
       <w:r>
         <w:rPr>
           <w:b/>
           <w:bCs/>
         </w:rPr>
-        <w:t>)</w:t>
-      </w:r>
+        <w:t xml:space="preserve">M8 — Demo &amp; </w:t>
+      </w:r>
+      <w:proofErr w:type="spellStart"/>
+      <w:r>
+        <w:rPr>
+          <w:b/>
+          <w:bCs/>
+        </w:rPr>
+        <w:t>frontend</w:t>
+      </w:r>
+      <w:proofErr w:type="spellEnd"/>
     </w:p>
     <w:p>
+      <w:pPr>
+        <w:rPr>
+          <w:b/>
+          <w:bCs/>
+        </w:rPr>
+      </w:pPr>
       <w:r>
         <w:rPr>
           <w:b/>
@@ -1867,17 +2105,18 @@
         </w:rPr>
         <w:t>)</w:t>
       </w:r>
-      <w:r>
-        <w:t xml:space="preserve"> Oppgaver</w:t>
-      </w:r>
     </w:p>
     <w:p>
-      <w:pPr>
-        <w:numPr>
-          <w:ilvl w:val="0"/>
-          <w:numId w:val="67"/>
-        </w:numPr>
-      </w:pPr>
+      <w:r>
+        <w:rPr>
+          <w:b/>
+          <w:bCs/>
+        </w:rPr>
+        <w:t>Oppgaver:</w:t>
+      </w:r>
+      <w:r>
+        <w:t xml:space="preserve"> </w:t>
+      </w:r>
       <w:proofErr w:type="spellStart"/>
       <w:r>
         <w:t>React</w:t>
@@ -1916,81 +2155,90 @@
       </w:r>
       <w:proofErr w:type="spellEnd"/>
       <w:r>
-        <w:t>.</w:t>
+        <w:t xml:space="preserve">, </w:t>
+      </w:r>
+      <w:proofErr w:type="spellStart"/>
+      <w:r>
+        <w:t>backend</w:t>
+      </w:r>
+      <w:proofErr w:type="spellEnd"/>
+      <w:r>
+        <w:t>-adapter (</w:t>
+      </w:r>
+      <w:proofErr w:type="spellStart"/>
+      <w:r>
+        <w:t>mock→</w:t>
+      </w:r>
+      <w:proofErr w:type="gramStart"/>
+      <w:r>
+        <w:t>live</w:t>
+      </w:r>
+      <w:proofErr w:type="spellEnd"/>
+      <w:proofErr w:type="gramEnd"/>
+      <w:r>
+        <w:t>).</w:t>
       </w:r>
     </w:p>
     <w:p>
-      <w:pPr>
-        <w:numPr>
-          <w:ilvl w:val="0"/>
-          <w:numId w:val="67"/>
-        </w:numPr>
-      </w:pPr>
-      <w:r>
-        <w:t xml:space="preserve">Adapter mot </w:t>
+      <w:r>
+        <w:rPr>
+          <w:b/>
+          <w:bCs/>
+        </w:rPr>
+        <w:lastRenderedPageBreak/>
+        <w:t>DoD:</w:t>
+      </w:r>
+      <w:r>
+        <w:t xml:space="preserve"> Viser én økt (</w:t>
       </w:r>
       <w:proofErr w:type="spellStart"/>
       <w:r>
-        <w:t>backend</w:t>
+        <w:t>mock</w:t>
       </w:r>
       <w:proofErr w:type="spellEnd"/>
       <w:r>
-        <w:t>/CLI-output (</w:t>
+        <w:t xml:space="preserve">) i UI; bytte til live </w:t>
+      </w:r>
+      <w:proofErr w:type="gramStart"/>
+      <w:r>
+        <w:t>via .</w:t>
       </w:r>
       <w:proofErr w:type="spellStart"/>
       <w:r>
-        <w:t>mock</w:t>
+        <w:t>env</w:t>
       </w:r>
       <w:proofErr w:type="spellEnd"/>
-      <w:r>
-        <w:t xml:space="preserve"> først).</w:t>
+      <w:proofErr w:type="gramEnd"/>
+      <w:r>
+        <w:t>.</w:t>
       </w:r>
     </w:p>
     <w:p>
       <w:r>
-        <w:t>DoD • Viser én økt (</w:t>
-      </w:r>
-      <w:proofErr w:type="spellStart"/>
-      <w:r>
-        <w:t>mock</w:t>
-      </w:r>
-      <w:proofErr w:type="spellEnd"/>
-      <w:r>
-        <w:t xml:space="preserve">) i UI. • Bytte </w:t>
-      </w:r>
-      <w:proofErr w:type="spellStart"/>
-      <w:r>
-        <w:t>mock→</w:t>
-      </w:r>
-      <w:proofErr w:type="gramStart"/>
-      <w:r>
-        <w:t>live</w:t>
-      </w:r>
-      <w:proofErr w:type="spellEnd"/>
-      <w:proofErr w:type="gramEnd"/>
-      <w:r>
-        <w:t xml:space="preserve"> </w:t>
-      </w:r>
-      <w:proofErr w:type="gramStart"/>
-      <w:r>
-        <w:t>via .</w:t>
-      </w:r>
-      <w:proofErr w:type="spellStart"/>
-      <w:r>
-        <w:t>env</w:t>
-      </w:r>
-      <w:proofErr w:type="spellEnd"/>
-      <w:proofErr w:type="gramEnd"/>
-      <w:r>
-        <w:t>.</w:t>
+        <w:rPr>
+          <w:b/>
+          <w:bCs/>
+        </w:rPr>
+        <w:t>Estimert:</w:t>
+      </w:r>
+      <w:r>
+        <w:t xml:space="preserve"> 5–8h</w:t>
       </w:r>
     </w:p>
     <w:p>
       <w:r>
-        <w:t>Estimert: 6–10h</w:t>
+        <w:pict w14:anchorId="743A46C5">
+          <v:rect id="_x0000_i1121" style="width:0;height:1.5pt" o:hralign="center" o:hrstd="t" o:hr="t" fillcolor="#a0a0a0" stroked="f"/>
+        </w:pict>
       </w:r>
     </w:p>
     <w:p>
+      <w:pPr>
+        <w:rPr>
+          <w:b/>
+          <w:bCs/>
+        </w:rPr>
+      </w:pPr>
       <w:r>
         <w:rPr>
           <w:b/>
@@ -2013,112 +2261,6 @@
         </w:rPr>
         <w:t>)</w:t>
       </w:r>
-      <w:r>
-        <w:t xml:space="preserve"> Oppgaver</w:t>
-      </w:r>
-    </w:p>
-    <w:p>
-      <w:pPr>
-        <w:numPr>
-          <w:ilvl w:val="0"/>
-          <w:numId w:val="68"/>
-        </w:numPr>
-      </w:pPr>
-      <w:proofErr w:type="spellStart"/>
-      <w:r>
-        <w:t>Øktvisning</w:t>
-      </w:r>
-      <w:proofErr w:type="spellEnd"/>
-      <w:r>
-        <w:t xml:space="preserve">: NP, IF, VI, </w:t>
-      </w:r>
-      <w:proofErr w:type="spellStart"/>
-      <w:proofErr w:type="gramStart"/>
-      <w:r>
-        <w:t>Pa:Hr</w:t>
-      </w:r>
-      <w:proofErr w:type="spellEnd"/>
-      <w:proofErr w:type="gramEnd"/>
-      <w:r>
-        <w:t xml:space="preserve">, W/slag, CGS, </w:t>
-      </w:r>
-      <w:proofErr w:type="spellStart"/>
-      <w:r>
-        <w:t>PrecisionWatt</w:t>
-      </w:r>
-      <w:proofErr w:type="spellEnd"/>
-      <w:r>
-        <w:t>.</w:t>
-      </w:r>
-    </w:p>
-    <w:p>
-      <w:pPr>
-        <w:numPr>
-          <w:ilvl w:val="0"/>
-          <w:numId w:val="68"/>
-        </w:numPr>
-      </w:pPr>
-      <w:proofErr w:type="spellStart"/>
-      <w:r>
-        <w:t>Indoor</w:t>
-      </w:r>
-      <w:proofErr w:type="spellEnd"/>
-      <w:r>
-        <w:t>/</w:t>
-      </w:r>
-      <w:proofErr w:type="spellStart"/>
-      <w:r>
-        <w:t>outdoor</w:t>
-      </w:r>
-      <w:proofErr w:type="spellEnd"/>
-      <w:r>
-        <w:t>-chip + “Kalibrert: Ja/Nei”.</w:t>
-      </w:r>
-    </w:p>
-    <w:p>
-      <w:pPr>
-        <w:numPr>
-          <w:ilvl w:val="0"/>
-          <w:numId w:val="68"/>
-        </w:numPr>
-      </w:pPr>
-      <w:r>
-        <w:t xml:space="preserve">Varsel-banner for </w:t>
-      </w:r>
-      <w:proofErr w:type="spellStart"/>
-      <w:r>
-        <w:t>no</w:t>
-      </w:r>
-      <w:proofErr w:type="spellEnd"/>
-      <w:r>
-        <w:t>-watt-økter.</w:t>
-      </w:r>
-    </w:p>
-    <w:p>
-      <w:r>
-        <w:t xml:space="preserve">DoD • Enhetstester for </w:t>
-      </w:r>
-      <w:proofErr w:type="gramStart"/>
-      <w:r>
-        <w:t>formattere</w:t>
-      </w:r>
-      <w:proofErr w:type="gramEnd"/>
-      <w:r>
-        <w:t xml:space="preserve">. • Visuell </w:t>
-      </w:r>
-      <w:proofErr w:type="spellStart"/>
-      <w:r>
-        <w:t>smoke</w:t>
-      </w:r>
-      <w:proofErr w:type="spellEnd"/>
-      <w:r>
-        <w:t xml:space="preserve"> på mobile/desktop.</w:t>
-      </w:r>
-    </w:p>
-    <w:p>
-      <w:r>
-        <w:t>Estimert: 8–12h</w:t>
-      </w:r>
     </w:p>
     <w:p>
       <w:r>
@@ -2126,7 +2268,114 @@
           <w:b/>
           <w:bCs/>
         </w:rPr>
-        <w:t>S10 — Precision Watt UI (±-bånd) (</w:t>
+        <w:t>Oppgaver:</w:t>
+      </w:r>
+      <w:r>
+        <w:t xml:space="preserve"> </w:t>
+      </w:r>
+      <w:proofErr w:type="spellStart"/>
+      <w:r>
+        <w:t>Øktvisning</w:t>
+      </w:r>
+      <w:proofErr w:type="spellEnd"/>
+      <w:r>
+        <w:t xml:space="preserve">: NP, IF, VI, </w:t>
+      </w:r>
+      <w:proofErr w:type="spellStart"/>
+      <w:proofErr w:type="gramStart"/>
+      <w:r>
+        <w:t>Pa:Hr</w:t>
+      </w:r>
+      <w:proofErr w:type="spellEnd"/>
+      <w:proofErr w:type="gramEnd"/>
+      <w:r>
+        <w:t xml:space="preserve">, W/slag, CGS, </w:t>
+      </w:r>
+      <w:proofErr w:type="spellStart"/>
+      <w:r>
+        <w:t>PrecisionWatt</w:t>
+      </w:r>
+      <w:proofErr w:type="spellEnd"/>
+      <w:r>
+        <w:t xml:space="preserve">. </w:t>
+      </w:r>
+      <w:proofErr w:type="spellStart"/>
+      <w:r>
+        <w:t>Indoor</w:t>
+      </w:r>
+      <w:proofErr w:type="spellEnd"/>
+      <w:r>
+        <w:t>/</w:t>
+      </w:r>
+      <w:proofErr w:type="spellStart"/>
+      <w:r>
+        <w:t>outdoor</w:t>
+      </w:r>
+      <w:proofErr w:type="spellEnd"/>
+      <w:r>
+        <w:t xml:space="preserve">-chip, “Kalibrert: Ja/Nei”. Varsel-banner </w:t>
+      </w:r>
+      <w:proofErr w:type="spellStart"/>
+      <w:r>
+        <w:t>no</w:t>
+      </w:r>
+      <w:proofErr w:type="spellEnd"/>
+      <w:r>
+        <w:t>-watt.</w:t>
+      </w:r>
+    </w:p>
+    <w:p>
+      <w:r>
+        <w:rPr>
+          <w:b/>
+          <w:bCs/>
+        </w:rPr>
+        <w:t>DoD:</w:t>
+      </w:r>
+      <w:r>
+        <w:t xml:space="preserve"> Formatter-tester, visuell </w:t>
+      </w:r>
+      <w:proofErr w:type="spellStart"/>
+      <w:r>
+        <w:t>smoke</w:t>
+      </w:r>
+      <w:proofErr w:type="spellEnd"/>
+      <w:r>
+        <w:t xml:space="preserve"> på mobile/desktop.</w:t>
+      </w:r>
+    </w:p>
+    <w:p>
+      <w:r>
+        <w:rPr>
+          <w:b/>
+          <w:bCs/>
+        </w:rPr>
+        <w:t>Estimert:</w:t>
+      </w:r>
+      <w:r>
+        <w:t xml:space="preserve"> 8–12h</w:t>
+      </w:r>
+    </w:p>
+    <w:p>
+      <w:r>
+        <w:pict w14:anchorId="7AB9F890">
+          <v:rect id="_x0000_i1122" style="width:0;height:1.5pt" o:hralign="center" o:hrstd="t" o:hr="t" fillcolor="#a0a0a0" stroked="f"/>
+        </w:pict>
+      </w:r>
+    </w:p>
+    <w:p>
+      <w:pPr>
+        <w:rPr>
+          <w:b/>
+          <w:bCs/>
+        </w:rPr>
+      </w:pPr>
+      <w:r>
+        <w:rPr>
+          <w:b/>
+          <w:bCs/>
+        </w:rPr>
+        <w:t>S10 — Precision Watt UI (</w:t>
       </w:r>
       <w:r>
         <w:rPr>
@@ -2143,56 +2392,73 @@
         </w:rPr>
         <w:t>)</w:t>
       </w:r>
-      <w:r>
-        <w:t xml:space="preserve"> Oppgaver</w:t>
-      </w:r>
     </w:p>
     <w:p>
-      <w:pPr>
-        <w:numPr>
-          <w:ilvl w:val="0"/>
-          <w:numId w:val="69"/>
-        </w:numPr>
-      </w:pPr>
-      <w:r>
-        <w:t>Graf/komponent som viser watt + usikkerhetsbånd.</w:t>
+      <w:r>
+        <w:rPr>
+          <w:b/>
+          <w:bCs/>
+        </w:rPr>
+        <w:t>Oppgaver:</w:t>
+      </w:r>
+      <w:r>
+        <w:t xml:space="preserve"> Graf + ±-bånd, </w:t>
+      </w:r>
+      <w:proofErr w:type="spellStart"/>
+      <w:r>
+        <w:t>tooltip</w:t>
+      </w:r>
+      <w:proofErr w:type="spellEnd"/>
+      <w:r>
+        <w:t xml:space="preserve"> med kilde (powermeter/estimat, vær, profil).</w:t>
       </w:r>
     </w:p>
     <w:p>
-      <w:pPr>
-        <w:numPr>
-          <w:ilvl w:val="0"/>
-          <w:numId w:val="69"/>
-        </w:numPr>
-      </w:pPr>
+      <w:r>
+        <w:rPr>
+          <w:b/>
+          <w:bCs/>
+        </w:rPr>
+        <w:t>DoD:</w:t>
+      </w:r>
+      <w:r>
+        <w:t xml:space="preserve"> Render uten </w:t>
+      </w:r>
       <w:proofErr w:type="spellStart"/>
       <w:r>
-        <w:t>Tooltip</w:t>
+        <w:t>jank</w:t>
       </w:r>
       <w:proofErr w:type="spellEnd"/>
       <w:r>
-        <w:t>: datakilde (powermeter/estimat), værbruk, profil.</w:t>
+        <w:t xml:space="preserve"> med 1Hz-data (2h økt). Golden-skjermbilder.</w:t>
       </w:r>
     </w:p>
     <w:p>
       <w:r>
-        <w:t xml:space="preserve">DoD • Render uten </w:t>
-      </w:r>
-      <w:proofErr w:type="spellStart"/>
-      <w:r>
-        <w:t>jank</w:t>
-      </w:r>
-      <w:proofErr w:type="spellEnd"/>
-      <w:r>
-        <w:t xml:space="preserve"> med 1Hz data (2h økt). • Skjermbilder/gullstandard i tests.</w:t>
+        <w:rPr>
+          <w:b/>
+          <w:bCs/>
+        </w:rPr>
+        <w:t>Estimert:</w:t>
+      </w:r>
+      <w:r>
+        <w:t xml:space="preserve"> 10–16h</w:t>
       </w:r>
     </w:p>
     <w:p>
       <w:r>
-        <w:t>Estimert: 10–16h</w:t>
+        <w:pict w14:anchorId="4B819609">
+          <v:rect id="_x0000_i1123" style="width:0;height:1.5pt" o:hralign="center" o:hrstd="t" o:hr="t" fillcolor="#a0a0a0" stroked="f"/>
+        </w:pict>
       </w:r>
     </w:p>
     <w:p>
+      <w:pPr>
+        <w:rPr>
+          <w:b/>
+          <w:bCs/>
+        </w:rPr>
+      </w:pPr>
       <w:r>
         <w:rPr>
           <w:b/>
@@ -2215,65 +2481,6 @@
         </w:rPr>
         <w:t>)</w:t>
       </w:r>
-      <w:r>
-        <w:t xml:space="preserve"> Oppgaver</w:t>
-      </w:r>
-    </w:p>
-    <w:p>
-      <w:pPr>
-        <w:numPr>
-          <w:ilvl w:val="0"/>
-          <w:numId w:val="70"/>
-        </w:numPr>
-      </w:pPr>
-      <w:r>
-        <w:t>Liste over økter, enkel filter/sort.</w:t>
-      </w:r>
-    </w:p>
-    <w:p>
-      <w:pPr>
-        <w:numPr>
-          <w:ilvl w:val="0"/>
-          <w:numId w:val="70"/>
-        </w:numPr>
-      </w:pPr>
-      <w:r>
-        <w:t>Trendgraf (NP/</w:t>
-      </w:r>
-      <w:proofErr w:type="spellStart"/>
-      <w:r>
-        <w:t>PrecisionWatt</w:t>
-      </w:r>
-      <w:proofErr w:type="spellEnd"/>
-      <w:r>
-        <w:t xml:space="preserve"> over tid).</w:t>
-      </w:r>
-    </w:p>
-    <w:p>
-      <w:r>
-        <w:t>DoD • 30+ økter fungerer uten merkbar lagg. • Tom-</w:t>
-      </w:r>
-      <w:proofErr w:type="spellStart"/>
-      <w:r>
-        <w:t>state</w:t>
-      </w:r>
-      <w:proofErr w:type="spellEnd"/>
-      <w:r>
-        <w:t xml:space="preserve"> og feil-</w:t>
-      </w:r>
-      <w:proofErr w:type="spellStart"/>
-      <w:r>
-        <w:t>state</w:t>
-      </w:r>
-      <w:proofErr w:type="spellEnd"/>
-      <w:r>
-        <w:t xml:space="preserve"> håndteres.</w:t>
-      </w:r>
-    </w:p>
-    <w:p>
-      <w:r>
-        <w:t>Estimert: 10–16h</w:t>
-      </w:r>
     </w:p>
     <w:p>
       <w:r>
@@ -2281,7 +2488,71 @@
           <w:b/>
           <w:bCs/>
         </w:rPr>
-        <w:lastRenderedPageBreak/>
+        <w:t>Oppgaver:</w:t>
+      </w:r>
+      <w:r>
+        <w:t xml:space="preserve"> Liste over økter, filter/sort, trendgraf NP/</w:t>
+      </w:r>
+      <w:proofErr w:type="spellStart"/>
+      <w:r>
+        <w:t>PrecisionWatt</w:t>
+      </w:r>
+      <w:proofErr w:type="spellEnd"/>
+      <w:r>
+        <w:t>.</w:t>
+      </w:r>
+    </w:p>
+    <w:p>
+      <w:r>
+        <w:rPr>
+          <w:b/>
+          <w:bCs/>
+        </w:rPr>
+        <w:t>DoD:</w:t>
+      </w:r>
+      <w:r>
+        <w:t xml:space="preserve"> 30+ økter uten merkbar lagg; tom/feil-</w:t>
+      </w:r>
+      <w:proofErr w:type="spellStart"/>
+      <w:r>
+        <w:t>state</w:t>
+      </w:r>
+      <w:proofErr w:type="spellEnd"/>
+      <w:r>
+        <w:t xml:space="preserve"> støttes.</w:t>
+      </w:r>
+    </w:p>
+    <w:p>
+      <w:r>
+        <w:rPr>
+          <w:b/>
+          <w:bCs/>
+        </w:rPr>
+        <w:t>Estimert:</w:t>
+      </w:r>
+      <w:r>
+        <w:t xml:space="preserve"> 10–16h</w:t>
+      </w:r>
+    </w:p>
+    <w:p>
+      <w:r>
+        <w:pict w14:anchorId="4565BC7F">
+          <v:rect id="_x0000_i1124" style="width:0;height:1.5pt" o:hralign="center" o:hrstd="t" o:hr="t" fillcolor="#a0a0a0" stroked="f"/>
+        </w:pict>
+      </w:r>
+    </w:p>
+    <w:p>
+      <w:pPr>
+        <w:rPr>
+          <w:b/>
+          <w:bCs/>
+        </w:rPr>
+      </w:pPr>
+      <w:r>
+        <w:rPr>
+          <w:b/>
+          <w:bCs/>
+        </w:rPr>
         <w:t>S12 — Kalibreringsguide (</w:t>
       </w:r>
       <w:r>
@@ -2299,24 +2570,25 @@
         </w:rPr>
         <w:t>)</w:t>
       </w:r>
-      <w:r>
-        <w:t xml:space="preserve"> Oppgaver</w:t>
-      </w:r>
     </w:p>
     <w:p>
-      <w:pPr>
-        <w:numPr>
-          <w:ilvl w:val="0"/>
-          <w:numId w:val="71"/>
-        </w:numPr>
-      </w:pPr>
+      <w:r>
+        <w:rPr>
+          <w:b/>
+          <w:bCs/>
+        </w:rPr>
+        <w:t>Oppgaver:</w:t>
+      </w:r>
+      <w:r>
+        <w:t xml:space="preserve"> </w:t>
+      </w:r>
       <w:proofErr w:type="spellStart"/>
       <w:r>
         <w:t>Onboarding</w:t>
       </w:r>
       <w:proofErr w:type="spellEnd"/>
       <w:r>
-        <w:t xml:space="preserve">-kort for første </w:t>
+        <w:t xml:space="preserve">-kort første </w:t>
       </w:r>
       <w:proofErr w:type="spellStart"/>
       <w:r>
@@ -2324,50 +2596,55 @@
       </w:r>
       <w:proofErr w:type="spellEnd"/>
       <w:r>
-        <w:t>-økt.</w:t>
+        <w:t>-økt; stegvis modal; fallback-informasjon.</w:t>
       </w:r>
     </w:p>
     <w:p>
-      <w:pPr>
-        <w:numPr>
-          <w:ilvl w:val="0"/>
-          <w:numId w:val="71"/>
-        </w:numPr>
-      </w:pPr>
-      <w:r>
-        <w:t>“Kjør kalibreringsbakke” stegvis modal.</w:t>
+      <w:r>
+        <w:rPr>
+          <w:b/>
+          <w:bCs/>
+        </w:rPr>
+        <w:t>DoD:</w:t>
+      </w:r>
+      <w:r>
+        <w:t xml:space="preserve"> “Ferdig kalibrert” trigger </w:t>
+      </w:r>
+      <w:proofErr w:type="spellStart"/>
+      <w:r>
+        <w:t>backend-flag</w:t>
+      </w:r>
+      <w:proofErr w:type="spellEnd"/>
+      <w:r>
+        <w:t>; guide hoppbar.</w:t>
       </w:r>
     </w:p>
     <w:p>
-      <w:pPr>
-        <w:numPr>
-          <w:ilvl w:val="0"/>
-          <w:numId w:val="71"/>
-        </w:numPr>
-      </w:pPr>
-      <w:r>
-        <w:t>Info for brukere uten wattmåler (forklare fallback).</w:t>
+      <w:r>
+        <w:rPr>
+          <w:b/>
+          <w:bCs/>
+        </w:rPr>
+        <w:t>Estimert:</w:t>
+      </w:r>
+      <w:r>
+        <w:t xml:space="preserve"> 6–10h</w:t>
       </w:r>
     </w:p>
     <w:p>
       <w:r>
-        <w:t xml:space="preserve">DoD • “Ferdig kalibrert” trigger </w:t>
-      </w:r>
-      <w:proofErr w:type="spellStart"/>
-      <w:r>
-        <w:t>backend-flag</w:t>
-      </w:r>
-      <w:proofErr w:type="spellEnd"/>
-      <w:r>
-        <w:t>. • Guide kan hoppes over og tas senere.</w:t>
+        <w:pict w14:anchorId="6AFD3D2F">
+          <v:rect id="_x0000_i1125" style="width:0;height:1.5pt" o:hralign="center" o:hrstd="t" o:hr="t" fillcolor="#a0a0a0" stroked="f"/>
+        </w:pict>
       </w:r>
     </w:p>
     <w:p>
-      <w:r>
-        <w:t>Estimert: 6–10h</w:t>
-      </w:r>
-    </w:p>
-    <w:p>
+      <w:pPr>
+        <w:rPr>
+          <w:b/>
+          <w:bCs/>
+        </w:rPr>
+      </w:pPr>
       <w:r>
         <w:rPr>
           <w:b/>
@@ -2390,94 +2667,53 @@
         </w:rPr>
         <w:t>)</w:t>
       </w:r>
-      <w:r>
-        <w:t xml:space="preserve"> Oppgaver</w:t>
-      </w:r>
     </w:p>
     <w:p>
-      <w:pPr>
-        <w:numPr>
-          <w:ilvl w:val="0"/>
-          <w:numId w:val="72"/>
-        </w:numPr>
-      </w:pPr>
-      <w:r>
-        <w:t>Hurtig tilgjengelighet (kontraster, tastatur).</w:t>
+      <w:r>
+        <w:rPr>
+          <w:b/>
+          <w:bCs/>
+        </w:rPr>
+        <w:t>Oppgaver:</w:t>
+      </w:r>
+      <w:r>
+        <w:t xml:space="preserve"> Tilgjengelighet (kontraster, tastatur), liten CI (lint/</w:t>
+      </w:r>
+      <w:proofErr w:type="spellStart"/>
+      <w:r>
+        <w:t>build</w:t>
+      </w:r>
+      <w:proofErr w:type="spellEnd"/>
+      <w:r>
+        <w:t>/test). Docs: “Using Precision Watt”.</w:t>
       </w:r>
     </w:p>
     <w:p>
-      <w:pPr>
-        <w:numPr>
-          <w:ilvl w:val="0"/>
-          <w:numId w:val="72"/>
-        </w:numPr>
-      </w:pPr>
-      <w:r>
-        <w:t xml:space="preserve">Liten CI (lint, </w:t>
+      <w:r>
+        <w:rPr>
+          <w:b/>
+          <w:bCs/>
+        </w:rPr>
+        <w:t>DoD:</w:t>
+      </w:r>
+      <w:r>
+        <w:t xml:space="preserve"> </w:t>
       </w:r>
       <w:proofErr w:type="spellStart"/>
       <w:r>
-        <w:t>build</w:t>
+        <w:t>Lighthouse</w:t>
       </w:r>
       <w:proofErr w:type="spellEnd"/>
       <w:r>
-        <w:t xml:space="preserve">, </w:t>
+        <w:t xml:space="preserve"> pass (</w:t>
       </w:r>
       <w:proofErr w:type="spellStart"/>
       <w:r>
-        <w:t>vitest</w:t>
+        <w:t>perf</w:t>
       </w:r>
       <w:proofErr w:type="spellEnd"/>
       <w:r>
-        <w:t xml:space="preserve"> hvis brukt).</w:t>
-      </w:r>
-    </w:p>
-    <w:p>
-      <w:pPr>
-        <w:numPr>
-          <w:ilvl w:val="0"/>
-          <w:numId w:val="72"/>
-        </w:numPr>
-      </w:pPr>
-      <w:r>
-        <w:t>Docs: “Using Precision Watt”.</w:t>
-      </w:r>
-    </w:p>
-    <w:p>
-      <w:r>
-        <w:t xml:space="preserve">DoD • </w:t>
-      </w:r>
-      <w:proofErr w:type="spellStart"/>
-      <w:r>
-        <w:t>Lighthouse</w:t>
-      </w:r>
-      <w:proofErr w:type="spellEnd"/>
-      <w:r>
-        <w:t xml:space="preserve"> pass (</w:t>
-      </w:r>
-      <w:proofErr w:type="spellStart"/>
-      <w:r>
-        <w:t>perf</w:t>
-      </w:r>
-      <w:proofErr w:type="spellEnd"/>
-      <w:r>
-        <w:t xml:space="preserve">&gt;80, a11y&gt;90). • </w:t>
-      </w:r>
-      <w:proofErr w:type="spellStart"/>
-      <w:r>
-        <w:t>Build</w:t>
-      </w:r>
-      <w:proofErr w:type="spellEnd"/>
-      <w:r>
-        <w:t xml:space="preserve"> grønn i </w:t>
-      </w:r>
-      <w:proofErr w:type="spellStart"/>
-      <w:r>
-        <w:t>Actions</w:t>
-      </w:r>
-      <w:proofErr w:type="spellEnd"/>
-      <w:r>
-        <w:t xml:space="preserve">. </w:t>
+        <w:t xml:space="preserve">&gt;80, a11y&gt;90). CI grønn. </w:t>
       </w:r>
       <w:r>
         <w:rPr>
@@ -2488,33 +2724,13 @@
       <w:r>
         <w:t xml:space="preserve"> </w:t>
       </w:r>
-      <w:r>
-        <w:rPr>
-          <w:i/>
-          <w:iCs/>
-        </w:rPr>
-        <w:t xml:space="preserve">CI inkluderer relevante tester per sprint; </w:t>
-      </w:r>
       <w:proofErr w:type="spellStart"/>
       <w:r>
-        <w:rPr>
-          <w:i/>
-          <w:iCs/>
-        </w:rPr>
-        <w:t>sanity</w:t>
+        <w:t>Sanity</w:t>
       </w:r>
       <w:proofErr w:type="spellEnd"/>
       <w:r>
-        <w:rPr>
-          <w:i/>
-          <w:iCs/>
-        </w:rPr>
-        <w:t>-test kjøres kun ved publiseringsendringer.</w:t>
-      </w:r>
-    </w:p>
-    <w:p>
-      <w:r>
-        <w:t>Estimert: 8–12h</w:t>
+        <w:t>-test kun ved publiseringsendringer.</w:t>
       </w:r>
     </w:p>
     <w:p>
@@ -2523,122 +2739,87 @@
           <w:b/>
           <w:bCs/>
         </w:rPr>
-        <w:t>Sum M8 (midt): ~50–78h (median ~64h)</w:t>
-      </w:r>
-      <w:r>
-        <w:t xml:space="preserve"> (økt litt </w:t>
-      </w:r>
-      <w:proofErr w:type="spellStart"/>
-      <w:r>
-        <w:t>pga</w:t>
-      </w:r>
-      <w:proofErr w:type="spellEnd"/>
-      <w:r>
-        <w:t xml:space="preserve"> små tillegg i S9 og S12)</w:t>
+        <w:t>Estimert:</w:t>
+      </w:r>
+      <w:r>
+        <w:t xml:space="preserve"> 8–12h</w:t>
       </w:r>
     </w:p>
     <w:p>
       <w:r>
+        <w:pict w14:anchorId="1021273E">
+          <v:rect id="_x0000_i1126" style="width:0;height:1.5pt" o:hralign="center" o:hrstd="t" o:hr="t" fillcolor="#a0a0a0" stroked="f"/>
+        </w:pict>
+      </w:r>
+    </w:p>
+    <w:p>
+      <w:pPr>
         <w:rPr>
           <w:b/>
           <w:bCs/>
         </w:rPr>
-        <w:t xml:space="preserve">Totalballpark til </w:t>
-      </w:r>
-      <w:proofErr w:type="spellStart"/>
+      </w:pPr>
+      <w:r>
+        <w:rPr>
+          <w:rFonts w:ascii="Segoe UI Emoji" w:hAnsi="Segoe UI Emoji" w:cs="Segoe UI Emoji"/>
+          <w:b/>
+          <w:bCs/>
+        </w:rPr>
+        <w:t>📊</w:t>
+      </w:r>
       <w:r>
         <w:rPr>
           <w:b/>
           <w:bCs/>
         </w:rPr>
-        <w:t>lanserbar</w:t>
-      </w:r>
-      <w:proofErr w:type="spellEnd"/>
+        <w:t xml:space="preserve"> Totalballpark (oppdatert)</w:t>
+      </w:r>
+    </w:p>
+    <w:p>
+      <w:pPr>
+        <w:numPr>
+          <w:ilvl w:val="0"/>
+          <w:numId w:val="86"/>
+        </w:numPr>
+      </w:pPr>
       <w:r>
         <w:rPr>
           <w:b/>
           <w:bCs/>
         </w:rPr>
-        <w:t xml:space="preserve"> MVP</w:t>
-      </w:r>
-      <w:r>
-        <w:t xml:space="preserve"> • Gjenstår (M7.6 + M8): ~150h median (86 + 64) • Range: 120–184h • Med forbedret </w:t>
-      </w:r>
-      <w:proofErr w:type="spellStart"/>
-      <w:r>
-        <w:t>workflow</w:t>
-      </w:r>
-      <w:proofErr w:type="spellEnd"/>
-      <w:r>
-        <w:t xml:space="preserve">/logg: trekk ~10–15 % overhead </w:t>
-      </w:r>
-      <w:r>
-        <w:rPr>
-          <w:rFonts w:ascii="Cambria Math" w:hAnsi="Cambria Math" w:cs="Cambria Math"/>
-        </w:rPr>
-        <w:t>⇒</w:t>
-      </w:r>
-      <w:r>
-        <w:t xml:space="preserve"> ~128</w:t>
-      </w:r>
-      <w:r>
-        <w:rPr>
-          <w:rFonts w:ascii="Aptos" w:hAnsi="Aptos" w:cs="Aptos"/>
-        </w:rPr>
-        <w:t>–</w:t>
-      </w:r>
-      <w:r>
-        <w:t>135h realistisk</w:t>
+        <w:lastRenderedPageBreak/>
+        <w:t>S6–S13 (median): ~85h</w:t>
       </w:r>
     </w:p>
     <w:p>
+      <w:pPr>
+        <w:numPr>
+          <w:ilvl w:val="0"/>
+          <w:numId w:val="86"/>
+        </w:numPr>
+      </w:pPr>
       <w:r>
         <w:rPr>
           <w:b/>
           <w:bCs/>
         </w:rPr>
-        <w:t>Rekkefølge / avhengigheter</w:t>
-      </w:r>
-    </w:p>
-    <w:p>
-      <w:pPr>
-        <w:numPr>
-          <w:ilvl w:val="0"/>
-          <w:numId w:val="73"/>
-        </w:numPr>
-      </w:pPr>
-      <w:r>
-        <w:t>S1 → S1B → S2 → S3 → S4 (grunnmotor &amp; kalibrering)</w:t>
-      </w:r>
-    </w:p>
-    <w:p>
-      <w:pPr>
-        <w:numPr>
-          <w:ilvl w:val="0"/>
-          <w:numId w:val="73"/>
-        </w:numPr>
-      </w:pPr>
-      <w:r>
-        <w:t>S5/S6/S7 (stabilitet &amp; rapporter)</w:t>
-      </w:r>
-    </w:p>
-    <w:p>
-      <w:pPr>
-        <w:numPr>
-          <w:ilvl w:val="0"/>
-          <w:numId w:val="73"/>
-        </w:numPr>
-      </w:pPr>
-      <w:r>
-        <w:t>S8 → S9 → S10 → S11 → S12 → S13 (</w:t>
+        <w:t xml:space="preserve">Realistisk m/ </w:t>
       </w:r>
       <w:proofErr w:type="spellStart"/>
       <w:r>
-        <w:t>frontend</w:t>
+        <w:rPr>
+          <w:b/>
+          <w:bCs/>
+        </w:rPr>
+        <w:t>workflow</w:t>
       </w:r>
       <w:proofErr w:type="spellEnd"/>
       <w:r>
-        <w:t>)</w:t>
+        <w:rPr>
+          <w:b/>
+          <w:bCs/>
+        </w:rPr>
+        <w:t>-optimalisering: ~70–80h</w:t>
       </w:r>
     </w:p>
     <w:p/>
@@ -2804,6 +2985,119 @@
     </w:lvl>
   </w:abstractNum>
   <w:abstractNum w:abstractNumId="1" w15:restartNumberingAfterBreak="0">
+    <w:nsid w:val="030B6B11"/>
+    <w:multiLevelType w:val="multilevel"/>
+    <w:tmpl w:val="798EB8AC"/>
+    <w:lvl w:ilvl="0">
+      <w:start w:val="1"/>
+      <w:numFmt w:val="decimal"/>
+      <w:lvlText w:val="%1."/>
+      <w:lvlJc w:val="left"/>
+      <w:pPr>
+        <w:tabs>
+          <w:tab w:val="num" w:pos="720"/>
+        </w:tabs>
+        <w:ind w:left="720" w:hanging="360"/>
+      </w:pPr>
+    </w:lvl>
+    <w:lvl w:ilvl="1" w:tentative="1">
+      <w:start w:val="1"/>
+      <w:numFmt w:val="decimal"/>
+      <w:lvlText w:val="%2."/>
+      <w:lvlJc w:val="left"/>
+      <w:pPr>
+        <w:tabs>
+          <w:tab w:val="num" w:pos="1440"/>
+        </w:tabs>
+        <w:ind w:left="1440" w:hanging="360"/>
+      </w:pPr>
+    </w:lvl>
+    <w:lvl w:ilvl="2" w:tentative="1">
+      <w:start w:val="1"/>
+      <w:numFmt w:val="decimal"/>
+      <w:lvlText w:val="%3."/>
+      <w:lvlJc w:val="left"/>
+      <w:pPr>
+        <w:tabs>
+          <w:tab w:val="num" w:pos="2160"/>
+        </w:tabs>
+        <w:ind w:left="2160" w:hanging="360"/>
+      </w:pPr>
+    </w:lvl>
+    <w:lvl w:ilvl="3" w:tentative="1">
+      <w:start w:val="1"/>
+      <w:numFmt w:val="decimal"/>
+      <w:lvlText w:val="%4."/>
+      <w:lvlJc w:val="left"/>
+      <w:pPr>
+        <w:tabs>
+          <w:tab w:val="num" w:pos="2880"/>
+        </w:tabs>
+        <w:ind w:left="2880" w:hanging="360"/>
+      </w:pPr>
+    </w:lvl>
+    <w:lvl w:ilvl="4" w:tentative="1">
+      <w:start w:val="1"/>
+      <w:numFmt w:val="decimal"/>
+      <w:lvlText w:val="%5."/>
+      <w:lvlJc w:val="left"/>
+      <w:pPr>
+        <w:tabs>
+          <w:tab w:val="num" w:pos="3600"/>
+        </w:tabs>
+        <w:ind w:left="3600" w:hanging="360"/>
+      </w:pPr>
+    </w:lvl>
+    <w:lvl w:ilvl="5" w:tentative="1">
+      <w:start w:val="1"/>
+      <w:numFmt w:val="decimal"/>
+      <w:lvlText w:val="%6."/>
+      <w:lvlJc w:val="left"/>
+      <w:pPr>
+        <w:tabs>
+          <w:tab w:val="num" w:pos="4320"/>
+        </w:tabs>
+        <w:ind w:left="4320" w:hanging="360"/>
+      </w:pPr>
+    </w:lvl>
+    <w:lvl w:ilvl="6" w:tentative="1">
+      <w:start w:val="1"/>
+      <w:numFmt w:val="decimal"/>
+      <w:lvlText w:val="%7."/>
+      <w:lvlJc w:val="left"/>
+      <w:pPr>
+        <w:tabs>
+          <w:tab w:val="num" w:pos="5040"/>
+        </w:tabs>
+        <w:ind w:left="5040" w:hanging="360"/>
+      </w:pPr>
+    </w:lvl>
+    <w:lvl w:ilvl="7" w:tentative="1">
+      <w:start w:val="1"/>
+      <w:numFmt w:val="decimal"/>
+      <w:lvlText w:val="%8."/>
+      <w:lvlJc w:val="left"/>
+      <w:pPr>
+        <w:tabs>
+          <w:tab w:val="num" w:pos="5760"/>
+        </w:tabs>
+        <w:ind w:left="5760" w:hanging="360"/>
+      </w:pPr>
+    </w:lvl>
+    <w:lvl w:ilvl="8" w:tentative="1">
+      <w:start w:val="1"/>
+      <w:numFmt w:val="decimal"/>
+      <w:lvlText w:val="%9."/>
+      <w:lvlJc w:val="left"/>
+      <w:pPr>
+        <w:tabs>
+          <w:tab w:val="num" w:pos="6480"/>
+        </w:tabs>
+        <w:ind w:left="6480" w:hanging="360"/>
+      </w:pPr>
+    </w:lvl>
+  </w:abstractNum>
+  <w:abstractNum w:abstractNumId="2" w15:restartNumberingAfterBreak="0">
     <w:nsid w:val="06EF327B"/>
     <w:multiLevelType w:val="multilevel"/>
     <w:tmpl w:val="AD4825CE"/>
@@ -2916,7 +3210,7 @@
       </w:pPr>
     </w:lvl>
   </w:abstractNum>
-  <w:abstractNum w:abstractNumId="2" w15:restartNumberingAfterBreak="0">
+  <w:abstractNum w:abstractNumId="3" w15:restartNumberingAfterBreak="0">
     <w:nsid w:val="082B00AB"/>
     <w:multiLevelType w:val="multilevel"/>
     <w:tmpl w:val="7F9C0FE8"/>
@@ -3029,7 +3323,7 @@
       </w:pPr>
     </w:lvl>
   </w:abstractNum>
-  <w:abstractNum w:abstractNumId="3" w15:restartNumberingAfterBreak="0">
+  <w:abstractNum w:abstractNumId="4" w15:restartNumberingAfterBreak="0">
     <w:nsid w:val="0845614D"/>
     <w:multiLevelType w:val="multilevel"/>
     <w:tmpl w:val="1B7CA6D8"/>
@@ -3178,7 +3472,120 @@
       </w:rPr>
     </w:lvl>
   </w:abstractNum>
-  <w:abstractNum w:abstractNumId="4" w15:restartNumberingAfterBreak="0">
+  <w:abstractNum w:abstractNumId="5" w15:restartNumberingAfterBreak="0">
+    <w:nsid w:val="08AE3151"/>
+    <w:multiLevelType w:val="multilevel"/>
+    <w:tmpl w:val="4EA8E866"/>
+    <w:lvl w:ilvl="0">
+      <w:start w:val="1"/>
+      <w:numFmt w:val="decimal"/>
+      <w:lvlText w:val="%1."/>
+      <w:lvlJc w:val="left"/>
+      <w:pPr>
+        <w:tabs>
+          <w:tab w:val="num" w:pos="720"/>
+        </w:tabs>
+        <w:ind w:left="720" w:hanging="360"/>
+      </w:pPr>
+    </w:lvl>
+    <w:lvl w:ilvl="1" w:tentative="1">
+      <w:start w:val="1"/>
+      <w:numFmt w:val="decimal"/>
+      <w:lvlText w:val="%2."/>
+      <w:lvlJc w:val="left"/>
+      <w:pPr>
+        <w:tabs>
+          <w:tab w:val="num" w:pos="1440"/>
+        </w:tabs>
+        <w:ind w:left="1440" w:hanging="360"/>
+      </w:pPr>
+    </w:lvl>
+    <w:lvl w:ilvl="2" w:tentative="1">
+      <w:start w:val="1"/>
+      <w:numFmt w:val="decimal"/>
+      <w:lvlText w:val="%3."/>
+      <w:lvlJc w:val="left"/>
+      <w:pPr>
+        <w:tabs>
+          <w:tab w:val="num" w:pos="2160"/>
+        </w:tabs>
+        <w:ind w:left="2160" w:hanging="360"/>
+      </w:pPr>
+    </w:lvl>
+    <w:lvl w:ilvl="3" w:tentative="1">
+      <w:start w:val="1"/>
+      <w:numFmt w:val="decimal"/>
+      <w:lvlText w:val="%4."/>
+      <w:lvlJc w:val="left"/>
+      <w:pPr>
+        <w:tabs>
+          <w:tab w:val="num" w:pos="2880"/>
+        </w:tabs>
+        <w:ind w:left="2880" w:hanging="360"/>
+      </w:pPr>
+    </w:lvl>
+    <w:lvl w:ilvl="4" w:tentative="1">
+      <w:start w:val="1"/>
+      <w:numFmt w:val="decimal"/>
+      <w:lvlText w:val="%5."/>
+      <w:lvlJc w:val="left"/>
+      <w:pPr>
+        <w:tabs>
+          <w:tab w:val="num" w:pos="3600"/>
+        </w:tabs>
+        <w:ind w:left="3600" w:hanging="360"/>
+      </w:pPr>
+    </w:lvl>
+    <w:lvl w:ilvl="5" w:tentative="1">
+      <w:start w:val="1"/>
+      <w:numFmt w:val="decimal"/>
+      <w:lvlText w:val="%6."/>
+      <w:lvlJc w:val="left"/>
+      <w:pPr>
+        <w:tabs>
+          <w:tab w:val="num" w:pos="4320"/>
+        </w:tabs>
+        <w:ind w:left="4320" w:hanging="360"/>
+      </w:pPr>
+    </w:lvl>
+    <w:lvl w:ilvl="6" w:tentative="1">
+      <w:start w:val="1"/>
+      <w:numFmt w:val="decimal"/>
+      <w:lvlText w:val="%7."/>
+      <w:lvlJc w:val="left"/>
+      <w:pPr>
+        <w:tabs>
+          <w:tab w:val="num" w:pos="5040"/>
+        </w:tabs>
+        <w:ind w:left="5040" w:hanging="360"/>
+      </w:pPr>
+    </w:lvl>
+    <w:lvl w:ilvl="7" w:tentative="1">
+      <w:start w:val="1"/>
+      <w:numFmt w:val="decimal"/>
+      <w:lvlText w:val="%8."/>
+      <w:lvlJc w:val="left"/>
+      <w:pPr>
+        <w:tabs>
+          <w:tab w:val="num" w:pos="5760"/>
+        </w:tabs>
+        <w:ind w:left="5760" w:hanging="360"/>
+      </w:pPr>
+    </w:lvl>
+    <w:lvl w:ilvl="8" w:tentative="1">
+      <w:start w:val="1"/>
+      <w:numFmt w:val="decimal"/>
+      <w:lvlText w:val="%9."/>
+      <w:lvlJc w:val="left"/>
+      <w:pPr>
+        <w:tabs>
+          <w:tab w:val="num" w:pos="6480"/>
+        </w:tabs>
+        <w:ind w:left="6480" w:hanging="360"/>
+      </w:pPr>
+    </w:lvl>
+  </w:abstractNum>
+  <w:abstractNum w:abstractNumId="6" w15:restartNumberingAfterBreak="0">
     <w:nsid w:val="0D411CED"/>
     <w:multiLevelType w:val="multilevel"/>
     <w:tmpl w:val="C9C87370"/>
@@ -3291,7 +3698,7 @@
       </w:pPr>
     </w:lvl>
   </w:abstractNum>
-  <w:abstractNum w:abstractNumId="5" w15:restartNumberingAfterBreak="0">
+  <w:abstractNum w:abstractNumId="7" w15:restartNumberingAfterBreak="0">
     <w:nsid w:val="0EED43D3"/>
     <w:multiLevelType w:val="multilevel"/>
     <w:tmpl w:val="6156AB84"/>
@@ -3440,7 +3847,7 @@
       </w:rPr>
     </w:lvl>
   </w:abstractNum>
-  <w:abstractNum w:abstractNumId="6" w15:restartNumberingAfterBreak="0">
+  <w:abstractNum w:abstractNumId="8" w15:restartNumberingAfterBreak="0">
     <w:nsid w:val="11AE0051"/>
     <w:multiLevelType w:val="multilevel"/>
     <w:tmpl w:val="C2A0EDA6"/>
@@ -3589,7 +3996,7 @@
       </w:rPr>
     </w:lvl>
   </w:abstractNum>
-  <w:abstractNum w:abstractNumId="7" w15:restartNumberingAfterBreak="0">
+  <w:abstractNum w:abstractNumId="9" w15:restartNumberingAfterBreak="0">
     <w:nsid w:val="1462341E"/>
     <w:multiLevelType w:val="multilevel"/>
     <w:tmpl w:val="2244FC24"/>
@@ -3702,7 +4109,7 @@
       </w:pPr>
     </w:lvl>
   </w:abstractNum>
-  <w:abstractNum w:abstractNumId="8" w15:restartNumberingAfterBreak="0">
+  <w:abstractNum w:abstractNumId="10" w15:restartNumberingAfterBreak="0">
     <w:nsid w:val="153128ED"/>
     <w:multiLevelType w:val="multilevel"/>
     <w:tmpl w:val="9D2C47C2"/>
@@ -3851,7 +4258,7 @@
       </w:rPr>
     </w:lvl>
   </w:abstractNum>
-  <w:abstractNum w:abstractNumId="9" w15:restartNumberingAfterBreak="0">
+  <w:abstractNum w:abstractNumId="11" w15:restartNumberingAfterBreak="0">
     <w:nsid w:val="16DB0669"/>
     <w:multiLevelType w:val="multilevel"/>
     <w:tmpl w:val="26528D3E"/>
@@ -3964,7 +4371,7 @@
       </w:pPr>
     </w:lvl>
   </w:abstractNum>
-  <w:abstractNum w:abstractNumId="10" w15:restartNumberingAfterBreak="0">
+  <w:abstractNum w:abstractNumId="12" w15:restartNumberingAfterBreak="0">
     <w:nsid w:val="177A48AA"/>
     <w:multiLevelType w:val="multilevel"/>
     <w:tmpl w:val="CA3E59A4"/>
@@ -4113,7 +4520,7 @@
       </w:rPr>
     </w:lvl>
   </w:abstractNum>
-  <w:abstractNum w:abstractNumId="11" w15:restartNumberingAfterBreak="0">
+  <w:abstractNum w:abstractNumId="13" w15:restartNumberingAfterBreak="0">
     <w:nsid w:val="1ACA7A63"/>
     <w:multiLevelType w:val="multilevel"/>
     <w:tmpl w:val="DC5430C8"/>
@@ -4262,7 +4669,7 @@
       </w:rPr>
     </w:lvl>
   </w:abstractNum>
-  <w:abstractNum w:abstractNumId="12" w15:restartNumberingAfterBreak="0">
+  <w:abstractNum w:abstractNumId="14" w15:restartNumberingAfterBreak="0">
     <w:nsid w:val="1B5C444E"/>
     <w:multiLevelType w:val="multilevel"/>
     <w:tmpl w:val="2F566C22"/>
@@ -4375,7 +4782,7 @@
       </w:pPr>
     </w:lvl>
   </w:abstractNum>
-  <w:abstractNum w:abstractNumId="13" w15:restartNumberingAfterBreak="0">
+  <w:abstractNum w:abstractNumId="15" w15:restartNumberingAfterBreak="0">
     <w:nsid w:val="1C9D6709"/>
     <w:multiLevelType w:val="multilevel"/>
     <w:tmpl w:val="106EAF62"/>
@@ -4488,7 +4895,7 @@
       </w:pPr>
     </w:lvl>
   </w:abstractNum>
-  <w:abstractNum w:abstractNumId="14" w15:restartNumberingAfterBreak="0">
+  <w:abstractNum w:abstractNumId="16" w15:restartNumberingAfterBreak="0">
     <w:nsid w:val="1DC26259"/>
     <w:multiLevelType w:val="multilevel"/>
     <w:tmpl w:val="70BEABB4"/>
@@ -4601,7 +5008,7 @@
       </w:pPr>
     </w:lvl>
   </w:abstractNum>
-  <w:abstractNum w:abstractNumId="15" w15:restartNumberingAfterBreak="0">
+  <w:abstractNum w:abstractNumId="17" w15:restartNumberingAfterBreak="0">
     <w:nsid w:val="1DD363FD"/>
     <w:multiLevelType w:val="multilevel"/>
     <w:tmpl w:val="71E25414"/>
@@ -4714,7 +5121,7 @@
       </w:pPr>
     </w:lvl>
   </w:abstractNum>
-  <w:abstractNum w:abstractNumId="16" w15:restartNumberingAfterBreak="0">
+  <w:abstractNum w:abstractNumId="18" w15:restartNumberingAfterBreak="0">
     <w:nsid w:val="20C978D2"/>
     <w:multiLevelType w:val="multilevel"/>
     <w:tmpl w:val="D9587F38"/>
@@ -4863,7 +5270,156 @@
       </w:rPr>
     </w:lvl>
   </w:abstractNum>
-  <w:abstractNum w:abstractNumId="17" w15:restartNumberingAfterBreak="0">
+  <w:abstractNum w:abstractNumId="19" w15:restartNumberingAfterBreak="0">
+    <w:nsid w:val="23A10A13"/>
+    <w:multiLevelType w:val="multilevel"/>
+    <w:tmpl w:val="370889A8"/>
+    <w:lvl w:ilvl="0">
+      <w:start w:val="1"/>
+      <w:numFmt w:val="bullet"/>
+      <w:lvlText w:val=""/>
+      <w:lvlJc w:val="left"/>
+      <w:pPr>
+        <w:tabs>
+          <w:tab w:val="num" w:pos="720"/>
+        </w:tabs>
+        <w:ind w:left="720" w:hanging="360"/>
+      </w:pPr>
+      <w:rPr>
+        <w:rFonts w:ascii="Symbol" w:hAnsi="Symbol" w:hint="default"/>
+        <w:sz w:val="20"/>
+      </w:rPr>
+    </w:lvl>
+    <w:lvl w:ilvl="1" w:tentative="1">
+      <w:start w:val="1"/>
+      <w:numFmt w:val="bullet"/>
+      <w:lvlText w:val="o"/>
+      <w:lvlJc w:val="left"/>
+      <w:pPr>
+        <w:tabs>
+          <w:tab w:val="num" w:pos="1440"/>
+        </w:tabs>
+        <w:ind w:left="1440" w:hanging="360"/>
+      </w:pPr>
+      <w:rPr>
+        <w:rFonts w:ascii="Courier New" w:hAnsi="Courier New" w:hint="default"/>
+        <w:sz w:val="20"/>
+      </w:rPr>
+    </w:lvl>
+    <w:lvl w:ilvl="2" w:tentative="1">
+      <w:start w:val="1"/>
+      <w:numFmt w:val="bullet"/>
+      <w:lvlText w:val=""/>
+      <w:lvlJc w:val="left"/>
+      <w:pPr>
+        <w:tabs>
+          <w:tab w:val="num" w:pos="2160"/>
+        </w:tabs>
+        <w:ind w:left="2160" w:hanging="360"/>
+      </w:pPr>
+      <w:rPr>
+        <w:rFonts w:ascii="Wingdings" w:hAnsi="Wingdings" w:hint="default"/>
+        <w:sz w:val="20"/>
+      </w:rPr>
+    </w:lvl>
+    <w:lvl w:ilvl="3" w:tentative="1">
+      <w:start w:val="1"/>
+      <w:numFmt w:val="bullet"/>
+      <w:lvlText w:val=""/>
+      <w:lvlJc w:val="left"/>
+      <w:pPr>
+        <w:tabs>
+          <w:tab w:val="num" w:pos="2880"/>
+        </w:tabs>
+        <w:ind w:left="2880" w:hanging="360"/>
+      </w:pPr>
+      <w:rPr>
+        <w:rFonts w:ascii="Wingdings" w:hAnsi="Wingdings" w:hint="default"/>
+        <w:sz w:val="20"/>
+      </w:rPr>
+    </w:lvl>
+    <w:lvl w:ilvl="4" w:tentative="1">
+      <w:start w:val="1"/>
+      <w:numFmt w:val="bullet"/>
+      <w:lvlText w:val=""/>
+      <w:lvlJc w:val="left"/>
+      <w:pPr>
+        <w:tabs>
+          <w:tab w:val="num" w:pos="3600"/>
+        </w:tabs>
+        <w:ind w:left="3600" w:hanging="360"/>
+      </w:pPr>
+      <w:rPr>
+        <w:rFonts w:ascii="Wingdings" w:hAnsi="Wingdings" w:hint="default"/>
+        <w:sz w:val="20"/>
+      </w:rPr>
+    </w:lvl>
+    <w:lvl w:ilvl="5" w:tentative="1">
+      <w:start w:val="1"/>
+      <w:numFmt w:val="bullet"/>
+      <w:lvlText w:val=""/>
+      <w:lvlJc w:val="left"/>
+      <w:pPr>
+        <w:tabs>
+          <w:tab w:val="num" w:pos="4320"/>
+        </w:tabs>
+        <w:ind w:left="4320" w:hanging="360"/>
+      </w:pPr>
+      <w:rPr>
+        <w:rFonts w:ascii="Wingdings" w:hAnsi="Wingdings" w:hint="default"/>
+        <w:sz w:val="20"/>
+      </w:rPr>
+    </w:lvl>
+    <w:lvl w:ilvl="6" w:tentative="1">
+      <w:start w:val="1"/>
+      <w:numFmt w:val="bullet"/>
+      <w:lvlText w:val=""/>
+      <w:lvlJc w:val="left"/>
+      <w:pPr>
+        <w:tabs>
+          <w:tab w:val="num" w:pos="5040"/>
+        </w:tabs>
+        <w:ind w:left="5040" w:hanging="360"/>
+      </w:pPr>
+      <w:rPr>
+        <w:rFonts w:ascii="Wingdings" w:hAnsi="Wingdings" w:hint="default"/>
+        <w:sz w:val="20"/>
+      </w:rPr>
+    </w:lvl>
+    <w:lvl w:ilvl="7" w:tentative="1">
+      <w:start w:val="1"/>
+      <w:numFmt w:val="bullet"/>
+      <w:lvlText w:val=""/>
+      <w:lvlJc w:val="left"/>
+      <w:pPr>
+        <w:tabs>
+          <w:tab w:val="num" w:pos="5760"/>
+        </w:tabs>
+        <w:ind w:left="5760" w:hanging="360"/>
+      </w:pPr>
+      <w:rPr>
+        <w:rFonts w:ascii="Wingdings" w:hAnsi="Wingdings" w:hint="default"/>
+        <w:sz w:val="20"/>
+      </w:rPr>
+    </w:lvl>
+    <w:lvl w:ilvl="8" w:tentative="1">
+      <w:start w:val="1"/>
+      <w:numFmt w:val="bullet"/>
+      <w:lvlText w:val=""/>
+      <w:lvlJc w:val="left"/>
+      <w:pPr>
+        <w:tabs>
+          <w:tab w:val="num" w:pos="6480"/>
+        </w:tabs>
+        <w:ind w:left="6480" w:hanging="360"/>
+      </w:pPr>
+      <w:rPr>
+        <w:rFonts w:ascii="Wingdings" w:hAnsi="Wingdings" w:hint="default"/>
+        <w:sz w:val="20"/>
+      </w:rPr>
+    </w:lvl>
+  </w:abstractNum>
+  <w:abstractNum w:abstractNumId="20" w15:restartNumberingAfterBreak="0">
     <w:nsid w:val="2A2D34CE"/>
     <w:multiLevelType w:val="multilevel"/>
     <w:tmpl w:val="06AAFECE"/>
@@ -4976,7 +5532,7 @@
       </w:pPr>
     </w:lvl>
   </w:abstractNum>
-  <w:abstractNum w:abstractNumId="18" w15:restartNumberingAfterBreak="0">
+  <w:abstractNum w:abstractNumId="21" w15:restartNumberingAfterBreak="0">
     <w:nsid w:val="2B005141"/>
     <w:multiLevelType w:val="multilevel"/>
     <w:tmpl w:val="E5349F9A"/>
@@ -5089,7 +5645,7 @@
       </w:pPr>
     </w:lvl>
   </w:abstractNum>
-  <w:abstractNum w:abstractNumId="19" w15:restartNumberingAfterBreak="0">
+  <w:abstractNum w:abstractNumId="22" w15:restartNumberingAfterBreak="0">
     <w:nsid w:val="2BC012DC"/>
     <w:multiLevelType w:val="multilevel"/>
     <w:tmpl w:val="6FEE5672"/>
@@ -5202,7 +5758,7 @@
       </w:pPr>
     </w:lvl>
   </w:abstractNum>
-  <w:abstractNum w:abstractNumId="20" w15:restartNumberingAfterBreak="0">
+  <w:abstractNum w:abstractNumId="23" w15:restartNumberingAfterBreak="0">
     <w:nsid w:val="2C8B03DB"/>
     <w:multiLevelType w:val="multilevel"/>
     <w:tmpl w:val="13FC16DE"/>
@@ -5351,7 +5907,7 @@
       </w:rPr>
     </w:lvl>
   </w:abstractNum>
-  <w:abstractNum w:abstractNumId="21" w15:restartNumberingAfterBreak="0">
+  <w:abstractNum w:abstractNumId="24" w15:restartNumberingAfterBreak="0">
     <w:nsid w:val="2D0311D2"/>
     <w:multiLevelType w:val="multilevel"/>
     <w:tmpl w:val="D14CE2B8"/>
@@ -5464,7 +6020,7 @@
       </w:pPr>
     </w:lvl>
   </w:abstractNum>
-  <w:abstractNum w:abstractNumId="22" w15:restartNumberingAfterBreak="0">
+  <w:abstractNum w:abstractNumId="25" w15:restartNumberingAfterBreak="0">
     <w:nsid w:val="2E360F5A"/>
     <w:multiLevelType w:val="multilevel"/>
     <w:tmpl w:val="24C4EB7A"/>
@@ -5613,7 +6169,156 @@
       </w:rPr>
     </w:lvl>
   </w:abstractNum>
-  <w:abstractNum w:abstractNumId="23" w15:restartNumberingAfterBreak="0">
+  <w:abstractNum w:abstractNumId="26" w15:restartNumberingAfterBreak="0">
+    <w:nsid w:val="2E856ED2"/>
+    <w:multiLevelType w:val="multilevel"/>
+    <w:tmpl w:val="83BC4A38"/>
+    <w:lvl w:ilvl="0">
+      <w:start w:val="1"/>
+      <w:numFmt w:val="bullet"/>
+      <w:lvlText w:val=""/>
+      <w:lvlJc w:val="left"/>
+      <w:pPr>
+        <w:tabs>
+          <w:tab w:val="num" w:pos="720"/>
+        </w:tabs>
+        <w:ind w:left="720" w:hanging="360"/>
+      </w:pPr>
+      <w:rPr>
+        <w:rFonts w:ascii="Symbol" w:hAnsi="Symbol" w:hint="default"/>
+        <w:sz w:val="20"/>
+      </w:rPr>
+    </w:lvl>
+    <w:lvl w:ilvl="1" w:tentative="1">
+      <w:start w:val="1"/>
+      <w:numFmt w:val="bullet"/>
+      <w:lvlText w:val="o"/>
+      <w:lvlJc w:val="left"/>
+      <w:pPr>
+        <w:tabs>
+          <w:tab w:val="num" w:pos="1440"/>
+        </w:tabs>
+        <w:ind w:left="1440" w:hanging="360"/>
+      </w:pPr>
+      <w:rPr>
+        <w:rFonts w:ascii="Courier New" w:hAnsi="Courier New" w:hint="default"/>
+        <w:sz w:val="20"/>
+      </w:rPr>
+    </w:lvl>
+    <w:lvl w:ilvl="2" w:tentative="1">
+      <w:start w:val="1"/>
+      <w:numFmt w:val="bullet"/>
+      <w:lvlText w:val=""/>
+      <w:lvlJc w:val="left"/>
+      <w:pPr>
+        <w:tabs>
+          <w:tab w:val="num" w:pos="2160"/>
+        </w:tabs>
+        <w:ind w:left="2160" w:hanging="360"/>
+      </w:pPr>
+      <w:rPr>
+        <w:rFonts w:ascii="Wingdings" w:hAnsi="Wingdings" w:hint="default"/>
+        <w:sz w:val="20"/>
+      </w:rPr>
+    </w:lvl>
+    <w:lvl w:ilvl="3" w:tentative="1">
+      <w:start w:val="1"/>
+      <w:numFmt w:val="bullet"/>
+      <w:lvlText w:val=""/>
+      <w:lvlJc w:val="left"/>
+      <w:pPr>
+        <w:tabs>
+          <w:tab w:val="num" w:pos="2880"/>
+        </w:tabs>
+        <w:ind w:left="2880" w:hanging="360"/>
+      </w:pPr>
+      <w:rPr>
+        <w:rFonts w:ascii="Wingdings" w:hAnsi="Wingdings" w:hint="default"/>
+        <w:sz w:val="20"/>
+      </w:rPr>
+    </w:lvl>
+    <w:lvl w:ilvl="4" w:tentative="1">
+      <w:start w:val="1"/>
+      <w:numFmt w:val="bullet"/>
+      <w:lvlText w:val=""/>
+      <w:lvlJc w:val="left"/>
+      <w:pPr>
+        <w:tabs>
+          <w:tab w:val="num" w:pos="3600"/>
+        </w:tabs>
+        <w:ind w:left="3600" w:hanging="360"/>
+      </w:pPr>
+      <w:rPr>
+        <w:rFonts w:ascii="Wingdings" w:hAnsi="Wingdings" w:hint="default"/>
+        <w:sz w:val="20"/>
+      </w:rPr>
+    </w:lvl>
+    <w:lvl w:ilvl="5" w:tentative="1">
+      <w:start w:val="1"/>
+      <w:numFmt w:val="bullet"/>
+      <w:lvlText w:val=""/>
+      <w:lvlJc w:val="left"/>
+      <w:pPr>
+        <w:tabs>
+          <w:tab w:val="num" w:pos="4320"/>
+        </w:tabs>
+        <w:ind w:left="4320" w:hanging="360"/>
+      </w:pPr>
+      <w:rPr>
+        <w:rFonts w:ascii="Wingdings" w:hAnsi="Wingdings" w:hint="default"/>
+        <w:sz w:val="20"/>
+      </w:rPr>
+    </w:lvl>
+    <w:lvl w:ilvl="6" w:tentative="1">
+      <w:start w:val="1"/>
+      <w:numFmt w:val="bullet"/>
+      <w:lvlText w:val=""/>
+      <w:lvlJc w:val="left"/>
+      <w:pPr>
+        <w:tabs>
+          <w:tab w:val="num" w:pos="5040"/>
+        </w:tabs>
+        <w:ind w:left="5040" w:hanging="360"/>
+      </w:pPr>
+      <w:rPr>
+        <w:rFonts w:ascii="Wingdings" w:hAnsi="Wingdings" w:hint="default"/>
+        <w:sz w:val="20"/>
+      </w:rPr>
+    </w:lvl>
+    <w:lvl w:ilvl="7" w:tentative="1">
+      <w:start w:val="1"/>
+      <w:numFmt w:val="bullet"/>
+      <w:lvlText w:val=""/>
+      <w:lvlJc w:val="left"/>
+      <w:pPr>
+        <w:tabs>
+          <w:tab w:val="num" w:pos="5760"/>
+        </w:tabs>
+        <w:ind w:left="5760" w:hanging="360"/>
+      </w:pPr>
+      <w:rPr>
+        <w:rFonts w:ascii="Wingdings" w:hAnsi="Wingdings" w:hint="default"/>
+        <w:sz w:val="20"/>
+      </w:rPr>
+    </w:lvl>
+    <w:lvl w:ilvl="8" w:tentative="1">
+      <w:start w:val="1"/>
+      <w:numFmt w:val="bullet"/>
+      <w:lvlText w:val=""/>
+      <w:lvlJc w:val="left"/>
+      <w:pPr>
+        <w:tabs>
+          <w:tab w:val="num" w:pos="6480"/>
+        </w:tabs>
+        <w:ind w:left="6480" w:hanging="360"/>
+      </w:pPr>
+      <w:rPr>
+        <w:rFonts w:ascii="Wingdings" w:hAnsi="Wingdings" w:hint="default"/>
+        <w:sz w:val="20"/>
+      </w:rPr>
+    </w:lvl>
+  </w:abstractNum>
+  <w:abstractNum w:abstractNumId="27" w15:restartNumberingAfterBreak="0">
     <w:nsid w:val="2EC56609"/>
     <w:multiLevelType w:val="multilevel"/>
     <w:tmpl w:val="70C48C6A"/>
@@ -5726,7 +6431,7 @@
       </w:pPr>
     </w:lvl>
   </w:abstractNum>
-  <w:abstractNum w:abstractNumId="24" w15:restartNumberingAfterBreak="0">
+  <w:abstractNum w:abstractNumId="28" w15:restartNumberingAfterBreak="0">
     <w:nsid w:val="2EDE2F0C"/>
     <w:multiLevelType w:val="multilevel"/>
     <w:tmpl w:val="1DCC9AA8"/>
@@ -5875,7 +6580,7 @@
       </w:rPr>
     </w:lvl>
   </w:abstractNum>
-  <w:abstractNum w:abstractNumId="25" w15:restartNumberingAfterBreak="0">
+  <w:abstractNum w:abstractNumId="29" w15:restartNumberingAfterBreak="0">
     <w:nsid w:val="2F24438E"/>
     <w:multiLevelType w:val="multilevel"/>
     <w:tmpl w:val="D76C0272"/>
@@ -5988,7 +6693,7 @@
       </w:pPr>
     </w:lvl>
   </w:abstractNum>
-  <w:abstractNum w:abstractNumId="26" w15:restartNumberingAfterBreak="0">
+  <w:abstractNum w:abstractNumId="30" w15:restartNumberingAfterBreak="0">
     <w:nsid w:val="2FC25D75"/>
     <w:multiLevelType w:val="multilevel"/>
     <w:tmpl w:val="4E56CF92"/>
@@ -6137,7 +6842,7 @@
       </w:rPr>
     </w:lvl>
   </w:abstractNum>
-  <w:abstractNum w:abstractNumId="27" w15:restartNumberingAfterBreak="0">
+  <w:abstractNum w:abstractNumId="31" w15:restartNumberingAfterBreak="0">
     <w:nsid w:val="30D63282"/>
     <w:multiLevelType w:val="multilevel"/>
     <w:tmpl w:val="ACB40688"/>
@@ -6250,7 +6955,156 @@
       </w:pPr>
     </w:lvl>
   </w:abstractNum>
-  <w:abstractNum w:abstractNumId="28" w15:restartNumberingAfterBreak="0">
+  <w:abstractNum w:abstractNumId="32" w15:restartNumberingAfterBreak="0">
+    <w:nsid w:val="314564CD"/>
+    <w:multiLevelType w:val="multilevel"/>
+    <w:tmpl w:val="946EE924"/>
+    <w:lvl w:ilvl="0">
+      <w:start w:val="1"/>
+      <w:numFmt w:val="bullet"/>
+      <w:lvlText w:val=""/>
+      <w:lvlJc w:val="left"/>
+      <w:pPr>
+        <w:tabs>
+          <w:tab w:val="num" w:pos="720"/>
+        </w:tabs>
+        <w:ind w:left="720" w:hanging="360"/>
+      </w:pPr>
+      <w:rPr>
+        <w:rFonts w:ascii="Symbol" w:hAnsi="Symbol" w:hint="default"/>
+        <w:sz w:val="20"/>
+      </w:rPr>
+    </w:lvl>
+    <w:lvl w:ilvl="1" w:tentative="1">
+      <w:start w:val="1"/>
+      <w:numFmt w:val="bullet"/>
+      <w:lvlText w:val="o"/>
+      <w:lvlJc w:val="left"/>
+      <w:pPr>
+        <w:tabs>
+          <w:tab w:val="num" w:pos="1440"/>
+        </w:tabs>
+        <w:ind w:left="1440" w:hanging="360"/>
+      </w:pPr>
+      <w:rPr>
+        <w:rFonts w:ascii="Courier New" w:hAnsi="Courier New" w:hint="default"/>
+        <w:sz w:val="20"/>
+      </w:rPr>
+    </w:lvl>
+    <w:lvl w:ilvl="2" w:tentative="1">
+      <w:start w:val="1"/>
+      <w:numFmt w:val="bullet"/>
+      <w:lvlText w:val=""/>
+      <w:lvlJc w:val="left"/>
+      <w:pPr>
+        <w:tabs>
+          <w:tab w:val="num" w:pos="2160"/>
+        </w:tabs>
+        <w:ind w:left="2160" w:hanging="360"/>
+      </w:pPr>
+      <w:rPr>
+        <w:rFonts w:ascii="Wingdings" w:hAnsi="Wingdings" w:hint="default"/>
+        <w:sz w:val="20"/>
+      </w:rPr>
+    </w:lvl>
+    <w:lvl w:ilvl="3" w:tentative="1">
+      <w:start w:val="1"/>
+      <w:numFmt w:val="bullet"/>
+      <w:lvlText w:val=""/>
+      <w:lvlJc w:val="left"/>
+      <w:pPr>
+        <w:tabs>
+          <w:tab w:val="num" w:pos="2880"/>
+        </w:tabs>
+        <w:ind w:left="2880" w:hanging="360"/>
+      </w:pPr>
+      <w:rPr>
+        <w:rFonts w:ascii="Wingdings" w:hAnsi="Wingdings" w:hint="default"/>
+        <w:sz w:val="20"/>
+      </w:rPr>
+    </w:lvl>
+    <w:lvl w:ilvl="4" w:tentative="1">
+      <w:start w:val="1"/>
+      <w:numFmt w:val="bullet"/>
+      <w:lvlText w:val=""/>
+      <w:lvlJc w:val="left"/>
+      <w:pPr>
+        <w:tabs>
+          <w:tab w:val="num" w:pos="3600"/>
+        </w:tabs>
+        <w:ind w:left="3600" w:hanging="360"/>
+      </w:pPr>
+      <w:rPr>
+        <w:rFonts w:ascii="Wingdings" w:hAnsi="Wingdings" w:hint="default"/>
+        <w:sz w:val="20"/>
+      </w:rPr>
+    </w:lvl>
+    <w:lvl w:ilvl="5" w:tentative="1">
+      <w:start w:val="1"/>
+      <w:numFmt w:val="bullet"/>
+      <w:lvlText w:val=""/>
+      <w:lvlJc w:val="left"/>
+      <w:pPr>
+        <w:tabs>
+          <w:tab w:val="num" w:pos="4320"/>
+        </w:tabs>
+        <w:ind w:left="4320" w:hanging="360"/>
+      </w:pPr>
+      <w:rPr>
+        <w:rFonts w:ascii="Wingdings" w:hAnsi="Wingdings" w:hint="default"/>
+        <w:sz w:val="20"/>
+      </w:rPr>
+    </w:lvl>
+    <w:lvl w:ilvl="6" w:tentative="1">
+      <w:start w:val="1"/>
+      <w:numFmt w:val="bullet"/>
+      <w:lvlText w:val=""/>
+      <w:lvlJc w:val="left"/>
+      <w:pPr>
+        <w:tabs>
+          <w:tab w:val="num" w:pos="5040"/>
+        </w:tabs>
+        <w:ind w:left="5040" w:hanging="360"/>
+      </w:pPr>
+      <w:rPr>
+        <w:rFonts w:ascii="Wingdings" w:hAnsi="Wingdings" w:hint="default"/>
+        <w:sz w:val="20"/>
+      </w:rPr>
+    </w:lvl>
+    <w:lvl w:ilvl="7" w:tentative="1">
+      <w:start w:val="1"/>
+      <w:numFmt w:val="bullet"/>
+      <w:lvlText w:val=""/>
+      <w:lvlJc w:val="left"/>
+      <w:pPr>
+        <w:tabs>
+          <w:tab w:val="num" w:pos="5760"/>
+        </w:tabs>
+        <w:ind w:left="5760" w:hanging="360"/>
+      </w:pPr>
+      <w:rPr>
+        <w:rFonts w:ascii="Wingdings" w:hAnsi="Wingdings" w:hint="default"/>
+        <w:sz w:val="20"/>
+      </w:rPr>
+    </w:lvl>
+    <w:lvl w:ilvl="8" w:tentative="1">
+      <w:start w:val="1"/>
+      <w:numFmt w:val="bullet"/>
+      <w:lvlText w:val=""/>
+      <w:lvlJc w:val="left"/>
+      <w:pPr>
+        <w:tabs>
+          <w:tab w:val="num" w:pos="6480"/>
+        </w:tabs>
+        <w:ind w:left="6480" w:hanging="360"/>
+      </w:pPr>
+      <w:rPr>
+        <w:rFonts w:ascii="Wingdings" w:hAnsi="Wingdings" w:hint="default"/>
+        <w:sz w:val="20"/>
+      </w:rPr>
+    </w:lvl>
+  </w:abstractNum>
+  <w:abstractNum w:abstractNumId="33" w15:restartNumberingAfterBreak="0">
     <w:nsid w:val="33C42963"/>
     <w:multiLevelType w:val="multilevel"/>
     <w:tmpl w:val="01067F08"/>
@@ -6399,7 +7253,7 @@
       </w:rPr>
     </w:lvl>
   </w:abstractNum>
-  <w:abstractNum w:abstractNumId="29" w15:restartNumberingAfterBreak="0">
+  <w:abstractNum w:abstractNumId="34" w15:restartNumberingAfterBreak="0">
     <w:nsid w:val="34AE40FD"/>
     <w:multiLevelType w:val="multilevel"/>
     <w:tmpl w:val="B95449C2"/>
@@ -6548,7 +7402,7 @@
       </w:rPr>
     </w:lvl>
   </w:abstractNum>
-  <w:abstractNum w:abstractNumId="30" w15:restartNumberingAfterBreak="0">
+  <w:abstractNum w:abstractNumId="35" w15:restartNumberingAfterBreak="0">
     <w:nsid w:val="35DD0E8F"/>
     <w:multiLevelType w:val="multilevel"/>
     <w:tmpl w:val="8D821816"/>
@@ -6697,7 +7551,305 @@
       </w:rPr>
     </w:lvl>
   </w:abstractNum>
-  <w:abstractNum w:abstractNumId="31" w15:restartNumberingAfterBreak="0">
+  <w:abstractNum w:abstractNumId="36" w15:restartNumberingAfterBreak="0">
+    <w:nsid w:val="3615720B"/>
+    <w:multiLevelType w:val="multilevel"/>
+    <w:tmpl w:val="E092D62E"/>
+    <w:lvl w:ilvl="0">
+      <w:start w:val="1"/>
+      <w:numFmt w:val="bullet"/>
+      <w:lvlText w:val=""/>
+      <w:lvlJc w:val="left"/>
+      <w:pPr>
+        <w:tabs>
+          <w:tab w:val="num" w:pos="720"/>
+        </w:tabs>
+        <w:ind w:left="720" w:hanging="360"/>
+      </w:pPr>
+      <w:rPr>
+        <w:rFonts w:ascii="Symbol" w:hAnsi="Symbol" w:hint="default"/>
+        <w:sz w:val="20"/>
+      </w:rPr>
+    </w:lvl>
+    <w:lvl w:ilvl="1" w:tentative="1">
+      <w:start w:val="1"/>
+      <w:numFmt w:val="bullet"/>
+      <w:lvlText w:val="o"/>
+      <w:lvlJc w:val="left"/>
+      <w:pPr>
+        <w:tabs>
+          <w:tab w:val="num" w:pos="1440"/>
+        </w:tabs>
+        <w:ind w:left="1440" w:hanging="360"/>
+      </w:pPr>
+      <w:rPr>
+        <w:rFonts w:ascii="Courier New" w:hAnsi="Courier New" w:hint="default"/>
+        <w:sz w:val="20"/>
+      </w:rPr>
+    </w:lvl>
+    <w:lvl w:ilvl="2" w:tentative="1">
+      <w:start w:val="1"/>
+      <w:numFmt w:val="bullet"/>
+      <w:lvlText w:val=""/>
+      <w:lvlJc w:val="left"/>
+      <w:pPr>
+        <w:tabs>
+          <w:tab w:val="num" w:pos="2160"/>
+        </w:tabs>
+        <w:ind w:left="2160" w:hanging="360"/>
+      </w:pPr>
+      <w:rPr>
+        <w:rFonts w:ascii="Wingdings" w:hAnsi="Wingdings" w:hint="default"/>
+        <w:sz w:val="20"/>
+      </w:rPr>
+    </w:lvl>
+    <w:lvl w:ilvl="3" w:tentative="1">
+      <w:start w:val="1"/>
+      <w:numFmt w:val="bullet"/>
+      <w:lvlText w:val=""/>
+      <w:lvlJc w:val="left"/>
+      <w:pPr>
+        <w:tabs>
+          <w:tab w:val="num" w:pos="2880"/>
+        </w:tabs>
+        <w:ind w:left="2880" w:hanging="360"/>
+      </w:pPr>
+      <w:rPr>
+        <w:rFonts w:ascii="Wingdings" w:hAnsi="Wingdings" w:hint="default"/>
+        <w:sz w:val="20"/>
+      </w:rPr>
+    </w:lvl>
+    <w:lvl w:ilvl="4" w:tentative="1">
+      <w:start w:val="1"/>
+      <w:numFmt w:val="bullet"/>
+      <w:lvlText w:val=""/>
+      <w:lvlJc w:val="left"/>
+      <w:pPr>
+        <w:tabs>
+          <w:tab w:val="num" w:pos="3600"/>
+        </w:tabs>
+        <w:ind w:left="3600" w:hanging="360"/>
+      </w:pPr>
+      <w:rPr>
+        <w:rFonts w:ascii="Wingdings" w:hAnsi="Wingdings" w:hint="default"/>
+        <w:sz w:val="20"/>
+      </w:rPr>
+    </w:lvl>
+    <w:lvl w:ilvl="5" w:tentative="1">
+      <w:start w:val="1"/>
+      <w:numFmt w:val="bullet"/>
+      <w:lvlText w:val=""/>
+      <w:lvlJc w:val="left"/>
+      <w:pPr>
+        <w:tabs>
+          <w:tab w:val="num" w:pos="4320"/>
+        </w:tabs>
+        <w:ind w:left="4320" w:hanging="360"/>
+      </w:pPr>
+      <w:rPr>
+        <w:rFonts w:ascii="Wingdings" w:hAnsi="Wingdings" w:hint="default"/>
+        <w:sz w:val="20"/>
+      </w:rPr>
+    </w:lvl>
+    <w:lvl w:ilvl="6" w:tentative="1">
+      <w:start w:val="1"/>
+      <w:numFmt w:val="bullet"/>
+      <w:lvlText w:val=""/>
+      <w:lvlJc w:val="left"/>
+      <w:pPr>
+        <w:tabs>
+          <w:tab w:val="num" w:pos="5040"/>
+        </w:tabs>
+        <w:ind w:left="5040" w:hanging="360"/>
+      </w:pPr>
+      <w:rPr>
+        <w:rFonts w:ascii="Wingdings" w:hAnsi="Wingdings" w:hint="default"/>
+        <w:sz w:val="20"/>
+      </w:rPr>
+    </w:lvl>
+    <w:lvl w:ilvl="7" w:tentative="1">
+      <w:start w:val="1"/>
+      <w:numFmt w:val="bullet"/>
+      <w:lvlText w:val=""/>
+      <w:lvlJc w:val="left"/>
+      <w:pPr>
+        <w:tabs>
+          <w:tab w:val="num" w:pos="5760"/>
+        </w:tabs>
+        <w:ind w:left="5760" w:hanging="360"/>
+      </w:pPr>
+      <w:rPr>
+        <w:rFonts w:ascii="Wingdings" w:hAnsi="Wingdings" w:hint="default"/>
+        <w:sz w:val="20"/>
+      </w:rPr>
+    </w:lvl>
+    <w:lvl w:ilvl="8" w:tentative="1">
+      <w:start w:val="1"/>
+      <w:numFmt w:val="bullet"/>
+      <w:lvlText w:val=""/>
+      <w:lvlJc w:val="left"/>
+      <w:pPr>
+        <w:tabs>
+          <w:tab w:val="num" w:pos="6480"/>
+        </w:tabs>
+        <w:ind w:left="6480" w:hanging="360"/>
+      </w:pPr>
+      <w:rPr>
+        <w:rFonts w:ascii="Wingdings" w:hAnsi="Wingdings" w:hint="default"/>
+        <w:sz w:val="20"/>
+      </w:rPr>
+    </w:lvl>
+  </w:abstractNum>
+  <w:abstractNum w:abstractNumId="37" w15:restartNumberingAfterBreak="0">
+    <w:nsid w:val="3885738F"/>
+    <w:multiLevelType w:val="multilevel"/>
+    <w:tmpl w:val="F05C96B2"/>
+    <w:lvl w:ilvl="0">
+      <w:start w:val="1"/>
+      <w:numFmt w:val="bullet"/>
+      <w:lvlText w:val=""/>
+      <w:lvlJc w:val="left"/>
+      <w:pPr>
+        <w:tabs>
+          <w:tab w:val="num" w:pos="720"/>
+        </w:tabs>
+        <w:ind w:left="720" w:hanging="360"/>
+      </w:pPr>
+      <w:rPr>
+        <w:rFonts w:ascii="Symbol" w:hAnsi="Symbol" w:hint="default"/>
+        <w:sz w:val="20"/>
+      </w:rPr>
+    </w:lvl>
+    <w:lvl w:ilvl="1" w:tentative="1">
+      <w:start w:val="1"/>
+      <w:numFmt w:val="bullet"/>
+      <w:lvlText w:val="o"/>
+      <w:lvlJc w:val="left"/>
+      <w:pPr>
+        <w:tabs>
+          <w:tab w:val="num" w:pos="1440"/>
+        </w:tabs>
+        <w:ind w:left="1440" w:hanging="360"/>
+      </w:pPr>
+      <w:rPr>
+        <w:rFonts w:ascii="Courier New" w:hAnsi="Courier New" w:hint="default"/>
+        <w:sz w:val="20"/>
+      </w:rPr>
+    </w:lvl>
+    <w:lvl w:ilvl="2" w:tentative="1">
+      <w:start w:val="1"/>
+      <w:numFmt w:val="bullet"/>
+      <w:lvlText w:val=""/>
+      <w:lvlJc w:val="left"/>
+      <w:pPr>
+        <w:tabs>
+          <w:tab w:val="num" w:pos="2160"/>
+        </w:tabs>
+        <w:ind w:left="2160" w:hanging="360"/>
+      </w:pPr>
+      <w:rPr>
+        <w:rFonts w:ascii="Wingdings" w:hAnsi="Wingdings" w:hint="default"/>
+        <w:sz w:val="20"/>
+      </w:rPr>
+    </w:lvl>
+    <w:lvl w:ilvl="3" w:tentative="1">
+      <w:start w:val="1"/>
+      <w:numFmt w:val="bullet"/>
+      <w:lvlText w:val=""/>
+      <w:lvlJc w:val="left"/>
+      <w:pPr>
+        <w:tabs>
+          <w:tab w:val="num" w:pos="2880"/>
+        </w:tabs>
+        <w:ind w:left="2880" w:hanging="360"/>
+      </w:pPr>
+      <w:rPr>
+        <w:rFonts w:ascii="Wingdings" w:hAnsi="Wingdings" w:hint="default"/>
+        <w:sz w:val="20"/>
+      </w:rPr>
+    </w:lvl>
+    <w:lvl w:ilvl="4" w:tentative="1">
+      <w:start w:val="1"/>
+      <w:numFmt w:val="bullet"/>
+      <w:lvlText w:val=""/>
+      <w:lvlJc w:val="left"/>
+      <w:pPr>
+        <w:tabs>
+          <w:tab w:val="num" w:pos="3600"/>
+        </w:tabs>
+        <w:ind w:left="3600" w:hanging="360"/>
+      </w:pPr>
+      <w:rPr>
+        <w:rFonts w:ascii="Wingdings" w:hAnsi="Wingdings" w:hint="default"/>
+        <w:sz w:val="20"/>
+      </w:rPr>
+    </w:lvl>
+    <w:lvl w:ilvl="5" w:tentative="1">
+      <w:start w:val="1"/>
+      <w:numFmt w:val="bullet"/>
+      <w:lvlText w:val=""/>
+      <w:lvlJc w:val="left"/>
+      <w:pPr>
+        <w:tabs>
+          <w:tab w:val="num" w:pos="4320"/>
+        </w:tabs>
+        <w:ind w:left="4320" w:hanging="360"/>
+      </w:pPr>
+      <w:rPr>
+        <w:rFonts w:ascii="Wingdings" w:hAnsi="Wingdings" w:hint="default"/>
+        <w:sz w:val="20"/>
+      </w:rPr>
+    </w:lvl>
+    <w:lvl w:ilvl="6" w:tentative="1">
+      <w:start w:val="1"/>
+      <w:numFmt w:val="bullet"/>
+      <w:lvlText w:val=""/>
+      <w:lvlJc w:val="left"/>
+      <w:pPr>
+        <w:tabs>
+          <w:tab w:val="num" w:pos="5040"/>
+        </w:tabs>
+        <w:ind w:left="5040" w:hanging="360"/>
+      </w:pPr>
+      <w:rPr>
+        <w:rFonts w:ascii="Wingdings" w:hAnsi="Wingdings" w:hint="default"/>
+        <w:sz w:val="20"/>
+      </w:rPr>
+    </w:lvl>
+    <w:lvl w:ilvl="7" w:tentative="1">
+      <w:start w:val="1"/>
+      <w:numFmt w:val="bullet"/>
+      <w:lvlText w:val=""/>
+      <w:lvlJc w:val="left"/>
+      <w:pPr>
+        <w:tabs>
+          <w:tab w:val="num" w:pos="5760"/>
+        </w:tabs>
+        <w:ind w:left="5760" w:hanging="360"/>
+      </w:pPr>
+      <w:rPr>
+        <w:rFonts w:ascii="Wingdings" w:hAnsi="Wingdings" w:hint="default"/>
+        <w:sz w:val="20"/>
+      </w:rPr>
+    </w:lvl>
+    <w:lvl w:ilvl="8" w:tentative="1">
+      <w:start w:val="1"/>
+      <w:numFmt w:val="bullet"/>
+      <w:lvlText w:val=""/>
+      <w:lvlJc w:val="left"/>
+      <w:pPr>
+        <w:tabs>
+          <w:tab w:val="num" w:pos="6480"/>
+        </w:tabs>
+        <w:ind w:left="6480" w:hanging="360"/>
+      </w:pPr>
+      <w:rPr>
+        <w:rFonts w:ascii="Wingdings" w:hAnsi="Wingdings" w:hint="default"/>
+        <w:sz w:val="20"/>
+      </w:rPr>
+    </w:lvl>
+  </w:abstractNum>
+  <w:abstractNum w:abstractNumId="38" w15:restartNumberingAfterBreak="0">
     <w:nsid w:val="39FE7D58"/>
     <w:multiLevelType w:val="multilevel"/>
     <w:tmpl w:val="C0C017C2"/>
@@ -6846,7 +7998,120 @@
       </w:rPr>
     </w:lvl>
   </w:abstractNum>
-  <w:abstractNum w:abstractNumId="32" w15:restartNumberingAfterBreak="0">
+  <w:abstractNum w:abstractNumId="39" w15:restartNumberingAfterBreak="0">
+    <w:nsid w:val="3C210AFC"/>
+    <w:multiLevelType w:val="multilevel"/>
+    <w:tmpl w:val="1F30BCB8"/>
+    <w:lvl w:ilvl="0">
+      <w:start w:val="1"/>
+      <w:numFmt w:val="decimal"/>
+      <w:lvlText w:val="%1."/>
+      <w:lvlJc w:val="left"/>
+      <w:pPr>
+        <w:tabs>
+          <w:tab w:val="num" w:pos="720"/>
+        </w:tabs>
+        <w:ind w:left="720" w:hanging="360"/>
+      </w:pPr>
+    </w:lvl>
+    <w:lvl w:ilvl="1" w:tentative="1">
+      <w:start w:val="1"/>
+      <w:numFmt w:val="decimal"/>
+      <w:lvlText w:val="%2."/>
+      <w:lvlJc w:val="left"/>
+      <w:pPr>
+        <w:tabs>
+          <w:tab w:val="num" w:pos="1440"/>
+        </w:tabs>
+        <w:ind w:left="1440" w:hanging="360"/>
+      </w:pPr>
+    </w:lvl>
+    <w:lvl w:ilvl="2" w:tentative="1">
+      <w:start w:val="1"/>
+      <w:numFmt w:val="decimal"/>
+      <w:lvlText w:val="%3."/>
+      <w:lvlJc w:val="left"/>
+      <w:pPr>
+        <w:tabs>
+          <w:tab w:val="num" w:pos="2160"/>
+        </w:tabs>
+        <w:ind w:left="2160" w:hanging="360"/>
+      </w:pPr>
+    </w:lvl>
+    <w:lvl w:ilvl="3" w:tentative="1">
+      <w:start w:val="1"/>
+      <w:numFmt w:val="decimal"/>
+      <w:lvlText w:val="%4."/>
+      <w:lvlJc w:val="left"/>
+      <w:pPr>
+        <w:tabs>
+          <w:tab w:val="num" w:pos="2880"/>
+        </w:tabs>
+        <w:ind w:left="2880" w:hanging="360"/>
+      </w:pPr>
+    </w:lvl>
+    <w:lvl w:ilvl="4" w:tentative="1">
+      <w:start w:val="1"/>
+      <w:numFmt w:val="decimal"/>
+      <w:lvlText w:val="%5."/>
+      <w:lvlJc w:val="left"/>
+      <w:pPr>
+        <w:tabs>
+          <w:tab w:val="num" w:pos="3600"/>
+        </w:tabs>
+        <w:ind w:left="3600" w:hanging="360"/>
+      </w:pPr>
+    </w:lvl>
+    <w:lvl w:ilvl="5" w:tentative="1">
+      <w:start w:val="1"/>
+      <w:numFmt w:val="decimal"/>
+      <w:lvlText w:val="%6."/>
+      <w:lvlJc w:val="left"/>
+      <w:pPr>
+        <w:tabs>
+          <w:tab w:val="num" w:pos="4320"/>
+        </w:tabs>
+        <w:ind w:left="4320" w:hanging="360"/>
+      </w:pPr>
+    </w:lvl>
+    <w:lvl w:ilvl="6" w:tentative="1">
+      <w:start w:val="1"/>
+      <w:numFmt w:val="decimal"/>
+      <w:lvlText w:val="%7."/>
+      <w:lvlJc w:val="left"/>
+      <w:pPr>
+        <w:tabs>
+          <w:tab w:val="num" w:pos="5040"/>
+        </w:tabs>
+        <w:ind w:left="5040" w:hanging="360"/>
+      </w:pPr>
+    </w:lvl>
+    <w:lvl w:ilvl="7" w:tentative="1">
+      <w:start w:val="1"/>
+      <w:numFmt w:val="decimal"/>
+      <w:lvlText w:val="%8."/>
+      <w:lvlJc w:val="left"/>
+      <w:pPr>
+        <w:tabs>
+          <w:tab w:val="num" w:pos="5760"/>
+        </w:tabs>
+        <w:ind w:left="5760" w:hanging="360"/>
+      </w:pPr>
+    </w:lvl>
+    <w:lvl w:ilvl="8" w:tentative="1">
+      <w:start w:val="1"/>
+      <w:numFmt w:val="decimal"/>
+      <w:lvlText w:val="%9."/>
+      <w:lvlJc w:val="left"/>
+      <w:pPr>
+        <w:tabs>
+          <w:tab w:val="num" w:pos="6480"/>
+        </w:tabs>
+        <w:ind w:left="6480" w:hanging="360"/>
+      </w:pPr>
+    </w:lvl>
+  </w:abstractNum>
+  <w:abstractNum w:abstractNumId="40" w15:restartNumberingAfterBreak="0">
     <w:nsid w:val="3C5D0814"/>
     <w:multiLevelType w:val="multilevel"/>
     <w:tmpl w:val="39EA109E"/>
@@ -6959,7 +8224,7 @@
       </w:pPr>
     </w:lvl>
   </w:abstractNum>
-  <w:abstractNum w:abstractNumId="33" w15:restartNumberingAfterBreak="0">
+  <w:abstractNum w:abstractNumId="41" w15:restartNumberingAfterBreak="0">
     <w:nsid w:val="3DF23C4E"/>
     <w:multiLevelType w:val="multilevel"/>
     <w:tmpl w:val="98C682E6"/>
@@ -7108,7 +8373,7 @@
       </w:rPr>
     </w:lvl>
   </w:abstractNum>
-  <w:abstractNum w:abstractNumId="34" w15:restartNumberingAfterBreak="0">
+  <w:abstractNum w:abstractNumId="42" w15:restartNumberingAfterBreak="0">
     <w:nsid w:val="3E481E14"/>
     <w:multiLevelType w:val="multilevel"/>
     <w:tmpl w:val="2C063E9E"/>
@@ -7257,7 +8522,7 @@
       </w:rPr>
     </w:lvl>
   </w:abstractNum>
-  <w:abstractNum w:abstractNumId="35" w15:restartNumberingAfterBreak="0">
+  <w:abstractNum w:abstractNumId="43" w15:restartNumberingAfterBreak="0">
     <w:nsid w:val="3EE47D92"/>
     <w:multiLevelType w:val="multilevel"/>
     <w:tmpl w:val="2B06EEE4"/>
@@ -7370,7 +8635,7 @@
       </w:pPr>
     </w:lvl>
   </w:abstractNum>
-  <w:abstractNum w:abstractNumId="36" w15:restartNumberingAfterBreak="0">
+  <w:abstractNum w:abstractNumId="44" w15:restartNumberingAfterBreak="0">
     <w:nsid w:val="3F3D43AB"/>
     <w:multiLevelType w:val="multilevel"/>
     <w:tmpl w:val="829404E6"/>
@@ -7519,7 +8784,7 @@
       </w:rPr>
     </w:lvl>
   </w:abstractNum>
-  <w:abstractNum w:abstractNumId="37" w15:restartNumberingAfterBreak="0">
+  <w:abstractNum w:abstractNumId="45" w15:restartNumberingAfterBreak="0">
     <w:nsid w:val="402E77C7"/>
     <w:multiLevelType w:val="multilevel"/>
     <w:tmpl w:val="B5F4D934"/>
@@ -7668,7 +8933,7 @@
       </w:rPr>
     </w:lvl>
   </w:abstractNum>
-  <w:abstractNum w:abstractNumId="38" w15:restartNumberingAfterBreak="0">
+  <w:abstractNum w:abstractNumId="46" w15:restartNumberingAfterBreak="0">
     <w:nsid w:val="4045561B"/>
     <w:multiLevelType w:val="multilevel"/>
     <w:tmpl w:val="07103180"/>
@@ -7781,7 +9046,7 @@
       </w:pPr>
     </w:lvl>
   </w:abstractNum>
-  <w:abstractNum w:abstractNumId="39" w15:restartNumberingAfterBreak="0">
+  <w:abstractNum w:abstractNumId="47" w15:restartNumberingAfterBreak="0">
     <w:nsid w:val="45371193"/>
     <w:multiLevelType w:val="multilevel"/>
     <w:tmpl w:val="B49AE784"/>
@@ -7894,7 +9159,7 @@
       </w:pPr>
     </w:lvl>
   </w:abstractNum>
-  <w:abstractNum w:abstractNumId="40" w15:restartNumberingAfterBreak="0">
+  <w:abstractNum w:abstractNumId="48" w15:restartNumberingAfterBreak="0">
     <w:nsid w:val="46295A39"/>
     <w:multiLevelType w:val="multilevel"/>
     <w:tmpl w:val="0DDE73B0"/>
@@ -8007,7 +9272,7 @@
       </w:pPr>
     </w:lvl>
   </w:abstractNum>
-  <w:abstractNum w:abstractNumId="41" w15:restartNumberingAfterBreak="0">
+  <w:abstractNum w:abstractNumId="49" w15:restartNumberingAfterBreak="0">
     <w:nsid w:val="46946187"/>
     <w:multiLevelType w:val="multilevel"/>
     <w:tmpl w:val="8DC8D134"/>
@@ -8120,7 +9385,7 @@
       </w:pPr>
     </w:lvl>
   </w:abstractNum>
-  <w:abstractNum w:abstractNumId="42" w15:restartNumberingAfterBreak="0">
+  <w:abstractNum w:abstractNumId="50" w15:restartNumberingAfterBreak="0">
     <w:nsid w:val="46F55B40"/>
     <w:multiLevelType w:val="multilevel"/>
     <w:tmpl w:val="E8FA3FBC"/>
@@ -8233,7 +9498,7 @@
       </w:pPr>
     </w:lvl>
   </w:abstractNum>
-  <w:abstractNum w:abstractNumId="43" w15:restartNumberingAfterBreak="0">
+  <w:abstractNum w:abstractNumId="51" w15:restartNumberingAfterBreak="0">
     <w:nsid w:val="4B3C715E"/>
     <w:multiLevelType w:val="multilevel"/>
     <w:tmpl w:val="DFE875F8"/>
@@ -8346,7 +9611,120 @@
       </w:pPr>
     </w:lvl>
   </w:abstractNum>
-  <w:abstractNum w:abstractNumId="44" w15:restartNumberingAfterBreak="0">
+  <w:abstractNum w:abstractNumId="52" w15:restartNumberingAfterBreak="0">
+    <w:nsid w:val="4BDB48E2"/>
+    <w:multiLevelType w:val="multilevel"/>
+    <w:tmpl w:val="AA782FF8"/>
+    <w:lvl w:ilvl="0">
+      <w:start w:val="1"/>
+      <w:numFmt w:val="decimal"/>
+      <w:lvlText w:val="%1."/>
+      <w:lvlJc w:val="left"/>
+      <w:pPr>
+        <w:tabs>
+          <w:tab w:val="num" w:pos="720"/>
+        </w:tabs>
+        <w:ind w:left="720" w:hanging="360"/>
+      </w:pPr>
+    </w:lvl>
+    <w:lvl w:ilvl="1" w:tentative="1">
+      <w:start w:val="1"/>
+      <w:numFmt w:val="decimal"/>
+      <w:lvlText w:val="%2."/>
+      <w:lvlJc w:val="left"/>
+      <w:pPr>
+        <w:tabs>
+          <w:tab w:val="num" w:pos="1440"/>
+        </w:tabs>
+        <w:ind w:left="1440" w:hanging="360"/>
+      </w:pPr>
+    </w:lvl>
+    <w:lvl w:ilvl="2" w:tentative="1">
+      <w:start w:val="1"/>
+      <w:numFmt w:val="decimal"/>
+      <w:lvlText w:val="%3."/>
+      <w:lvlJc w:val="left"/>
+      <w:pPr>
+        <w:tabs>
+          <w:tab w:val="num" w:pos="2160"/>
+        </w:tabs>
+        <w:ind w:left="2160" w:hanging="360"/>
+      </w:pPr>
+    </w:lvl>
+    <w:lvl w:ilvl="3" w:tentative="1">
+      <w:start w:val="1"/>
+      <w:numFmt w:val="decimal"/>
+      <w:lvlText w:val="%4."/>
+      <w:lvlJc w:val="left"/>
+      <w:pPr>
+        <w:tabs>
+          <w:tab w:val="num" w:pos="2880"/>
+        </w:tabs>
+        <w:ind w:left="2880" w:hanging="360"/>
+      </w:pPr>
+    </w:lvl>
+    <w:lvl w:ilvl="4" w:tentative="1">
+      <w:start w:val="1"/>
+      <w:numFmt w:val="decimal"/>
+      <w:lvlText w:val="%5."/>
+      <w:lvlJc w:val="left"/>
+      <w:pPr>
+        <w:tabs>
+          <w:tab w:val="num" w:pos="3600"/>
+        </w:tabs>
+        <w:ind w:left="3600" w:hanging="360"/>
+      </w:pPr>
+    </w:lvl>
+    <w:lvl w:ilvl="5" w:tentative="1">
+      <w:start w:val="1"/>
+      <w:numFmt w:val="decimal"/>
+      <w:lvlText w:val="%6."/>
+      <w:lvlJc w:val="left"/>
+      <w:pPr>
+        <w:tabs>
+          <w:tab w:val="num" w:pos="4320"/>
+        </w:tabs>
+        <w:ind w:left="4320" w:hanging="360"/>
+      </w:pPr>
+    </w:lvl>
+    <w:lvl w:ilvl="6" w:tentative="1">
+      <w:start w:val="1"/>
+      <w:numFmt w:val="decimal"/>
+      <w:lvlText w:val="%7."/>
+      <w:lvlJc w:val="left"/>
+      <w:pPr>
+        <w:tabs>
+          <w:tab w:val="num" w:pos="5040"/>
+        </w:tabs>
+        <w:ind w:left="5040" w:hanging="360"/>
+      </w:pPr>
+    </w:lvl>
+    <w:lvl w:ilvl="7" w:tentative="1">
+      <w:start w:val="1"/>
+      <w:numFmt w:val="decimal"/>
+      <w:lvlText w:val="%8."/>
+      <w:lvlJc w:val="left"/>
+      <w:pPr>
+        <w:tabs>
+          <w:tab w:val="num" w:pos="5760"/>
+        </w:tabs>
+        <w:ind w:left="5760" w:hanging="360"/>
+      </w:pPr>
+    </w:lvl>
+    <w:lvl w:ilvl="8" w:tentative="1">
+      <w:start w:val="1"/>
+      <w:numFmt w:val="decimal"/>
+      <w:lvlText w:val="%9."/>
+      <w:lvlJc w:val="left"/>
+      <w:pPr>
+        <w:tabs>
+          <w:tab w:val="num" w:pos="6480"/>
+        </w:tabs>
+        <w:ind w:left="6480" w:hanging="360"/>
+      </w:pPr>
+    </w:lvl>
+  </w:abstractNum>
+  <w:abstractNum w:abstractNumId="53" w15:restartNumberingAfterBreak="0">
     <w:nsid w:val="4C5D57B4"/>
     <w:multiLevelType w:val="multilevel"/>
     <w:tmpl w:val="A6742D50"/>
@@ -8495,7 +9873,7 @@
       </w:rPr>
     </w:lvl>
   </w:abstractNum>
-  <w:abstractNum w:abstractNumId="45" w15:restartNumberingAfterBreak="0">
+  <w:abstractNum w:abstractNumId="54" w15:restartNumberingAfterBreak="0">
     <w:nsid w:val="4CB803BF"/>
     <w:multiLevelType w:val="multilevel"/>
     <w:tmpl w:val="EA22B1D0"/>
@@ -8608,7 +9986,7 @@
       </w:pPr>
     </w:lvl>
   </w:abstractNum>
-  <w:abstractNum w:abstractNumId="46" w15:restartNumberingAfterBreak="0">
+  <w:abstractNum w:abstractNumId="55" w15:restartNumberingAfterBreak="0">
     <w:nsid w:val="4EC52C38"/>
     <w:multiLevelType w:val="multilevel"/>
     <w:tmpl w:val="3B34A6EC"/>
@@ -8721,7 +10099,156 @@
       </w:pPr>
     </w:lvl>
   </w:abstractNum>
-  <w:abstractNum w:abstractNumId="47" w15:restartNumberingAfterBreak="0">
+  <w:abstractNum w:abstractNumId="56" w15:restartNumberingAfterBreak="0">
+    <w:nsid w:val="517C4837"/>
+    <w:multiLevelType w:val="multilevel"/>
+    <w:tmpl w:val="38683F0A"/>
+    <w:lvl w:ilvl="0">
+      <w:start w:val="1"/>
+      <w:numFmt w:val="bullet"/>
+      <w:lvlText w:val=""/>
+      <w:lvlJc w:val="left"/>
+      <w:pPr>
+        <w:tabs>
+          <w:tab w:val="num" w:pos="720"/>
+        </w:tabs>
+        <w:ind w:left="720" w:hanging="360"/>
+      </w:pPr>
+      <w:rPr>
+        <w:rFonts w:ascii="Symbol" w:hAnsi="Symbol" w:hint="default"/>
+        <w:sz w:val="20"/>
+      </w:rPr>
+    </w:lvl>
+    <w:lvl w:ilvl="1" w:tentative="1">
+      <w:start w:val="1"/>
+      <w:numFmt w:val="bullet"/>
+      <w:lvlText w:val="o"/>
+      <w:lvlJc w:val="left"/>
+      <w:pPr>
+        <w:tabs>
+          <w:tab w:val="num" w:pos="1440"/>
+        </w:tabs>
+        <w:ind w:left="1440" w:hanging="360"/>
+      </w:pPr>
+      <w:rPr>
+        <w:rFonts w:ascii="Courier New" w:hAnsi="Courier New" w:hint="default"/>
+        <w:sz w:val="20"/>
+      </w:rPr>
+    </w:lvl>
+    <w:lvl w:ilvl="2" w:tentative="1">
+      <w:start w:val="1"/>
+      <w:numFmt w:val="bullet"/>
+      <w:lvlText w:val=""/>
+      <w:lvlJc w:val="left"/>
+      <w:pPr>
+        <w:tabs>
+          <w:tab w:val="num" w:pos="2160"/>
+        </w:tabs>
+        <w:ind w:left="2160" w:hanging="360"/>
+      </w:pPr>
+      <w:rPr>
+        <w:rFonts w:ascii="Wingdings" w:hAnsi="Wingdings" w:hint="default"/>
+        <w:sz w:val="20"/>
+      </w:rPr>
+    </w:lvl>
+    <w:lvl w:ilvl="3" w:tentative="1">
+      <w:start w:val="1"/>
+      <w:numFmt w:val="bullet"/>
+      <w:lvlText w:val=""/>
+      <w:lvlJc w:val="left"/>
+      <w:pPr>
+        <w:tabs>
+          <w:tab w:val="num" w:pos="2880"/>
+        </w:tabs>
+        <w:ind w:left="2880" w:hanging="360"/>
+      </w:pPr>
+      <w:rPr>
+        <w:rFonts w:ascii="Wingdings" w:hAnsi="Wingdings" w:hint="default"/>
+        <w:sz w:val="20"/>
+      </w:rPr>
+    </w:lvl>
+    <w:lvl w:ilvl="4" w:tentative="1">
+      <w:start w:val="1"/>
+      <w:numFmt w:val="bullet"/>
+      <w:lvlText w:val=""/>
+      <w:lvlJc w:val="left"/>
+      <w:pPr>
+        <w:tabs>
+          <w:tab w:val="num" w:pos="3600"/>
+        </w:tabs>
+        <w:ind w:left="3600" w:hanging="360"/>
+      </w:pPr>
+      <w:rPr>
+        <w:rFonts w:ascii="Wingdings" w:hAnsi="Wingdings" w:hint="default"/>
+        <w:sz w:val="20"/>
+      </w:rPr>
+    </w:lvl>
+    <w:lvl w:ilvl="5" w:tentative="1">
+      <w:start w:val="1"/>
+      <w:numFmt w:val="bullet"/>
+      <w:lvlText w:val=""/>
+      <w:lvlJc w:val="left"/>
+      <w:pPr>
+        <w:tabs>
+          <w:tab w:val="num" w:pos="4320"/>
+        </w:tabs>
+        <w:ind w:left="4320" w:hanging="360"/>
+      </w:pPr>
+      <w:rPr>
+        <w:rFonts w:ascii="Wingdings" w:hAnsi="Wingdings" w:hint="default"/>
+        <w:sz w:val="20"/>
+      </w:rPr>
+    </w:lvl>
+    <w:lvl w:ilvl="6" w:tentative="1">
+      <w:start w:val="1"/>
+      <w:numFmt w:val="bullet"/>
+      <w:lvlText w:val=""/>
+      <w:lvlJc w:val="left"/>
+      <w:pPr>
+        <w:tabs>
+          <w:tab w:val="num" w:pos="5040"/>
+        </w:tabs>
+        <w:ind w:left="5040" w:hanging="360"/>
+      </w:pPr>
+      <w:rPr>
+        <w:rFonts w:ascii="Wingdings" w:hAnsi="Wingdings" w:hint="default"/>
+        <w:sz w:val="20"/>
+      </w:rPr>
+    </w:lvl>
+    <w:lvl w:ilvl="7" w:tentative="1">
+      <w:start w:val="1"/>
+      <w:numFmt w:val="bullet"/>
+      <w:lvlText w:val=""/>
+      <w:lvlJc w:val="left"/>
+      <w:pPr>
+        <w:tabs>
+          <w:tab w:val="num" w:pos="5760"/>
+        </w:tabs>
+        <w:ind w:left="5760" w:hanging="360"/>
+      </w:pPr>
+      <w:rPr>
+        <w:rFonts w:ascii="Wingdings" w:hAnsi="Wingdings" w:hint="default"/>
+        <w:sz w:val="20"/>
+      </w:rPr>
+    </w:lvl>
+    <w:lvl w:ilvl="8" w:tentative="1">
+      <w:start w:val="1"/>
+      <w:numFmt w:val="bullet"/>
+      <w:lvlText w:val=""/>
+      <w:lvlJc w:val="left"/>
+      <w:pPr>
+        <w:tabs>
+          <w:tab w:val="num" w:pos="6480"/>
+        </w:tabs>
+        <w:ind w:left="6480" w:hanging="360"/>
+      </w:pPr>
+      <w:rPr>
+        <w:rFonts w:ascii="Wingdings" w:hAnsi="Wingdings" w:hint="default"/>
+        <w:sz w:val="20"/>
+      </w:rPr>
+    </w:lvl>
+  </w:abstractNum>
+  <w:abstractNum w:abstractNumId="57" w15:restartNumberingAfterBreak="0">
     <w:nsid w:val="52E71F10"/>
     <w:multiLevelType w:val="multilevel"/>
     <w:tmpl w:val="A2704E0E"/>
@@ -8834,7 +10361,7 @@
       </w:pPr>
     </w:lvl>
   </w:abstractNum>
-  <w:abstractNum w:abstractNumId="48" w15:restartNumberingAfterBreak="0">
+  <w:abstractNum w:abstractNumId="58" w15:restartNumberingAfterBreak="0">
     <w:nsid w:val="53D736F1"/>
     <w:multiLevelType w:val="multilevel"/>
     <w:tmpl w:val="07DA87F4"/>
@@ -8947,7 +10474,7 @@
       </w:pPr>
     </w:lvl>
   </w:abstractNum>
-  <w:abstractNum w:abstractNumId="49" w15:restartNumberingAfterBreak="0">
+  <w:abstractNum w:abstractNumId="59" w15:restartNumberingAfterBreak="0">
     <w:nsid w:val="56566611"/>
     <w:multiLevelType w:val="multilevel"/>
     <w:tmpl w:val="AA9815B4"/>
@@ -9096,7 +10623,7 @@
       </w:rPr>
     </w:lvl>
   </w:abstractNum>
-  <w:abstractNum w:abstractNumId="50" w15:restartNumberingAfterBreak="0">
+  <w:abstractNum w:abstractNumId="60" w15:restartNumberingAfterBreak="0">
     <w:nsid w:val="57CA2433"/>
     <w:multiLevelType w:val="multilevel"/>
     <w:tmpl w:val="CFC8C228"/>
@@ -9209,7 +10736,7 @@
       </w:pPr>
     </w:lvl>
   </w:abstractNum>
-  <w:abstractNum w:abstractNumId="51" w15:restartNumberingAfterBreak="0">
+  <w:abstractNum w:abstractNumId="61" w15:restartNumberingAfterBreak="0">
     <w:nsid w:val="587B2757"/>
     <w:multiLevelType w:val="multilevel"/>
     <w:tmpl w:val="C2745878"/>
@@ -9322,7 +10849,7 @@
       </w:pPr>
     </w:lvl>
   </w:abstractNum>
-  <w:abstractNum w:abstractNumId="52" w15:restartNumberingAfterBreak="0">
+  <w:abstractNum w:abstractNumId="62" w15:restartNumberingAfterBreak="0">
     <w:nsid w:val="59497FCE"/>
     <w:multiLevelType w:val="multilevel"/>
     <w:tmpl w:val="D040E6FC"/>
@@ -9435,7 +10962,7 @@
       </w:pPr>
     </w:lvl>
   </w:abstractNum>
-  <w:abstractNum w:abstractNumId="53" w15:restartNumberingAfterBreak="0">
+  <w:abstractNum w:abstractNumId="63" w15:restartNumberingAfterBreak="0">
     <w:nsid w:val="5A246712"/>
     <w:multiLevelType w:val="multilevel"/>
     <w:tmpl w:val="E6889D0E"/>
@@ -9548,7 +11075,7 @@
       </w:pPr>
     </w:lvl>
   </w:abstractNum>
-  <w:abstractNum w:abstractNumId="54" w15:restartNumberingAfterBreak="0">
+  <w:abstractNum w:abstractNumId="64" w15:restartNumberingAfterBreak="0">
     <w:nsid w:val="5B8832F6"/>
     <w:multiLevelType w:val="multilevel"/>
     <w:tmpl w:val="AFFA9CE6"/>
@@ -9661,7 +11188,7 @@
       </w:pPr>
     </w:lvl>
   </w:abstractNum>
-  <w:abstractNum w:abstractNumId="55" w15:restartNumberingAfterBreak="0">
+  <w:abstractNum w:abstractNumId="65" w15:restartNumberingAfterBreak="0">
     <w:nsid w:val="5D1246C5"/>
     <w:multiLevelType w:val="multilevel"/>
     <w:tmpl w:val="57084802"/>
@@ -9774,7 +11301,7 @@
       </w:pPr>
     </w:lvl>
   </w:abstractNum>
-  <w:abstractNum w:abstractNumId="56" w15:restartNumberingAfterBreak="0">
+  <w:abstractNum w:abstractNumId="66" w15:restartNumberingAfterBreak="0">
     <w:nsid w:val="5F0F0CDA"/>
     <w:multiLevelType w:val="multilevel"/>
     <w:tmpl w:val="8F6231EA"/>
@@ -9923,7 +11450,7 @@
       </w:rPr>
     </w:lvl>
   </w:abstractNum>
-  <w:abstractNum w:abstractNumId="57" w15:restartNumberingAfterBreak="0">
+  <w:abstractNum w:abstractNumId="67" w15:restartNumberingAfterBreak="0">
     <w:nsid w:val="5F481DBB"/>
     <w:multiLevelType w:val="multilevel"/>
     <w:tmpl w:val="6B16A498"/>
@@ -10072,7 +11599,7 @@
       </w:rPr>
     </w:lvl>
   </w:abstractNum>
-  <w:abstractNum w:abstractNumId="58" w15:restartNumberingAfterBreak="0">
+  <w:abstractNum w:abstractNumId="68" w15:restartNumberingAfterBreak="0">
     <w:nsid w:val="62B927BD"/>
     <w:multiLevelType w:val="multilevel"/>
     <w:tmpl w:val="60FE6192"/>
@@ -10185,7 +11712,120 @@
       </w:pPr>
     </w:lvl>
   </w:abstractNum>
-  <w:abstractNum w:abstractNumId="59" w15:restartNumberingAfterBreak="0">
+  <w:abstractNum w:abstractNumId="69" w15:restartNumberingAfterBreak="0">
+    <w:nsid w:val="645015FB"/>
+    <w:multiLevelType w:val="multilevel"/>
+    <w:tmpl w:val="EC840406"/>
+    <w:lvl w:ilvl="0">
+      <w:start w:val="1"/>
+      <w:numFmt w:val="decimal"/>
+      <w:lvlText w:val="%1."/>
+      <w:lvlJc w:val="left"/>
+      <w:pPr>
+        <w:tabs>
+          <w:tab w:val="num" w:pos="720"/>
+        </w:tabs>
+        <w:ind w:left="720" w:hanging="360"/>
+      </w:pPr>
+    </w:lvl>
+    <w:lvl w:ilvl="1" w:tentative="1">
+      <w:start w:val="1"/>
+      <w:numFmt w:val="decimal"/>
+      <w:lvlText w:val="%2."/>
+      <w:lvlJc w:val="left"/>
+      <w:pPr>
+        <w:tabs>
+          <w:tab w:val="num" w:pos="1440"/>
+        </w:tabs>
+        <w:ind w:left="1440" w:hanging="360"/>
+      </w:pPr>
+    </w:lvl>
+    <w:lvl w:ilvl="2" w:tentative="1">
+      <w:start w:val="1"/>
+      <w:numFmt w:val="decimal"/>
+      <w:lvlText w:val="%3."/>
+      <w:lvlJc w:val="left"/>
+      <w:pPr>
+        <w:tabs>
+          <w:tab w:val="num" w:pos="2160"/>
+        </w:tabs>
+        <w:ind w:left="2160" w:hanging="360"/>
+      </w:pPr>
+    </w:lvl>
+    <w:lvl w:ilvl="3" w:tentative="1">
+      <w:start w:val="1"/>
+      <w:numFmt w:val="decimal"/>
+      <w:lvlText w:val="%4."/>
+      <w:lvlJc w:val="left"/>
+      <w:pPr>
+        <w:tabs>
+          <w:tab w:val="num" w:pos="2880"/>
+        </w:tabs>
+        <w:ind w:left="2880" w:hanging="360"/>
+      </w:pPr>
+    </w:lvl>
+    <w:lvl w:ilvl="4" w:tentative="1">
+      <w:start w:val="1"/>
+      <w:numFmt w:val="decimal"/>
+      <w:lvlText w:val="%5."/>
+      <w:lvlJc w:val="left"/>
+      <w:pPr>
+        <w:tabs>
+          <w:tab w:val="num" w:pos="3600"/>
+        </w:tabs>
+        <w:ind w:left="3600" w:hanging="360"/>
+      </w:pPr>
+    </w:lvl>
+    <w:lvl w:ilvl="5" w:tentative="1">
+      <w:start w:val="1"/>
+      <w:numFmt w:val="decimal"/>
+      <w:lvlText w:val="%6."/>
+      <w:lvlJc w:val="left"/>
+      <w:pPr>
+        <w:tabs>
+          <w:tab w:val="num" w:pos="4320"/>
+        </w:tabs>
+        <w:ind w:left="4320" w:hanging="360"/>
+      </w:pPr>
+    </w:lvl>
+    <w:lvl w:ilvl="6" w:tentative="1">
+      <w:start w:val="1"/>
+      <w:numFmt w:val="decimal"/>
+      <w:lvlText w:val="%7."/>
+      <w:lvlJc w:val="left"/>
+      <w:pPr>
+        <w:tabs>
+          <w:tab w:val="num" w:pos="5040"/>
+        </w:tabs>
+        <w:ind w:left="5040" w:hanging="360"/>
+      </w:pPr>
+    </w:lvl>
+    <w:lvl w:ilvl="7" w:tentative="1">
+      <w:start w:val="1"/>
+      <w:numFmt w:val="decimal"/>
+      <w:lvlText w:val="%8."/>
+      <w:lvlJc w:val="left"/>
+      <w:pPr>
+        <w:tabs>
+          <w:tab w:val="num" w:pos="5760"/>
+        </w:tabs>
+        <w:ind w:left="5760" w:hanging="360"/>
+      </w:pPr>
+    </w:lvl>
+    <w:lvl w:ilvl="8" w:tentative="1">
+      <w:start w:val="1"/>
+      <w:numFmt w:val="decimal"/>
+      <w:lvlText w:val="%9."/>
+      <w:lvlJc w:val="left"/>
+      <w:pPr>
+        <w:tabs>
+          <w:tab w:val="num" w:pos="6480"/>
+        </w:tabs>
+        <w:ind w:left="6480" w:hanging="360"/>
+      </w:pPr>
+    </w:lvl>
+  </w:abstractNum>
+  <w:abstractNum w:abstractNumId="70" w15:restartNumberingAfterBreak="0">
     <w:nsid w:val="645C68B7"/>
     <w:multiLevelType w:val="multilevel"/>
     <w:tmpl w:val="F9FC006E"/>
@@ -10298,7 +11938,7 @@
       </w:pPr>
     </w:lvl>
   </w:abstractNum>
-  <w:abstractNum w:abstractNumId="60" w15:restartNumberingAfterBreak="0">
+  <w:abstractNum w:abstractNumId="71" w15:restartNumberingAfterBreak="0">
     <w:nsid w:val="649904AF"/>
     <w:multiLevelType w:val="multilevel"/>
     <w:tmpl w:val="B17A0590"/>
@@ -10411,7 +12051,120 @@
       </w:pPr>
     </w:lvl>
   </w:abstractNum>
-  <w:abstractNum w:abstractNumId="61" w15:restartNumberingAfterBreak="0">
+  <w:abstractNum w:abstractNumId="72" w15:restartNumberingAfterBreak="0">
+    <w:nsid w:val="65E261B2"/>
+    <w:multiLevelType w:val="multilevel"/>
+    <w:tmpl w:val="45B4934E"/>
+    <w:lvl w:ilvl="0">
+      <w:start w:val="1"/>
+      <w:numFmt w:val="decimal"/>
+      <w:lvlText w:val="%1."/>
+      <w:lvlJc w:val="left"/>
+      <w:pPr>
+        <w:tabs>
+          <w:tab w:val="num" w:pos="720"/>
+        </w:tabs>
+        <w:ind w:left="720" w:hanging="360"/>
+      </w:pPr>
+    </w:lvl>
+    <w:lvl w:ilvl="1" w:tentative="1">
+      <w:start w:val="1"/>
+      <w:numFmt w:val="decimal"/>
+      <w:lvlText w:val="%2."/>
+      <w:lvlJc w:val="left"/>
+      <w:pPr>
+        <w:tabs>
+          <w:tab w:val="num" w:pos="1440"/>
+        </w:tabs>
+        <w:ind w:left="1440" w:hanging="360"/>
+      </w:pPr>
+    </w:lvl>
+    <w:lvl w:ilvl="2" w:tentative="1">
+      <w:start w:val="1"/>
+      <w:numFmt w:val="decimal"/>
+      <w:lvlText w:val="%3."/>
+      <w:lvlJc w:val="left"/>
+      <w:pPr>
+        <w:tabs>
+          <w:tab w:val="num" w:pos="2160"/>
+        </w:tabs>
+        <w:ind w:left="2160" w:hanging="360"/>
+      </w:pPr>
+    </w:lvl>
+    <w:lvl w:ilvl="3" w:tentative="1">
+      <w:start w:val="1"/>
+      <w:numFmt w:val="decimal"/>
+      <w:lvlText w:val="%4."/>
+      <w:lvlJc w:val="left"/>
+      <w:pPr>
+        <w:tabs>
+          <w:tab w:val="num" w:pos="2880"/>
+        </w:tabs>
+        <w:ind w:left="2880" w:hanging="360"/>
+      </w:pPr>
+    </w:lvl>
+    <w:lvl w:ilvl="4" w:tentative="1">
+      <w:start w:val="1"/>
+      <w:numFmt w:val="decimal"/>
+      <w:lvlText w:val="%5."/>
+      <w:lvlJc w:val="left"/>
+      <w:pPr>
+        <w:tabs>
+          <w:tab w:val="num" w:pos="3600"/>
+        </w:tabs>
+        <w:ind w:left="3600" w:hanging="360"/>
+      </w:pPr>
+    </w:lvl>
+    <w:lvl w:ilvl="5" w:tentative="1">
+      <w:start w:val="1"/>
+      <w:numFmt w:val="decimal"/>
+      <w:lvlText w:val="%6."/>
+      <w:lvlJc w:val="left"/>
+      <w:pPr>
+        <w:tabs>
+          <w:tab w:val="num" w:pos="4320"/>
+        </w:tabs>
+        <w:ind w:left="4320" w:hanging="360"/>
+      </w:pPr>
+    </w:lvl>
+    <w:lvl w:ilvl="6" w:tentative="1">
+      <w:start w:val="1"/>
+      <w:numFmt w:val="decimal"/>
+      <w:lvlText w:val="%7."/>
+      <w:lvlJc w:val="left"/>
+      <w:pPr>
+        <w:tabs>
+          <w:tab w:val="num" w:pos="5040"/>
+        </w:tabs>
+        <w:ind w:left="5040" w:hanging="360"/>
+      </w:pPr>
+    </w:lvl>
+    <w:lvl w:ilvl="7" w:tentative="1">
+      <w:start w:val="1"/>
+      <w:numFmt w:val="decimal"/>
+      <w:lvlText w:val="%8."/>
+      <w:lvlJc w:val="left"/>
+      <w:pPr>
+        <w:tabs>
+          <w:tab w:val="num" w:pos="5760"/>
+        </w:tabs>
+        <w:ind w:left="5760" w:hanging="360"/>
+      </w:pPr>
+    </w:lvl>
+    <w:lvl w:ilvl="8" w:tentative="1">
+      <w:start w:val="1"/>
+      <w:numFmt w:val="decimal"/>
+      <w:lvlText w:val="%9."/>
+      <w:lvlJc w:val="left"/>
+      <w:pPr>
+        <w:tabs>
+          <w:tab w:val="num" w:pos="6480"/>
+        </w:tabs>
+        <w:ind w:left="6480" w:hanging="360"/>
+      </w:pPr>
+    </w:lvl>
+  </w:abstractNum>
+  <w:abstractNum w:abstractNumId="73" w15:restartNumberingAfterBreak="0">
     <w:nsid w:val="661A51C5"/>
     <w:multiLevelType w:val="multilevel"/>
     <w:tmpl w:val="653C26A0"/>
@@ -10524,7 +12277,7 @@
       </w:pPr>
     </w:lvl>
   </w:abstractNum>
-  <w:abstractNum w:abstractNumId="62" w15:restartNumberingAfterBreak="0">
+  <w:abstractNum w:abstractNumId="74" w15:restartNumberingAfterBreak="0">
     <w:nsid w:val="67045986"/>
     <w:multiLevelType w:val="multilevel"/>
     <w:tmpl w:val="465A5CFC"/>
@@ -10673,7 +12426,7 @@
       </w:rPr>
     </w:lvl>
   </w:abstractNum>
-  <w:abstractNum w:abstractNumId="63" w15:restartNumberingAfterBreak="0">
+  <w:abstractNum w:abstractNumId="75" w15:restartNumberingAfterBreak="0">
     <w:nsid w:val="689E3CD2"/>
     <w:multiLevelType w:val="multilevel"/>
     <w:tmpl w:val="0F0EF9B8"/>
@@ -10822,7 +12575,7 @@
       </w:rPr>
     </w:lvl>
   </w:abstractNum>
-  <w:abstractNum w:abstractNumId="64" w15:restartNumberingAfterBreak="0">
+  <w:abstractNum w:abstractNumId="76" w15:restartNumberingAfterBreak="0">
     <w:nsid w:val="696358F3"/>
     <w:multiLevelType w:val="multilevel"/>
     <w:tmpl w:val="70CA7092"/>
@@ -10971,7 +12724,7 @@
       </w:rPr>
     </w:lvl>
   </w:abstractNum>
-  <w:abstractNum w:abstractNumId="65" w15:restartNumberingAfterBreak="0">
+  <w:abstractNum w:abstractNumId="77" w15:restartNumberingAfterBreak="0">
     <w:nsid w:val="6A83604B"/>
     <w:multiLevelType w:val="multilevel"/>
     <w:tmpl w:val="BF28DC5A"/>
@@ -11120,7 +12873,7 @@
       </w:rPr>
     </w:lvl>
   </w:abstractNum>
-  <w:abstractNum w:abstractNumId="66" w15:restartNumberingAfterBreak="0">
+  <w:abstractNum w:abstractNumId="78" w15:restartNumberingAfterBreak="0">
     <w:nsid w:val="6C541CFA"/>
     <w:multiLevelType w:val="multilevel"/>
     <w:tmpl w:val="C7F4977E"/>
@@ -11233,7 +12986,156 @@
       </w:pPr>
     </w:lvl>
   </w:abstractNum>
-  <w:abstractNum w:abstractNumId="67" w15:restartNumberingAfterBreak="0">
+  <w:abstractNum w:abstractNumId="79" w15:restartNumberingAfterBreak="0">
+    <w:nsid w:val="6C58320B"/>
+    <w:multiLevelType w:val="multilevel"/>
+    <w:tmpl w:val="1210318C"/>
+    <w:lvl w:ilvl="0">
+      <w:start w:val="1"/>
+      <w:numFmt w:val="bullet"/>
+      <w:lvlText w:val=""/>
+      <w:lvlJc w:val="left"/>
+      <w:pPr>
+        <w:tabs>
+          <w:tab w:val="num" w:pos="720"/>
+        </w:tabs>
+        <w:ind w:left="720" w:hanging="360"/>
+      </w:pPr>
+      <w:rPr>
+        <w:rFonts w:ascii="Symbol" w:hAnsi="Symbol" w:hint="default"/>
+        <w:sz w:val="20"/>
+      </w:rPr>
+    </w:lvl>
+    <w:lvl w:ilvl="1" w:tentative="1">
+      <w:start w:val="1"/>
+      <w:numFmt w:val="bullet"/>
+      <w:lvlText w:val="o"/>
+      <w:lvlJc w:val="left"/>
+      <w:pPr>
+        <w:tabs>
+          <w:tab w:val="num" w:pos="1440"/>
+        </w:tabs>
+        <w:ind w:left="1440" w:hanging="360"/>
+      </w:pPr>
+      <w:rPr>
+        <w:rFonts w:ascii="Courier New" w:hAnsi="Courier New" w:hint="default"/>
+        <w:sz w:val="20"/>
+      </w:rPr>
+    </w:lvl>
+    <w:lvl w:ilvl="2" w:tentative="1">
+      <w:start w:val="1"/>
+      <w:numFmt w:val="bullet"/>
+      <w:lvlText w:val=""/>
+      <w:lvlJc w:val="left"/>
+      <w:pPr>
+        <w:tabs>
+          <w:tab w:val="num" w:pos="2160"/>
+        </w:tabs>
+        <w:ind w:left="2160" w:hanging="360"/>
+      </w:pPr>
+      <w:rPr>
+        <w:rFonts w:ascii="Wingdings" w:hAnsi="Wingdings" w:hint="default"/>
+        <w:sz w:val="20"/>
+      </w:rPr>
+    </w:lvl>
+    <w:lvl w:ilvl="3" w:tentative="1">
+      <w:start w:val="1"/>
+      <w:numFmt w:val="bullet"/>
+      <w:lvlText w:val=""/>
+      <w:lvlJc w:val="left"/>
+      <w:pPr>
+        <w:tabs>
+          <w:tab w:val="num" w:pos="2880"/>
+        </w:tabs>
+        <w:ind w:left="2880" w:hanging="360"/>
+      </w:pPr>
+      <w:rPr>
+        <w:rFonts w:ascii="Wingdings" w:hAnsi="Wingdings" w:hint="default"/>
+        <w:sz w:val="20"/>
+      </w:rPr>
+    </w:lvl>
+    <w:lvl w:ilvl="4" w:tentative="1">
+      <w:start w:val="1"/>
+      <w:numFmt w:val="bullet"/>
+      <w:lvlText w:val=""/>
+      <w:lvlJc w:val="left"/>
+      <w:pPr>
+        <w:tabs>
+          <w:tab w:val="num" w:pos="3600"/>
+        </w:tabs>
+        <w:ind w:left="3600" w:hanging="360"/>
+      </w:pPr>
+      <w:rPr>
+        <w:rFonts w:ascii="Wingdings" w:hAnsi="Wingdings" w:hint="default"/>
+        <w:sz w:val="20"/>
+      </w:rPr>
+    </w:lvl>
+    <w:lvl w:ilvl="5" w:tentative="1">
+      <w:start w:val="1"/>
+      <w:numFmt w:val="bullet"/>
+      <w:lvlText w:val=""/>
+      <w:lvlJc w:val="left"/>
+      <w:pPr>
+        <w:tabs>
+          <w:tab w:val="num" w:pos="4320"/>
+        </w:tabs>
+        <w:ind w:left="4320" w:hanging="360"/>
+      </w:pPr>
+      <w:rPr>
+        <w:rFonts w:ascii="Wingdings" w:hAnsi="Wingdings" w:hint="default"/>
+        <w:sz w:val="20"/>
+      </w:rPr>
+    </w:lvl>
+    <w:lvl w:ilvl="6" w:tentative="1">
+      <w:start w:val="1"/>
+      <w:numFmt w:val="bullet"/>
+      <w:lvlText w:val=""/>
+      <w:lvlJc w:val="left"/>
+      <w:pPr>
+        <w:tabs>
+          <w:tab w:val="num" w:pos="5040"/>
+        </w:tabs>
+        <w:ind w:left="5040" w:hanging="360"/>
+      </w:pPr>
+      <w:rPr>
+        <w:rFonts w:ascii="Wingdings" w:hAnsi="Wingdings" w:hint="default"/>
+        <w:sz w:val="20"/>
+      </w:rPr>
+    </w:lvl>
+    <w:lvl w:ilvl="7" w:tentative="1">
+      <w:start w:val="1"/>
+      <w:numFmt w:val="bullet"/>
+      <w:lvlText w:val=""/>
+      <w:lvlJc w:val="left"/>
+      <w:pPr>
+        <w:tabs>
+          <w:tab w:val="num" w:pos="5760"/>
+        </w:tabs>
+        <w:ind w:left="5760" w:hanging="360"/>
+      </w:pPr>
+      <w:rPr>
+        <w:rFonts w:ascii="Wingdings" w:hAnsi="Wingdings" w:hint="default"/>
+        <w:sz w:val="20"/>
+      </w:rPr>
+    </w:lvl>
+    <w:lvl w:ilvl="8" w:tentative="1">
+      <w:start w:val="1"/>
+      <w:numFmt w:val="bullet"/>
+      <w:lvlText w:val=""/>
+      <w:lvlJc w:val="left"/>
+      <w:pPr>
+        <w:tabs>
+          <w:tab w:val="num" w:pos="6480"/>
+        </w:tabs>
+        <w:ind w:left="6480" w:hanging="360"/>
+      </w:pPr>
+      <w:rPr>
+        <w:rFonts w:ascii="Wingdings" w:hAnsi="Wingdings" w:hint="default"/>
+        <w:sz w:val="20"/>
+      </w:rPr>
+    </w:lvl>
+  </w:abstractNum>
+  <w:abstractNum w:abstractNumId="80" w15:restartNumberingAfterBreak="0">
     <w:nsid w:val="6D3E341C"/>
     <w:multiLevelType w:val="multilevel"/>
     <w:tmpl w:val="A0C66748"/>
@@ -11346,7 +13248,7 @@
       </w:pPr>
     </w:lvl>
   </w:abstractNum>
-  <w:abstractNum w:abstractNumId="68" w15:restartNumberingAfterBreak="0">
+  <w:abstractNum w:abstractNumId="81" w15:restartNumberingAfterBreak="0">
     <w:nsid w:val="6EC2635C"/>
     <w:multiLevelType w:val="multilevel"/>
     <w:tmpl w:val="3CA8718C"/>
@@ -11459,7 +13361,7 @@
       </w:pPr>
     </w:lvl>
   </w:abstractNum>
-  <w:abstractNum w:abstractNumId="69" w15:restartNumberingAfterBreak="0">
+  <w:abstractNum w:abstractNumId="82" w15:restartNumberingAfterBreak="0">
     <w:nsid w:val="7060735A"/>
     <w:multiLevelType w:val="multilevel"/>
     <w:tmpl w:val="168C4B54"/>
@@ -11608,7 +13510,7 @@
       </w:rPr>
     </w:lvl>
   </w:abstractNum>
-  <w:abstractNum w:abstractNumId="70" w15:restartNumberingAfterBreak="0">
+  <w:abstractNum w:abstractNumId="83" w15:restartNumberingAfterBreak="0">
     <w:nsid w:val="7080338E"/>
     <w:multiLevelType w:val="multilevel"/>
     <w:tmpl w:val="F350DE1A"/>
@@ -11721,7 +13623,7 @@
       </w:pPr>
     </w:lvl>
   </w:abstractNum>
-  <w:abstractNum w:abstractNumId="71" w15:restartNumberingAfterBreak="0">
+  <w:abstractNum w:abstractNumId="84" w15:restartNumberingAfterBreak="0">
     <w:nsid w:val="74E30191"/>
     <w:multiLevelType w:val="multilevel"/>
     <w:tmpl w:val="6C80EEC4"/>
@@ -11834,7 +13736,7 @@
       </w:pPr>
     </w:lvl>
   </w:abstractNum>
-  <w:abstractNum w:abstractNumId="72" w15:restartNumberingAfterBreak="0">
+  <w:abstractNum w:abstractNumId="85" w15:restartNumberingAfterBreak="0">
     <w:nsid w:val="7E107093"/>
     <w:multiLevelType w:val="multilevel"/>
     <w:tmpl w:val="03F88456"/>
@@ -11984,223 +13886,262 @@
     </w:lvl>
   </w:abstractNum>
   <w:num w:numId="1" w16cid:durableId="1252079345">
-    <w:abstractNumId w:val="2"/>
+    <w:abstractNumId w:val="3"/>
   </w:num>
   <w:num w:numId="2" w16cid:durableId="348995496">
-    <w:abstractNumId w:val="64"/>
+    <w:abstractNumId w:val="76"/>
   </w:num>
   <w:num w:numId="3" w16cid:durableId="480464120">
-    <w:abstractNumId w:val="43"/>
+    <w:abstractNumId w:val="51"/>
   </w:num>
   <w:num w:numId="4" w16cid:durableId="364794924">
     <w:abstractNumId w:val="0"/>
   </w:num>
   <w:num w:numId="5" w16cid:durableId="1073117343">
+    <w:abstractNumId w:val="68"/>
+  </w:num>
+  <w:num w:numId="6" w16cid:durableId="1333799575">
+    <w:abstractNumId w:val="42"/>
+  </w:num>
+  <w:num w:numId="7" w16cid:durableId="1992824703">
+    <w:abstractNumId w:val="15"/>
+  </w:num>
+  <w:num w:numId="8" w16cid:durableId="762381034">
+    <w:abstractNumId w:val="10"/>
+  </w:num>
+  <w:num w:numId="9" w16cid:durableId="317804046">
+    <w:abstractNumId w:val="83"/>
+  </w:num>
+  <w:num w:numId="10" w16cid:durableId="1133519408">
+    <w:abstractNumId w:val="35"/>
+  </w:num>
+  <w:num w:numId="11" w16cid:durableId="1049577023">
+    <w:abstractNumId w:val="46"/>
+  </w:num>
+  <w:num w:numId="12" w16cid:durableId="236939669">
+    <w:abstractNumId w:val="34"/>
+  </w:num>
+  <w:num w:numId="13" w16cid:durableId="1623262815">
+    <w:abstractNumId w:val="63"/>
+  </w:num>
+  <w:num w:numId="14" w16cid:durableId="1311403114">
+    <w:abstractNumId w:val="8"/>
+  </w:num>
+  <w:num w:numId="15" w16cid:durableId="1753627837">
+    <w:abstractNumId w:val="71"/>
+  </w:num>
+  <w:num w:numId="16" w16cid:durableId="325517640">
+    <w:abstractNumId w:val="82"/>
+  </w:num>
+  <w:num w:numId="17" w16cid:durableId="1959527717">
+    <w:abstractNumId w:val="60"/>
+  </w:num>
+  <w:num w:numId="18" w16cid:durableId="227813150">
+    <w:abstractNumId w:val="4"/>
+  </w:num>
+  <w:num w:numId="19" w16cid:durableId="1764952995">
+    <w:abstractNumId w:val="80"/>
+  </w:num>
+  <w:num w:numId="20" w16cid:durableId="387844027">
+    <w:abstractNumId w:val="25"/>
+  </w:num>
+  <w:num w:numId="21" w16cid:durableId="620724191">
+    <w:abstractNumId w:val="27"/>
+  </w:num>
+  <w:num w:numId="22" w16cid:durableId="1451971441">
+    <w:abstractNumId w:val="75"/>
+  </w:num>
+  <w:num w:numId="23" w16cid:durableId="526407169">
+    <w:abstractNumId w:val="55"/>
+  </w:num>
+  <w:num w:numId="24" w16cid:durableId="1690108174">
+    <w:abstractNumId w:val="38"/>
+  </w:num>
+  <w:num w:numId="25" w16cid:durableId="1520777377">
+    <w:abstractNumId w:val="9"/>
+  </w:num>
+  <w:num w:numId="26" w16cid:durableId="1351370097">
+    <w:abstractNumId w:val="28"/>
+  </w:num>
+  <w:num w:numId="27" w16cid:durableId="648022182">
+    <w:abstractNumId w:val="45"/>
+  </w:num>
+  <w:num w:numId="28" w16cid:durableId="707026728">
+    <w:abstractNumId w:val="78"/>
+  </w:num>
+  <w:num w:numId="29" w16cid:durableId="595021055">
+    <w:abstractNumId w:val="61"/>
+  </w:num>
+  <w:num w:numId="30" w16cid:durableId="888616420">
+    <w:abstractNumId w:val="7"/>
+  </w:num>
+  <w:num w:numId="31" w16cid:durableId="1659185973">
+    <w:abstractNumId w:val="40"/>
+  </w:num>
+  <w:num w:numId="32" w16cid:durableId="903031679">
+    <w:abstractNumId w:val="44"/>
+  </w:num>
+  <w:num w:numId="33" w16cid:durableId="1944071002">
+    <w:abstractNumId w:val="70"/>
+  </w:num>
+  <w:num w:numId="34" w16cid:durableId="2103336441">
+    <w:abstractNumId w:val="67"/>
+  </w:num>
+  <w:num w:numId="35" w16cid:durableId="194585940">
+    <w:abstractNumId w:val="62"/>
+  </w:num>
+  <w:num w:numId="36" w16cid:durableId="648020369">
+    <w:abstractNumId w:val="41"/>
+  </w:num>
+  <w:num w:numId="37" w16cid:durableId="1217470563">
+    <w:abstractNumId w:val="50"/>
+  </w:num>
+  <w:num w:numId="38" w16cid:durableId="2017534011">
+    <w:abstractNumId w:val="13"/>
+  </w:num>
+  <w:num w:numId="39" w16cid:durableId="790784170">
+    <w:abstractNumId w:val="43"/>
+  </w:num>
+  <w:num w:numId="40" w16cid:durableId="925915891">
+    <w:abstractNumId w:val="12"/>
+  </w:num>
+  <w:num w:numId="41" w16cid:durableId="1944485171">
+    <w:abstractNumId w:val="65"/>
+  </w:num>
+  <w:num w:numId="42" w16cid:durableId="203368167">
+    <w:abstractNumId w:val="77"/>
+  </w:num>
+  <w:num w:numId="43" w16cid:durableId="136528988">
+    <w:abstractNumId w:val="11"/>
+  </w:num>
+  <w:num w:numId="44" w16cid:durableId="1595825379">
+    <w:abstractNumId w:val="30"/>
+  </w:num>
+  <w:num w:numId="45" w16cid:durableId="863636476">
+    <w:abstractNumId w:val="21"/>
+  </w:num>
+  <w:num w:numId="46" w16cid:durableId="1017073753">
+    <w:abstractNumId w:val="85"/>
+  </w:num>
+  <w:num w:numId="47" w16cid:durableId="880749232">
+    <w:abstractNumId w:val="24"/>
+  </w:num>
+  <w:num w:numId="48" w16cid:durableId="548303582">
+    <w:abstractNumId w:val="66"/>
+  </w:num>
+  <w:num w:numId="49" w16cid:durableId="1064446580">
+    <w:abstractNumId w:val="84"/>
+  </w:num>
+  <w:num w:numId="50" w16cid:durableId="2441632">
+    <w:abstractNumId w:val="59"/>
+  </w:num>
+  <w:num w:numId="51" w16cid:durableId="185992379">
     <w:abstractNumId w:val="58"/>
   </w:num>
-  <w:num w:numId="6" w16cid:durableId="1333799575">
-    <w:abstractNumId w:val="34"/>
+  <w:num w:numId="52" w16cid:durableId="1651134684">
+    <w:abstractNumId w:val="23"/>
   </w:num>
-  <w:num w:numId="7" w16cid:durableId="1992824703">
-    <w:abstractNumId w:val="13"/>
+  <w:num w:numId="53" w16cid:durableId="1072695732">
+    <w:abstractNumId w:val="48"/>
   </w:num>
-  <w:num w:numId="8" w16cid:durableId="762381034">
-    <w:abstractNumId w:val="8"/>
+  <w:num w:numId="54" w16cid:durableId="1641880052">
+    <w:abstractNumId w:val="74"/>
   </w:num>
-  <w:num w:numId="9" w16cid:durableId="317804046">
-    <w:abstractNumId w:val="70"/>
+  <w:num w:numId="55" w16cid:durableId="1296832400">
+    <w:abstractNumId w:val="64"/>
   </w:num>
-  <w:num w:numId="10" w16cid:durableId="1133519408">
-    <w:abstractNumId w:val="30"/>
+  <w:num w:numId="56" w16cid:durableId="1982341710">
+    <w:abstractNumId w:val="33"/>
   </w:num>
-  <w:num w:numId="11" w16cid:durableId="1049577023">
-    <w:abstractNumId w:val="38"/>
+  <w:num w:numId="57" w16cid:durableId="1446657826">
+    <w:abstractNumId w:val="53"/>
   </w:num>
-  <w:num w:numId="12" w16cid:durableId="236939669">
+  <w:num w:numId="58" w16cid:durableId="1956279796">
+    <w:abstractNumId w:val="31"/>
+  </w:num>
+  <w:num w:numId="59" w16cid:durableId="713384656">
+    <w:abstractNumId w:val="73"/>
+  </w:num>
+  <w:num w:numId="60" w16cid:durableId="2028752200">
+    <w:abstractNumId w:val="18"/>
+  </w:num>
+  <w:num w:numId="61" w16cid:durableId="224533743">
     <w:abstractNumId w:val="29"/>
   </w:num>
-  <w:num w:numId="13" w16cid:durableId="1623262815">
-    <w:abstractNumId w:val="53"/>
+  <w:num w:numId="62" w16cid:durableId="1966305921">
+    <w:abstractNumId w:val="22"/>
   </w:num>
-  <w:num w:numId="14" w16cid:durableId="1311403114">
+  <w:num w:numId="63" w16cid:durableId="1781026138">
+    <w:abstractNumId w:val="2"/>
+  </w:num>
+  <w:num w:numId="64" w16cid:durableId="279382995">
+    <w:abstractNumId w:val="54"/>
+  </w:num>
+  <w:num w:numId="65" w16cid:durableId="1898473153">
+    <w:abstractNumId w:val="57"/>
+  </w:num>
+  <w:num w:numId="66" w16cid:durableId="1002701213">
+    <w:abstractNumId w:val="49"/>
+  </w:num>
+  <w:num w:numId="67" w16cid:durableId="2099128974">
     <w:abstractNumId w:val="6"/>
   </w:num>
-  <w:num w:numId="15" w16cid:durableId="1753627837">
-    <w:abstractNumId w:val="60"/>
+  <w:num w:numId="68" w16cid:durableId="599723002">
+    <w:abstractNumId w:val="47"/>
   </w:num>
-  <w:num w:numId="16" w16cid:durableId="325517640">
+  <w:num w:numId="69" w16cid:durableId="1928464741">
+    <w:abstractNumId w:val="17"/>
+  </w:num>
+  <w:num w:numId="70" w16cid:durableId="1895654800">
+    <w:abstractNumId w:val="14"/>
+  </w:num>
+  <w:num w:numId="71" w16cid:durableId="1528524139">
+    <w:abstractNumId w:val="16"/>
+  </w:num>
+  <w:num w:numId="72" w16cid:durableId="1136875232">
+    <w:abstractNumId w:val="81"/>
+  </w:num>
+  <w:num w:numId="73" w16cid:durableId="2037348181">
+    <w:abstractNumId w:val="20"/>
+  </w:num>
+  <w:num w:numId="74" w16cid:durableId="1727485963">
     <w:abstractNumId w:val="69"/>
   </w:num>
-  <w:num w:numId="17" w16cid:durableId="1959527717">
-    <w:abstractNumId w:val="50"/>
+  <w:num w:numId="75" w16cid:durableId="697896149">
+    <w:abstractNumId w:val="79"/>
   </w:num>
-  <w:num w:numId="18" w16cid:durableId="227813150">
-    <w:abstractNumId w:val="3"/>
+  <w:num w:numId="76" w16cid:durableId="506987645">
+    <w:abstractNumId w:val="1"/>
   </w:num>
-  <w:num w:numId="19" w16cid:durableId="1764952995">
-    <w:abstractNumId w:val="67"/>
+  <w:num w:numId="77" w16cid:durableId="1991324930">
+    <w:abstractNumId w:val="56"/>
   </w:num>
-  <w:num w:numId="20" w16cid:durableId="387844027">
-    <w:abstractNumId w:val="22"/>
+  <w:num w:numId="78" w16cid:durableId="1488473484">
+    <w:abstractNumId w:val="52"/>
   </w:num>
-  <w:num w:numId="21" w16cid:durableId="620724191">
-    <w:abstractNumId w:val="23"/>
+  <w:num w:numId="79" w16cid:durableId="1312103109">
+    <w:abstractNumId w:val="26"/>
   </w:num>
-  <w:num w:numId="22" w16cid:durableId="1451971441">
-    <w:abstractNumId w:val="63"/>
+  <w:num w:numId="80" w16cid:durableId="529415127">
+    <w:abstractNumId w:val="36"/>
   </w:num>
-  <w:num w:numId="23" w16cid:durableId="526407169">
-    <w:abstractNumId w:val="46"/>
+  <w:num w:numId="81" w16cid:durableId="1338843626">
+    <w:abstractNumId w:val="72"/>
   </w:num>
-  <w:num w:numId="24" w16cid:durableId="1690108174">
-    <w:abstractNumId w:val="31"/>
+  <w:num w:numId="82" w16cid:durableId="377777277">
+    <w:abstractNumId w:val="5"/>
   </w:num>
-  <w:num w:numId="25" w16cid:durableId="1520777377">
-    <w:abstractNumId w:val="7"/>
-  </w:num>
-  <w:num w:numId="26" w16cid:durableId="1351370097">
-    <w:abstractNumId w:val="24"/>
-  </w:num>
-  <w:num w:numId="27" w16cid:durableId="648022182">
+  <w:num w:numId="83" w16cid:durableId="1345664681">
     <w:abstractNumId w:val="37"/>
   </w:num>
-  <w:num w:numId="28" w16cid:durableId="707026728">
-    <w:abstractNumId w:val="66"/>
+  <w:num w:numId="84" w16cid:durableId="888612517">
+    <w:abstractNumId w:val="39"/>
   </w:num>
-  <w:num w:numId="29" w16cid:durableId="595021055">
-    <w:abstractNumId w:val="51"/>
-  </w:num>
-  <w:num w:numId="30" w16cid:durableId="888616420">
-    <w:abstractNumId w:val="5"/>
-  </w:num>
-  <w:num w:numId="31" w16cid:durableId="1659185973">
+  <w:num w:numId="85" w16cid:durableId="1638535219">
     <w:abstractNumId w:val="32"/>
   </w:num>
-  <w:num w:numId="32" w16cid:durableId="903031679">
-    <w:abstractNumId w:val="36"/>
-  </w:num>
-  <w:num w:numId="33" w16cid:durableId="1944071002">
-    <w:abstractNumId w:val="59"/>
-  </w:num>
-  <w:num w:numId="34" w16cid:durableId="2103336441">
-    <w:abstractNumId w:val="57"/>
-  </w:num>
-  <w:num w:numId="35" w16cid:durableId="194585940">
-    <w:abstractNumId w:val="52"/>
-  </w:num>
-  <w:num w:numId="36" w16cid:durableId="648020369">
-    <w:abstractNumId w:val="33"/>
-  </w:num>
-  <w:num w:numId="37" w16cid:durableId="1217470563">
-    <w:abstractNumId w:val="42"/>
-  </w:num>
-  <w:num w:numId="38" w16cid:durableId="2017534011">
-    <w:abstractNumId w:val="11"/>
-  </w:num>
-  <w:num w:numId="39" w16cid:durableId="790784170">
-    <w:abstractNumId w:val="35"/>
-  </w:num>
-  <w:num w:numId="40" w16cid:durableId="925915891">
-    <w:abstractNumId w:val="10"/>
-  </w:num>
-  <w:num w:numId="41" w16cid:durableId="1944485171">
-    <w:abstractNumId w:val="55"/>
-  </w:num>
-  <w:num w:numId="42" w16cid:durableId="203368167">
-    <w:abstractNumId w:val="65"/>
-  </w:num>
-  <w:num w:numId="43" w16cid:durableId="136528988">
-    <w:abstractNumId w:val="9"/>
-  </w:num>
-  <w:num w:numId="44" w16cid:durableId="1595825379">
-    <w:abstractNumId w:val="26"/>
-  </w:num>
-  <w:num w:numId="45" w16cid:durableId="863636476">
-    <w:abstractNumId w:val="18"/>
-  </w:num>
-  <w:num w:numId="46" w16cid:durableId="1017073753">
-    <w:abstractNumId w:val="72"/>
-  </w:num>
-  <w:num w:numId="47" w16cid:durableId="880749232">
-    <w:abstractNumId w:val="21"/>
-  </w:num>
-  <w:num w:numId="48" w16cid:durableId="548303582">
-    <w:abstractNumId w:val="56"/>
-  </w:num>
-  <w:num w:numId="49" w16cid:durableId="1064446580">
-    <w:abstractNumId w:val="71"/>
-  </w:num>
-  <w:num w:numId="50" w16cid:durableId="2441632">
-    <w:abstractNumId w:val="49"/>
-  </w:num>
-  <w:num w:numId="51" w16cid:durableId="185992379">
-    <w:abstractNumId w:val="48"/>
-  </w:num>
-  <w:num w:numId="52" w16cid:durableId="1651134684">
-    <w:abstractNumId w:val="20"/>
-  </w:num>
-  <w:num w:numId="53" w16cid:durableId="1072695732">
-    <w:abstractNumId w:val="40"/>
-  </w:num>
-  <w:num w:numId="54" w16cid:durableId="1641880052">
-    <w:abstractNumId w:val="62"/>
-  </w:num>
-  <w:num w:numId="55" w16cid:durableId="1296832400">
-    <w:abstractNumId w:val="54"/>
-  </w:num>
-  <w:num w:numId="56" w16cid:durableId="1982341710">
-    <w:abstractNumId w:val="28"/>
-  </w:num>
-  <w:num w:numId="57" w16cid:durableId="1446657826">
-    <w:abstractNumId w:val="44"/>
-  </w:num>
-  <w:num w:numId="58" w16cid:durableId="1956279796">
-    <w:abstractNumId w:val="27"/>
-  </w:num>
-  <w:num w:numId="59" w16cid:durableId="713384656">
-    <w:abstractNumId w:val="61"/>
-  </w:num>
-  <w:num w:numId="60" w16cid:durableId="2028752200">
-    <w:abstractNumId w:val="16"/>
-  </w:num>
-  <w:num w:numId="61" w16cid:durableId="224533743">
-    <w:abstractNumId w:val="25"/>
-  </w:num>
-  <w:num w:numId="62" w16cid:durableId="1966305921">
+  <w:num w:numId="86" w16cid:durableId="866674398">
     <w:abstractNumId w:val="19"/>
-  </w:num>
-  <w:num w:numId="63" w16cid:durableId="1781026138">
-    <w:abstractNumId w:val="1"/>
-  </w:num>
-  <w:num w:numId="64" w16cid:durableId="279382995">
-    <w:abstractNumId w:val="45"/>
-  </w:num>
-  <w:num w:numId="65" w16cid:durableId="1898473153">
-    <w:abstractNumId w:val="47"/>
-  </w:num>
-  <w:num w:numId="66" w16cid:durableId="1002701213">
-    <w:abstractNumId w:val="41"/>
-  </w:num>
-  <w:num w:numId="67" w16cid:durableId="2099128974">
-    <w:abstractNumId w:val="4"/>
-  </w:num>
-  <w:num w:numId="68" w16cid:durableId="599723002">
-    <w:abstractNumId w:val="39"/>
-  </w:num>
-  <w:num w:numId="69" w16cid:durableId="1928464741">
-    <w:abstractNumId w:val="15"/>
-  </w:num>
-  <w:num w:numId="70" w16cid:durableId="1895654800">
-    <w:abstractNumId w:val="12"/>
-  </w:num>
-  <w:num w:numId="71" w16cid:durableId="1528524139">
-    <w:abstractNumId w:val="14"/>
-  </w:num>
-  <w:num w:numId="72" w16cid:durableId="1136875232">
-    <w:abstractNumId w:val="68"/>
-  </w:num>
-  <w:num w:numId="73" w16cid:durableId="2037348181">
-    <w:abstractNumId w:val="17"/>
   </w:num>
 </w:numbering>
 </file>

</xml_diff>

<commit_message>
[S5] Indoor/outdoor pipeline with GPS heading & wind correction (#4)
</commit_message>
<xml_diff>
--- a/docs/Sprints/Sprintplan_M7.6_M8.docx
+++ b/docs/Sprints/Sprintplan_M7.6_M8.docx
@@ -320,7 +320,7 @@
     <w:p>
       <w:r>
         <w:pict w14:anchorId="2CAFD4AC">
-          <v:rect id="_x0000_i1159" style="width:0;height:1.5pt" o:hralign="center" o:hrstd="t" o:hr="t" fillcolor="#a0a0a0" stroked="f"/>
+          <v:rect id="_x0000_i1025" style="width:0;height:1.5pt" o:hralign="center" o:hrstd="t" o:hr="t" fillcolor="#a0a0a0" stroked="f"/>
         </w:pict>
       </w:r>
     </w:p>
@@ -727,7 +727,7 @@
     <w:p>
       <w:r>
         <w:pict w14:anchorId="707EA1A0">
-          <v:rect id="_x0000_i1160" style="width:0;height:1.5pt" o:hralign="center" o:hrstd="t" o:hr="t" fillcolor="#a0a0a0" stroked="f"/>
+          <v:rect id="_x0000_i1026" style="width:0;height:1.5pt" o:hralign="center" o:hrstd="t" o:hr="t" fillcolor="#a0a0a0" stroked="f"/>
         </w:pict>
       </w:r>
     </w:p>
@@ -1251,6 +1251,27 @@
       </w:r>
     </w:p>
     <w:p>
+      <w:pPr>
+        <w:rPr>
+          <w:b/>
+          <w:bCs/>
+        </w:rPr>
+      </w:pPr>
+      <w:r>
+        <w:rPr>
+          <w:b/>
+          <w:bCs/>
+        </w:rPr>
+        <w:t>Kommende sprinter (oppdatert pr 23.09.2025)</w:t>
+      </w:r>
+    </w:p>
+    <w:p>
+      <w:pPr>
+        <w:rPr>
+          <w:b/>
+          <w:bCs/>
+        </w:rPr>
+      </w:pPr>
       <w:r>
         <w:rPr>
           <w:b/>
@@ -1272,7 +1293,23 @@
           <w:b/>
           <w:bCs/>
         </w:rPr>
-        <w:t>-pipeline (</w:t>
+        <w:t>/</w:t>
+      </w:r>
+      <w:proofErr w:type="spellStart"/>
+      <w:r>
+        <w:rPr>
+          <w:b/>
+          <w:bCs/>
+        </w:rPr>
+        <w:t>outdoor</w:t>
+      </w:r>
+      <w:proofErr w:type="spellEnd"/>
+      <w:r>
+        <w:rPr>
+          <w:b/>
+          <w:bCs/>
+        </w:rPr>
+        <w:t>-pipeline + GPS/Wind (</w:t>
       </w:r>
       <w:r>
         <w:rPr>
@@ -1280,7 +1317,7 @@
           <w:b/>
           <w:bCs/>
         </w:rPr>
-        <w:t>🧪</w:t>
+        <w:t>🧪🧭💨</w:t>
       </w:r>
       <w:r>
         <w:rPr>
@@ -1289,106 +1326,272 @@
         </w:rPr>
         <w:t>)</w:t>
       </w:r>
-      <w:r>
-        <w:t xml:space="preserve"> Oppgaver</w:t>
-      </w:r>
     </w:p>
     <w:p>
+      <w:r>
+        <w:rPr>
+          <w:b/>
+          <w:bCs/>
+        </w:rPr>
+        <w:t>Oppgaver:</w:t>
+      </w:r>
+    </w:p>
+    <w:p>
       <w:pPr>
         <w:numPr>
           <w:ilvl w:val="0"/>
-          <w:numId w:val="64"/>
+          <w:numId w:val="74"/>
         </w:numPr>
       </w:pPr>
-      <w:r>
-        <w:t xml:space="preserve">Rulle/powermeter: bruk </w:t>
-      </w:r>
       <w:proofErr w:type="spellStart"/>
       <w:r>
+        <w:t>Indoor</w:t>
+      </w:r>
+      <w:proofErr w:type="spellEnd"/>
+      <w:r>
+        <w:t xml:space="preserve">: </w:t>
+      </w:r>
+      <w:proofErr w:type="spellStart"/>
+      <w:r>
         <w:t>device_watts</w:t>
       </w:r>
       <w:proofErr w:type="spellEnd"/>
       <w:r>
-        <w:t xml:space="preserve"> direkte.</w:t>
+        <w:t xml:space="preserve"> direkte, fallback-estimat når mangler (marker tydelig).</w:t>
       </w:r>
     </w:p>
     <w:p>
       <w:pPr>
         <w:numPr>
           <w:ilvl w:val="0"/>
-          <w:numId w:val="64"/>
+          <w:numId w:val="74"/>
         </w:numPr>
       </w:pPr>
       <w:proofErr w:type="spellStart"/>
       <w:r>
-        <w:t>Indoor</w:t>
+        <w:t>Outdoor</w:t>
       </w:r>
       <w:proofErr w:type="spellEnd"/>
       <w:r>
-        <w:t>-estimat-modus når watt mangler (marker tydelig).</w:t>
+        <w:t>: heading ut fra GPS-koordinater (sample[i]→sample[i+1]).</w:t>
       </w:r>
     </w:p>
     <w:p>
       <w:pPr>
         <w:numPr>
           <w:ilvl w:val="0"/>
-          <w:numId w:val="64"/>
+          <w:numId w:val="74"/>
         </w:numPr>
       </w:pPr>
-      <w:proofErr w:type="spellStart"/>
-      <w:r>
-        <w:t>Idempotens</w:t>
-      </w:r>
-      <w:proofErr w:type="spellEnd"/>
-      <w:r>
-        <w:t xml:space="preserve">- og </w:t>
-      </w:r>
-      <w:proofErr w:type="spellStart"/>
-      <w:r>
-        <w:t>perf</w:t>
-      </w:r>
-      <w:proofErr w:type="spellEnd"/>
-      <w:r>
-        <w:t>-tester.</w:t>
+      <w:r>
+        <w:t>Vindkorreksjon: kombiner heading + vær (vindhastighet/retning).</w:t>
       </w:r>
     </w:p>
     <w:p>
-      <w:r>
-        <w:t xml:space="preserve">DoD • </w:t>
+      <w:pPr>
+        <w:numPr>
+          <w:ilvl w:val="0"/>
+          <w:numId w:val="74"/>
+        </w:numPr>
+      </w:pPr>
+      <w:r>
+        <w:t xml:space="preserve">Oppdater </w:t>
       </w:r>
       <w:proofErr w:type="spellStart"/>
       <w:r>
-        <w:t>Idempotens</w:t>
+        <w:t>compute_power</w:t>
       </w:r>
       <w:proofErr w:type="spellEnd"/>
       <w:r>
-        <w:t xml:space="preserve">: 3 like kjøringer </w:t>
-      </w:r>
-      <w:r>
-        <w:rPr>
-          <w:rFonts w:ascii="Cambria Math" w:hAnsi="Cambria Math" w:cs="Cambria Math"/>
-        </w:rPr>
-        <w:t>⇒</w:t>
-      </w:r>
-      <w:r>
-        <w:t xml:space="preserve"> identisk output. </w:t>
-      </w:r>
-      <w:r>
-        <w:rPr>
-          <w:rFonts w:ascii="Aptos" w:hAnsi="Aptos" w:cs="Aptos"/>
-        </w:rPr>
-        <w:t>•</w:t>
-      </w:r>
-      <w:r>
-        <w:t xml:space="preserve"> Kaldstart &lt; 3s.</w:t>
+        <w:t xml:space="preserve"> med </w:t>
+      </w:r>
+      <w:proofErr w:type="spellStart"/>
+      <w:r>
+        <w:t>v_rel</w:t>
+      </w:r>
+      <w:proofErr w:type="spellEnd"/>
+      <w:r>
+        <w:t>.</w:t>
       </w:r>
     </w:p>
     <w:p>
-      <w:r>
-        <w:t>Estimert: 6–10h</w:t>
+      <w:pPr>
+        <w:numPr>
+          <w:ilvl w:val="0"/>
+          <w:numId w:val="74"/>
+        </w:numPr>
+      </w:pPr>
+      <w:r>
+        <w:t xml:space="preserve">CLI-output: felt </w:t>
+      </w:r>
+      <w:proofErr w:type="spellStart"/>
+      <w:r>
+        <w:t>wind_rel</w:t>
+      </w:r>
+      <w:proofErr w:type="spellEnd"/>
+      <w:r>
+        <w:t xml:space="preserve">, </w:t>
+      </w:r>
+      <w:proofErr w:type="spellStart"/>
+      <w:r>
+        <w:t>calibrated</w:t>
+      </w:r>
+      <w:proofErr w:type="spellEnd"/>
+      <w:r>
+        <w:t>.</w:t>
       </w:r>
     </w:p>
     <w:p>
+      <w:pPr>
+        <w:numPr>
+          <w:ilvl w:val="0"/>
+          <w:numId w:val="74"/>
+        </w:numPr>
+      </w:pPr>
+      <w:r>
+        <w:t>Tester: syntetiske ruter (Horten–Sande–retur).</w:t>
+      </w:r>
+    </w:p>
+    <w:p>
+      <w:r>
+        <w:rPr>
+          <w:b/>
+          <w:bCs/>
+        </w:rPr>
+        <w:t>DoD:</w:t>
+      </w:r>
+    </w:p>
+    <w:p>
+      <w:pPr>
+        <w:numPr>
+          <w:ilvl w:val="0"/>
+          <w:numId w:val="75"/>
+        </w:numPr>
+      </w:pPr>
+      <w:proofErr w:type="spellStart"/>
+      <w:r>
+        <w:t>Indoor</w:t>
+      </w:r>
+      <w:proofErr w:type="spellEnd"/>
+      <w:r>
+        <w:t>-output identisk med baseline.</w:t>
+      </w:r>
+    </w:p>
+    <w:p>
+      <w:pPr>
+        <w:numPr>
+          <w:ilvl w:val="0"/>
+          <w:numId w:val="75"/>
+        </w:numPr>
+      </w:pPr>
+      <w:proofErr w:type="spellStart"/>
+      <w:r>
+        <w:t>Outdoor</w:t>
+      </w:r>
+      <w:proofErr w:type="spellEnd"/>
+      <w:r>
+        <w:t xml:space="preserve"> korrigerer watt i henhold til vindretning.</w:t>
+      </w:r>
+    </w:p>
+    <w:p>
+      <w:pPr>
+        <w:numPr>
+          <w:ilvl w:val="0"/>
+          <w:numId w:val="75"/>
+        </w:numPr>
+      </w:pPr>
+      <w:r>
+        <w:lastRenderedPageBreak/>
+        <w:t>Golden-test: deterministisk output ±1–2W.</w:t>
+      </w:r>
+    </w:p>
+    <w:p>
+      <w:pPr>
+        <w:numPr>
+          <w:ilvl w:val="0"/>
+          <w:numId w:val="75"/>
+        </w:numPr>
+      </w:pPr>
+      <w:r>
+        <w:t xml:space="preserve">CLI viser </w:t>
+      </w:r>
+      <w:proofErr w:type="spellStart"/>
+      <w:r>
+        <w:t>wind_rel</w:t>
+      </w:r>
+      <w:proofErr w:type="spellEnd"/>
+      <w:r>
+        <w:t xml:space="preserve"> og </w:t>
+      </w:r>
+      <w:proofErr w:type="spellStart"/>
+      <w:r>
+        <w:t>calibrated</w:t>
+      </w:r>
+      <w:proofErr w:type="spellEnd"/>
+      <w:r>
+        <w:t>: Ja/Nei.</w:t>
+      </w:r>
+    </w:p>
+    <w:p>
+      <w:pPr>
+        <w:numPr>
+          <w:ilvl w:val="0"/>
+          <w:numId w:val="75"/>
+        </w:numPr>
+      </w:pPr>
+      <w:r>
+        <w:t>MAE ≤10 % på testsegment med kjent vind.</w:t>
+      </w:r>
+    </w:p>
+    <w:p>
+      <w:r>
+        <w:rPr>
+          <w:b/>
+          <w:bCs/>
+        </w:rPr>
+        <w:t>Estimert:</w:t>
+      </w:r>
+      <w:r>
+        <w:t xml:space="preserve"> 14–18h</w:t>
+      </w:r>
+    </w:p>
+    <w:p>
+      <w:r>
+        <w:pict w14:anchorId="32A1A54C">
+          <v:rect id="_x0000_i1057" style="width:0;height:1.5pt" o:hralign="center" o:hrstd="t" o:hr="t" fillcolor="#a0a0a0" stroked="f"/>
+        </w:pict>
+      </w:r>
+    </w:p>
+    <w:p>
+      <w:pPr>
+        <w:rPr>
+          <w:b/>
+          <w:bCs/>
+        </w:rPr>
+      </w:pPr>
+      <w:r>
+        <w:rPr>
+          <w:rFonts w:ascii="Segoe UI Emoji" w:hAnsi="Segoe UI Emoji" w:cs="Segoe UI Emoji"/>
+          <w:b/>
+          <w:bCs/>
+        </w:rPr>
+        <w:t>📅</w:t>
+      </w:r>
+      <w:r>
+        <w:rPr>
+          <w:b/>
+          <w:bCs/>
+        </w:rPr>
+        <w:t xml:space="preserve"> Sprintplan (oppdatert 25.09.2025)</w:t>
+      </w:r>
+    </w:p>
+    <w:p>
+      <w:pPr>
+        <w:rPr>
+          <w:b/>
+          <w:bCs/>
+        </w:rPr>
+      </w:pPr>
       <w:r>
         <w:rPr>
           <w:b/>
@@ -1427,15 +1630,21 @@
         </w:rPr>
         <w:t>)</w:t>
       </w:r>
-      <w:r>
-        <w:t xml:space="preserve"> Oppgaver</w:t>
-      </w:r>
     </w:p>
     <w:p>
+      <w:r>
+        <w:rPr>
+          <w:b/>
+          <w:bCs/>
+        </w:rPr>
+        <w:t>Oppgaver:</w:t>
+      </w:r>
+    </w:p>
+    <w:p>
       <w:pPr>
         <w:numPr>
           <w:ilvl w:val="0"/>
-          <w:numId w:val="65"/>
+          <w:numId w:val="82"/>
         </w:numPr>
       </w:pPr>
       <w:r>
@@ -1472,7 +1681,7 @@
       <w:pPr>
         <w:numPr>
           <w:ilvl w:val="0"/>
-          <w:numId w:val="65"/>
+          <w:numId w:val="82"/>
         </w:numPr>
       </w:pPr>
       <w:r>
@@ -1499,7 +1708,7 @@
       <w:pPr>
         <w:numPr>
           <w:ilvl w:val="0"/>
-          <w:numId w:val="65"/>
+          <w:numId w:val="82"/>
         </w:numPr>
       </w:pPr>
       <w:proofErr w:type="spellStart"/>
@@ -1531,7 +1740,7 @@
       <w:pPr>
         <w:numPr>
           <w:ilvl w:val="0"/>
-          <w:numId w:val="65"/>
+          <w:numId w:val="82"/>
         </w:numPr>
       </w:pPr>
       <w:r>
@@ -1556,8 +1765,20 @@
     </w:p>
     <w:p>
       <w:r>
-        <w:t xml:space="preserve">DoD • </w:t>
-      </w:r>
+        <w:rPr>
+          <w:b/>
+          <w:bCs/>
+        </w:rPr>
+        <w:t>DoD:</w:t>
+      </w:r>
+    </w:p>
+    <w:p>
+      <w:pPr>
+        <w:numPr>
+          <w:ilvl w:val="0"/>
+          <w:numId w:val="83"/>
+        </w:numPr>
+      </w:pPr>
       <w:proofErr w:type="spellStart"/>
       <w:r>
         <w:t>python</w:t>
@@ -1582,24 +1803,54 @@
       </w:r>
       <w:proofErr w:type="gramEnd"/>
       <w:r>
-        <w:t xml:space="preserve"> deterministisk rapport. • Loggnivå styrbart via flagg/</w:t>
-      </w:r>
-      <w:proofErr w:type="spellStart"/>
-      <w:r>
-        <w:t>env</w:t>
-      </w:r>
-      <w:proofErr w:type="spellEnd"/>
-      <w:r>
-        <w:t>.</w:t>
+        <w:t xml:space="preserve"> deterministisk rapport.</w:t>
       </w:r>
     </w:p>
     <w:p>
-      <w:r>
-        <w:lastRenderedPageBreak/>
-        <w:t>Estimert: 6–10h</w:t>
+      <w:pPr>
+        <w:numPr>
+          <w:ilvl w:val="0"/>
+          <w:numId w:val="83"/>
+        </w:numPr>
+      </w:pPr>
+      <w:r>
+        <w:t>Loggnivå styrbart via flagg/</w:t>
+      </w:r>
+      <w:proofErr w:type="spellStart"/>
+      <w:r>
+        <w:t>env</w:t>
+      </w:r>
+      <w:proofErr w:type="spellEnd"/>
+      <w:r>
+        <w:t>.</w:t>
       </w:r>
     </w:p>
     <w:p>
+      <w:r>
+        <w:rPr>
+          <w:b/>
+          <w:bCs/>
+        </w:rPr>
+        <w:t>Estimert:</w:t>
+      </w:r>
+      <w:r>
+        <w:t xml:space="preserve"> 6–8h</w:t>
+      </w:r>
+    </w:p>
+    <w:p>
+      <w:r>
+        <w:pict w14:anchorId="2DFAE9DC">
+          <v:rect id="_x0000_i1119" style="width:0;height:1.5pt" o:hralign="center" o:hrstd="t" o:hr="t" fillcolor="#a0a0a0" stroked="f"/>
+        </w:pict>
+      </w:r>
+    </w:p>
+    <w:p>
+      <w:pPr>
+        <w:rPr>
+          <w:b/>
+          <w:bCs/>
+        </w:rPr>
+      </w:pPr>
       <w:r>
         <w:rPr>
           <w:b/>
@@ -1622,15 +1873,21 @@
         </w:rPr>
         <w:t>)</w:t>
       </w:r>
-      <w:r>
-        <w:t xml:space="preserve"> Oppgaver</w:t>
-      </w:r>
     </w:p>
     <w:p>
+      <w:r>
+        <w:rPr>
+          <w:b/>
+          <w:bCs/>
+        </w:rPr>
+        <w:t>Oppgaver:</w:t>
+      </w:r>
+    </w:p>
+    <w:p>
       <w:pPr>
         <w:numPr>
           <w:ilvl w:val="0"/>
-          <w:numId w:val="66"/>
+          <w:numId w:val="84"/>
         </w:numPr>
       </w:pPr>
       <w:r>
@@ -1649,7 +1906,7 @@
       <w:pPr>
         <w:numPr>
           <w:ilvl w:val="0"/>
-          <w:numId w:val="66"/>
+          <w:numId w:val="84"/>
         </w:numPr>
       </w:pPr>
       <w:r>
@@ -1660,7 +1917,7 @@
       <w:pPr>
         <w:numPr>
           <w:ilvl w:val="0"/>
-          <w:numId w:val="66"/>
+          <w:numId w:val="84"/>
         </w:numPr>
       </w:pPr>
       <w:proofErr w:type="spellStart"/>
@@ -1673,17 +1930,12 @@
       </w:r>
     </w:p>
     <w:p>
-      <w:r>
-        <w:t>DoD • Alle tester grønne (</w:t>
-      </w:r>
-      <w:proofErr w:type="spellStart"/>
-      <w:r>
-        <w:t>pytest</w:t>
-      </w:r>
-      <w:proofErr w:type="spellEnd"/>
-      <w:r>
-        <w:t xml:space="preserve"> + cargo). • CGS konsumerer nye felter uten regress. </w:t>
-      </w:r>
+      <w:pPr>
+        <w:numPr>
+          <w:ilvl w:val="0"/>
+          <w:numId w:val="84"/>
+        </w:numPr>
+      </w:pPr>
       <w:r>
         <w:rPr>
           <w:rFonts w:ascii="Segoe UI Emoji" w:hAnsi="Segoe UI Emoji" w:cs="Segoe UI Emoji"/>
@@ -1695,92 +1947,35 @@
       </w:r>
       <w:proofErr w:type="spellStart"/>
       <w:r>
-        <w:rPr>
-          <w:i/>
-          <w:iCs/>
-        </w:rPr>
         <w:t>Refaktorér</w:t>
       </w:r>
       <w:proofErr w:type="spellEnd"/>
       <w:r>
-        <w:rPr>
-          <w:i/>
-          <w:iCs/>
-        </w:rPr>
         <w:t xml:space="preserve"> </w:t>
       </w:r>
       <w:proofErr w:type="spellStart"/>
       <w:r>
-        <w:rPr>
-          <w:i/>
-          <w:iCs/>
-        </w:rPr>
         <w:t>testsetup</w:t>
       </w:r>
       <w:proofErr w:type="spellEnd"/>
       <w:r>
-        <w:rPr>
-          <w:i/>
-          <w:iCs/>
-        </w:rPr>
         <w:t xml:space="preserve"> med </w:t>
       </w:r>
       <w:proofErr w:type="spellStart"/>
       <w:r>
-        <w:rPr>
-          <w:i/>
-          <w:iCs/>
-        </w:rPr>
         <w:t>helpers</w:t>
       </w:r>
       <w:proofErr w:type="spellEnd"/>
       <w:r>
-        <w:rPr>
-          <w:i/>
-          <w:iCs/>
-        </w:rPr>
-        <w:t xml:space="preserve"> (</w:t>
-      </w:r>
-      <w:r>
-        <w:t>conftest.py</w:t>
-      </w:r>
-      <w:r>
-        <w:rPr>
-          <w:i/>
-          <w:iCs/>
-        </w:rPr>
-        <w:t xml:space="preserve">, </w:t>
-      </w:r>
-      <w:r>
-        <w:t>test_utils.py</w:t>
-      </w:r>
-      <w:r>
-        <w:rPr>
-          <w:i/>
-          <w:iCs/>
-        </w:rPr>
-        <w:t xml:space="preserve">) for mindre </w:t>
+        <w:t xml:space="preserve"> (conftest.py, test_utils.rs) for mindre </w:t>
       </w:r>
       <w:proofErr w:type="spellStart"/>
       <w:r>
-        <w:rPr>
-          <w:i/>
-          <w:iCs/>
-        </w:rPr>
         <w:t>mocking</w:t>
       </w:r>
       <w:proofErr w:type="spellEnd"/>
       <w:r>
-        <w:rPr>
-          <w:i/>
-          <w:iCs/>
-        </w:rPr>
-        <w:t>-knot.</w:t>
-      </w:r>
-    </w:p>
-    <w:p>
-      <w:r>
-        <w:t>Estimert: 8–12h</w:t>
+        <w:t>.</w:t>
       </w:r>
     </w:p>
     <w:p>
@@ -1789,18 +1984,37 @@
           <w:b/>
           <w:bCs/>
         </w:rPr>
-        <w:t>Sum M7.6 (midt): ~70–106h (median ~86h)</w:t>
-      </w:r>
-      <w:r>
-        <w:t xml:space="preserve"> (økt litt </w:t>
+        <w:t>DoD:</w:t>
+      </w:r>
+    </w:p>
+    <w:p>
+      <w:pPr>
+        <w:numPr>
+          <w:ilvl w:val="0"/>
+          <w:numId w:val="85"/>
+        </w:numPr>
+      </w:pPr>
+      <w:r>
+        <w:t>Alle tester grønne (</w:t>
       </w:r>
       <w:proofErr w:type="spellStart"/>
       <w:r>
-        <w:t>pga</w:t>
+        <w:t>pytest</w:t>
       </w:r>
       <w:proofErr w:type="spellEnd"/>
       <w:r>
-        <w:t xml:space="preserve"> S1B)</w:t>
+        <w:t xml:space="preserve"> + cargo).</w:t>
+      </w:r>
+    </w:p>
+    <w:p>
+      <w:pPr>
+        <w:numPr>
+          <w:ilvl w:val="0"/>
+          <w:numId w:val="85"/>
+        </w:numPr>
+      </w:pPr>
+      <w:r>
+        <w:t>CGS konsumerer nye felter uten regress.</w:t>
       </w:r>
     </w:p>
     <w:p>
@@ -1809,26 +2023,50 @@
           <w:b/>
           <w:bCs/>
         </w:rPr>
-        <w:t>M8 — Demo &amp; visualisering (</w:t>
-      </w:r>
-      <w:proofErr w:type="spellStart"/>
-      <w:r>
+        <w:t>Estimert:</w:t>
+      </w:r>
+      <w:r>
+        <w:t xml:space="preserve"> 8–12h</w:t>
+      </w:r>
+    </w:p>
+    <w:p>
+      <w:r>
+        <w:pict w14:anchorId="0DEA653B">
+          <v:rect id="_x0000_i1120" style="width:0;height:1.5pt" o:hralign="center" o:hrstd="t" o:hr="t" fillcolor="#a0a0a0" stroked="f"/>
+        </w:pict>
+      </w:r>
+    </w:p>
+    <w:p>
+      <w:pPr>
         <w:rPr>
           <w:b/>
           <w:bCs/>
         </w:rPr>
-        <w:t>Frontend</w:t>
-      </w:r>
-      <w:proofErr w:type="spellEnd"/>
+      </w:pPr>
       <w:r>
         <w:rPr>
           <w:b/>
           <w:bCs/>
         </w:rPr>
-        <w:t>)</w:t>
-      </w:r>
+        <w:t xml:space="preserve">M8 — Demo &amp; </w:t>
+      </w:r>
+      <w:proofErr w:type="spellStart"/>
+      <w:r>
+        <w:rPr>
+          <w:b/>
+          <w:bCs/>
+        </w:rPr>
+        <w:t>frontend</w:t>
+      </w:r>
+      <w:proofErr w:type="spellEnd"/>
     </w:p>
     <w:p>
+      <w:pPr>
+        <w:rPr>
+          <w:b/>
+          <w:bCs/>
+        </w:rPr>
+      </w:pPr>
       <w:r>
         <w:rPr>
           <w:b/>
@@ -1867,17 +2105,18 @@
         </w:rPr>
         <w:t>)</w:t>
       </w:r>
-      <w:r>
-        <w:t xml:space="preserve"> Oppgaver</w:t>
-      </w:r>
     </w:p>
     <w:p>
-      <w:pPr>
-        <w:numPr>
-          <w:ilvl w:val="0"/>
-          <w:numId w:val="67"/>
-        </w:numPr>
-      </w:pPr>
+      <w:r>
+        <w:rPr>
+          <w:b/>
+          <w:bCs/>
+        </w:rPr>
+        <w:t>Oppgaver:</w:t>
+      </w:r>
+      <w:r>
+        <w:t xml:space="preserve"> </w:t>
+      </w:r>
       <w:proofErr w:type="spellStart"/>
       <w:r>
         <w:t>React</w:t>
@@ -1916,81 +2155,90 @@
       </w:r>
       <w:proofErr w:type="spellEnd"/>
       <w:r>
-        <w:t>.</w:t>
+        <w:t xml:space="preserve">, </w:t>
+      </w:r>
+      <w:proofErr w:type="spellStart"/>
+      <w:r>
+        <w:t>backend</w:t>
+      </w:r>
+      <w:proofErr w:type="spellEnd"/>
+      <w:r>
+        <w:t>-adapter (</w:t>
+      </w:r>
+      <w:proofErr w:type="spellStart"/>
+      <w:r>
+        <w:t>mock→</w:t>
+      </w:r>
+      <w:proofErr w:type="gramStart"/>
+      <w:r>
+        <w:t>live</w:t>
+      </w:r>
+      <w:proofErr w:type="spellEnd"/>
+      <w:proofErr w:type="gramEnd"/>
+      <w:r>
+        <w:t>).</w:t>
       </w:r>
     </w:p>
     <w:p>
-      <w:pPr>
-        <w:numPr>
-          <w:ilvl w:val="0"/>
-          <w:numId w:val="67"/>
-        </w:numPr>
-      </w:pPr>
-      <w:r>
-        <w:t xml:space="preserve">Adapter mot </w:t>
+      <w:r>
+        <w:rPr>
+          <w:b/>
+          <w:bCs/>
+        </w:rPr>
+        <w:lastRenderedPageBreak/>
+        <w:t>DoD:</w:t>
+      </w:r>
+      <w:r>
+        <w:t xml:space="preserve"> Viser én økt (</w:t>
       </w:r>
       <w:proofErr w:type="spellStart"/>
       <w:r>
-        <w:t>backend</w:t>
+        <w:t>mock</w:t>
       </w:r>
       <w:proofErr w:type="spellEnd"/>
       <w:r>
-        <w:t>/CLI-output (</w:t>
+        <w:t xml:space="preserve">) i UI; bytte til live </w:t>
+      </w:r>
+      <w:proofErr w:type="gramStart"/>
+      <w:r>
+        <w:t>via .</w:t>
       </w:r>
       <w:proofErr w:type="spellStart"/>
       <w:r>
-        <w:t>mock</w:t>
+        <w:t>env</w:t>
       </w:r>
       <w:proofErr w:type="spellEnd"/>
-      <w:r>
-        <w:t xml:space="preserve"> først).</w:t>
+      <w:proofErr w:type="gramEnd"/>
+      <w:r>
+        <w:t>.</w:t>
       </w:r>
     </w:p>
     <w:p>
       <w:r>
-        <w:t>DoD • Viser én økt (</w:t>
-      </w:r>
-      <w:proofErr w:type="spellStart"/>
-      <w:r>
-        <w:t>mock</w:t>
-      </w:r>
-      <w:proofErr w:type="spellEnd"/>
-      <w:r>
-        <w:t xml:space="preserve">) i UI. • Bytte </w:t>
-      </w:r>
-      <w:proofErr w:type="spellStart"/>
-      <w:r>
-        <w:t>mock→</w:t>
-      </w:r>
-      <w:proofErr w:type="gramStart"/>
-      <w:r>
-        <w:t>live</w:t>
-      </w:r>
-      <w:proofErr w:type="spellEnd"/>
-      <w:proofErr w:type="gramEnd"/>
-      <w:r>
-        <w:t xml:space="preserve"> </w:t>
-      </w:r>
-      <w:proofErr w:type="gramStart"/>
-      <w:r>
-        <w:t>via .</w:t>
-      </w:r>
-      <w:proofErr w:type="spellStart"/>
-      <w:r>
-        <w:t>env</w:t>
-      </w:r>
-      <w:proofErr w:type="spellEnd"/>
-      <w:proofErr w:type="gramEnd"/>
-      <w:r>
-        <w:t>.</w:t>
+        <w:rPr>
+          <w:b/>
+          <w:bCs/>
+        </w:rPr>
+        <w:t>Estimert:</w:t>
+      </w:r>
+      <w:r>
+        <w:t xml:space="preserve"> 5–8h</w:t>
       </w:r>
     </w:p>
     <w:p>
       <w:r>
-        <w:t>Estimert: 6–10h</w:t>
+        <w:pict w14:anchorId="743A46C5">
+          <v:rect id="_x0000_i1121" style="width:0;height:1.5pt" o:hralign="center" o:hrstd="t" o:hr="t" fillcolor="#a0a0a0" stroked="f"/>
+        </w:pict>
       </w:r>
     </w:p>
     <w:p>
+      <w:pPr>
+        <w:rPr>
+          <w:b/>
+          <w:bCs/>
+        </w:rPr>
+      </w:pPr>
       <w:r>
         <w:rPr>
           <w:b/>
@@ -2013,112 +2261,6 @@
         </w:rPr>
         <w:t>)</w:t>
       </w:r>
-      <w:r>
-        <w:t xml:space="preserve"> Oppgaver</w:t>
-      </w:r>
-    </w:p>
-    <w:p>
-      <w:pPr>
-        <w:numPr>
-          <w:ilvl w:val="0"/>
-          <w:numId w:val="68"/>
-        </w:numPr>
-      </w:pPr>
-      <w:proofErr w:type="spellStart"/>
-      <w:r>
-        <w:t>Øktvisning</w:t>
-      </w:r>
-      <w:proofErr w:type="spellEnd"/>
-      <w:r>
-        <w:t xml:space="preserve">: NP, IF, VI, </w:t>
-      </w:r>
-      <w:proofErr w:type="spellStart"/>
-      <w:proofErr w:type="gramStart"/>
-      <w:r>
-        <w:t>Pa:Hr</w:t>
-      </w:r>
-      <w:proofErr w:type="spellEnd"/>
-      <w:proofErr w:type="gramEnd"/>
-      <w:r>
-        <w:t xml:space="preserve">, W/slag, CGS, </w:t>
-      </w:r>
-      <w:proofErr w:type="spellStart"/>
-      <w:r>
-        <w:t>PrecisionWatt</w:t>
-      </w:r>
-      <w:proofErr w:type="spellEnd"/>
-      <w:r>
-        <w:t>.</w:t>
-      </w:r>
-    </w:p>
-    <w:p>
-      <w:pPr>
-        <w:numPr>
-          <w:ilvl w:val="0"/>
-          <w:numId w:val="68"/>
-        </w:numPr>
-      </w:pPr>
-      <w:proofErr w:type="spellStart"/>
-      <w:r>
-        <w:t>Indoor</w:t>
-      </w:r>
-      <w:proofErr w:type="spellEnd"/>
-      <w:r>
-        <w:t>/</w:t>
-      </w:r>
-      <w:proofErr w:type="spellStart"/>
-      <w:r>
-        <w:t>outdoor</w:t>
-      </w:r>
-      <w:proofErr w:type="spellEnd"/>
-      <w:r>
-        <w:t>-chip + “Kalibrert: Ja/Nei”.</w:t>
-      </w:r>
-    </w:p>
-    <w:p>
-      <w:pPr>
-        <w:numPr>
-          <w:ilvl w:val="0"/>
-          <w:numId w:val="68"/>
-        </w:numPr>
-      </w:pPr>
-      <w:r>
-        <w:t xml:space="preserve">Varsel-banner for </w:t>
-      </w:r>
-      <w:proofErr w:type="spellStart"/>
-      <w:r>
-        <w:t>no</w:t>
-      </w:r>
-      <w:proofErr w:type="spellEnd"/>
-      <w:r>
-        <w:t>-watt-økter.</w:t>
-      </w:r>
-    </w:p>
-    <w:p>
-      <w:r>
-        <w:t xml:space="preserve">DoD • Enhetstester for </w:t>
-      </w:r>
-      <w:proofErr w:type="gramStart"/>
-      <w:r>
-        <w:t>formattere</w:t>
-      </w:r>
-      <w:proofErr w:type="gramEnd"/>
-      <w:r>
-        <w:t xml:space="preserve">. • Visuell </w:t>
-      </w:r>
-      <w:proofErr w:type="spellStart"/>
-      <w:r>
-        <w:t>smoke</w:t>
-      </w:r>
-      <w:proofErr w:type="spellEnd"/>
-      <w:r>
-        <w:t xml:space="preserve"> på mobile/desktop.</w:t>
-      </w:r>
-    </w:p>
-    <w:p>
-      <w:r>
-        <w:t>Estimert: 8–12h</w:t>
-      </w:r>
     </w:p>
     <w:p>
       <w:r>
@@ -2126,7 +2268,114 @@
           <w:b/>
           <w:bCs/>
         </w:rPr>
-        <w:t>S10 — Precision Watt UI (±-bånd) (</w:t>
+        <w:t>Oppgaver:</w:t>
+      </w:r>
+      <w:r>
+        <w:t xml:space="preserve"> </w:t>
+      </w:r>
+      <w:proofErr w:type="spellStart"/>
+      <w:r>
+        <w:t>Øktvisning</w:t>
+      </w:r>
+      <w:proofErr w:type="spellEnd"/>
+      <w:r>
+        <w:t xml:space="preserve">: NP, IF, VI, </w:t>
+      </w:r>
+      <w:proofErr w:type="spellStart"/>
+      <w:proofErr w:type="gramStart"/>
+      <w:r>
+        <w:t>Pa:Hr</w:t>
+      </w:r>
+      <w:proofErr w:type="spellEnd"/>
+      <w:proofErr w:type="gramEnd"/>
+      <w:r>
+        <w:t xml:space="preserve">, W/slag, CGS, </w:t>
+      </w:r>
+      <w:proofErr w:type="spellStart"/>
+      <w:r>
+        <w:t>PrecisionWatt</w:t>
+      </w:r>
+      <w:proofErr w:type="spellEnd"/>
+      <w:r>
+        <w:t xml:space="preserve">. </w:t>
+      </w:r>
+      <w:proofErr w:type="spellStart"/>
+      <w:r>
+        <w:t>Indoor</w:t>
+      </w:r>
+      <w:proofErr w:type="spellEnd"/>
+      <w:r>
+        <w:t>/</w:t>
+      </w:r>
+      <w:proofErr w:type="spellStart"/>
+      <w:r>
+        <w:t>outdoor</w:t>
+      </w:r>
+      <w:proofErr w:type="spellEnd"/>
+      <w:r>
+        <w:t xml:space="preserve">-chip, “Kalibrert: Ja/Nei”. Varsel-banner </w:t>
+      </w:r>
+      <w:proofErr w:type="spellStart"/>
+      <w:r>
+        <w:t>no</w:t>
+      </w:r>
+      <w:proofErr w:type="spellEnd"/>
+      <w:r>
+        <w:t>-watt.</w:t>
+      </w:r>
+    </w:p>
+    <w:p>
+      <w:r>
+        <w:rPr>
+          <w:b/>
+          <w:bCs/>
+        </w:rPr>
+        <w:t>DoD:</w:t>
+      </w:r>
+      <w:r>
+        <w:t xml:space="preserve"> Formatter-tester, visuell </w:t>
+      </w:r>
+      <w:proofErr w:type="spellStart"/>
+      <w:r>
+        <w:t>smoke</w:t>
+      </w:r>
+      <w:proofErr w:type="spellEnd"/>
+      <w:r>
+        <w:t xml:space="preserve"> på mobile/desktop.</w:t>
+      </w:r>
+    </w:p>
+    <w:p>
+      <w:r>
+        <w:rPr>
+          <w:b/>
+          <w:bCs/>
+        </w:rPr>
+        <w:t>Estimert:</w:t>
+      </w:r>
+      <w:r>
+        <w:t xml:space="preserve"> 8–12h</w:t>
+      </w:r>
+    </w:p>
+    <w:p>
+      <w:r>
+        <w:pict w14:anchorId="7AB9F890">
+          <v:rect id="_x0000_i1122" style="width:0;height:1.5pt" o:hralign="center" o:hrstd="t" o:hr="t" fillcolor="#a0a0a0" stroked="f"/>
+        </w:pict>
+      </w:r>
+    </w:p>
+    <w:p>
+      <w:pPr>
+        <w:rPr>
+          <w:b/>
+          <w:bCs/>
+        </w:rPr>
+      </w:pPr>
+      <w:r>
+        <w:rPr>
+          <w:b/>
+          <w:bCs/>
+        </w:rPr>
+        <w:t>S10 — Precision Watt UI (</w:t>
       </w:r>
       <w:r>
         <w:rPr>
@@ -2143,56 +2392,73 @@
         </w:rPr>
         <w:t>)</w:t>
       </w:r>
-      <w:r>
-        <w:t xml:space="preserve"> Oppgaver</w:t>
-      </w:r>
     </w:p>
     <w:p>
-      <w:pPr>
-        <w:numPr>
-          <w:ilvl w:val="0"/>
-          <w:numId w:val="69"/>
-        </w:numPr>
-      </w:pPr>
-      <w:r>
-        <w:t>Graf/komponent som viser watt + usikkerhetsbånd.</w:t>
+      <w:r>
+        <w:rPr>
+          <w:b/>
+          <w:bCs/>
+        </w:rPr>
+        <w:t>Oppgaver:</w:t>
+      </w:r>
+      <w:r>
+        <w:t xml:space="preserve"> Graf + ±-bånd, </w:t>
+      </w:r>
+      <w:proofErr w:type="spellStart"/>
+      <w:r>
+        <w:t>tooltip</w:t>
+      </w:r>
+      <w:proofErr w:type="spellEnd"/>
+      <w:r>
+        <w:t xml:space="preserve"> med kilde (powermeter/estimat, vær, profil).</w:t>
       </w:r>
     </w:p>
     <w:p>
-      <w:pPr>
-        <w:numPr>
-          <w:ilvl w:val="0"/>
-          <w:numId w:val="69"/>
-        </w:numPr>
-      </w:pPr>
+      <w:r>
+        <w:rPr>
+          <w:b/>
+          <w:bCs/>
+        </w:rPr>
+        <w:t>DoD:</w:t>
+      </w:r>
+      <w:r>
+        <w:t xml:space="preserve"> Render uten </w:t>
+      </w:r>
       <w:proofErr w:type="spellStart"/>
       <w:r>
-        <w:t>Tooltip</w:t>
+        <w:t>jank</w:t>
       </w:r>
       <w:proofErr w:type="spellEnd"/>
       <w:r>
-        <w:t>: datakilde (powermeter/estimat), værbruk, profil.</w:t>
+        <w:t xml:space="preserve"> med 1Hz-data (2h økt). Golden-skjermbilder.</w:t>
       </w:r>
     </w:p>
     <w:p>
       <w:r>
-        <w:t xml:space="preserve">DoD • Render uten </w:t>
-      </w:r>
-      <w:proofErr w:type="spellStart"/>
-      <w:r>
-        <w:t>jank</w:t>
-      </w:r>
-      <w:proofErr w:type="spellEnd"/>
-      <w:r>
-        <w:t xml:space="preserve"> med 1Hz data (2h økt). • Skjermbilder/gullstandard i tests.</w:t>
+        <w:rPr>
+          <w:b/>
+          <w:bCs/>
+        </w:rPr>
+        <w:t>Estimert:</w:t>
+      </w:r>
+      <w:r>
+        <w:t xml:space="preserve"> 10–16h</w:t>
       </w:r>
     </w:p>
     <w:p>
       <w:r>
-        <w:t>Estimert: 10–16h</w:t>
+        <w:pict w14:anchorId="4B819609">
+          <v:rect id="_x0000_i1123" style="width:0;height:1.5pt" o:hralign="center" o:hrstd="t" o:hr="t" fillcolor="#a0a0a0" stroked="f"/>
+        </w:pict>
       </w:r>
     </w:p>
     <w:p>
+      <w:pPr>
+        <w:rPr>
+          <w:b/>
+          <w:bCs/>
+        </w:rPr>
+      </w:pPr>
       <w:r>
         <w:rPr>
           <w:b/>
@@ -2215,65 +2481,6 @@
         </w:rPr>
         <w:t>)</w:t>
       </w:r>
-      <w:r>
-        <w:t xml:space="preserve"> Oppgaver</w:t>
-      </w:r>
-    </w:p>
-    <w:p>
-      <w:pPr>
-        <w:numPr>
-          <w:ilvl w:val="0"/>
-          <w:numId w:val="70"/>
-        </w:numPr>
-      </w:pPr>
-      <w:r>
-        <w:t>Liste over økter, enkel filter/sort.</w:t>
-      </w:r>
-    </w:p>
-    <w:p>
-      <w:pPr>
-        <w:numPr>
-          <w:ilvl w:val="0"/>
-          <w:numId w:val="70"/>
-        </w:numPr>
-      </w:pPr>
-      <w:r>
-        <w:t>Trendgraf (NP/</w:t>
-      </w:r>
-      <w:proofErr w:type="spellStart"/>
-      <w:r>
-        <w:t>PrecisionWatt</w:t>
-      </w:r>
-      <w:proofErr w:type="spellEnd"/>
-      <w:r>
-        <w:t xml:space="preserve"> over tid).</w:t>
-      </w:r>
-    </w:p>
-    <w:p>
-      <w:r>
-        <w:t>DoD • 30+ økter fungerer uten merkbar lagg. • Tom-</w:t>
-      </w:r>
-      <w:proofErr w:type="spellStart"/>
-      <w:r>
-        <w:t>state</w:t>
-      </w:r>
-      <w:proofErr w:type="spellEnd"/>
-      <w:r>
-        <w:t xml:space="preserve"> og feil-</w:t>
-      </w:r>
-      <w:proofErr w:type="spellStart"/>
-      <w:r>
-        <w:t>state</w:t>
-      </w:r>
-      <w:proofErr w:type="spellEnd"/>
-      <w:r>
-        <w:t xml:space="preserve"> håndteres.</w:t>
-      </w:r>
-    </w:p>
-    <w:p>
-      <w:r>
-        <w:t>Estimert: 10–16h</w:t>
-      </w:r>
     </w:p>
     <w:p>
       <w:r>
@@ -2281,7 +2488,71 @@
           <w:b/>
           <w:bCs/>
         </w:rPr>
-        <w:lastRenderedPageBreak/>
+        <w:t>Oppgaver:</w:t>
+      </w:r>
+      <w:r>
+        <w:t xml:space="preserve"> Liste over økter, filter/sort, trendgraf NP/</w:t>
+      </w:r>
+      <w:proofErr w:type="spellStart"/>
+      <w:r>
+        <w:t>PrecisionWatt</w:t>
+      </w:r>
+      <w:proofErr w:type="spellEnd"/>
+      <w:r>
+        <w:t>.</w:t>
+      </w:r>
+    </w:p>
+    <w:p>
+      <w:r>
+        <w:rPr>
+          <w:b/>
+          <w:bCs/>
+        </w:rPr>
+        <w:t>DoD:</w:t>
+      </w:r>
+      <w:r>
+        <w:t xml:space="preserve"> 30+ økter uten merkbar lagg; tom/feil-</w:t>
+      </w:r>
+      <w:proofErr w:type="spellStart"/>
+      <w:r>
+        <w:t>state</w:t>
+      </w:r>
+      <w:proofErr w:type="spellEnd"/>
+      <w:r>
+        <w:t xml:space="preserve"> støttes.</w:t>
+      </w:r>
+    </w:p>
+    <w:p>
+      <w:r>
+        <w:rPr>
+          <w:b/>
+          <w:bCs/>
+        </w:rPr>
+        <w:t>Estimert:</w:t>
+      </w:r>
+      <w:r>
+        <w:t xml:space="preserve"> 10–16h</w:t>
+      </w:r>
+    </w:p>
+    <w:p>
+      <w:r>
+        <w:pict w14:anchorId="4565BC7F">
+          <v:rect id="_x0000_i1124" style="width:0;height:1.5pt" o:hralign="center" o:hrstd="t" o:hr="t" fillcolor="#a0a0a0" stroked="f"/>
+        </w:pict>
+      </w:r>
+    </w:p>
+    <w:p>
+      <w:pPr>
+        <w:rPr>
+          <w:b/>
+          <w:bCs/>
+        </w:rPr>
+      </w:pPr>
+      <w:r>
+        <w:rPr>
+          <w:b/>
+          <w:bCs/>
+        </w:rPr>
         <w:t>S12 — Kalibreringsguide (</w:t>
       </w:r>
       <w:r>
@@ -2299,24 +2570,25 @@
         </w:rPr>
         <w:t>)</w:t>
       </w:r>
-      <w:r>
-        <w:t xml:space="preserve"> Oppgaver</w:t>
-      </w:r>
     </w:p>
     <w:p>
-      <w:pPr>
-        <w:numPr>
-          <w:ilvl w:val="0"/>
-          <w:numId w:val="71"/>
-        </w:numPr>
-      </w:pPr>
+      <w:r>
+        <w:rPr>
+          <w:b/>
+          <w:bCs/>
+        </w:rPr>
+        <w:t>Oppgaver:</w:t>
+      </w:r>
+      <w:r>
+        <w:t xml:space="preserve"> </w:t>
+      </w:r>
       <w:proofErr w:type="spellStart"/>
       <w:r>
         <w:t>Onboarding</w:t>
       </w:r>
       <w:proofErr w:type="spellEnd"/>
       <w:r>
-        <w:t xml:space="preserve">-kort for første </w:t>
+        <w:t xml:space="preserve">-kort første </w:t>
       </w:r>
       <w:proofErr w:type="spellStart"/>
       <w:r>
@@ -2324,50 +2596,55 @@
       </w:r>
       <w:proofErr w:type="spellEnd"/>
       <w:r>
-        <w:t>-økt.</w:t>
+        <w:t>-økt; stegvis modal; fallback-informasjon.</w:t>
       </w:r>
     </w:p>
     <w:p>
-      <w:pPr>
-        <w:numPr>
-          <w:ilvl w:val="0"/>
-          <w:numId w:val="71"/>
-        </w:numPr>
-      </w:pPr>
-      <w:r>
-        <w:t>“Kjør kalibreringsbakke” stegvis modal.</w:t>
+      <w:r>
+        <w:rPr>
+          <w:b/>
+          <w:bCs/>
+        </w:rPr>
+        <w:t>DoD:</w:t>
+      </w:r>
+      <w:r>
+        <w:t xml:space="preserve"> “Ferdig kalibrert” trigger </w:t>
+      </w:r>
+      <w:proofErr w:type="spellStart"/>
+      <w:r>
+        <w:t>backend-flag</w:t>
+      </w:r>
+      <w:proofErr w:type="spellEnd"/>
+      <w:r>
+        <w:t>; guide hoppbar.</w:t>
       </w:r>
     </w:p>
     <w:p>
-      <w:pPr>
-        <w:numPr>
-          <w:ilvl w:val="0"/>
-          <w:numId w:val="71"/>
-        </w:numPr>
-      </w:pPr>
-      <w:r>
-        <w:t>Info for brukere uten wattmåler (forklare fallback).</w:t>
+      <w:r>
+        <w:rPr>
+          <w:b/>
+          <w:bCs/>
+        </w:rPr>
+        <w:t>Estimert:</w:t>
+      </w:r>
+      <w:r>
+        <w:t xml:space="preserve"> 6–10h</w:t>
       </w:r>
     </w:p>
     <w:p>
       <w:r>
-        <w:t xml:space="preserve">DoD • “Ferdig kalibrert” trigger </w:t>
-      </w:r>
-      <w:proofErr w:type="spellStart"/>
-      <w:r>
-        <w:t>backend-flag</w:t>
-      </w:r>
-      <w:proofErr w:type="spellEnd"/>
-      <w:r>
-        <w:t>. • Guide kan hoppes over og tas senere.</w:t>
+        <w:pict w14:anchorId="6AFD3D2F">
+          <v:rect id="_x0000_i1125" style="width:0;height:1.5pt" o:hralign="center" o:hrstd="t" o:hr="t" fillcolor="#a0a0a0" stroked="f"/>
+        </w:pict>
       </w:r>
     </w:p>
     <w:p>
-      <w:r>
-        <w:t>Estimert: 6–10h</w:t>
-      </w:r>
-    </w:p>
-    <w:p>
+      <w:pPr>
+        <w:rPr>
+          <w:b/>
+          <w:bCs/>
+        </w:rPr>
+      </w:pPr>
       <w:r>
         <w:rPr>
           <w:b/>
@@ -2390,94 +2667,53 @@
         </w:rPr>
         <w:t>)</w:t>
       </w:r>
-      <w:r>
-        <w:t xml:space="preserve"> Oppgaver</w:t>
-      </w:r>
     </w:p>
     <w:p>
-      <w:pPr>
-        <w:numPr>
-          <w:ilvl w:val="0"/>
-          <w:numId w:val="72"/>
-        </w:numPr>
-      </w:pPr>
-      <w:r>
-        <w:t>Hurtig tilgjengelighet (kontraster, tastatur).</w:t>
+      <w:r>
+        <w:rPr>
+          <w:b/>
+          <w:bCs/>
+        </w:rPr>
+        <w:t>Oppgaver:</w:t>
+      </w:r>
+      <w:r>
+        <w:t xml:space="preserve"> Tilgjengelighet (kontraster, tastatur), liten CI (lint/</w:t>
+      </w:r>
+      <w:proofErr w:type="spellStart"/>
+      <w:r>
+        <w:t>build</w:t>
+      </w:r>
+      <w:proofErr w:type="spellEnd"/>
+      <w:r>
+        <w:t>/test). Docs: “Using Precision Watt”.</w:t>
       </w:r>
     </w:p>
     <w:p>
-      <w:pPr>
-        <w:numPr>
-          <w:ilvl w:val="0"/>
-          <w:numId w:val="72"/>
-        </w:numPr>
-      </w:pPr>
-      <w:r>
-        <w:t xml:space="preserve">Liten CI (lint, </w:t>
+      <w:r>
+        <w:rPr>
+          <w:b/>
+          <w:bCs/>
+        </w:rPr>
+        <w:t>DoD:</w:t>
+      </w:r>
+      <w:r>
+        <w:t xml:space="preserve"> </w:t>
       </w:r>
       <w:proofErr w:type="spellStart"/>
       <w:r>
-        <w:t>build</w:t>
+        <w:t>Lighthouse</w:t>
       </w:r>
       <w:proofErr w:type="spellEnd"/>
       <w:r>
-        <w:t xml:space="preserve">, </w:t>
+        <w:t xml:space="preserve"> pass (</w:t>
       </w:r>
       <w:proofErr w:type="spellStart"/>
       <w:r>
-        <w:t>vitest</w:t>
+        <w:t>perf</w:t>
       </w:r>
       <w:proofErr w:type="spellEnd"/>
       <w:r>
-        <w:t xml:space="preserve"> hvis brukt).</w:t>
-      </w:r>
-    </w:p>
-    <w:p>
-      <w:pPr>
-        <w:numPr>
-          <w:ilvl w:val="0"/>
-          <w:numId w:val="72"/>
-        </w:numPr>
-      </w:pPr>
-      <w:r>
-        <w:t>Docs: “Using Precision Watt”.</w:t>
-      </w:r>
-    </w:p>
-    <w:p>
-      <w:r>
-        <w:t xml:space="preserve">DoD • </w:t>
-      </w:r>
-      <w:proofErr w:type="spellStart"/>
-      <w:r>
-        <w:t>Lighthouse</w:t>
-      </w:r>
-      <w:proofErr w:type="spellEnd"/>
-      <w:r>
-        <w:t xml:space="preserve"> pass (</w:t>
-      </w:r>
-      <w:proofErr w:type="spellStart"/>
-      <w:r>
-        <w:t>perf</w:t>
-      </w:r>
-      <w:proofErr w:type="spellEnd"/>
-      <w:r>
-        <w:t xml:space="preserve">&gt;80, a11y&gt;90). • </w:t>
-      </w:r>
-      <w:proofErr w:type="spellStart"/>
-      <w:r>
-        <w:t>Build</w:t>
-      </w:r>
-      <w:proofErr w:type="spellEnd"/>
-      <w:r>
-        <w:t xml:space="preserve"> grønn i </w:t>
-      </w:r>
-      <w:proofErr w:type="spellStart"/>
-      <w:r>
-        <w:t>Actions</w:t>
-      </w:r>
-      <w:proofErr w:type="spellEnd"/>
-      <w:r>
-        <w:t xml:space="preserve">. </w:t>
+        <w:t xml:space="preserve">&gt;80, a11y&gt;90). CI grønn. </w:t>
       </w:r>
       <w:r>
         <w:rPr>
@@ -2488,33 +2724,13 @@
       <w:r>
         <w:t xml:space="preserve"> </w:t>
       </w:r>
-      <w:r>
-        <w:rPr>
-          <w:i/>
-          <w:iCs/>
-        </w:rPr>
-        <w:t xml:space="preserve">CI inkluderer relevante tester per sprint; </w:t>
-      </w:r>
       <w:proofErr w:type="spellStart"/>
       <w:r>
-        <w:rPr>
-          <w:i/>
-          <w:iCs/>
-        </w:rPr>
-        <w:t>sanity</w:t>
+        <w:t>Sanity</w:t>
       </w:r>
       <w:proofErr w:type="spellEnd"/>
       <w:r>
-        <w:rPr>
-          <w:i/>
-          <w:iCs/>
-        </w:rPr>
-        <w:t>-test kjøres kun ved publiseringsendringer.</w:t>
-      </w:r>
-    </w:p>
-    <w:p>
-      <w:r>
-        <w:t>Estimert: 8–12h</w:t>
+        <w:t>-test kun ved publiseringsendringer.</w:t>
       </w:r>
     </w:p>
     <w:p>
@@ -2523,122 +2739,87 @@
           <w:b/>
           <w:bCs/>
         </w:rPr>
-        <w:t>Sum M8 (midt): ~50–78h (median ~64h)</w:t>
-      </w:r>
-      <w:r>
-        <w:t xml:space="preserve"> (økt litt </w:t>
-      </w:r>
-      <w:proofErr w:type="spellStart"/>
-      <w:r>
-        <w:t>pga</w:t>
-      </w:r>
-      <w:proofErr w:type="spellEnd"/>
-      <w:r>
-        <w:t xml:space="preserve"> små tillegg i S9 og S12)</w:t>
+        <w:t>Estimert:</w:t>
+      </w:r>
+      <w:r>
+        <w:t xml:space="preserve"> 8–12h</w:t>
       </w:r>
     </w:p>
     <w:p>
       <w:r>
+        <w:pict w14:anchorId="1021273E">
+          <v:rect id="_x0000_i1126" style="width:0;height:1.5pt" o:hralign="center" o:hrstd="t" o:hr="t" fillcolor="#a0a0a0" stroked="f"/>
+        </w:pict>
+      </w:r>
+    </w:p>
+    <w:p>
+      <w:pPr>
         <w:rPr>
           <w:b/>
           <w:bCs/>
         </w:rPr>
-        <w:t xml:space="preserve">Totalballpark til </w:t>
-      </w:r>
-      <w:proofErr w:type="spellStart"/>
+      </w:pPr>
+      <w:r>
+        <w:rPr>
+          <w:rFonts w:ascii="Segoe UI Emoji" w:hAnsi="Segoe UI Emoji" w:cs="Segoe UI Emoji"/>
+          <w:b/>
+          <w:bCs/>
+        </w:rPr>
+        <w:t>📊</w:t>
+      </w:r>
       <w:r>
         <w:rPr>
           <w:b/>
           <w:bCs/>
         </w:rPr>
-        <w:t>lanserbar</w:t>
-      </w:r>
-      <w:proofErr w:type="spellEnd"/>
+        <w:t xml:space="preserve"> Totalballpark (oppdatert)</w:t>
+      </w:r>
+    </w:p>
+    <w:p>
+      <w:pPr>
+        <w:numPr>
+          <w:ilvl w:val="0"/>
+          <w:numId w:val="86"/>
+        </w:numPr>
+      </w:pPr>
       <w:r>
         <w:rPr>
           <w:b/>
           <w:bCs/>
         </w:rPr>
-        <w:t xml:space="preserve"> MVP</w:t>
-      </w:r>
-      <w:r>
-        <w:t xml:space="preserve"> • Gjenstår (M7.6 + M8): ~150h median (86 + 64) • Range: 120–184h • Med forbedret </w:t>
-      </w:r>
-      <w:proofErr w:type="spellStart"/>
-      <w:r>
-        <w:t>workflow</w:t>
-      </w:r>
-      <w:proofErr w:type="spellEnd"/>
-      <w:r>
-        <w:t xml:space="preserve">/logg: trekk ~10–15 % overhead </w:t>
-      </w:r>
-      <w:r>
-        <w:rPr>
-          <w:rFonts w:ascii="Cambria Math" w:hAnsi="Cambria Math" w:cs="Cambria Math"/>
-        </w:rPr>
-        <w:t>⇒</w:t>
-      </w:r>
-      <w:r>
-        <w:t xml:space="preserve"> ~128</w:t>
-      </w:r>
-      <w:r>
-        <w:rPr>
-          <w:rFonts w:ascii="Aptos" w:hAnsi="Aptos" w:cs="Aptos"/>
-        </w:rPr>
-        <w:t>–</w:t>
-      </w:r>
-      <w:r>
-        <w:t>135h realistisk</w:t>
+        <w:lastRenderedPageBreak/>
+        <w:t>S6–S13 (median): ~85h</w:t>
       </w:r>
     </w:p>
     <w:p>
+      <w:pPr>
+        <w:numPr>
+          <w:ilvl w:val="0"/>
+          <w:numId w:val="86"/>
+        </w:numPr>
+      </w:pPr>
       <w:r>
         <w:rPr>
           <w:b/>
           <w:bCs/>
         </w:rPr>
-        <w:t>Rekkefølge / avhengigheter</w:t>
-      </w:r>
-    </w:p>
-    <w:p>
-      <w:pPr>
-        <w:numPr>
-          <w:ilvl w:val="0"/>
-          <w:numId w:val="73"/>
-        </w:numPr>
-      </w:pPr>
-      <w:r>
-        <w:t>S1 → S1B → S2 → S3 → S4 (grunnmotor &amp; kalibrering)</w:t>
-      </w:r>
-    </w:p>
-    <w:p>
-      <w:pPr>
-        <w:numPr>
-          <w:ilvl w:val="0"/>
-          <w:numId w:val="73"/>
-        </w:numPr>
-      </w:pPr>
-      <w:r>
-        <w:t>S5/S6/S7 (stabilitet &amp; rapporter)</w:t>
-      </w:r>
-    </w:p>
-    <w:p>
-      <w:pPr>
-        <w:numPr>
-          <w:ilvl w:val="0"/>
-          <w:numId w:val="73"/>
-        </w:numPr>
-      </w:pPr>
-      <w:r>
-        <w:t>S8 → S9 → S10 → S11 → S12 → S13 (</w:t>
+        <w:t xml:space="preserve">Realistisk m/ </w:t>
       </w:r>
       <w:proofErr w:type="spellStart"/>
       <w:r>
-        <w:t>frontend</w:t>
+        <w:rPr>
+          <w:b/>
+          <w:bCs/>
+        </w:rPr>
+        <w:t>workflow</w:t>
       </w:r>
       <w:proofErr w:type="spellEnd"/>
       <w:r>
-        <w:t>)</w:t>
+        <w:rPr>
+          <w:b/>
+          <w:bCs/>
+        </w:rPr>
+        <w:t>-optimalisering: ~70–80h</w:t>
       </w:r>
     </w:p>
     <w:p/>
@@ -2804,6 +2985,119 @@
     </w:lvl>
   </w:abstractNum>
   <w:abstractNum w:abstractNumId="1" w15:restartNumberingAfterBreak="0">
+    <w:nsid w:val="030B6B11"/>
+    <w:multiLevelType w:val="multilevel"/>
+    <w:tmpl w:val="798EB8AC"/>
+    <w:lvl w:ilvl="0">
+      <w:start w:val="1"/>
+      <w:numFmt w:val="decimal"/>
+      <w:lvlText w:val="%1."/>
+      <w:lvlJc w:val="left"/>
+      <w:pPr>
+        <w:tabs>
+          <w:tab w:val="num" w:pos="720"/>
+        </w:tabs>
+        <w:ind w:left="720" w:hanging="360"/>
+      </w:pPr>
+    </w:lvl>
+    <w:lvl w:ilvl="1" w:tentative="1">
+      <w:start w:val="1"/>
+      <w:numFmt w:val="decimal"/>
+      <w:lvlText w:val="%2."/>
+      <w:lvlJc w:val="left"/>
+      <w:pPr>
+        <w:tabs>
+          <w:tab w:val="num" w:pos="1440"/>
+        </w:tabs>
+        <w:ind w:left="1440" w:hanging="360"/>
+      </w:pPr>
+    </w:lvl>
+    <w:lvl w:ilvl="2" w:tentative="1">
+      <w:start w:val="1"/>
+      <w:numFmt w:val="decimal"/>
+      <w:lvlText w:val="%3."/>
+      <w:lvlJc w:val="left"/>
+      <w:pPr>
+        <w:tabs>
+          <w:tab w:val="num" w:pos="2160"/>
+        </w:tabs>
+        <w:ind w:left="2160" w:hanging="360"/>
+      </w:pPr>
+    </w:lvl>
+    <w:lvl w:ilvl="3" w:tentative="1">
+      <w:start w:val="1"/>
+      <w:numFmt w:val="decimal"/>
+      <w:lvlText w:val="%4."/>
+      <w:lvlJc w:val="left"/>
+      <w:pPr>
+        <w:tabs>
+          <w:tab w:val="num" w:pos="2880"/>
+        </w:tabs>
+        <w:ind w:left="2880" w:hanging="360"/>
+      </w:pPr>
+    </w:lvl>
+    <w:lvl w:ilvl="4" w:tentative="1">
+      <w:start w:val="1"/>
+      <w:numFmt w:val="decimal"/>
+      <w:lvlText w:val="%5."/>
+      <w:lvlJc w:val="left"/>
+      <w:pPr>
+        <w:tabs>
+          <w:tab w:val="num" w:pos="3600"/>
+        </w:tabs>
+        <w:ind w:left="3600" w:hanging="360"/>
+      </w:pPr>
+    </w:lvl>
+    <w:lvl w:ilvl="5" w:tentative="1">
+      <w:start w:val="1"/>
+      <w:numFmt w:val="decimal"/>
+      <w:lvlText w:val="%6."/>
+      <w:lvlJc w:val="left"/>
+      <w:pPr>
+        <w:tabs>
+          <w:tab w:val="num" w:pos="4320"/>
+        </w:tabs>
+        <w:ind w:left="4320" w:hanging="360"/>
+      </w:pPr>
+    </w:lvl>
+    <w:lvl w:ilvl="6" w:tentative="1">
+      <w:start w:val="1"/>
+      <w:numFmt w:val="decimal"/>
+      <w:lvlText w:val="%7."/>
+      <w:lvlJc w:val="left"/>
+      <w:pPr>
+        <w:tabs>
+          <w:tab w:val="num" w:pos="5040"/>
+        </w:tabs>
+        <w:ind w:left="5040" w:hanging="360"/>
+      </w:pPr>
+    </w:lvl>
+    <w:lvl w:ilvl="7" w:tentative="1">
+      <w:start w:val="1"/>
+      <w:numFmt w:val="decimal"/>
+      <w:lvlText w:val="%8."/>
+      <w:lvlJc w:val="left"/>
+      <w:pPr>
+        <w:tabs>
+          <w:tab w:val="num" w:pos="5760"/>
+        </w:tabs>
+        <w:ind w:left="5760" w:hanging="360"/>
+      </w:pPr>
+    </w:lvl>
+    <w:lvl w:ilvl="8" w:tentative="1">
+      <w:start w:val="1"/>
+      <w:numFmt w:val="decimal"/>
+      <w:lvlText w:val="%9."/>
+      <w:lvlJc w:val="left"/>
+      <w:pPr>
+        <w:tabs>
+          <w:tab w:val="num" w:pos="6480"/>
+        </w:tabs>
+        <w:ind w:left="6480" w:hanging="360"/>
+      </w:pPr>
+    </w:lvl>
+  </w:abstractNum>
+  <w:abstractNum w:abstractNumId="2" w15:restartNumberingAfterBreak="0">
     <w:nsid w:val="06EF327B"/>
     <w:multiLevelType w:val="multilevel"/>
     <w:tmpl w:val="AD4825CE"/>
@@ -2916,7 +3210,7 @@
       </w:pPr>
     </w:lvl>
   </w:abstractNum>
-  <w:abstractNum w:abstractNumId="2" w15:restartNumberingAfterBreak="0">
+  <w:abstractNum w:abstractNumId="3" w15:restartNumberingAfterBreak="0">
     <w:nsid w:val="082B00AB"/>
     <w:multiLevelType w:val="multilevel"/>
     <w:tmpl w:val="7F9C0FE8"/>
@@ -3029,7 +3323,7 @@
       </w:pPr>
     </w:lvl>
   </w:abstractNum>
-  <w:abstractNum w:abstractNumId="3" w15:restartNumberingAfterBreak="0">
+  <w:abstractNum w:abstractNumId="4" w15:restartNumberingAfterBreak="0">
     <w:nsid w:val="0845614D"/>
     <w:multiLevelType w:val="multilevel"/>
     <w:tmpl w:val="1B7CA6D8"/>
@@ -3178,7 +3472,120 @@
       </w:rPr>
     </w:lvl>
   </w:abstractNum>
-  <w:abstractNum w:abstractNumId="4" w15:restartNumberingAfterBreak="0">
+  <w:abstractNum w:abstractNumId="5" w15:restartNumberingAfterBreak="0">
+    <w:nsid w:val="08AE3151"/>
+    <w:multiLevelType w:val="multilevel"/>
+    <w:tmpl w:val="4EA8E866"/>
+    <w:lvl w:ilvl="0">
+      <w:start w:val="1"/>
+      <w:numFmt w:val="decimal"/>
+      <w:lvlText w:val="%1."/>
+      <w:lvlJc w:val="left"/>
+      <w:pPr>
+        <w:tabs>
+          <w:tab w:val="num" w:pos="720"/>
+        </w:tabs>
+        <w:ind w:left="720" w:hanging="360"/>
+      </w:pPr>
+    </w:lvl>
+    <w:lvl w:ilvl="1" w:tentative="1">
+      <w:start w:val="1"/>
+      <w:numFmt w:val="decimal"/>
+      <w:lvlText w:val="%2."/>
+      <w:lvlJc w:val="left"/>
+      <w:pPr>
+        <w:tabs>
+          <w:tab w:val="num" w:pos="1440"/>
+        </w:tabs>
+        <w:ind w:left="1440" w:hanging="360"/>
+      </w:pPr>
+    </w:lvl>
+    <w:lvl w:ilvl="2" w:tentative="1">
+      <w:start w:val="1"/>
+      <w:numFmt w:val="decimal"/>
+      <w:lvlText w:val="%3."/>
+      <w:lvlJc w:val="left"/>
+      <w:pPr>
+        <w:tabs>
+          <w:tab w:val="num" w:pos="2160"/>
+        </w:tabs>
+        <w:ind w:left="2160" w:hanging="360"/>
+      </w:pPr>
+    </w:lvl>
+    <w:lvl w:ilvl="3" w:tentative="1">
+      <w:start w:val="1"/>
+      <w:numFmt w:val="decimal"/>
+      <w:lvlText w:val="%4."/>
+      <w:lvlJc w:val="left"/>
+      <w:pPr>
+        <w:tabs>
+          <w:tab w:val="num" w:pos="2880"/>
+        </w:tabs>
+        <w:ind w:left="2880" w:hanging="360"/>
+      </w:pPr>
+    </w:lvl>
+    <w:lvl w:ilvl="4" w:tentative="1">
+      <w:start w:val="1"/>
+      <w:numFmt w:val="decimal"/>
+      <w:lvlText w:val="%5."/>
+      <w:lvlJc w:val="left"/>
+      <w:pPr>
+        <w:tabs>
+          <w:tab w:val="num" w:pos="3600"/>
+        </w:tabs>
+        <w:ind w:left="3600" w:hanging="360"/>
+      </w:pPr>
+    </w:lvl>
+    <w:lvl w:ilvl="5" w:tentative="1">
+      <w:start w:val="1"/>
+      <w:numFmt w:val="decimal"/>
+      <w:lvlText w:val="%6."/>
+      <w:lvlJc w:val="left"/>
+      <w:pPr>
+        <w:tabs>
+          <w:tab w:val="num" w:pos="4320"/>
+        </w:tabs>
+        <w:ind w:left="4320" w:hanging="360"/>
+      </w:pPr>
+    </w:lvl>
+    <w:lvl w:ilvl="6" w:tentative="1">
+      <w:start w:val="1"/>
+      <w:numFmt w:val="decimal"/>
+      <w:lvlText w:val="%7."/>
+      <w:lvlJc w:val="left"/>
+      <w:pPr>
+        <w:tabs>
+          <w:tab w:val="num" w:pos="5040"/>
+        </w:tabs>
+        <w:ind w:left="5040" w:hanging="360"/>
+      </w:pPr>
+    </w:lvl>
+    <w:lvl w:ilvl="7" w:tentative="1">
+      <w:start w:val="1"/>
+      <w:numFmt w:val="decimal"/>
+      <w:lvlText w:val="%8."/>
+      <w:lvlJc w:val="left"/>
+      <w:pPr>
+        <w:tabs>
+          <w:tab w:val="num" w:pos="5760"/>
+        </w:tabs>
+        <w:ind w:left="5760" w:hanging="360"/>
+      </w:pPr>
+    </w:lvl>
+    <w:lvl w:ilvl="8" w:tentative="1">
+      <w:start w:val="1"/>
+      <w:numFmt w:val="decimal"/>
+      <w:lvlText w:val="%9."/>
+      <w:lvlJc w:val="left"/>
+      <w:pPr>
+        <w:tabs>
+          <w:tab w:val="num" w:pos="6480"/>
+        </w:tabs>
+        <w:ind w:left="6480" w:hanging="360"/>
+      </w:pPr>
+    </w:lvl>
+  </w:abstractNum>
+  <w:abstractNum w:abstractNumId="6" w15:restartNumberingAfterBreak="0">
     <w:nsid w:val="0D411CED"/>
     <w:multiLevelType w:val="multilevel"/>
     <w:tmpl w:val="C9C87370"/>
@@ -3291,7 +3698,7 @@
       </w:pPr>
     </w:lvl>
   </w:abstractNum>
-  <w:abstractNum w:abstractNumId="5" w15:restartNumberingAfterBreak="0">
+  <w:abstractNum w:abstractNumId="7" w15:restartNumberingAfterBreak="0">
     <w:nsid w:val="0EED43D3"/>
     <w:multiLevelType w:val="multilevel"/>
     <w:tmpl w:val="6156AB84"/>
@@ -3440,7 +3847,7 @@
       </w:rPr>
     </w:lvl>
   </w:abstractNum>
-  <w:abstractNum w:abstractNumId="6" w15:restartNumberingAfterBreak="0">
+  <w:abstractNum w:abstractNumId="8" w15:restartNumberingAfterBreak="0">
     <w:nsid w:val="11AE0051"/>
     <w:multiLevelType w:val="multilevel"/>
     <w:tmpl w:val="C2A0EDA6"/>
@@ -3589,7 +3996,7 @@
       </w:rPr>
     </w:lvl>
   </w:abstractNum>
-  <w:abstractNum w:abstractNumId="7" w15:restartNumberingAfterBreak="0">
+  <w:abstractNum w:abstractNumId="9" w15:restartNumberingAfterBreak="0">
     <w:nsid w:val="1462341E"/>
     <w:multiLevelType w:val="multilevel"/>
     <w:tmpl w:val="2244FC24"/>
@@ -3702,7 +4109,7 @@
       </w:pPr>
     </w:lvl>
   </w:abstractNum>
-  <w:abstractNum w:abstractNumId="8" w15:restartNumberingAfterBreak="0">
+  <w:abstractNum w:abstractNumId="10" w15:restartNumberingAfterBreak="0">
     <w:nsid w:val="153128ED"/>
     <w:multiLevelType w:val="multilevel"/>
     <w:tmpl w:val="9D2C47C2"/>
@@ -3851,7 +4258,7 @@
       </w:rPr>
     </w:lvl>
   </w:abstractNum>
-  <w:abstractNum w:abstractNumId="9" w15:restartNumberingAfterBreak="0">
+  <w:abstractNum w:abstractNumId="11" w15:restartNumberingAfterBreak="0">
     <w:nsid w:val="16DB0669"/>
     <w:multiLevelType w:val="multilevel"/>
     <w:tmpl w:val="26528D3E"/>
@@ -3964,7 +4371,7 @@
       </w:pPr>
     </w:lvl>
   </w:abstractNum>
-  <w:abstractNum w:abstractNumId="10" w15:restartNumberingAfterBreak="0">
+  <w:abstractNum w:abstractNumId="12" w15:restartNumberingAfterBreak="0">
     <w:nsid w:val="177A48AA"/>
     <w:multiLevelType w:val="multilevel"/>
     <w:tmpl w:val="CA3E59A4"/>
@@ -4113,7 +4520,7 @@
       </w:rPr>
     </w:lvl>
   </w:abstractNum>
-  <w:abstractNum w:abstractNumId="11" w15:restartNumberingAfterBreak="0">
+  <w:abstractNum w:abstractNumId="13" w15:restartNumberingAfterBreak="0">
     <w:nsid w:val="1ACA7A63"/>
     <w:multiLevelType w:val="multilevel"/>
     <w:tmpl w:val="DC5430C8"/>
@@ -4262,7 +4669,7 @@
       </w:rPr>
     </w:lvl>
   </w:abstractNum>
-  <w:abstractNum w:abstractNumId="12" w15:restartNumberingAfterBreak="0">
+  <w:abstractNum w:abstractNumId="14" w15:restartNumberingAfterBreak="0">
     <w:nsid w:val="1B5C444E"/>
     <w:multiLevelType w:val="multilevel"/>
     <w:tmpl w:val="2F566C22"/>
@@ -4375,7 +4782,7 @@
       </w:pPr>
     </w:lvl>
   </w:abstractNum>
-  <w:abstractNum w:abstractNumId="13" w15:restartNumberingAfterBreak="0">
+  <w:abstractNum w:abstractNumId="15" w15:restartNumberingAfterBreak="0">
     <w:nsid w:val="1C9D6709"/>
     <w:multiLevelType w:val="multilevel"/>
     <w:tmpl w:val="106EAF62"/>
@@ -4488,7 +4895,7 @@
       </w:pPr>
     </w:lvl>
   </w:abstractNum>
-  <w:abstractNum w:abstractNumId="14" w15:restartNumberingAfterBreak="0">
+  <w:abstractNum w:abstractNumId="16" w15:restartNumberingAfterBreak="0">
     <w:nsid w:val="1DC26259"/>
     <w:multiLevelType w:val="multilevel"/>
     <w:tmpl w:val="70BEABB4"/>
@@ -4601,7 +5008,7 @@
       </w:pPr>
     </w:lvl>
   </w:abstractNum>
-  <w:abstractNum w:abstractNumId="15" w15:restartNumberingAfterBreak="0">
+  <w:abstractNum w:abstractNumId="17" w15:restartNumberingAfterBreak="0">
     <w:nsid w:val="1DD363FD"/>
     <w:multiLevelType w:val="multilevel"/>
     <w:tmpl w:val="71E25414"/>
@@ -4714,7 +5121,7 @@
       </w:pPr>
     </w:lvl>
   </w:abstractNum>
-  <w:abstractNum w:abstractNumId="16" w15:restartNumberingAfterBreak="0">
+  <w:abstractNum w:abstractNumId="18" w15:restartNumberingAfterBreak="0">
     <w:nsid w:val="20C978D2"/>
     <w:multiLevelType w:val="multilevel"/>
     <w:tmpl w:val="D9587F38"/>
@@ -4863,7 +5270,156 @@
       </w:rPr>
     </w:lvl>
   </w:abstractNum>
-  <w:abstractNum w:abstractNumId="17" w15:restartNumberingAfterBreak="0">
+  <w:abstractNum w:abstractNumId="19" w15:restartNumberingAfterBreak="0">
+    <w:nsid w:val="23A10A13"/>
+    <w:multiLevelType w:val="multilevel"/>
+    <w:tmpl w:val="370889A8"/>
+    <w:lvl w:ilvl="0">
+      <w:start w:val="1"/>
+      <w:numFmt w:val="bullet"/>
+      <w:lvlText w:val=""/>
+      <w:lvlJc w:val="left"/>
+      <w:pPr>
+        <w:tabs>
+          <w:tab w:val="num" w:pos="720"/>
+        </w:tabs>
+        <w:ind w:left="720" w:hanging="360"/>
+      </w:pPr>
+      <w:rPr>
+        <w:rFonts w:ascii="Symbol" w:hAnsi="Symbol" w:hint="default"/>
+        <w:sz w:val="20"/>
+      </w:rPr>
+    </w:lvl>
+    <w:lvl w:ilvl="1" w:tentative="1">
+      <w:start w:val="1"/>
+      <w:numFmt w:val="bullet"/>
+      <w:lvlText w:val="o"/>
+      <w:lvlJc w:val="left"/>
+      <w:pPr>
+        <w:tabs>
+          <w:tab w:val="num" w:pos="1440"/>
+        </w:tabs>
+        <w:ind w:left="1440" w:hanging="360"/>
+      </w:pPr>
+      <w:rPr>
+        <w:rFonts w:ascii="Courier New" w:hAnsi="Courier New" w:hint="default"/>
+        <w:sz w:val="20"/>
+      </w:rPr>
+    </w:lvl>
+    <w:lvl w:ilvl="2" w:tentative="1">
+      <w:start w:val="1"/>
+      <w:numFmt w:val="bullet"/>
+      <w:lvlText w:val=""/>
+      <w:lvlJc w:val="left"/>
+      <w:pPr>
+        <w:tabs>
+          <w:tab w:val="num" w:pos="2160"/>
+        </w:tabs>
+        <w:ind w:left="2160" w:hanging="360"/>
+      </w:pPr>
+      <w:rPr>
+        <w:rFonts w:ascii="Wingdings" w:hAnsi="Wingdings" w:hint="default"/>
+        <w:sz w:val="20"/>
+      </w:rPr>
+    </w:lvl>
+    <w:lvl w:ilvl="3" w:tentative="1">
+      <w:start w:val="1"/>
+      <w:numFmt w:val="bullet"/>
+      <w:lvlText w:val=""/>
+      <w:lvlJc w:val="left"/>
+      <w:pPr>
+        <w:tabs>
+          <w:tab w:val="num" w:pos="2880"/>
+        </w:tabs>
+        <w:ind w:left="2880" w:hanging="360"/>
+      </w:pPr>
+      <w:rPr>
+        <w:rFonts w:ascii="Wingdings" w:hAnsi="Wingdings" w:hint="default"/>
+        <w:sz w:val="20"/>
+      </w:rPr>
+    </w:lvl>
+    <w:lvl w:ilvl="4" w:tentative="1">
+      <w:start w:val="1"/>
+      <w:numFmt w:val="bullet"/>
+      <w:lvlText w:val=""/>
+      <w:lvlJc w:val="left"/>
+      <w:pPr>
+        <w:tabs>
+          <w:tab w:val="num" w:pos="3600"/>
+        </w:tabs>
+        <w:ind w:left="3600" w:hanging="360"/>
+      </w:pPr>
+      <w:rPr>
+        <w:rFonts w:ascii="Wingdings" w:hAnsi="Wingdings" w:hint="default"/>
+        <w:sz w:val="20"/>
+      </w:rPr>
+    </w:lvl>
+    <w:lvl w:ilvl="5" w:tentative="1">
+      <w:start w:val="1"/>
+      <w:numFmt w:val="bullet"/>
+      <w:lvlText w:val=""/>
+      <w:lvlJc w:val="left"/>
+      <w:pPr>
+        <w:tabs>
+          <w:tab w:val="num" w:pos="4320"/>
+        </w:tabs>
+        <w:ind w:left="4320" w:hanging="360"/>
+      </w:pPr>
+      <w:rPr>
+        <w:rFonts w:ascii="Wingdings" w:hAnsi="Wingdings" w:hint="default"/>
+        <w:sz w:val="20"/>
+      </w:rPr>
+    </w:lvl>
+    <w:lvl w:ilvl="6" w:tentative="1">
+      <w:start w:val="1"/>
+      <w:numFmt w:val="bullet"/>
+      <w:lvlText w:val=""/>
+      <w:lvlJc w:val="left"/>
+      <w:pPr>
+        <w:tabs>
+          <w:tab w:val="num" w:pos="5040"/>
+        </w:tabs>
+        <w:ind w:left="5040" w:hanging="360"/>
+      </w:pPr>
+      <w:rPr>
+        <w:rFonts w:ascii="Wingdings" w:hAnsi="Wingdings" w:hint="default"/>
+        <w:sz w:val="20"/>
+      </w:rPr>
+    </w:lvl>
+    <w:lvl w:ilvl="7" w:tentative="1">
+      <w:start w:val="1"/>
+      <w:numFmt w:val="bullet"/>
+      <w:lvlText w:val=""/>
+      <w:lvlJc w:val="left"/>
+      <w:pPr>
+        <w:tabs>
+          <w:tab w:val="num" w:pos="5760"/>
+        </w:tabs>
+        <w:ind w:left="5760" w:hanging="360"/>
+      </w:pPr>
+      <w:rPr>
+        <w:rFonts w:ascii="Wingdings" w:hAnsi="Wingdings" w:hint="default"/>
+        <w:sz w:val="20"/>
+      </w:rPr>
+    </w:lvl>
+    <w:lvl w:ilvl="8" w:tentative="1">
+      <w:start w:val="1"/>
+      <w:numFmt w:val="bullet"/>
+      <w:lvlText w:val=""/>
+      <w:lvlJc w:val="left"/>
+      <w:pPr>
+        <w:tabs>
+          <w:tab w:val="num" w:pos="6480"/>
+        </w:tabs>
+        <w:ind w:left="6480" w:hanging="360"/>
+      </w:pPr>
+      <w:rPr>
+        <w:rFonts w:ascii="Wingdings" w:hAnsi="Wingdings" w:hint="default"/>
+        <w:sz w:val="20"/>
+      </w:rPr>
+    </w:lvl>
+  </w:abstractNum>
+  <w:abstractNum w:abstractNumId="20" w15:restartNumberingAfterBreak="0">
     <w:nsid w:val="2A2D34CE"/>
     <w:multiLevelType w:val="multilevel"/>
     <w:tmpl w:val="06AAFECE"/>
@@ -4976,7 +5532,7 @@
       </w:pPr>
     </w:lvl>
   </w:abstractNum>
-  <w:abstractNum w:abstractNumId="18" w15:restartNumberingAfterBreak="0">
+  <w:abstractNum w:abstractNumId="21" w15:restartNumberingAfterBreak="0">
     <w:nsid w:val="2B005141"/>
     <w:multiLevelType w:val="multilevel"/>
     <w:tmpl w:val="E5349F9A"/>
@@ -5089,7 +5645,7 @@
       </w:pPr>
     </w:lvl>
   </w:abstractNum>
-  <w:abstractNum w:abstractNumId="19" w15:restartNumberingAfterBreak="0">
+  <w:abstractNum w:abstractNumId="22" w15:restartNumberingAfterBreak="0">
     <w:nsid w:val="2BC012DC"/>
     <w:multiLevelType w:val="multilevel"/>
     <w:tmpl w:val="6FEE5672"/>
@@ -5202,7 +5758,7 @@
       </w:pPr>
     </w:lvl>
   </w:abstractNum>
-  <w:abstractNum w:abstractNumId="20" w15:restartNumberingAfterBreak="0">
+  <w:abstractNum w:abstractNumId="23" w15:restartNumberingAfterBreak="0">
     <w:nsid w:val="2C8B03DB"/>
     <w:multiLevelType w:val="multilevel"/>
     <w:tmpl w:val="13FC16DE"/>
@@ -5351,7 +5907,7 @@
       </w:rPr>
     </w:lvl>
   </w:abstractNum>
-  <w:abstractNum w:abstractNumId="21" w15:restartNumberingAfterBreak="0">
+  <w:abstractNum w:abstractNumId="24" w15:restartNumberingAfterBreak="0">
     <w:nsid w:val="2D0311D2"/>
     <w:multiLevelType w:val="multilevel"/>
     <w:tmpl w:val="D14CE2B8"/>
@@ -5464,7 +6020,7 @@
       </w:pPr>
     </w:lvl>
   </w:abstractNum>
-  <w:abstractNum w:abstractNumId="22" w15:restartNumberingAfterBreak="0">
+  <w:abstractNum w:abstractNumId="25" w15:restartNumberingAfterBreak="0">
     <w:nsid w:val="2E360F5A"/>
     <w:multiLevelType w:val="multilevel"/>
     <w:tmpl w:val="24C4EB7A"/>
@@ -5613,7 +6169,156 @@
       </w:rPr>
     </w:lvl>
   </w:abstractNum>
-  <w:abstractNum w:abstractNumId="23" w15:restartNumberingAfterBreak="0">
+  <w:abstractNum w:abstractNumId="26" w15:restartNumberingAfterBreak="0">
+    <w:nsid w:val="2E856ED2"/>
+    <w:multiLevelType w:val="multilevel"/>
+    <w:tmpl w:val="83BC4A38"/>
+    <w:lvl w:ilvl="0">
+      <w:start w:val="1"/>
+      <w:numFmt w:val="bullet"/>
+      <w:lvlText w:val=""/>
+      <w:lvlJc w:val="left"/>
+      <w:pPr>
+        <w:tabs>
+          <w:tab w:val="num" w:pos="720"/>
+        </w:tabs>
+        <w:ind w:left="720" w:hanging="360"/>
+      </w:pPr>
+      <w:rPr>
+        <w:rFonts w:ascii="Symbol" w:hAnsi="Symbol" w:hint="default"/>
+        <w:sz w:val="20"/>
+      </w:rPr>
+    </w:lvl>
+    <w:lvl w:ilvl="1" w:tentative="1">
+      <w:start w:val="1"/>
+      <w:numFmt w:val="bullet"/>
+      <w:lvlText w:val="o"/>
+      <w:lvlJc w:val="left"/>
+      <w:pPr>
+        <w:tabs>
+          <w:tab w:val="num" w:pos="1440"/>
+        </w:tabs>
+        <w:ind w:left="1440" w:hanging="360"/>
+      </w:pPr>
+      <w:rPr>
+        <w:rFonts w:ascii="Courier New" w:hAnsi="Courier New" w:hint="default"/>
+        <w:sz w:val="20"/>
+      </w:rPr>
+    </w:lvl>
+    <w:lvl w:ilvl="2" w:tentative="1">
+      <w:start w:val="1"/>
+      <w:numFmt w:val="bullet"/>
+      <w:lvlText w:val=""/>
+      <w:lvlJc w:val="left"/>
+      <w:pPr>
+        <w:tabs>
+          <w:tab w:val="num" w:pos="2160"/>
+        </w:tabs>
+        <w:ind w:left="2160" w:hanging="360"/>
+      </w:pPr>
+      <w:rPr>
+        <w:rFonts w:ascii="Wingdings" w:hAnsi="Wingdings" w:hint="default"/>
+        <w:sz w:val="20"/>
+      </w:rPr>
+    </w:lvl>
+    <w:lvl w:ilvl="3" w:tentative="1">
+      <w:start w:val="1"/>
+      <w:numFmt w:val="bullet"/>
+      <w:lvlText w:val=""/>
+      <w:lvlJc w:val="left"/>
+      <w:pPr>
+        <w:tabs>
+          <w:tab w:val="num" w:pos="2880"/>
+        </w:tabs>
+        <w:ind w:left="2880" w:hanging="360"/>
+      </w:pPr>
+      <w:rPr>
+        <w:rFonts w:ascii="Wingdings" w:hAnsi="Wingdings" w:hint="default"/>
+        <w:sz w:val="20"/>
+      </w:rPr>
+    </w:lvl>
+    <w:lvl w:ilvl="4" w:tentative="1">
+      <w:start w:val="1"/>
+      <w:numFmt w:val="bullet"/>
+      <w:lvlText w:val=""/>
+      <w:lvlJc w:val="left"/>
+      <w:pPr>
+        <w:tabs>
+          <w:tab w:val="num" w:pos="3600"/>
+        </w:tabs>
+        <w:ind w:left="3600" w:hanging="360"/>
+      </w:pPr>
+      <w:rPr>
+        <w:rFonts w:ascii="Wingdings" w:hAnsi="Wingdings" w:hint="default"/>
+        <w:sz w:val="20"/>
+      </w:rPr>
+    </w:lvl>
+    <w:lvl w:ilvl="5" w:tentative="1">
+      <w:start w:val="1"/>
+      <w:numFmt w:val="bullet"/>
+      <w:lvlText w:val=""/>
+      <w:lvlJc w:val="left"/>
+      <w:pPr>
+        <w:tabs>
+          <w:tab w:val="num" w:pos="4320"/>
+        </w:tabs>
+        <w:ind w:left="4320" w:hanging="360"/>
+      </w:pPr>
+      <w:rPr>
+        <w:rFonts w:ascii="Wingdings" w:hAnsi="Wingdings" w:hint="default"/>
+        <w:sz w:val="20"/>
+      </w:rPr>
+    </w:lvl>
+    <w:lvl w:ilvl="6" w:tentative="1">
+      <w:start w:val="1"/>
+      <w:numFmt w:val="bullet"/>
+      <w:lvlText w:val=""/>
+      <w:lvlJc w:val="left"/>
+      <w:pPr>
+        <w:tabs>
+          <w:tab w:val="num" w:pos="5040"/>
+        </w:tabs>
+        <w:ind w:left="5040" w:hanging="360"/>
+      </w:pPr>
+      <w:rPr>
+        <w:rFonts w:ascii="Wingdings" w:hAnsi="Wingdings" w:hint="default"/>
+        <w:sz w:val="20"/>
+      </w:rPr>
+    </w:lvl>
+    <w:lvl w:ilvl="7" w:tentative="1">
+      <w:start w:val="1"/>
+      <w:numFmt w:val="bullet"/>
+      <w:lvlText w:val=""/>
+      <w:lvlJc w:val="left"/>
+      <w:pPr>
+        <w:tabs>
+          <w:tab w:val="num" w:pos="5760"/>
+        </w:tabs>
+        <w:ind w:left="5760" w:hanging="360"/>
+      </w:pPr>
+      <w:rPr>
+        <w:rFonts w:ascii="Wingdings" w:hAnsi="Wingdings" w:hint="default"/>
+        <w:sz w:val="20"/>
+      </w:rPr>
+    </w:lvl>
+    <w:lvl w:ilvl="8" w:tentative="1">
+      <w:start w:val="1"/>
+      <w:numFmt w:val="bullet"/>
+      <w:lvlText w:val=""/>
+      <w:lvlJc w:val="left"/>
+      <w:pPr>
+        <w:tabs>
+          <w:tab w:val="num" w:pos="6480"/>
+        </w:tabs>
+        <w:ind w:left="6480" w:hanging="360"/>
+      </w:pPr>
+      <w:rPr>
+        <w:rFonts w:ascii="Wingdings" w:hAnsi="Wingdings" w:hint="default"/>
+        <w:sz w:val="20"/>
+      </w:rPr>
+    </w:lvl>
+  </w:abstractNum>
+  <w:abstractNum w:abstractNumId="27" w15:restartNumberingAfterBreak="0">
     <w:nsid w:val="2EC56609"/>
     <w:multiLevelType w:val="multilevel"/>
     <w:tmpl w:val="70C48C6A"/>
@@ -5726,7 +6431,7 @@
       </w:pPr>
     </w:lvl>
   </w:abstractNum>
-  <w:abstractNum w:abstractNumId="24" w15:restartNumberingAfterBreak="0">
+  <w:abstractNum w:abstractNumId="28" w15:restartNumberingAfterBreak="0">
     <w:nsid w:val="2EDE2F0C"/>
     <w:multiLevelType w:val="multilevel"/>
     <w:tmpl w:val="1DCC9AA8"/>
@@ -5875,7 +6580,7 @@
       </w:rPr>
     </w:lvl>
   </w:abstractNum>
-  <w:abstractNum w:abstractNumId="25" w15:restartNumberingAfterBreak="0">
+  <w:abstractNum w:abstractNumId="29" w15:restartNumberingAfterBreak="0">
     <w:nsid w:val="2F24438E"/>
     <w:multiLevelType w:val="multilevel"/>
     <w:tmpl w:val="D76C0272"/>
@@ -5988,7 +6693,7 @@
       </w:pPr>
     </w:lvl>
   </w:abstractNum>
-  <w:abstractNum w:abstractNumId="26" w15:restartNumberingAfterBreak="0">
+  <w:abstractNum w:abstractNumId="30" w15:restartNumberingAfterBreak="0">
     <w:nsid w:val="2FC25D75"/>
     <w:multiLevelType w:val="multilevel"/>
     <w:tmpl w:val="4E56CF92"/>
@@ -6137,7 +6842,7 @@
       </w:rPr>
     </w:lvl>
   </w:abstractNum>
-  <w:abstractNum w:abstractNumId="27" w15:restartNumberingAfterBreak="0">
+  <w:abstractNum w:abstractNumId="31" w15:restartNumberingAfterBreak="0">
     <w:nsid w:val="30D63282"/>
     <w:multiLevelType w:val="multilevel"/>
     <w:tmpl w:val="ACB40688"/>
@@ -6250,7 +6955,156 @@
       </w:pPr>
     </w:lvl>
   </w:abstractNum>
-  <w:abstractNum w:abstractNumId="28" w15:restartNumberingAfterBreak="0">
+  <w:abstractNum w:abstractNumId="32" w15:restartNumberingAfterBreak="0">
+    <w:nsid w:val="314564CD"/>
+    <w:multiLevelType w:val="multilevel"/>
+    <w:tmpl w:val="946EE924"/>
+    <w:lvl w:ilvl="0">
+      <w:start w:val="1"/>
+      <w:numFmt w:val="bullet"/>
+      <w:lvlText w:val=""/>
+      <w:lvlJc w:val="left"/>
+      <w:pPr>
+        <w:tabs>
+          <w:tab w:val="num" w:pos="720"/>
+        </w:tabs>
+        <w:ind w:left="720" w:hanging="360"/>
+      </w:pPr>
+      <w:rPr>
+        <w:rFonts w:ascii="Symbol" w:hAnsi="Symbol" w:hint="default"/>
+        <w:sz w:val="20"/>
+      </w:rPr>
+    </w:lvl>
+    <w:lvl w:ilvl="1" w:tentative="1">
+      <w:start w:val="1"/>
+      <w:numFmt w:val="bullet"/>
+      <w:lvlText w:val="o"/>
+      <w:lvlJc w:val="left"/>
+      <w:pPr>
+        <w:tabs>
+          <w:tab w:val="num" w:pos="1440"/>
+        </w:tabs>
+        <w:ind w:left="1440" w:hanging="360"/>
+      </w:pPr>
+      <w:rPr>
+        <w:rFonts w:ascii="Courier New" w:hAnsi="Courier New" w:hint="default"/>
+        <w:sz w:val="20"/>
+      </w:rPr>
+    </w:lvl>
+    <w:lvl w:ilvl="2" w:tentative="1">
+      <w:start w:val="1"/>
+      <w:numFmt w:val="bullet"/>
+      <w:lvlText w:val=""/>
+      <w:lvlJc w:val="left"/>
+      <w:pPr>
+        <w:tabs>
+          <w:tab w:val="num" w:pos="2160"/>
+        </w:tabs>
+        <w:ind w:left="2160" w:hanging="360"/>
+      </w:pPr>
+      <w:rPr>
+        <w:rFonts w:ascii="Wingdings" w:hAnsi="Wingdings" w:hint="default"/>
+        <w:sz w:val="20"/>
+      </w:rPr>
+    </w:lvl>
+    <w:lvl w:ilvl="3" w:tentative="1">
+      <w:start w:val="1"/>
+      <w:numFmt w:val="bullet"/>
+      <w:lvlText w:val=""/>
+      <w:lvlJc w:val="left"/>
+      <w:pPr>
+        <w:tabs>
+          <w:tab w:val="num" w:pos="2880"/>
+        </w:tabs>
+        <w:ind w:left="2880" w:hanging="360"/>
+      </w:pPr>
+      <w:rPr>
+        <w:rFonts w:ascii="Wingdings" w:hAnsi="Wingdings" w:hint="default"/>
+        <w:sz w:val="20"/>
+      </w:rPr>
+    </w:lvl>
+    <w:lvl w:ilvl="4" w:tentative="1">
+      <w:start w:val="1"/>
+      <w:numFmt w:val="bullet"/>
+      <w:lvlText w:val=""/>
+      <w:lvlJc w:val="left"/>
+      <w:pPr>
+        <w:tabs>
+          <w:tab w:val="num" w:pos="3600"/>
+        </w:tabs>
+        <w:ind w:left="3600" w:hanging="360"/>
+      </w:pPr>
+      <w:rPr>
+        <w:rFonts w:ascii="Wingdings" w:hAnsi="Wingdings" w:hint="default"/>
+        <w:sz w:val="20"/>
+      </w:rPr>
+    </w:lvl>
+    <w:lvl w:ilvl="5" w:tentative="1">
+      <w:start w:val="1"/>
+      <w:numFmt w:val="bullet"/>
+      <w:lvlText w:val=""/>
+      <w:lvlJc w:val="left"/>
+      <w:pPr>
+        <w:tabs>
+          <w:tab w:val="num" w:pos="4320"/>
+        </w:tabs>
+        <w:ind w:left="4320" w:hanging="360"/>
+      </w:pPr>
+      <w:rPr>
+        <w:rFonts w:ascii="Wingdings" w:hAnsi="Wingdings" w:hint="default"/>
+        <w:sz w:val="20"/>
+      </w:rPr>
+    </w:lvl>
+    <w:lvl w:ilvl="6" w:tentative="1">
+      <w:start w:val="1"/>
+      <w:numFmt w:val="bullet"/>
+      <w:lvlText w:val=""/>
+      <w:lvlJc w:val="left"/>
+      <w:pPr>
+        <w:tabs>
+          <w:tab w:val="num" w:pos="5040"/>
+        </w:tabs>
+        <w:ind w:left="5040" w:hanging="360"/>
+      </w:pPr>
+      <w:rPr>
+        <w:rFonts w:ascii="Wingdings" w:hAnsi="Wingdings" w:hint="default"/>
+        <w:sz w:val="20"/>
+      </w:rPr>
+    </w:lvl>
+    <w:lvl w:ilvl="7" w:tentative="1">
+      <w:start w:val="1"/>
+      <w:numFmt w:val="bullet"/>
+      <w:lvlText w:val=""/>
+      <w:lvlJc w:val="left"/>
+      <w:pPr>
+        <w:tabs>
+          <w:tab w:val="num" w:pos="5760"/>
+        </w:tabs>
+        <w:ind w:left="5760" w:hanging="360"/>
+      </w:pPr>
+      <w:rPr>
+        <w:rFonts w:ascii="Wingdings" w:hAnsi="Wingdings" w:hint="default"/>
+        <w:sz w:val="20"/>
+      </w:rPr>
+    </w:lvl>
+    <w:lvl w:ilvl="8" w:tentative="1">
+      <w:start w:val="1"/>
+      <w:numFmt w:val="bullet"/>
+      <w:lvlText w:val=""/>
+      <w:lvlJc w:val="left"/>
+      <w:pPr>
+        <w:tabs>
+          <w:tab w:val="num" w:pos="6480"/>
+        </w:tabs>
+        <w:ind w:left="6480" w:hanging="360"/>
+      </w:pPr>
+      <w:rPr>
+        <w:rFonts w:ascii="Wingdings" w:hAnsi="Wingdings" w:hint="default"/>
+        <w:sz w:val="20"/>
+      </w:rPr>
+    </w:lvl>
+  </w:abstractNum>
+  <w:abstractNum w:abstractNumId="33" w15:restartNumberingAfterBreak="0">
     <w:nsid w:val="33C42963"/>
     <w:multiLevelType w:val="multilevel"/>
     <w:tmpl w:val="01067F08"/>
@@ -6399,7 +7253,7 @@
       </w:rPr>
     </w:lvl>
   </w:abstractNum>
-  <w:abstractNum w:abstractNumId="29" w15:restartNumberingAfterBreak="0">
+  <w:abstractNum w:abstractNumId="34" w15:restartNumberingAfterBreak="0">
     <w:nsid w:val="34AE40FD"/>
     <w:multiLevelType w:val="multilevel"/>
     <w:tmpl w:val="B95449C2"/>
@@ -6548,7 +7402,7 @@
       </w:rPr>
     </w:lvl>
   </w:abstractNum>
-  <w:abstractNum w:abstractNumId="30" w15:restartNumberingAfterBreak="0">
+  <w:abstractNum w:abstractNumId="35" w15:restartNumberingAfterBreak="0">
     <w:nsid w:val="35DD0E8F"/>
     <w:multiLevelType w:val="multilevel"/>
     <w:tmpl w:val="8D821816"/>
@@ -6697,7 +7551,305 @@
       </w:rPr>
     </w:lvl>
   </w:abstractNum>
-  <w:abstractNum w:abstractNumId="31" w15:restartNumberingAfterBreak="0">
+  <w:abstractNum w:abstractNumId="36" w15:restartNumberingAfterBreak="0">
+    <w:nsid w:val="3615720B"/>
+    <w:multiLevelType w:val="multilevel"/>
+    <w:tmpl w:val="E092D62E"/>
+    <w:lvl w:ilvl="0">
+      <w:start w:val="1"/>
+      <w:numFmt w:val="bullet"/>
+      <w:lvlText w:val=""/>
+      <w:lvlJc w:val="left"/>
+      <w:pPr>
+        <w:tabs>
+          <w:tab w:val="num" w:pos="720"/>
+        </w:tabs>
+        <w:ind w:left="720" w:hanging="360"/>
+      </w:pPr>
+      <w:rPr>
+        <w:rFonts w:ascii="Symbol" w:hAnsi="Symbol" w:hint="default"/>
+        <w:sz w:val="20"/>
+      </w:rPr>
+    </w:lvl>
+    <w:lvl w:ilvl="1" w:tentative="1">
+      <w:start w:val="1"/>
+      <w:numFmt w:val="bullet"/>
+      <w:lvlText w:val="o"/>
+      <w:lvlJc w:val="left"/>
+      <w:pPr>
+        <w:tabs>
+          <w:tab w:val="num" w:pos="1440"/>
+        </w:tabs>
+        <w:ind w:left="1440" w:hanging="360"/>
+      </w:pPr>
+      <w:rPr>
+        <w:rFonts w:ascii="Courier New" w:hAnsi="Courier New" w:hint="default"/>
+        <w:sz w:val="20"/>
+      </w:rPr>
+    </w:lvl>
+    <w:lvl w:ilvl="2" w:tentative="1">
+      <w:start w:val="1"/>
+      <w:numFmt w:val="bullet"/>
+      <w:lvlText w:val=""/>
+      <w:lvlJc w:val="left"/>
+      <w:pPr>
+        <w:tabs>
+          <w:tab w:val="num" w:pos="2160"/>
+        </w:tabs>
+        <w:ind w:left="2160" w:hanging="360"/>
+      </w:pPr>
+      <w:rPr>
+        <w:rFonts w:ascii="Wingdings" w:hAnsi="Wingdings" w:hint="default"/>
+        <w:sz w:val="20"/>
+      </w:rPr>
+    </w:lvl>
+    <w:lvl w:ilvl="3" w:tentative="1">
+      <w:start w:val="1"/>
+      <w:numFmt w:val="bullet"/>
+      <w:lvlText w:val=""/>
+      <w:lvlJc w:val="left"/>
+      <w:pPr>
+        <w:tabs>
+          <w:tab w:val="num" w:pos="2880"/>
+        </w:tabs>
+        <w:ind w:left="2880" w:hanging="360"/>
+      </w:pPr>
+      <w:rPr>
+        <w:rFonts w:ascii="Wingdings" w:hAnsi="Wingdings" w:hint="default"/>
+        <w:sz w:val="20"/>
+      </w:rPr>
+    </w:lvl>
+    <w:lvl w:ilvl="4" w:tentative="1">
+      <w:start w:val="1"/>
+      <w:numFmt w:val="bullet"/>
+      <w:lvlText w:val=""/>
+      <w:lvlJc w:val="left"/>
+      <w:pPr>
+        <w:tabs>
+          <w:tab w:val="num" w:pos="3600"/>
+        </w:tabs>
+        <w:ind w:left="3600" w:hanging="360"/>
+      </w:pPr>
+      <w:rPr>
+        <w:rFonts w:ascii="Wingdings" w:hAnsi="Wingdings" w:hint="default"/>
+        <w:sz w:val="20"/>
+      </w:rPr>
+    </w:lvl>
+    <w:lvl w:ilvl="5" w:tentative="1">
+      <w:start w:val="1"/>
+      <w:numFmt w:val="bullet"/>
+      <w:lvlText w:val=""/>
+      <w:lvlJc w:val="left"/>
+      <w:pPr>
+        <w:tabs>
+          <w:tab w:val="num" w:pos="4320"/>
+        </w:tabs>
+        <w:ind w:left="4320" w:hanging="360"/>
+      </w:pPr>
+      <w:rPr>
+        <w:rFonts w:ascii="Wingdings" w:hAnsi="Wingdings" w:hint="default"/>
+        <w:sz w:val="20"/>
+      </w:rPr>
+    </w:lvl>
+    <w:lvl w:ilvl="6" w:tentative="1">
+      <w:start w:val="1"/>
+      <w:numFmt w:val="bullet"/>
+      <w:lvlText w:val=""/>
+      <w:lvlJc w:val="left"/>
+      <w:pPr>
+        <w:tabs>
+          <w:tab w:val="num" w:pos="5040"/>
+        </w:tabs>
+        <w:ind w:left="5040" w:hanging="360"/>
+      </w:pPr>
+      <w:rPr>
+        <w:rFonts w:ascii="Wingdings" w:hAnsi="Wingdings" w:hint="default"/>
+        <w:sz w:val="20"/>
+      </w:rPr>
+    </w:lvl>
+    <w:lvl w:ilvl="7" w:tentative="1">
+      <w:start w:val="1"/>
+      <w:numFmt w:val="bullet"/>
+      <w:lvlText w:val=""/>
+      <w:lvlJc w:val="left"/>
+      <w:pPr>
+        <w:tabs>
+          <w:tab w:val="num" w:pos="5760"/>
+        </w:tabs>
+        <w:ind w:left="5760" w:hanging="360"/>
+      </w:pPr>
+      <w:rPr>
+        <w:rFonts w:ascii="Wingdings" w:hAnsi="Wingdings" w:hint="default"/>
+        <w:sz w:val="20"/>
+      </w:rPr>
+    </w:lvl>
+    <w:lvl w:ilvl="8" w:tentative="1">
+      <w:start w:val="1"/>
+      <w:numFmt w:val="bullet"/>
+      <w:lvlText w:val=""/>
+      <w:lvlJc w:val="left"/>
+      <w:pPr>
+        <w:tabs>
+          <w:tab w:val="num" w:pos="6480"/>
+        </w:tabs>
+        <w:ind w:left="6480" w:hanging="360"/>
+      </w:pPr>
+      <w:rPr>
+        <w:rFonts w:ascii="Wingdings" w:hAnsi="Wingdings" w:hint="default"/>
+        <w:sz w:val="20"/>
+      </w:rPr>
+    </w:lvl>
+  </w:abstractNum>
+  <w:abstractNum w:abstractNumId="37" w15:restartNumberingAfterBreak="0">
+    <w:nsid w:val="3885738F"/>
+    <w:multiLevelType w:val="multilevel"/>
+    <w:tmpl w:val="F05C96B2"/>
+    <w:lvl w:ilvl="0">
+      <w:start w:val="1"/>
+      <w:numFmt w:val="bullet"/>
+      <w:lvlText w:val=""/>
+      <w:lvlJc w:val="left"/>
+      <w:pPr>
+        <w:tabs>
+          <w:tab w:val="num" w:pos="720"/>
+        </w:tabs>
+        <w:ind w:left="720" w:hanging="360"/>
+      </w:pPr>
+      <w:rPr>
+        <w:rFonts w:ascii="Symbol" w:hAnsi="Symbol" w:hint="default"/>
+        <w:sz w:val="20"/>
+      </w:rPr>
+    </w:lvl>
+    <w:lvl w:ilvl="1" w:tentative="1">
+      <w:start w:val="1"/>
+      <w:numFmt w:val="bullet"/>
+      <w:lvlText w:val="o"/>
+      <w:lvlJc w:val="left"/>
+      <w:pPr>
+        <w:tabs>
+          <w:tab w:val="num" w:pos="1440"/>
+        </w:tabs>
+        <w:ind w:left="1440" w:hanging="360"/>
+      </w:pPr>
+      <w:rPr>
+        <w:rFonts w:ascii="Courier New" w:hAnsi="Courier New" w:hint="default"/>
+        <w:sz w:val="20"/>
+      </w:rPr>
+    </w:lvl>
+    <w:lvl w:ilvl="2" w:tentative="1">
+      <w:start w:val="1"/>
+      <w:numFmt w:val="bullet"/>
+      <w:lvlText w:val=""/>
+      <w:lvlJc w:val="left"/>
+      <w:pPr>
+        <w:tabs>
+          <w:tab w:val="num" w:pos="2160"/>
+        </w:tabs>
+        <w:ind w:left="2160" w:hanging="360"/>
+      </w:pPr>
+      <w:rPr>
+        <w:rFonts w:ascii="Wingdings" w:hAnsi="Wingdings" w:hint="default"/>
+        <w:sz w:val="20"/>
+      </w:rPr>
+    </w:lvl>
+    <w:lvl w:ilvl="3" w:tentative="1">
+      <w:start w:val="1"/>
+      <w:numFmt w:val="bullet"/>
+      <w:lvlText w:val=""/>
+      <w:lvlJc w:val="left"/>
+      <w:pPr>
+        <w:tabs>
+          <w:tab w:val="num" w:pos="2880"/>
+        </w:tabs>
+        <w:ind w:left="2880" w:hanging="360"/>
+      </w:pPr>
+      <w:rPr>
+        <w:rFonts w:ascii="Wingdings" w:hAnsi="Wingdings" w:hint="default"/>
+        <w:sz w:val="20"/>
+      </w:rPr>
+    </w:lvl>
+    <w:lvl w:ilvl="4" w:tentative="1">
+      <w:start w:val="1"/>
+      <w:numFmt w:val="bullet"/>
+      <w:lvlText w:val=""/>
+      <w:lvlJc w:val="left"/>
+      <w:pPr>
+        <w:tabs>
+          <w:tab w:val="num" w:pos="3600"/>
+        </w:tabs>
+        <w:ind w:left="3600" w:hanging="360"/>
+      </w:pPr>
+      <w:rPr>
+        <w:rFonts w:ascii="Wingdings" w:hAnsi="Wingdings" w:hint="default"/>
+        <w:sz w:val="20"/>
+      </w:rPr>
+    </w:lvl>
+    <w:lvl w:ilvl="5" w:tentative="1">
+      <w:start w:val="1"/>
+      <w:numFmt w:val="bullet"/>
+      <w:lvlText w:val=""/>
+      <w:lvlJc w:val="left"/>
+      <w:pPr>
+        <w:tabs>
+          <w:tab w:val="num" w:pos="4320"/>
+        </w:tabs>
+        <w:ind w:left="4320" w:hanging="360"/>
+      </w:pPr>
+      <w:rPr>
+        <w:rFonts w:ascii="Wingdings" w:hAnsi="Wingdings" w:hint="default"/>
+        <w:sz w:val="20"/>
+      </w:rPr>
+    </w:lvl>
+    <w:lvl w:ilvl="6" w:tentative="1">
+      <w:start w:val="1"/>
+      <w:numFmt w:val="bullet"/>
+      <w:lvlText w:val=""/>
+      <w:lvlJc w:val="left"/>
+      <w:pPr>
+        <w:tabs>
+          <w:tab w:val="num" w:pos="5040"/>
+        </w:tabs>
+        <w:ind w:left="5040" w:hanging="360"/>
+      </w:pPr>
+      <w:rPr>
+        <w:rFonts w:ascii="Wingdings" w:hAnsi="Wingdings" w:hint="default"/>
+        <w:sz w:val="20"/>
+      </w:rPr>
+    </w:lvl>
+    <w:lvl w:ilvl="7" w:tentative="1">
+      <w:start w:val="1"/>
+      <w:numFmt w:val="bullet"/>
+      <w:lvlText w:val=""/>
+      <w:lvlJc w:val="left"/>
+      <w:pPr>
+        <w:tabs>
+          <w:tab w:val="num" w:pos="5760"/>
+        </w:tabs>
+        <w:ind w:left="5760" w:hanging="360"/>
+      </w:pPr>
+      <w:rPr>
+        <w:rFonts w:ascii="Wingdings" w:hAnsi="Wingdings" w:hint="default"/>
+        <w:sz w:val="20"/>
+      </w:rPr>
+    </w:lvl>
+    <w:lvl w:ilvl="8" w:tentative="1">
+      <w:start w:val="1"/>
+      <w:numFmt w:val="bullet"/>
+      <w:lvlText w:val=""/>
+      <w:lvlJc w:val="left"/>
+      <w:pPr>
+        <w:tabs>
+          <w:tab w:val="num" w:pos="6480"/>
+        </w:tabs>
+        <w:ind w:left="6480" w:hanging="360"/>
+      </w:pPr>
+      <w:rPr>
+        <w:rFonts w:ascii="Wingdings" w:hAnsi="Wingdings" w:hint="default"/>
+        <w:sz w:val="20"/>
+      </w:rPr>
+    </w:lvl>
+  </w:abstractNum>
+  <w:abstractNum w:abstractNumId="38" w15:restartNumberingAfterBreak="0">
     <w:nsid w:val="39FE7D58"/>
     <w:multiLevelType w:val="multilevel"/>
     <w:tmpl w:val="C0C017C2"/>
@@ -6846,7 +7998,120 @@
       </w:rPr>
     </w:lvl>
   </w:abstractNum>
-  <w:abstractNum w:abstractNumId="32" w15:restartNumberingAfterBreak="0">
+  <w:abstractNum w:abstractNumId="39" w15:restartNumberingAfterBreak="0">
+    <w:nsid w:val="3C210AFC"/>
+    <w:multiLevelType w:val="multilevel"/>
+    <w:tmpl w:val="1F30BCB8"/>
+    <w:lvl w:ilvl="0">
+      <w:start w:val="1"/>
+      <w:numFmt w:val="decimal"/>
+      <w:lvlText w:val="%1."/>
+      <w:lvlJc w:val="left"/>
+      <w:pPr>
+        <w:tabs>
+          <w:tab w:val="num" w:pos="720"/>
+        </w:tabs>
+        <w:ind w:left="720" w:hanging="360"/>
+      </w:pPr>
+    </w:lvl>
+    <w:lvl w:ilvl="1" w:tentative="1">
+      <w:start w:val="1"/>
+      <w:numFmt w:val="decimal"/>
+      <w:lvlText w:val="%2."/>
+      <w:lvlJc w:val="left"/>
+      <w:pPr>
+        <w:tabs>
+          <w:tab w:val="num" w:pos="1440"/>
+        </w:tabs>
+        <w:ind w:left="1440" w:hanging="360"/>
+      </w:pPr>
+    </w:lvl>
+    <w:lvl w:ilvl="2" w:tentative="1">
+      <w:start w:val="1"/>
+      <w:numFmt w:val="decimal"/>
+      <w:lvlText w:val="%3."/>
+      <w:lvlJc w:val="left"/>
+      <w:pPr>
+        <w:tabs>
+          <w:tab w:val="num" w:pos="2160"/>
+        </w:tabs>
+        <w:ind w:left="2160" w:hanging="360"/>
+      </w:pPr>
+    </w:lvl>
+    <w:lvl w:ilvl="3" w:tentative="1">
+      <w:start w:val="1"/>
+      <w:numFmt w:val="decimal"/>
+      <w:lvlText w:val="%4."/>
+      <w:lvlJc w:val="left"/>
+      <w:pPr>
+        <w:tabs>
+          <w:tab w:val="num" w:pos="2880"/>
+        </w:tabs>
+        <w:ind w:left="2880" w:hanging="360"/>
+      </w:pPr>
+    </w:lvl>
+    <w:lvl w:ilvl="4" w:tentative="1">
+      <w:start w:val="1"/>
+      <w:numFmt w:val="decimal"/>
+      <w:lvlText w:val="%5."/>
+      <w:lvlJc w:val="left"/>
+      <w:pPr>
+        <w:tabs>
+          <w:tab w:val="num" w:pos="3600"/>
+        </w:tabs>
+        <w:ind w:left="3600" w:hanging="360"/>
+      </w:pPr>
+    </w:lvl>
+    <w:lvl w:ilvl="5" w:tentative="1">
+      <w:start w:val="1"/>
+      <w:numFmt w:val="decimal"/>
+      <w:lvlText w:val="%6."/>
+      <w:lvlJc w:val="left"/>
+      <w:pPr>
+        <w:tabs>
+          <w:tab w:val="num" w:pos="4320"/>
+        </w:tabs>
+        <w:ind w:left="4320" w:hanging="360"/>
+      </w:pPr>
+    </w:lvl>
+    <w:lvl w:ilvl="6" w:tentative="1">
+      <w:start w:val="1"/>
+      <w:numFmt w:val="decimal"/>
+      <w:lvlText w:val="%7."/>
+      <w:lvlJc w:val="left"/>
+      <w:pPr>
+        <w:tabs>
+          <w:tab w:val="num" w:pos="5040"/>
+        </w:tabs>
+        <w:ind w:left="5040" w:hanging="360"/>
+      </w:pPr>
+    </w:lvl>
+    <w:lvl w:ilvl="7" w:tentative="1">
+      <w:start w:val="1"/>
+      <w:numFmt w:val="decimal"/>
+      <w:lvlText w:val="%8."/>
+      <w:lvlJc w:val="left"/>
+      <w:pPr>
+        <w:tabs>
+          <w:tab w:val="num" w:pos="5760"/>
+        </w:tabs>
+        <w:ind w:left="5760" w:hanging="360"/>
+      </w:pPr>
+    </w:lvl>
+    <w:lvl w:ilvl="8" w:tentative="1">
+      <w:start w:val="1"/>
+      <w:numFmt w:val="decimal"/>
+      <w:lvlText w:val="%9."/>
+      <w:lvlJc w:val="left"/>
+      <w:pPr>
+        <w:tabs>
+          <w:tab w:val="num" w:pos="6480"/>
+        </w:tabs>
+        <w:ind w:left="6480" w:hanging="360"/>
+      </w:pPr>
+    </w:lvl>
+  </w:abstractNum>
+  <w:abstractNum w:abstractNumId="40" w15:restartNumberingAfterBreak="0">
     <w:nsid w:val="3C5D0814"/>
     <w:multiLevelType w:val="multilevel"/>
     <w:tmpl w:val="39EA109E"/>
@@ -6959,7 +8224,7 @@
       </w:pPr>
     </w:lvl>
   </w:abstractNum>
-  <w:abstractNum w:abstractNumId="33" w15:restartNumberingAfterBreak="0">
+  <w:abstractNum w:abstractNumId="41" w15:restartNumberingAfterBreak="0">
     <w:nsid w:val="3DF23C4E"/>
     <w:multiLevelType w:val="multilevel"/>
     <w:tmpl w:val="98C682E6"/>
@@ -7108,7 +8373,7 @@
       </w:rPr>
     </w:lvl>
   </w:abstractNum>
-  <w:abstractNum w:abstractNumId="34" w15:restartNumberingAfterBreak="0">
+  <w:abstractNum w:abstractNumId="42" w15:restartNumberingAfterBreak="0">
     <w:nsid w:val="3E481E14"/>
     <w:multiLevelType w:val="multilevel"/>
     <w:tmpl w:val="2C063E9E"/>
@@ -7257,7 +8522,7 @@
       </w:rPr>
     </w:lvl>
   </w:abstractNum>
-  <w:abstractNum w:abstractNumId="35" w15:restartNumberingAfterBreak="0">
+  <w:abstractNum w:abstractNumId="43" w15:restartNumberingAfterBreak="0">
     <w:nsid w:val="3EE47D92"/>
     <w:multiLevelType w:val="multilevel"/>
     <w:tmpl w:val="2B06EEE4"/>
@@ -7370,7 +8635,7 @@
       </w:pPr>
     </w:lvl>
   </w:abstractNum>
-  <w:abstractNum w:abstractNumId="36" w15:restartNumberingAfterBreak="0">
+  <w:abstractNum w:abstractNumId="44" w15:restartNumberingAfterBreak="0">
     <w:nsid w:val="3F3D43AB"/>
     <w:multiLevelType w:val="multilevel"/>
     <w:tmpl w:val="829404E6"/>
@@ -7519,7 +8784,7 @@
       </w:rPr>
     </w:lvl>
   </w:abstractNum>
-  <w:abstractNum w:abstractNumId="37" w15:restartNumberingAfterBreak="0">
+  <w:abstractNum w:abstractNumId="45" w15:restartNumberingAfterBreak="0">
     <w:nsid w:val="402E77C7"/>
     <w:multiLevelType w:val="multilevel"/>
     <w:tmpl w:val="B5F4D934"/>
@@ -7668,7 +8933,7 @@
       </w:rPr>
     </w:lvl>
   </w:abstractNum>
-  <w:abstractNum w:abstractNumId="38" w15:restartNumberingAfterBreak="0">
+  <w:abstractNum w:abstractNumId="46" w15:restartNumberingAfterBreak="0">
     <w:nsid w:val="4045561B"/>
     <w:multiLevelType w:val="multilevel"/>
     <w:tmpl w:val="07103180"/>
@@ -7781,7 +9046,7 @@
       </w:pPr>
     </w:lvl>
   </w:abstractNum>
-  <w:abstractNum w:abstractNumId="39" w15:restartNumberingAfterBreak="0">
+  <w:abstractNum w:abstractNumId="47" w15:restartNumberingAfterBreak="0">
     <w:nsid w:val="45371193"/>
     <w:multiLevelType w:val="multilevel"/>
     <w:tmpl w:val="B49AE784"/>
@@ -7894,7 +9159,7 @@
       </w:pPr>
     </w:lvl>
   </w:abstractNum>
-  <w:abstractNum w:abstractNumId="40" w15:restartNumberingAfterBreak="0">
+  <w:abstractNum w:abstractNumId="48" w15:restartNumberingAfterBreak="0">
     <w:nsid w:val="46295A39"/>
     <w:multiLevelType w:val="multilevel"/>
     <w:tmpl w:val="0DDE73B0"/>
@@ -8007,7 +9272,7 @@
       </w:pPr>
     </w:lvl>
   </w:abstractNum>
-  <w:abstractNum w:abstractNumId="41" w15:restartNumberingAfterBreak="0">
+  <w:abstractNum w:abstractNumId="49" w15:restartNumberingAfterBreak="0">
     <w:nsid w:val="46946187"/>
     <w:multiLevelType w:val="multilevel"/>
     <w:tmpl w:val="8DC8D134"/>
@@ -8120,7 +9385,7 @@
       </w:pPr>
     </w:lvl>
   </w:abstractNum>
-  <w:abstractNum w:abstractNumId="42" w15:restartNumberingAfterBreak="0">
+  <w:abstractNum w:abstractNumId="50" w15:restartNumberingAfterBreak="0">
     <w:nsid w:val="46F55B40"/>
     <w:multiLevelType w:val="multilevel"/>
     <w:tmpl w:val="E8FA3FBC"/>
@@ -8233,7 +9498,7 @@
       </w:pPr>
     </w:lvl>
   </w:abstractNum>
-  <w:abstractNum w:abstractNumId="43" w15:restartNumberingAfterBreak="0">
+  <w:abstractNum w:abstractNumId="51" w15:restartNumberingAfterBreak="0">
     <w:nsid w:val="4B3C715E"/>
     <w:multiLevelType w:val="multilevel"/>
     <w:tmpl w:val="DFE875F8"/>
@@ -8346,7 +9611,120 @@
       </w:pPr>
     </w:lvl>
   </w:abstractNum>
-  <w:abstractNum w:abstractNumId="44" w15:restartNumberingAfterBreak="0">
+  <w:abstractNum w:abstractNumId="52" w15:restartNumberingAfterBreak="0">
+    <w:nsid w:val="4BDB48E2"/>
+    <w:multiLevelType w:val="multilevel"/>
+    <w:tmpl w:val="AA782FF8"/>
+    <w:lvl w:ilvl="0">
+      <w:start w:val="1"/>
+      <w:numFmt w:val="decimal"/>
+      <w:lvlText w:val="%1."/>
+      <w:lvlJc w:val="left"/>
+      <w:pPr>
+        <w:tabs>
+          <w:tab w:val="num" w:pos="720"/>
+        </w:tabs>
+        <w:ind w:left="720" w:hanging="360"/>
+      </w:pPr>
+    </w:lvl>
+    <w:lvl w:ilvl="1" w:tentative="1">
+      <w:start w:val="1"/>
+      <w:numFmt w:val="decimal"/>
+      <w:lvlText w:val="%2."/>
+      <w:lvlJc w:val="left"/>
+      <w:pPr>
+        <w:tabs>
+          <w:tab w:val="num" w:pos="1440"/>
+        </w:tabs>
+        <w:ind w:left="1440" w:hanging="360"/>
+      </w:pPr>
+    </w:lvl>
+    <w:lvl w:ilvl="2" w:tentative="1">
+      <w:start w:val="1"/>
+      <w:numFmt w:val="decimal"/>
+      <w:lvlText w:val="%3."/>
+      <w:lvlJc w:val="left"/>
+      <w:pPr>
+        <w:tabs>
+          <w:tab w:val="num" w:pos="2160"/>
+        </w:tabs>
+        <w:ind w:left="2160" w:hanging="360"/>
+      </w:pPr>
+    </w:lvl>
+    <w:lvl w:ilvl="3" w:tentative="1">
+      <w:start w:val="1"/>
+      <w:numFmt w:val="decimal"/>
+      <w:lvlText w:val="%4."/>
+      <w:lvlJc w:val="left"/>
+      <w:pPr>
+        <w:tabs>
+          <w:tab w:val="num" w:pos="2880"/>
+        </w:tabs>
+        <w:ind w:left="2880" w:hanging="360"/>
+      </w:pPr>
+    </w:lvl>
+    <w:lvl w:ilvl="4" w:tentative="1">
+      <w:start w:val="1"/>
+      <w:numFmt w:val="decimal"/>
+      <w:lvlText w:val="%5."/>
+      <w:lvlJc w:val="left"/>
+      <w:pPr>
+        <w:tabs>
+          <w:tab w:val="num" w:pos="3600"/>
+        </w:tabs>
+        <w:ind w:left="3600" w:hanging="360"/>
+      </w:pPr>
+    </w:lvl>
+    <w:lvl w:ilvl="5" w:tentative="1">
+      <w:start w:val="1"/>
+      <w:numFmt w:val="decimal"/>
+      <w:lvlText w:val="%6."/>
+      <w:lvlJc w:val="left"/>
+      <w:pPr>
+        <w:tabs>
+          <w:tab w:val="num" w:pos="4320"/>
+        </w:tabs>
+        <w:ind w:left="4320" w:hanging="360"/>
+      </w:pPr>
+    </w:lvl>
+    <w:lvl w:ilvl="6" w:tentative="1">
+      <w:start w:val="1"/>
+      <w:numFmt w:val="decimal"/>
+      <w:lvlText w:val="%7."/>
+      <w:lvlJc w:val="left"/>
+      <w:pPr>
+        <w:tabs>
+          <w:tab w:val="num" w:pos="5040"/>
+        </w:tabs>
+        <w:ind w:left="5040" w:hanging="360"/>
+      </w:pPr>
+    </w:lvl>
+    <w:lvl w:ilvl="7" w:tentative="1">
+      <w:start w:val="1"/>
+      <w:numFmt w:val="decimal"/>
+      <w:lvlText w:val="%8."/>
+      <w:lvlJc w:val="left"/>
+      <w:pPr>
+        <w:tabs>
+          <w:tab w:val="num" w:pos="5760"/>
+        </w:tabs>
+        <w:ind w:left="5760" w:hanging="360"/>
+      </w:pPr>
+    </w:lvl>
+    <w:lvl w:ilvl="8" w:tentative="1">
+      <w:start w:val="1"/>
+      <w:numFmt w:val="decimal"/>
+      <w:lvlText w:val="%9."/>
+      <w:lvlJc w:val="left"/>
+      <w:pPr>
+        <w:tabs>
+          <w:tab w:val="num" w:pos="6480"/>
+        </w:tabs>
+        <w:ind w:left="6480" w:hanging="360"/>
+      </w:pPr>
+    </w:lvl>
+  </w:abstractNum>
+  <w:abstractNum w:abstractNumId="53" w15:restartNumberingAfterBreak="0">
     <w:nsid w:val="4C5D57B4"/>
     <w:multiLevelType w:val="multilevel"/>
     <w:tmpl w:val="A6742D50"/>
@@ -8495,7 +9873,7 @@
       </w:rPr>
     </w:lvl>
   </w:abstractNum>
-  <w:abstractNum w:abstractNumId="45" w15:restartNumberingAfterBreak="0">
+  <w:abstractNum w:abstractNumId="54" w15:restartNumberingAfterBreak="0">
     <w:nsid w:val="4CB803BF"/>
     <w:multiLevelType w:val="multilevel"/>
     <w:tmpl w:val="EA22B1D0"/>
@@ -8608,7 +9986,7 @@
       </w:pPr>
     </w:lvl>
   </w:abstractNum>
-  <w:abstractNum w:abstractNumId="46" w15:restartNumberingAfterBreak="0">
+  <w:abstractNum w:abstractNumId="55" w15:restartNumberingAfterBreak="0">
     <w:nsid w:val="4EC52C38"/>
     <w:multiLevelType w:val="multilevel"/>
     <w:tmpl w:val="3B34A6EC"/>
@@ -8721,7 +10099,156 @@
       </w:pPr>
     </w:lvl>
   </w:abstractNum>
-  <w:abstractNum w:abstractNumId="47" w15:restartNumberingAfterBreak="0">
+  <w:abstractNum w:abstractNumId="56" w15:restartNumberingAfterBreak="0">
+    <w:nsid w:val="517C4837"/>
+    <w:multiLevelType w:val="multilevel"/>
+    <w:tmpl w:val="38683F0A"/>
+    <w:lvl w:ilvl="0">
+      <w:start w:val="1"/>
+      <w:numFmt w:val="bullet"/>
+      <w:lvlText w:val=""/>
+      <w:lvlJc w:val="left"/>
+      <w:pPr>
+        <w:tabs>
+          <w:tab w:val="num" w:pos="720"/>
+        </w:tabs>
+        <w:ind w:left="720" w:hanging="360"/>
+      </w:pPr>
+      <w:rPr>
+        <w:rFonts w:ascii="Symbol" w:hAnsi="Symbol" w:hint="default"/>
+        <w:sz w:val="20"/>
+      </w:rPr>
+    </w:lvl>
+    <w:lvl w:ilvl="1" w:tentative="1">
+      <w:start w:val="1"/>
+      <w:numFmt w:val="bullet"/>
+      <w:lvlText w:val="o"/>
+      <w:lvlJc w:val="left"/>
+      <w:pPr>
+        <w:tabs>
+          <w:tab w:val="num" w:pos="1440"/>
+        </w:tabs>
+        <w:ind w:left="1440" w:hanging="360"/>
+      </w:pPr>
+      <w:rPr>
+        <w:rFonts w:ascii="Courier New" w:hAnsi="Courier New" w:hint="default"/>
+        <w:sz w:val="20"/>
+      </w:rPr>
+    </w:lvl>
+    <w:lvl w:ilvl="2" w:tentative="1">
+      <w:start w:val="1"/>
+      <w:numFmt w:val="bullet"/>
+      <w:lvlText w:val=""/>
+      <w:lvlJc w:val="left"/>
+      <w:pPr>
+        <w:tabs>
+          <w:tab w:val="num" w:pos="2160"/>
+        </w:tabs>
+        <w:ind w:left="2160" w:hanging="360"/>
+      </w:pPr>
+      <w:rPr>
+        <w:rFonts w:ascii="Wingdings" w:hAnsi="Wingdings" w:hint="default"/>
+        <w:sz w:val="20"/>
+      </w:rPr>
+    </w:lvl>
+    <w:lvl w:ilvl="3" w:tentative="1">
+      <w:start w:val="1"/>
+      <w:numFmt w:val="bullet"/>
+      <w:lvlText w:val=""/>
+      <w:lvlJc w:val="left"/>
+      <w:pPr>
+        <w:tabs>
+          <w:tab w:val="num" w:pos="2880"/>
+        </w:tabs>
+        <w:ind w:left="2880" w:hanging="360"/>
+      </w:pPr>
+      <w:rPr>
+        <w:rFonts w:ascii="Wingdings" w:hAnsi="Wingdings" w:hint="default"/>
+        <w:sz w:val="20"/>
+      </w:rPr>
+    </w:lvl>
+    <w:lvl w:ilvl="4" w:tentative="1">
+      <w:start w:val="1"/>
+      <w:numFmt w:val="bullet"/>
+      <w:lvlText w:val=""/>
+      <w:lvlJc w:val="left"/>
+      <w:pPr>
+        <w:tabs>
+          <w:tab w:val="num" w:pos="3600"/>
+        </w:tabs>
+        <w:ind w:left="3600" w:hanging="360"/>
+      </w:pPr>
+      <w:rPr>
+        <w:rFonts w:ascii="Wingdings" w:hAnsi="Wingdings" w:hint="default"/>
+        <w:sz w:val="20"/>
+      </w:rPr>
+    </w:lvl>
+    <w:lvl w:ilvl="5" w:tentative="1">
+      <w:start w:val="1"/>
+      <w:numFmt w:val="bullet"/>
+      <w:lvlText w:val=""/>
+      <w:lvlJc w:val="left"/>
+      <w:pPr>
+        <w:tabs>
+          <w:tab w:val="num" w:pos="4320"/>
+        </w:tabs>
+        <w:ind w:left="4320" w:hanging="360"/>
+      </w:pPr>
+      <w:rPr>
+        <w:rFonts w:ascii="Wingdings" w:hAnsi="Wingdings" w:hint="default"/>
+        <w:sz w:val="20"/>
+      </w:rPr>
+    </w:lvl>
+    <w:lvl w:ilvl="6" w:tentative="1">
+      <w:start w:val="1"/>
+      <w:numFmt w:val="bullet"/>
+      <w:lvlText w:val=""/>
+      <w:lvlJc w:val="left"/>
+      <w:pPr>
+        <w:tabs>
+          <w:tab w:val="num" w:pos="5040"/>
+        </w:tabs>
+        <w:ind w:left="5040" w:hanging="360"/>
+      </w:pPr>
+      <w:rPr>
+        <w:rFonts w:ascii="Wingdings" w:hAnsi="Wingdings" w:hint="default"/>
+        <w:sz w:val="20"/>
+      </w:rPr>
+    </w:lvl>
+    <w:lvl w:ilvl="7" w:tentative="1">
+      <w:start w:val="1"/>
+      <w:numFmt w:val="bullet"/>
+      <w:lvlText w:val=""/>
+      <w:lvlJc w:val="left"/>
+      <w:pPr>
+        <w:tabs>
+          <w:tab w:val="num" w:pos="5760"/>
+        </w:tabs>
+        <w:ind w:left="5760" w:hanging="360"/>
+      </w:pPr>
+      <w:rPr>
+        <w:rFonts w:ascii="Wingdings" w:hAnsi="Wingdings" w:hint="default"/>
+        <w:sz w:val="20"/>
+      </w:rPr>
+    </w:lvl>
+    <w:lvl w:ilvl="8" w:tentative="1">
+      <w:start w:val="1"/>
+      <w:numFmt w:val="bullet"/>
+      <w:lvlText w:val=""/>
+      <w:lvlJc w:val="left"/>
+      <w:pPr>
+        <w:tabs>
+          <w:tab w:val="num" w:pos="6480"/>
+        </w:tabs>
+        <w:ind w:left="6480" w:hanging="360"/>
+      </w:pPr>
+      <w:rPr>
+        <w:rFonts w:ascii="Wingdings" w:hAnsi="Wingdings" w:hint="default"/>
+        <w:sz w:val="20"/>
+      </w:rPr>
+    </w:lvl>
+  </w:abstractNum>
+  <w:abstractNum w:abstractNumId="57" w15:restartNumberingAfterBreak="0">
     <w:nsid w:val="52E71F10"/>
     <w:multiLevelType w:val="multilevel"/>
     <w:tmpl w:val="A2704E0E"/>
@@ -8834,7 +10361,7 @@
       </w:pPr>
     </w:lvl>
   </w:abstractNum>
-  <w:abstractNum w:abstractNumId="48" w15:restartNumberingAfterBreak="0">
+  <w:abstractNum w:abstractNumId="58" w15:restartNumberingAfterBreak="0">
     <w:nsid w:val="53D736F1"/>
     <w:multiLevelType w:val="multilevel"/>
     <w:tmpl w:val="07DA87F4"/>
@@ -8947,7 +10474,7 @@
       </w:pPr>
     </w:lvl>
   </w:abstractNum>
-  <w:abstractNum w:abstractNumId="49" w15:restartNumberingAfterBreak="0">
+  <w:abstractNum w:abstractNumId="59" w15:restartNumberingAfterBreak="0">
     <w:nsid w:val="56566611"/>
     <w:multiLevelType w:val="multilevel"/>
     <w:tmpl w:val="AA9815B4"/>
@@ -9096,7 +10623,7 @@
       </w:rPr>
     </w:lvl>
   </w:abstractNum>
-  <w:abstractNum w:abstractNumId="50" w15:restartNumberingAfterBreak="0">
+  <w:abstractNum w:abstractNumId="60" w15:restartNumberingAfterBreak="0">
     <w:nsid w:val="57CA2433"/>
     <w:multiLevelType w:val="multilevel"/>
     <w:tmpl w:val="CFC8C228"/>
@@ -9209,7 +10736,7 @@
       </w:pPr>
     </w:lvl>
   </w:abstractNum>
-  <w:abstractNum w:abstractNumId="51" w15:restartNumberingAfterBreak="0">
+  <w:abstractNum w:abstractNumId="61" w15:restartNumberingAfterBreak="0">
     <w:nsid w:val="587B2757"/>
     <w:multiLevelType w:val="multilevel"/>
     <w:tmpl w:val="C2745878"/>
@@ -9322,7 +10849,7 @@
       </w:pPr>
     </w:lvl>
   </w:abstractNum>
-  <w:abstractNum w:abstractNumId="52" w15:restartNumberingAfterBreak="0">
+  <w:abstractNum w:abstractNumId="62" w15:restartNumberingAfterBreak="0">
     <w:nsid w:val="59497FCE"/>
     <w:multiLevelType w:val="multilevel"/>
     <w:tmpl w:val="D040E6FC"/>
@@ -9435,7 +10962,7 @@
       </w:pPr>
     </w:lvl>
   </w:abstractNum>
-  <w:abstractNum w:abstractNumId="53" w15:restartNumberingAfterBreak="0">
+  <w:abstractNum w:abstractNumId="63" w15:restartNumberingAfterBreak="0">
     <w:nsid w:val="5A246712"/>
     <w:multiLevelType w:val="multilevel"/>
     <w:tmpl w:val="E6889D0E"/>
@@ -9548,7 +11075,7 @@
       </w:pPr>
     </w:lvl>
   </w:abstractNum>
-  <w:abstractNum w:abstractNumId="54" w15:restartNumberingAfterBreak="0">
+  <w:abstractNum w:abstractNumId="64" w15:restartNumberingAfterBreak="0">
     <w:nsid w:val="5B8832F6"/>
     <w:multiLevelType w:val="multilevel"/>
     <w:tmpl w:val="AFFA9CE6"/>
@@ -9661,7 +11188,7 @@
       </w:pPr>
     </w:lvl>
   </w:abstractNum>
-  <w:abstractNum w:abstractNumId="55" w15:restartNumberingAfterBreak="0">
+  <w:abstractNum w:abstractNumId="65" w15:restartNumberingAfterBreak="0">
     <w:nsid w:val="5D1246C5"/>
     <w:multiLevelType w:val="multilevel"/>
     <w:tmpl w:val="57084802"/>
@@ -9774,7 +11301,7 @@
       </w:pPr>
     </w:lvl>
   </w:abstractNum>
-  <w:abstractNum w:abstractNumId="56" w15:restartNumberingAfterBreak="0">
+  <w:abstractNum w:abstractNumId="66" w15:restartNumberingAfterBreak="0">
     <w:nsid w:val="5F0F0CDA"/>
     <w:multiLevelType w:val="multilevel"/>
     <w:tmpl w:val="8F6231EA"/>
@@ -9923,7 +11450,7 @@
       </w:rPr>
     </w:lvl>
   </w:abstractNum>
-  <w:abstractNum w:abstractNumId="57" w15:restartNumberingAfterBreak="0">
+  <w:abstractNum w:abstractNumId="67" w15:restartNumberingAfterBreak="0">
     <w:nsid w:val="5F481DBB"/>
     <w:multiLevelType w:val="multilevel"/>
     <w:tmpl w:val="6B16A498"/>
@@ -10072,7 +11599,7 @@
       </w:rPr>
     </w:lvl>
   </w:abstractNum>
-  <w:abstractNum w:abstractNumId="58" w15:restartNumberingAfterBreak="0">
+  <w:abstractNum w:abstractNumId="68" w15:restartNumberingAfterBreak="0">
     <w:nsid w:val="62B927BD"/>
     <w:multiLevelType w:val="multilevel"/>
     <w:tmpl w:val="60FE6192"/>
@@ -10185,7 +11712,120 @@
       </w:pPr>
     </w:lvl>
   </w:abstractNum>
-  <w:abstractNum w:abstractNumId="59" w15:restartNumberingAfterBreak="0">
+  <w:abstractNum w:abstractNumId="69" w15:restartNumberingAfterBreak="0">
+    <w:nsid w:val="645015FB"/>
+    <w:multiLevelType w:val="multilevel"/>
+    <w:tmpl w:val="EC840406"/>
+    <w:lvl w:ilvl="0">
+      <w:start w:val="1"/>
+      <w:numFmt w:val="decimal"/>
+      <w:lvlText w:val="%1."/>
+      <w:lvlJc w:val="left"/>
+      <w:pPr>
+        <w:tabs>
+          <w:tab w:val="num" w:pos="720"/>
+        </w:tabs>
+        <w:ind w:left="720" w:hanging="360"/>
+      </w:pPr>
+    </w:lvl>
+    <w:lvl w:ilvl="1" w:tentative="1">
+      <w:start w:val="1"/>
+      <w:numFmt w:val="decimal"/>
+      <w:lvlText w:val="%2."/>
+      <w:lvlJc w:val="left"/>
+      <w:pPr>
+        <w:tabs>
+          <w:tab w:val="num" w:pos="1440"/>
+        </w:tabs>
+        <w:ind w:left="1440" w:hanging="360"/>
+      </w:pPr>
+    </w:lvl>
+    <w:lvl w:ilvl="2" w:tentative="1">
+      <w:start w:val="1"/>
+      <w:numFmt w:val="decimal"/>
+      <w:lvlText w:val="%3."/>
+      <w:lvlJc w:val="left"/>
+      <w:pPr>
+        <w:tabs>
+          <w:tab w:val="num" w:pos="2160"/>
+        </w:tabs>
+        <w:ind w:left="2160" w:hanging="360"/>
+      </w:pPr>
+    </w:lvl>
+    <w:lvl w:ilvl="3" w:tentative="1">
+      <w:start w:val="1"/>
+      <w:numFmt w:val="decimal"/>
+      <w:lvlText w:val="%4."/>
+      <w:lvlJc w:val="left"/>
+      <w:pPr>
+        <w:tabs>
+          <w:tab w:val="num" w:pos="2880"/>
+        </w:tabs>
+        <w:ind w:left="2880" w:hanging="360"/>
+      </w:pPr>
+    </w:lvl>
+    <w:lvl w:ilvl="4" w:tentative="1">
+      <w:start w:val="1"/>
+      <w:numFmt w:val="decimal"/>
+      <w:lvlText w:val="%5."/>
+      <w:lvlJc w:val="left"/>
+      <w:pPr>
+        <w:tabs>
+          <w:tab w:val="num" w:pos="3600"/>
+        </w:tabs>
+        <w:ind w:left="3600" w:hanging="360"/>
+      </w:pPr>
+    </w:lvl>
+    <w:lvl w:ilvl="5" w:tentative="1">
+      <w:start w:val="1"/>
+      <w:numFmt w:val="decimal"/>
+      <w:lvlText w:val="%6."/>
+      <w:lvlJc w:val="left"/>
+      <w:pPr>
+        <w:tabs>
+          <w:tab w:val="num" w:pos="4320"/>
+        </w:tabs>
+        <w:ind w:left="4320" w:hanging="360"/>
+      </w:pPr>
+    </w:lvl>
+    <w:lvl w:ilvl="6" w:tentative="1">
+      <w:start w:val="1"/>
+      <w:numFmt w:val="decimal"/>
+      <w:lvlText w:val="%7."/>
+      <w:lvlJc w:val="left"/>
+      <w:pPr>
+        <w:tabs>
+          <w:tab w:val="num" w:pos="5040"/>
+        </w:tabs>
+        <w:ind w:left="5040" w:hanging="360"/>
+      </w:pPr>
+    </w:lvl>
+    <w:lvl w:ilvl="7" w:tentative="1">
+      <w:start w:val="1"/>
+      <w:numFmt w:val="decimal"/>
+      <w:lvlText w:val="%8."/>
+      <w:lvlJc w:val="left"/>
+      <w:pPr>
+        <w:tabs>
+          <w:tab w:val="num" w:pos="5760"/>
+        </w:tabs>
+        <w:ind w:left="5760" w:hanging="360"/>
+      </w:pPr>
+    </w:lvl>
+    <w:lvl w:ilvl="8" w:tentative="1">
+      <w:start w:val="1"/>
+      <w:numFmt w:val="decimal"/>
+      <w:lvlText w:val="%9."/>
+      <w:lvlJc w:val="left"/>
+      <w:pPr>
+        <w:tabs>
+          <w:tab w:val="num" w:pos="6480"/>
+        </w:tabs>
+        <w:ind w:left="6480" w:hanging="360"/>
+      </w:pPr>
+    </w:lvl>
+  </w:abstractNum>
+  <w:abstractNum w:abstractNumId="70" w15:restartNumberingAfterBreak="0">
     <w:nsid w:val="645C68B7"/>
     <w:multiLevelType w:val="multilevel"/>
     <w:tmpl w:val="F9FC006E"/>
@@ -10298,7 +11938,7 @@
       </w:pPr>
     </w:lvl>
   </w:abstractNum>
-  <w:abstractNum w:abstractNumId="60" w15:restartNumberingAfterBreak="0">
+  <w:abstractNum w:abstractNumId="71" w15:restartNumberingAfterBreak="0">
     <w:nsid w:val="649904AF"/>
     <w:multiLevelType w:val="multilevel"/>
     <w:tmpl w:val="B17A0590"/>
@@ -10411,7 +12051,120 @@
       </w:pPr>
     </w:lvl>
   </w:abstractNum>
-  <w:abstractNum w:abstractNumId="61" w15:restartNumberingAfterBreak="0">
+  <w:abstractNum w:abstractNumId="72" w15:restartNumberingAfterBreak="0">
+    <w:nsid w:val="65E261B2"/>
+    <w:multiLevelType w:val="multilevel"/>
+    <w:tmpl w:val="45B4934E"/>
+    <w:lvl w:ilvl="0">
+      <w:start w:val="1"/>
+      <w:numFmt w:val="decimal"/>
+      <w:lvlText w:val="%1."/>
+      <w:lvlJc w:val="left"/>
+      <w:pPr>
+        <w:tabs>
+          <w:tab w:val="num" w:pos="720"/>
+        </w:tabs>
+        <w:ind w:left="720" w:hanging="360"/>
+      </w:pPr>
+    </w:lvl>
+    <w:lvl w:ilvl="1" w:tentative="1">
+      <w:start w:val="1"/>
+      <w:numFmt w:val="decimal"/>
+      <w:lvlText w:val="%2."/>
+      <w:lvlJc w:val="left"/>
+      <w:pPr>
+        <w:tabs>
+          <w:tab w:val="num" w:pos="1440"/>
+        </w:tabs>
+        <w:ind w:left="1440" w:hanging="360"/>
+      </w:pPr>
+    </w:lvl>
+    <w:lvl w:ilvl="2" w:tentative="1">
+      <w:start w:val="1"/>
+      <w:numFmt w:val="decimal"/>
+      <w:lvlText w:val="%3."/>
+      <w:lvlJc w:val="left"/>
+      <w:pPr>
+        <w:tabs>
+          <w:tab w:val="num" w:pos="2160"/>
+        </w:tabs>
+        <w:ind w:left="2160" w:hanging="360"/>
+      </w:pPr>
+    </w:lvl>
+    <w:lvl w:ilvl="3" w:tentative="1">
+      <w:start w:val="1"/>
+      <w:numFmt w:val="decimal"/>
+      <w:lvlText w:val="%4."/>
+      <w:lvlJc w:val="left"/>
+      <w:pPr>
+        <w:tabs>
+          <w:tab w:val="num" w:pos="2880"/>
+        </w:tabs>
+        <w:ind w:left="2880" w:hanging="360"/>
+      </w:pPr>
+    </w:lvl>
+    <w:lvl w:ilvl="4" w:tentative="1">
+      <w:start w:val="1"/>
+      <w:numFmt w:val="decimal"/>
+      <w:lvlText w:val="%5."/>
+      <w:lvlJc w:val="left"/>
+      <w:pPr>
+        <w:tabs>
+          <w:tab w:val="num" w:pos="3600"/>
+        </w:tabs>
+        <w:ind w:left="3600" w:hanging="360"/>
+      </w:pPr>
+    </w:lvl>
+    <w:lvl w:ilvl="5" w:tentative="1">
+      <w:start w:val="1"/>
+      <w:numFmt w:val="decimal"/>
+      <w:lvlText w:val="%6."/>
+      <w:lvlJc w:val="left"/>
+      <w:pPr>
+        <w:tabs>
+          <w:tab w:val="num" w:pos="4320"/>
+        </w:tabs>
+        <w:ind w:left="4320" w:hanging="360"/>
+      </w:pPr>
+    </w:lvl>
+    <w:lvl w:ilvl="6" w:tentative="1">
+      <w:start w:val="1"/>
+      <w:numFmt w:val="decimal"/>
+      <w:lvlText w:val="%7."/>
+      <w:lvlJc w:val="left"/>
+      <w:pPr>
+        <w:tabs>
+          <w:tab w:val="num" w:pos="5040"/>
+        </w:tabs>
+        <w:ind w:left="5040" w:hanging="360"/>
+      </w:pPr>
+    </w:lvl>
+    <w:lvl w:ilvl="7" w:tentative="1">
+      <w:start w:val="1"/>
+      <w:numFmt w:val="decimal"/>
+      <w:lvlText w:val="%8."/>
+      <w:lvlJc w:val="left"/>
+      <w:pPr>
+        <w:tabs>
+          <w:tab w:val="num" w:pos="5760"/>
+        </w:tabs>
+        <w:ind w:left="5760" w:hanging="360"/>
+      </w:pPr>
+    </w:lvl>
+    <w:lvl w:ilvl="8" w:tentative="1">
+      <w:start w:val="1"/>
+      <w:numFmt w:val="decimal"/>
+      <w:lvlText w:val="%9."/>
+      <w:lvlJc w:val="left"/>
+      <w:pPr>
+        <w:tabs>
+          <w:tab w:val="num" w:pos="6480"/>
+        </w:tabs>
+        <w:ind w:left="6480" w:hanging="360"/>
+      </w:pPr>
+    </w:lvl>
+  </w:abstractNum>
+  <w:abstractNum w:abstractNumId="73" w15:restartNumberingAfterBreak="0">
     <w:nsid w:val="661A51C5"/>
     <w:multiLevelType w:val="multilevel"/>
     <w:tmpl w:val="653C26A0"/>
@@ -10524,7 +12277,7 @@
       </w:pPr>
     </w:lvl>
   </w:abstractNum>
-  <w:abstractNum w:abstractNumId="62" w15:restartNumberingAfterBreak="0">
+  <w:abstractNum w:abstractNumId="74" w15:restartNumberingAfterBreak="0">
     <w:nsid w:val="67045986"/>
     <w:multiLevelType w:val="multilevel"/>
     <w:tmpl w:val="465A5CFC"/>
@@ -10673,7 +12426,7 @@
       </w:rPr>
     </w:lvl>
   </w:abstractNum>
-  <w:abstractNum w:abstractNumId="63" w15:restartNumberingAfterBreak="0">
+  <w:abstractNum w:abstractNumId="75" w15:restartNumberingAfterBreak="0">
     <w:nsid w:val="689E3CD2"/>
     <w:multiLevelType w:val="multilevel"/>
     <w:tmpl w:val="0F0EF9B8"/>
@@ -10822,7 +12575,7 @@
       </w:rPr>
     </w:lvl>
   </w:abstractNum>
-  <w:abstractNum w:abstractNumId="64" w15:restartNumberingAfterBreak="0">
+  <w:abstractNum w:abstractNumId="76" w15:restartNumberingAfterBreak="0">
     <w:nsid w:val="696358F3"/>
     <w:multiLevelType w:val="multilevel"/>
     <w:tmpl w:val="70CA7092"/>
@@ -10971,7 +12724,7 @@
       </w:rPr>
     </w:lvl>
   </w:abstractNum>
-  <w:abstractNum w:abstractNumId="65" w15:restartNumberingAfterBreak="0">
+  <w:abstractNum w:abstractNumId="77" w15:restartNumberingAfterBreak="0">
     <w:nsid w:val="6A83604B"/>
     <w:multiLevelType w:val="multilevel"/>
     <w:tmpl w:val="BF28DC5A"/>
@@ -11120,7 +12873,7 @@
       </w:rPr>
     </w:lvl>
   </w:abstractNum>
-  <w:abstractNum w:abstractNumId="66" w15:restartNumberingAfterBreak="0">
+  <w:abstractNum w:abstractNumId="78" w15:restartNumberingAfterBreak="0">
     <w:nsid w:val="6C541CFA"/>
     <w:multiLevelType w:val="multilevel"/>
     <w:tmpl w:val="C7F4977E"/>
@@ -11233,7 +12986,156 @@
       </w:pPr>
     </w:lvl>
   </w:abstractNum>
-  <w:abstractNum w:abstractNumId="67" w15:restartNumberingAfterBreak="0">
+  <w:abstractNum w:abstractNumId="79" w15:restartNumberingAfterBreak="0">
+    <w:nsid w:val="6C58320B"/>
+    <w:multiLevelType w:val="multilevel"/>
+    <w:tmpl w:val="1210318C"/>
+    <w:lvl w:ilvl="0">
+      <w:start w:val="1"/>
+      <w:numFmt w:val="bullet"/>
+      <w:lvlText w:val=""/>
+      <w:lvlJc w:val="left"/>
+      <w:pPr>
+        <w:tabs>
+          <w:tab w:val="num" w:pos="720"/>
+        </w:tabs>
+        <w:ind w:left="720" w:hanging="360"/>
+      </w:pPr>
+      <w:rPr>
+        <w:rFonts w:ascii="Symbol" w:hAnsi="Symbol" w:hint="default"/>
+        <w:sz w:val="20"/>
+      </w:rPr>
+    </w:lvl>
+    <w:lvl w:ilvl="1" w:tentative="1">
+      <w:start w:val="1"/>
+      <w:numFmt w:val="bullet"/>
+      <w:lvlText w:val="o"/>
+      <w:lvlJc w:val="left"/>
+      <w:pPr>
+        <w:tabs>
+          <w:tab w:val="num" w:pos="1440"/>
+        </w:tabs>
+        <w:ind w:left="1440" w:hanging="360"/>
+      </w:pPr>
+      <w:rPr>
+        <w:rFonts w:ascii="Courier New" w:hAnsi="Courier New" w:hint="default"/>
+        <w:sz w:val="20"/>
+      </w:rPr>
+    </w:lvl>
+    <w:lvl w:ilvl="2" w:tentative="1">
+      <w:start w:val="1"/>
+      <w:numFmt w:val="bullet"/>
+      <w:lvlText w:val=""/>
+      <w:lvlJc w:val="left"/>
+      <w:pPr>
+        <w:tabs>
+          <w:tab w:val="num" w:pos="2160"/>
+        </w:tabs>
+        <w:ind w:left="2160" w:hanging="360"/>
+      </w:pPr>
+      <w:rPr>
+        <w:rFonts w:ascii="Wingdings" w:hAnsi="Wingdings" w:hint="default"/>
+        <w:sz w:val="20"/>
+      </w:rPr>
+    </w:lvl>
+    <w:lvl w:ilvl="3" w:tentative="1">
+      <w:start w:val="1"/>
+      <w:numFmt w:val="bullet"/>
+      <w:lvlText w:val=""/>
+      <w:lvlJc w:val="left"/>
+      <w:pPr>
+        <w:tabs>
+          <w:tab w:val="num" w:pos="2880"/>
+        </w:tabs>
+        <w:ind w:left="2880" w:hanging="360"/>
+      </w:pPr>
+      <w:rPr>
+        <w:rFonts w:ascii="Wingdings" w:hAnsi="Wingdings" w:hint="default"/>
+        <w:sz w:val="20"/>
+      </w:rPr>
+    </w:lvl>
+    <w:lvl w:ilvl="4" w:tentative="1">
+      <w:start w:val="1"/>
+      <w:numFmt w:val="bullet"/>
+      <w:lvlText w:val=""/>
+      <w:lvlJc w:val="left"/>
+      <w:pPr>
+        <w:tabs>
+          <w:tab w:val="num" w:pos="3600"/>
+        </w:tabs>
+        <w:ind w:left="3600" w:hanging="360"/>
+      </w:pPr>
+      <w:rPr>
+        <w:rFonts w:ascii="Wingdings" w:hAnsi="Wingdings" w:hint="default"/>
+        <w:sz w:val="20"/>
+      </w:rPr>
+    </w:lvl>
+    <w:lvl w:ilvl="5" w:tentative="1">
+      <w:start w:val="1"/>
+      <w:numFmt w:val="bullet"/>
+      <w:lvlText w:val=""/>
+      <w:lvlJc w:val="left"/>
+      <w:pPr>
+        <w:tabs>
+          <w:tab w:val="num" w:pos="4320"/>
+        </w:tabs>
+        <w:ind w:left="4320" w:hanging="360"/>
+      </w:pPr>
+      <w:rPr>
+        <w:rFonts w:ascii="Wingdings" w:hAnsi="Wingdings" w:hint="default"/>
+        <w:sz w:val="20"/>
+      </w:rPr>
+    </w:lvl>
+    <w:lvl w:ilvl="6" w:tentative="1">
+      <w:start w:val="1"/>
+      <w:numFmt w:val="bullet"/>
+      <w:lvlText w:val=""/>
+      <w:lvlJc w:val="left"/>
+      <w:pPr>
+        <w:tabs>
+          <w:tab w:val="num" w:pos="5040"/>
+        </w:tabs>
+        <w:ind w:left="5040" w:hanging="360"/>
+      </w:pPr>
+      <w:rPr>
+        <w:rFonts w:ascii="Wingdings" w:hAnsi="Wingdings" w:hint="default"/>
+        <w:sz w:val="20"/>
+      </w:rPr>
+    </w:lvl>
+    <w:lvl w:ilvl="7" w:tentative="1">
+      <w:start w:val="1"/>
+      <w:numFmt w:val="bullet"/>
+      <w:lvlText w:val=""/>
+      <w:lvlJc w:val="left"/>
+      <w:pPr>
+        <w:tabs>
+          <w:tab w:val="num" w:pos="5760"/>
+        </w:tabs>
+        <w:ind w:left="5760" w:hanging="360"/>
+      </w:pPr>
+      <w:rPr>
+        <w:rFonts w:ascii="Wingdings" w:hAnsi="Wingdings" w:hint="default"/>
+        <w:sz w:val="20"/>
+      </w:rPr>
+    </w:lvl>
+    <w:lvl w:ilvl="8" w:tentative="1">
+      <w:start w:val="1"/>
+      <w:numFmt w:val="bullet"/>
+      <w:lvlText w:val=""/>
+      <w:lvlJc w:val="left"/>
+      <w:pPr>
+        <w:tabs>
+          <w:tab w:val="num" w:pos="6480"/>
+        </w:tabs>
+        <w:ind w:left="6480" w:hanging="360"/>
+      </w:pPr>
+      <w:rPr>
+        <w:rFonts w:ascii="Wingdings" w:hAnsi="Wingdings" w:hint="default"/>
+        <w:sz w:val="20"/>
+      </w:rPr>
+    </w:lvl>
+  </w:abstractNum>
+  <w:abstractNum w:abstractNumId="80" w15:restartNumberingAfterBreak="0">
     <w:nsid w:val="6D3E341C"/>
     <w:multiLevelType w:val="multilevel"/>
     <w:tmpl w:val="A0C66748"/>
@@ -11346,7 +13248,7 @@
       </w:pPr>
     </w:lvl>
   </w:abstractNum>
-  <w:abstractNum w:abstractNumId="68" w15:restartNumberingAfterBreak="0">
+  <w:abstractNum w:abstractNumId="81" w15:restartNumberingAfterBreak="0">
     <w:nsid w:val="6EC2635C"/>
     <w:multiLevelType w:val="multilevel"/>
     <w:tmpl w:val="3CA8718C"/>
@@ -11459,7 +13361,7 @@
       </w:pPr>
     </w:lvl>
   </w:abstractNum>
-  <w:abstractNum w:abstractNumId="69" w15:restartNumberingAfterBreak="0">
+  <w:abstractNum w:abstractNumId="82" w15:restartNumberingAfterBreak="0">
     <w:nsid w:val="7060735A"/>
     <w:multiLevelType w:val="multilevel"/>
     <w:tmpl w:val="168C4B54"/>
@@ -11608,7 +13510,7 @@
       </w:rPr>
     </w:lvl>
   </w:abstractNum>
-  <w:abstractNum w:abstractNumId="70" w15:restartNumberingAfterBreak="0">
+  <w:abstractNum w:abstractNumId="83" w15:restartNumberingAfterBreak="0">
     <w:nsid w:val="7080338E"/>
     <w:multiLevelType w:val="multilevel"/>
     <w:tmpl w:val="F350DE1A"/>
@@ -11721,7 +13623,7 @@
       </w:pPr>
     </w:lvl>
   </w:abstractNum>
-  <w:abstractNum w:abstractNumId="71" w15:restartNumberingAfterBreak="0">
+  <w:abstractNum w:abstractNumId="84" w15:restartNumberingAfterBreak="0">
     <w:nsid w:val="74E30191"/>
     <w:multiLevelType w:val="multilevel"/>
     <w:tmpl w:val="6C80EEC4"/>
@@ -11834,7 +13736,7 @@
       </w:pPr>
     </w:lvl>
   </w:abstractNum>
-  <w:abstractNum w:abstractNumId="72" w15:restartNumberingAfterBreak="0">
+  <w:abstractNum w:abstractNumId="85" w15:restartNumberingAfterBreak="0">
     <w:nsid w:val="7E107093"/>
     <w:multiLevelType w:val="multilevel"/>
     <w:tmpl w:val="03F88456"/>
@@ -11984,223 +13886,262 @@
     </w:lvl>
   </w:abstractNum>
   <w:num w:numId="1" w16cid:durableId="1252079345">
-    <w:abstractNumId w:val="2"/>
+    <w:abstractNumId w:val="3"/>
   </w:num>
   <w:num w:numId="2" w16cid:durableId="348995496">
-    <w:abstractNumId w:val="64"/>
+    <w:abstractNumId w:val="76"/>
   </w:num>
   <w:num w:numId="3" w16cid:durableId="480464120">
-    <w:abstractNumId w:val="43"/>
+    <w:abstractNumId w:val="51"/>
   </w:num>
   <w:num w:numId="4" w16cid:durableId="364794924">
     <w:abstractNumId w:val="0"/>
   </w:num>
   <w:num w:numId="5" w16cid:durableId="1073117343">
+    <w:abstractNumId w:val="68"/>
+  </w:num>
+  <w:num w:numId="6" w16cid:durableId="1333799575">
+    <w:abstractNumId w:val="42"/>
+  </w:num>
+  <w:num w:numId="7" w16cid:durableId="1992824703">
+    <w:abstractNumId w:val="15"/>
+  </w:num>
+  <w:num w:numId="8" w16cid:durableId="762381034">
+    <w:abstractNumId w:val="10"/>
+  </w:num>
+  <w:num w:numId="9" w16cid:durableId="317804046">
+    <w:abstractNumId w:val="83"/>
+  </w:num>
+  <w:num w:numId="10" w16cid:durableId="1133519408">
+    <w:abstractNumId w:val="35"/>
+  </w:num>
+  <w:num w:numId="11" w16cid:durableId="1049577023">
+    <w:abstractNumId w:val="46"/>
+  </w:num>
+  <w:num w:numId="12" w16cid:durableId="236939669">
+    <w:abstractNumId w:val="34"/>
+  </w:num>
+  <w:num w:numId="13" w16cid:durableId="1623262815">
+    <w:abstractNumId w:val="63"/>
+  </w:num>
+  <w:num w:numId="14" w16cid:durableId="1311403114">
+    <w:abstractNumId w:val="8"/>
+  </w:num>
+  <w:num w:numId="15" w16cid:durableId="1753627837">
+    <w:abstractNumId w:val="71"/>
+  </w:num>
+  <w:num w:numId="16" w16cid:durableId="325517640">
+    <w:abstractNumId w:val="82"/>
+  </w:num>
+  <w:num w:numId="17" w16cid:durableId="1959527717">
+    <w:abstractNumId w:val="60"/>
+  </w:num>
+  <w:num w:numId="18" w16cid:durableId="227813150">
+    <w:abstractNumId w:val="4"/>
+  </w:num>
+  <w:num w:numId="19" w16cid:durableId="1764952995">
+    <w:abstractNumId w:val="80"/>
+  </w:num>
+  <w:num w:numId="20" w16cid:durableId="387844027">
+    <w:abstractNumId w:val="25"/>
+  </w:num>
+  <w:num w:numId="21" w16cid:durableId="620724191">
+    <w:abstractNumId w:val="27"/>
+  </w:num>
+  <w:num w:numId="22" w16cid:durableId="1451971441">
+    <w:abstractNumId w:val="75"/>
+  </w:num>
+  <w:num w:numId="23" w16cid:durableId="526407169">
+    <w:abstractNumId w:val="55"/>
+  </w:num>
+  <w:num w:numId="24" w16cid:durableId="1690108174">
+    <w:abstractNumId w:val="38"/>
+  </w:num>
+  <w:num w:numId="25" w16cid:durableId="1520777377">
+    <w:abstractNumId w:val="9"/>
+  </w:num>
+  <w:num w:numId="26" w16cid:durableId="1351370097">
+    <w:abstractNumId w:val="28"/>
+  </w:num>
+  <w:num w:numId="27" w16cid:durableId="648022182">
+    <w:abstractNumId w:val="45"/>
+  </w:num>
+  <w:num w:numId="28" w16cid:durableId="707026728">
+    <w:abstractNumId w:val="78"/>
+  </w:num>
+  <w:num w:numId="29" w16cid:durableId="595021055">
+    <w:abstractNumId w:val="61"/>
+  </w:num>
+  <w:num w:numId="30" w16cid:durableId="888616420">
+    <w:abstractNumId w:val="7"/>
+  </w:num>
+  <w:num w:numId="31" w16cid:durableId="1659185973">
+    <w:abstractNumId w:val="40"/>
+  </w:num>
+  <w:num w:numId="32" w16cid:durableId="903031679">
+    <w:abstractNumId w:val="44"/>
+  </w:num>
+  <w:num w:numId="33" w16cid:durableId="1944071002">
+    <w:abstractNumId w:val="70"/>
+  </w:num>
+  <w:num w:numId="34" w16cid:durableId="2103336441">
+    <w:abstractNumId w:val="67"/>
+  </w:num>
+  <w:num w:numId="35" w16cid:durableId="194585940">
+    <w:abstractNumId w:val="62"/>
+  </w:num>
+  <w:num w:numId="36" w16cid:durableId="648020369">
+    <w:abstractNumId w:val="41"/>
+  </w:num>
+  <w:num w:numId="37" w16cid:durableId="1217470563">
+    <w:abstractNumId w:val="50"/>
+  </w:num>
+  <w:num w:numId="38" w16cid:durableId="2017534011">
+    <w:abstractNumId w:val="13"/>
+  </w:num>
+  <w:num w:numId="39" w16cid:durableId="790784170">
+    <w:abstractNumId w:val="43"/>
+  </w:num>
+  <w:num w:numId="40" w16cid:durableId="925915891">
+    <w:abstractNumId w:val="12"/>
+  </w:num>
+  <w:num w:numId="41" w16cid:durableId="1944485171">
+    <w:abstractNumId w:val="65"/>
+  </w:num>
+  <w:num w:numId="42" w16cid:durableId="203368167">
+    <w:abstractNumId w:val="77"/>
+  </w:num>
+  <w:num w:numId="43" w16cid:durableId="136528988">
+    <w:abstractNumId w:val="11"/>
+  </w:num>
+  <w:num w:numId="44" w16cid:durableId="1595825379">
+    <w:abstractNumId w:val="30"/>
+  </w:num>
+  <w:num w:numId="45" w16cid:durableId="863636476">
+    <w:abstractNumId w:val="21"/>
+  </w:num>
+  <w:num w:numId="46" w16cid:durableId="1017073753">
+    <w:abstractNumId w:val="85"/>
+  </w:num>
+  <w:num w:numId="47" w16cid:durableId="880749232">
+    <w:abstractNumId w:val="24"/>
+  </w:num>
+  <w:num w:numId="48" w16cid:durableId="548303582">
+    <w:abstractNumId w:val="66"/>
+  </w:num>
+  <w:num w:numId="49" w16cid:durableId="1064446580">
+    <w:abstractNumId w:val="84"/>
+  </w:num>
+  <w:num w:numId="50" w16cid:durableId="2441632">
+    <w:abstractNumId w:val="59"/>
+  </w:num>
+  <w:num w:numId="51" w16cid:durableId="185992379">
     <w:abstractNumId w:val="58"/>
   </w:num>
-  <w:num w:numId="6" w16cid:durableId="1333799575">
-    <w:abstractNumId w:val="34"/>
+  <w:num w:numId="52" w16cid:durableId="1651134684">
+    <w:abstractNumId w:val="23"/>
   </w:num>
-  <w:num w:numId="7" w16cid:durableId="1992824703">
-    <w:abstractNumId w:val="13"/>
+  <w:num w:numId="53" w16cid:durableId="1072695732">
+    <w:abstractNumId w:val="48"/>
   </w:num>
-  <w:num w:numId="8" w16cid:durableId="762381034">
-    <w:abstractNumId w:val="8"/>
+  <w:num w:numId="54" w16cid:durableId="1641880052">
+    <w:abstractNumId w:val="74"/>
   </w:num>
-  <w:num w:numId="9" w16cid:durableId="317804046">
-    <w:abstractNumId w:val="70"/>
+  <w:num w:numId="55" w16cid:durableId="1296832400">
+    <w:abstractNumId w:val="64"/>
   </w:num>
-  <w:num w:numId="10" w16cid:durableId="1133519408">
-    <w:abstractNumId w:val="30"/>
+  <w:num w:numId="56" w16cid:durableId="1982341710">
+    <w:abstractNumId w:val="33"/>
   </w:num>
-  <w:num w:numId="11" w16cid:durableId="1049577023">
-    <w:abstractNumId w:val="38"/>
+  <w:num w:numId="57" w16cid:durableId="1446657826">
+    <w:abstractNumId w:val="53"/>
   </w:num>
-  <w:num w:numId="12" w16cid:durableId="236939669">
+  <w:num w:numId="58" w16cid:durableId="1956279796">
+    <w:abstractNumId w:val="31"/>
+  </w:num>
+  <w:num w:numId="59" w16cid:durableId="713384656">
+    <w:abstractNumId w:val="73"/>
+  </w:num>
+  <w:num w:numId="60" w16cid:durableId="2028752200">
+    <w:abstractNumId w:val="18"/>
+  </w:num>
+  <w:num w:numId="61" w16cid:durableId="224533743">
     <w:abstractNumId w:val="29"/>
   </w:num>
-  <w:num w:numId="13" w16cid:durableId="1623262815">
-    <w:abstractNumId w:val="53"/>
+  <w:num w:numId="62" w16cid:durableId="1966305921">
+    <w:abstractNumId w:val="22"/>
   </w:num>
-  <w:num w:numId="14" w16cid:durableId="1311403114">
+  <w:num w:numId="63" w16cid:durableId="1781026138">
+    <w:abstractNumId w:val="2"/>
+  </w:num>
+  <w:num w:numId="64" w16cid:durableId="279382995">
+    <w:abstractNumId w:val="54"/>
+  </w:num>
+  <w:num w:numId="65" w16cid:durableId="1898473153">
+    <w:abstractNumId w:val="57"/>
+  </w:num>
+  <w:num w:numId="66" w16cid:durableId="1002701213">
+    <w:abstractNumId w:val="49"/>
+  </w:num>
+  <w:num w:numId="67" w16cid:durableId="2099128974">
     <w:abstractNumId w:val="6"/>
   </w:num>
-  <w:num w:numId="15" w16cid:durableId="1753627837">
-    <w:abstractNumId w:val="60"/>
+  <w:num w:numId="68" w16cid:durableId="599723002">
+    <w:abstractNumId w:val="47"/>
   </w:num>
-  <w:num w:numId="16" w16cid:durableId="325517640">
+  <w:num w:numId="69" w16cid:durableId="1928464741">
+    <w:abstractNumId w:val="17"/>
+  </w:num>
+  <w:num w:numId="70" w16cid:durableId="1895654800">
+    <w:abstractNumId w:val="14"/>
+  </w:num>
+  <w:num w:numId="71" w16cid:durableId="1528524139">
+    <w:abstractNumId w:val="16"/>
+  </w:num>
+  <w:num w:numId="72" w16cid:durableId="1136875232">
+    <w:abstractNumId w:val="81"/>
+  </w:num>
+  <w:num w:numId="73" w16cid:durableId="2037348181">
+    <w:abstractNumId w:val="20"/>
+  </w:num>
+  <w:num w:numId="74" w16cid:durableId="1727485963">
     <w:abstractNumId w:val="69"/>
   </w:num>
-  <w:num w:numId="17" w16cid:durableId="1959527717">
-    <w:abstractNumId w:val="50"/>
+  <w:num w:numId="75" w16cid:durableId="697896149">
+    <w:abstractNumId w:val="79"/>
   </w:num>
-  <w:num w:numId="18" w16cid:durableId="227813150">
-    <w:abstractNumId w:val="3"/>
+  <w:num w:numId="76" w16cid:durableId="506987645">
+    <w:abstractNumId w:val="1"/>
   </w:num>
-  <w:num w:numId="19" w16cid:durableId="1764952995">
-    <w:abstractNumId w:val="67"/>
+  <w:num w:numId="77" w16cid:durableId="1991324930">
+    <w:abstractNumId w:val="56"/>
   </w:num>
-  <w:num w:numId="20" w16cid:durableId="387844027">
-    <w:abstractNumId w:val="22"/>
+  <w:num w:numId="78" w16cid:durableId="1488473484">
+    <w:abstractNumId w:val="52"/>
   </w:num>
-  <w:num w:numId="21" w16cid:durableId="620724191">
-    <w:abstractNumId w:val="23"/>
+  <w:num w:numId="79" w16cid:durableId="1312103109">
+    <w:abstractNumId w:val="26"/>
   </w:num>
-  <w:num w:numId="22" w16cid:durableId="1451971441">
-    <w:abstractNumId w:val="63"/>
+  <w:num w:numId="80" w16cid:durableId="529415127">
+    <w:abstractNumId w:val="36"/>
   </w:num>
-  <w:num w:numId="23" w16cid:durableId="526407169">
-    <w:abstractNumId w:val="46"/>
+  <w:num w:numId="81" w16cid:durableId="1338843626">
+    <w:abstractNumId w:val="72"/>
   </w:num>
-  <w:num w:numId="24" w16cid:durableId="1690108174">
-    <w:abstractNumId w:val="31"/>
+  <w:num w:numId="82" w16cid:durableId="377777277">
+    <w:abstractNumId w:val="5"/>
   </w:num>
-  <w:num w:numId="25" w16cid:durableId="1520777377">
-    <w:abstractNumId w:val="7"/>
-  </w:num>
-  <w:num w:numId="26" w16cid:durableId="1351370097">
-    <w:abstractNumId w:val="24"/>
-  </w:num>
-  <w:num w:numId="27" w16cid:durableId="648022182">
+  <w:num w:numId="83" w16cid:durableId="1345664681">
     <w:abstractNumId w:val="37"/>
   </w:num>
-  <w:num w:numId="28" w16cid:durableId="707026728">
-    <w:abstractNumId w:val="66"/>
+  <w:num w:numId="84" w16cid:durableId="888612517">
+    <w:abstractNumId w:val="39"/>
   </w:num>
-  <w:num w:numId="29" w16cid:durableId="595021055">
-    <w:abstractNumId w:val="51"/>
-  </w:num>
-  <w:num w:numId="30" w16cid:durableId="888616420">
-    <w:abstractNumId w:val="5"/>
-  </w:num>
-  <w:num w:numId="31" w16cid:durableId="1659185973">
+  <w:num w:numId="85" w16cid:durableId="1638535219">
     <w:abstractNumId w:val="32"/>
   </w:num>
-  <w:num w:numId="32" w16cid:durableId="903031679">
-    <w:abstractNumId w:val="36"/>
-  </w:num>
-  <w:num w:numId="33" w16cid:durableId="1944071002">
-    <w:abstractNumId w:val="59"/>
-  </w:num>
-  <w:num w:numId="34" w16cid:durableId="2103336441">
-    <w:abstractNumId w:val="57"/>
-  </w:num>
-  <w:num w:numId="35" w16cid:durableId="194585940">
-    <w:abstractNumId w:val="52"/>
-  </w:num>
-  <w:num w:numId="36" w16cid:durableId="648020369">
-    <w:abstractNumId w:val="33"/>
-  </w:num>
-  <w:num w:numId="37" w16cid:durableId="1217470563">
-    <w:abstractNumId w:val="42"/>
-  </w:num>
-  <w:num w:numId="38" w16cid:durableId="2017534011">
-    <w:abstractNumId w:val="11"/>
-  </w:num>
-  <w:num w:numId="39" w16cid:durableId="790784170">
-    <w:abstractNumId w:val="35"/>
-  </w:num>
-  <w:num w:numId="40" w16cid:durableId="925915891">
-    <w:abstractNumId w:val="10"/>
-  </w:num>
-  <w:num w:numId="41" w16cid:durableId="1944485171">
-    <w:abstractNumId w:val="55"/>
-  </w:num>
-  <w:num w:numId="42" w16cid:durableId="203368167">
-    <w:abstractNumId w:val="65"/>
-  </w:num>
-  <w:num w:numId="43" w16cid:durableId="136528988">
-    <w:abstractNumId w:val="9"/>
-  </w:num>
-  <w:num w:numId="44" w16cid:durableId="1595825379">
-    <w:abstractNumId w:val="26"/>
-  </w:num>
-  <w:num w:numId="45" w16cid:durableId="863636476">
-    <w:abstractNumId w:val="18"/>
-  </w:num>
-  <w:num w:numId="46" w16cid:durableId="1017073753">
-    <w:abstractNumId w:val="72"/>
-  </w:num>
-  <w:num w:numId="47" w16cid:durableId="880749232">
-    <w:abstractNumId w:val="21"/>
-  </w:num>
-  <w:num w:numId="48" w16cid:durableId="548303582">
-    <w:abstractNumId w:val="56"/>
-  </w:num>
-  <w:num w:numId="49" w16cid:durableId="1064446580">
-    <w:abstractNumId w:val="71"/>
-  </w:num>
-  <w:num w:numId="50" w16cid:durableId="2441632">
-    <w:abstractNumId w:val="49"/>
-  </w:num>
-  <w:num w:numId="51" w16cid:durableId="185992379">
-    <w:abstractNumId w:val="48"/>
-  </w:num>
-  <w:num w:numId="52" w16cid:durableId="1651134684">
-    <w:abstractNumId w:val="20"/>
-  </w:num>
-  <w:num w:numId="53" w16cid:durableId="1072695732">
-    <w:abstractNumId w:val="40"/>
-  </w:num>
-  <w:num w:numId="54" w16cid:durableId="1641880052">
-    <w:abstractNumId w:val="62"/>
-  </w:num>
-  <w:num w:numId="55" w16cid:durableId="1296832400">
-    <w:abstractNumId w:val="54"/>
-  </w:num>
-  <w:num w:numId="56" w16cid:durableId="1982341710">
-    <w:abstractNumId w:val="28"/>
-  </w:num>
-  <w:num w:numId="57" w16cid:durableId="1446657826">
-    <w:abstractNumId w:val="44"/>
-  </w:num>
-  <w:num w:numId="58" w16cid:durableId="1956279796">
-    <w:abstractNumId w:val="27"/>
-  </w:num>
-  <w:num w:numId="59" w16cid:durableId="713384656">
-    <w:abstractNumId w:val="61"/>
-  </w:num>
-  <w:num w:numId="60" w16cid:durableId="2028752200">
-    <w:abstractNumId w:val="16"/>
-  </w:num>
-  <w:num w:numId="61" w16cid:durableId="224533743">
-    <w:abstractNumId w:val="25"/>
-  </w:num>
-  <w:num w:numId="62" w16cid:durableId="1966305921">
+  <w:num w:numId="86" w16cid:durableId="866674398">
     <w:abstractNumId w:val="19"/>
-  </w:num>
-  <w:num w:numId="63" w16cid:durableId="1781026138">
-    <w:abstractNumId w:val="1"/>
-  </w:num>
-  <w:num w:numId="64" w16cid:durableId="279382995">
-    <w:abstractNumId w:val="45"/>
-  </w:num>
-  <w:num w:numId="65" w16cid:durableId="1898473153">
-    <w:abstractNumId w:val="47"/>
-  </w:num>
-  <w:num w:numId="66" w16cid:durableId="1002701213">
-    <w:abstractNumId w:val="41"/>
-  </w:num>
-  <w:num w:numId="67" w16cid:durableId="2099128974">
-    <w:abstractNumId w:val="4"/>
-  </w:num>
-  <w:num w:numId="68" w16cid:durableId="599723002">
-    <w:abstractNumId w:val="39"/>
-  </w:num>
-  <w:num w:numId="69" w16cid:durableId="1928464741">
-    <w:abstractNumId w:val="15"/>
-  </w:num>
-  <w:num w:numId="70" w16cid:durableId="1895654800">
-    <w:abstractNumId w:val="12"/>
-  </w:num>
-  <w:num w:numId="71" w16cid:durableId="1528524139">
-    <w:abstractNumId w:val="14"/>
-  </w:num>
-  <w:num w:numId="72" w16cid:durableId="1136875232">
-    <w:abstractNumId w:val="68"/>
-  </w:num>
-  <w:num w:numId="73" w16cid:durableId="2037348181">
-    <w:abstractNumId w:val="17"/>
   </w:num>
 </w:numbering>
 </file>

</xml_diff>

<commit_message>
WIP: frontend state + mock session + UI polish
</commit_message>
<xml_diff>
--- a/docs/Sprints/Sprintplan_M7.6_M8.docx
+++ b/docs/Sprints/Sprintplan_M7.6_M8.docx
@@ -1597,7 +1597,7 @@
     <w:p>
       <w:r>
         <w:pict w14:anchorId="6E61F26D">
-          <v:rect id="_x0000_i1104" style="width:0;height:1.5pt" o:hralign="center" o:hrstd="t" o:hr="t" fillcolor="#a0a0a0" stroked="f"/>
+          <v:rect id="_x0000_i1028" style="width:0;height:1.5pt" o:hralign="center" o:hrstd="t" o:hr="t" fillcolor="#a0a0a0" stroked="f"/>
         </w:pict>
       </w:r>
     </w:p>
@@ -1691,7 +1691,7 @@
     <w:p>
       <w:r>
         <w:pict w14:anchorId="3E9E256D">
-          <v:rect id="_x0000_i1105" style="width:0;height:1.5pt" o:hralign="center" o:hrstd="t" o:hr="t" fillcolor="#a0a0a0" stroked="f"/>
+          <v:rect id="_x0000_i1029" style="width:0;height:1.5pt" o:hralign="center" o:hrstd="t" o:hr="t" fillcolor="#a0a0a0" stroked="f"/>
         </w:pict>
       </w:r>
     </w:p>
@@ -1975,7 +1975,7 @@
     <w:p>
       <w:r>
         <w:pict w14:anchorId="540E9ABE">
-          <v:rect id="_x0000_i1106" style="width:0;height:1.5pt" o:hralign="center" o:hrstd="t" o:hr="t" fillcolor="#a0a0a0" stroked="f"/>
+          <v:rect id="_x0000_i1030" style="width:0;height:1.5pt" o:hralign="center" o:hrstd="t" o:hr="t" fillcolor="#a0a0a0" stroked="f"/>
         </w:pict>
       </w:r>
     </w:p>
@@ -2224,7 +2224,7 @@
     <w:p>
       <w:r>
         <w:pict w14:anchorId="4F534430">
-          <v:rect id="_x0000_i1107" style="width:0;height:1.5pt" o:hralign="center" o:hrstd="t" o:hr="t" fillcolor="#a0a0a0" stroked="f"/>
+          <v:rect id="_x0000_i1031" style="width:0;height:1.5pt" o:hralign="center" o:hrstd="t" o:hr="t" fillcolor="#a0a0a0" stroked="f"/>
         </w:pict>
       </w:r>
     </w:p>
@@ -2411,7 +2411,7 @@
     <w:p>
       <w:r>
         <w:pict w14:anchorId="486BC51F">
-          <v:rect id="_x0000_i1108" style="width:0;height:1.5pt" o:hralign="center" o:hrstd="t" o:hr="t" fillcolor="#a0a0a0" stroked="f"/>
+          <v:rect id="_x0000_i1032" style="width:0;height:1.5pt" o:hralign="center" o:hrstd="t" o:hr="t" fillcolor="#a0a0a0" stroked="f"/>
         </w:pict>
       </w:r>
     </w:p>
@@ -2528,7 +2528,7 @@
     <w:p>
       <w:r>
         <w:pict w14:anchorId="69760E60">
-          <v:rect id="_x0000_i1109" style="width:0;height:1.5pt" o:hralign="center" o:hrstd="t" o:hr="t" fillcolor="#a0a0a0" stroked="f"/>
+          <v:rect id="_x0000_i1033" style="width:0;height:1.5pt" o:hralign="center" o:hrstd="t" o:hr="t" fillcolor="#a0a0a0" stroked="f"/>
         </w:pict>
       </w:r>
     </w:p>
@@ -2649,7 +2649,7 @@
     <w:p>
       <w:r>
         <w:pict w14:anchorId="71126A17">
-          <v:rect id="_x0000_i1110" style="width:0;height:1.5pt" o:hralign="center" o:hrstd="t" o:hr="t" fillcolor="#a0a0a0" stroked="f"/>
+          <v:rect id="_x0000_i1034" style="width:0;height:1.5pt" o:hralign="center" o:hrstd="t" o:hr="t" fillcolor="#a0a0a0" stroked="f"/>
         </w:pict>
       </w:r>
     </w:p>
@@ -2785,7 +2785,7 @@
     <w:p>
       <w:r>
         <w:pict w14:anchorId="6A7CDFCD">
-          <v:rect id="_x0000_i1111" style="width:0;height:1.5pt" o:hralign="center" o:hrstd="t" o:hr="t" fillcolor="#a0a0a0" stroked="f"/>
+          <v:rect id="_x0000_i1035" style="width:0;height:1.5pt" o:hralign="center" o:hrstd="t" o:hr="t" fillcolor="#a0a0a0" stroked="f"/>
         </w:pict>
       </w:r>
     </w:p>
@@ -2959,7 +2959,7 @@
     <w:p>
       <w:r>
         <w:pict w14:anchorId="53A2A798">
-          <v:rect id="_x0000_i1112" style="width:0;height:1.5pt" o:hralign="center" o:hrstd="t" o:hr="t" fillcolor="#a0a0a0" stroked="f"/>
+          <v:rect id="_x0000_i1036" style="width:0;height:1.5pt" o:hralign="center" o:hrstd="t" o:hr="t" fillcolor="#a0a0a0" stroked="f"/>
         </w:pict>
       </w:r>
     </w:p>
@@ -3030,7 +3030,7 @@
     <w:p>
       <w:r>
         <w:pict w14:anchorId="2204502E">
-          <v:rect id="_x0000_i1113" style="width:0;height:1.5pt" o:hralign="center" o:hrstd="t" o:hr="t" fillcolor="#a0a0a0" stroked="f"/>
+          <v:rect id="_x0000_i1037" style="width:0;height:1.5pt" o:hralign="center" o:hrstd="t" o:hr="t" fillcolor="#a0a0a0" stroked="f"/>
         </w:pict>
       </w:r>
     </w:p>
@@ -3106,6 +3106,1195 @@
         <w:t xml:space="preserve"> nå, så alt henger sammen?</w:t>
       </w:r>
     </w:p>
+    <w:p/>
+    <w:p>
+      <w:r>
+        <w:rPr>
+          <w:rFonts w:ascii="Segoe UI Emoji" w:hAnsi="Segoe UI Emoji" w:cs="Segoe UI Emoji"/>
+        </w:rPr>
+        <w:t>🧩</w:t>
+      </w:r>
+      <w:r>
+        <w:t xml:space="preserve"> </w:t>
+      </w:r>
+      <w:r>
+        <w:rPr>
+          <w:b/>
+          <w:bCs/>
+        </w:rPr>
+        <w:t xml:space="preserve">S8 — </w:t>
+      </w:r>
+      <w:proofErr w:type="spellStart"/>
+      <w:r>
+        <w:rPr>
+          <w:b/>
+          <w:bCs/>
+        </w:rPr>
+        <w:t>Scaffold</w:t>
+      </w:r>
+      <w:proofErr w:type="spellEnd"/>
+      <w:r>
+        <w:rPr>
+          <w:b/>
+          <w:bCs/>
+        </w:rPr>
+        <w:t xml:space="preserve"> &amp; dataadapter</w:t>
+      </w:r>
+      <w:r>
+        <w:br/>
+      </w:r>
+      <w:r>
+        <w:rPr>
+          <w:b/>
+          <w:bCs/>
+        </w:rPr>
+        <w:t>Oppgaver:</w:t>
+      </w:r>
+    </w:p>
+    <w:p>
+      <w:pPr>
+        <w:numPr>
+          <w:ilvl w:val="0"/>
+          <w:numId w:val="102"/>
+        </w:numPr>
+      </w:pPr>
+      <w:proofErr w:type="spellStart"/>
+      <w:r>
+        <w:t>React</w:t>
+      </w:r>
+      <w:proofErr w:type="spellEnd"/>
+      <w:r>
+        <w:t>/</w:t>
+      </w:r>
+      <w:proofErr w:type="spellStart"/>
+      <w:r>
+        <w:t>Tailwind</w:t>
+      </w:r>
+      <w:proofErr w:type="spellEnd"/>
+      <w:r>
+        <w:t xml:space="preserve"> </w:t>
+      </w:r>
+      <w:proofErr w:type="spellStart"/>
+      <w:r>
+        <w:t>scaffold</w:t>
+      </w:r>
+      <w:proofErr w:type="spellEnd"/>
+      <w:r>
+        <w:t xml:space="preserve"> + </w:t>
+      </w:r>
+      <w:proofErr w:type="spellStart"/>
+      <w:r>
+        <w:t>routing</w:t>
+      </w:r>
+      <w:proofErr w:type="spellEnd"/>
+      <w:r>
+        <w:t>.</w:t>
+      </w:r>
+    </w:p>
+    <w:p>
+      <w:pPr>
+        <w:numPr>
+          <w:ilvl w:val="0"/>
+          <w:numId w:val="102"/>
+        </w:numPr>
+      </w:pPr>
+      <w:r>
+        <w:t>State-management.</w:t>
+      </w:r>
+    </w:p>
+    <w:p>
+      <w:pPr>
+        <w:numPr>
+          <w:ilvl w:val="0"/>
+          <w:numId w:val="102"/>
+        </w:numPr>
+      </w:pPr>
+      <w:proofErr w:type="spellStart"/>
+      <w:r>
+        <w:t>Backend</w:t>
+      </w:r>
+      <w:proofErr w:type="spellEnd"/>
+      <w:r>
+        <w:t xml:space="preserve">-adapter: bruk </w:t>
+      </w:r>
+      <w:proofErr w:type="spellStart"/>
+      <w:r>
+        <w:t>analyze_</w:t>
+      </w:r>
+      <w:proofErr w:type="gramStart"/>
+      <w:r>
+        <w:t>session</w:t>
+      </w:r>
+      <w:proofErr w:type="spellEnd"/>
+      <w:r>
+        <w:t>(</w:t>
+      </w:r>
+      <w:proofErr w:type="gramEnd"/>
+      <w:r>
+        <w:t>) (</w:t>
+      </w:r>
+      <w:proofErr w:type="spellStart"/>
+      <w:r>
+        <w:t>mock→</w:t>
+      </w:r>
+      <w:proofErr w:type="gramStart"/>
+      <w:r>
+        <w:t>live</w:t>
+      </w:r>
+      <w:proofErr w:type="spellEnd"/>
+      <w:proofErr w:type="gramEnd"/>
+      <w:r>
+        <w:t>).</w:t>
+      </w:r>
+    </w:p>
+    <w:p>
+      <w:pPr>
+        <w:numPr>
+          <w:ilvl w:val="0"/>
+          <w:numId w:val="102"/>
+        </w:numPr>
+      </w:pPr>
+      <w:r>
+        <w:rPr>
+          <w:rFonts w:ascii="Segoe UI Emoji" w:hAnsi="Segoe UI Emoji" w:cs="Segoe UI Emoji"/>
+        </w:rPr>
+        <w:t>🆕</w:t>
+      </w:r>
+      <w:r>
+        <w:t xml:space="preserve"> Dokumentasjonstabell for CLI-flagg (navn, type, </w:t>
+      </w:r>
+      <w:proofErr w:type="spellStart"/>
+      <w:r>
+        <w:t>default</w:t>
+      </w:r>
+      <w:proofErr w:type="spellEnd"/>
+      <w:r>
+        <w:t>, eksempel).</w:t>
+      </w:r>
+    </w:p>
+    <w:p>
+      <w:pPr>
+        <w:numPr>
+          <w:ilvl w:val="0"/>
+          <w:numId w:val="102"/>
+        </w:numPr>
+      </w:pPr>
+      <w:r>
+        <w:rPr>
+          <w:rFonts w:ascii="Segoe UI Emoji" w:hAnsi="Segoe UI Emoji" w:cs="Segoe UI Emoji"/>
+        </w:rPr>
+        <w:t>🆕</w:t>
+      </w:r>
+      <w:r>
+        <w:t xml:space="preserve"> </w:t>
+      </w:r>
+      <w:proofErr w:type="spellStart"/>
+      <w:r>
+        <w:t>Frontend</w:t>
+      </w:r>
+      <w:proofErr w:type="spellEnd"/>
+      <w:r>
+        <w:t xml:space="preserve"> skal validere at </w:t>
+      </w:r>
+      <w:proofErr w:type="spellStart"/>
+      <w:r>
+        <w:t>schema_version</w:t>
+      </w:r>
+      <w:proofErr w:type="spellEnd"/>
+      <w:r>
+        <w:t xml:space="preserve"> er </w:t>
+      </w:r>
+      <w:proofErr w:type="gramStart"/>
+      <w:r>
+        <w:t>tilstede</w:t>
+      </w:r>
+      <w:proofErr w:type="gramEnd"/>
+      <w:r>
+        <w:t xml:space="preserve"> i JSON (robusthet).</w:t>
+      </w:r>
+    </w:p>
+    <w:p>
+      <w:r>
+        <w:rPr>
+          <w:b/>
+          <w:bCs/>
+        </w:rPr>
+        <w:t>DoD:</w:t>
+      </w:r>
+      <w:r>
+        <w:br/>
+        <w:t>• Viser én økt (</w:t>
+      </w:r>
+      <w:proofErr w:type="spellStart"/>
+      <w:r>
+        <w:t>mock</w:t>
+      </w:r>
+      <w:proofErr w:type="spellEnd"/>
+      <w:r>
+        <w:t xml:space="preserve">) i UI; kan byttes til live </w:t>
+      </w:r>
+      <w:proofErr w:type="gramStart"/>
+      <w:r>
+        <w:t>via .</w:t>
+      </w:r>
+      <w:proofErr w:type="spellStart"/>
+      <w:r>
+        <w:t>env</w:t>
+      </w:r>
+      <w:proofErr w:type="spellEnd"/>
+      <w:proofErr w:type="gramEnd"/>
+      <w:r>
+        <w:t>.</w:t>
+      </w:r>
+      <w:r>
+        <w:br/>
+        <w:t xml:space="preserve">• CLI-flagg-tabell i </w:t>
+      </w:r>
+      <w:proofErr w:type="spellStart"/>
+      <w:r>
+        <w:t>docs</w:t>
+      </w:r>
+      <w:proofErr w:type="spellEnd"/>
+      <w:r>
+        <w:t>/.</w:t>
+      </w:r>
+      <w:r>
+        <w:br/>
+        <w:t xml:space="preserve">• </w:t>
+      </w:r>
+      <w:proofErr w:type="spellStart"/>
+      <w:r>
+        <w:t>Frontend</w:t>
+      </w:r>
+      <w:proofErr w:type="spellEnd"/>
+      <w:r>
+        <w:t xml:space="preserve"> validerer </w:t>
+      </w:r>
+      <w:proofErr w:type="spellStart"/>
+      <w:r>
+        <w:t>schema_version</w:t>
+      </w:r>
+      <w:proofErr w:type="spellEnd"/>
+      <w:r>
+        <w:t xml:space="preserve"> og håndterer HR-</w:t>
+      </w:r>
+      <w:proofErr w:type="spellStart"/>
+      <w:r>
+        <w:t>only</w:t>
+      </w:r>
+      <w:proofErr w:type="spellEnd"/>
+      <w:r>
+        <w:t xml:space="preserve"> fallback.</w:t>
+      </w:r>
+    </w:p>
+    <w:p>
+      <w:r>
+        <w:rPr>
+          <w:b/>
+          <w:bCs/>
+        </w:rPr>
+        <w:t>Estimert:</w:t>
+      </w:r>
+      <w:r>
+        <w:t xml:space="preserve"> 7–10h (økt pga. flagg-dokumentasjon + </w:t>
+      </w:r>
+      <w:proofErr w:type="spellStart"/>
+      <w:r>
+        <w:t>schema</w:t>
+      </w:r>
+      <w:proofErr w:type="spellEnd"/>
+      <w:r>
+        <w:t>-validering).</w:t>
+      </w:r>
+    </w:p>
+    <w:p>
+      <w:r>
+        <w:pict w14:anchorId="472F990A">
+          <v:rect id="_x0000_i1074" style="width:0;height:1.5pt" o:hralign="center" o:hrstd="t" o:hr="t" fillcolor="#a0a0a0" stroked="f"/>
+        </w:pict>
+      </w:r>
+    </w:p>
+    <w:p>
+      <w:r>
+        <w:rPr>
+          <w:rFonts w:ascii="Segoe UI Emoji" w:hAnsi="Segoe UI Emoji" w:cs="Segoe UI Emoji"/>
+        </w:rPr>
+        <w:t>📊</w:t>
+      </w:r>
+      <w:r>
+        <w:t xml:space="preserve"> </w:t>
+      </w:r>
+      <w:r>
+        <w:rPr>
+          <w:b/>
+          <w:bCs/>
+        </w:rPr>
+        <w:t>S9 — Økt-kort &amp; nøkkelmetrikker</w:t>
+      </w:r>
+      <w:r>
+        <w:br/>
+      </w:r>
+      <w:r>
+        <w:rPr>
+          <w:b/>
+          <w:bCs/>
+        </w:rPr>
+        <w:t>Oppgaver:</w:t>
+      </w:r>
+      <w:r>
+        <w:br/>
+        <w:t xml:space="preserve">• </w:t>
+      </w:r>
+      <w:proofErr w:type="spellStart"/>
+      <w:r>
+        <w:t>Øktvisning</w:t>
+      </w:r>
+      <w:proofErr w:type="spellEnd"/>
+      <w:r>
+        <w:t xml:space="preserve">: NP, IF, VI, </w:t>
+      </w:r>
+      <w:proofErr w:type="spellStart"/>
+      <w:proofErr w:type="gramStart"/>
+      <w:r>
+        <w:t>Pa:Hr</w:t>
+      </w:r>
+      <w:proofErr w:type="spellEnd"/>
+      <w:proofErr w:type="gramEnd"/>
+      <w:r>
+        <w:t xml:space="preserve">, W/slag, CGS, </w:t>
+      </w:r>
+      <w:proofErr w:type="spellStart"/>
+      <w:r>
+        <w:t>PrecisionWatt</w:t>
+      </w:r>
+      <w:proofErr w:type="spellEnd"/>
+      <w:r>
+        <w:t>.</w:t>
+      </w:r>
+      <w:r>
+        <w:br/>
+        <w:t xml:space="preserve">• </w:t>
+      </w:r>
+      <w:proofErr w:type="spellStart"/>
+      <w:r>
+        <w:t>Indoor</w:t>
+      </w:r>
+      <w:proofErr w:type="spellEnd"/>
+      <w:r>
+        <w:t>/</w:t>
+      </w:r>
+      <w:proofErr w:type="spellStart"/>
+      <w:r>
+        <w:t>outdoor</w:t>
+      </w:r>
+      <w:proofErr w:type="spellEnd"/>
+      <w:r>
+        <w:t>-chip + “Kalibrert: Ja/Nei”.</w:t>
+      </w:r>
+      <w:r>
+        <w:br/>
+        <w:t xml:space="preserve">• Varsel-banner for </w:t>
+      </w:r>
+      <w:proofErr w:type="spellStart"/>
+      <w:r>
+        <w:t>no</w:t>
+      </w:r>
+      <w:proofErr w:type="spellEnd"/>
+      <w:r>
+        <w:t>-watt-økter.</w:t>
+      </w:r>
+      <w:r>
+        <w:br/>
+        <w:t xml:space="preserve">• </w:t>
+      </w:r>
+      <w:r>
+        <w:rPr>
+          <w:rFonts w:ascii="Segoe UI Emoji" w:hAnsi="Segoe UI Emoji" w:cs="Segoe UI Emoji"/>
+        </w:rPr>
+        <w:t>🆕</w:t>
+      </w:r>
+      <w:r>
+        <w:t xml:space="preserve"> UI må håndtere korte økter (&lt;30 samples) med kontrollert beskjed.</w:t>
+      </w:r>
+    </w:p>
+    <w:p>
+      <w:r>
+        <w:rPr>
+          <w:b/>
+          <w:bCs/>
+        </w:rPr>
+        <w:t>DoD:</w:t>
+      </w:r>
+      <w:r>
+        <w:br/>
+        <w:t>• Formatter-tester.</w:t>
+      </w:r>
+      <w:r>
+        <w:br/>
+        <w:t xml:space="preserve">• Visuell </w:t>
+      </w:r>
+      <w:proofErr w:type="spellStart"/>
+      <w:r>
+        <w:t>smoke</w:t>
+      </w:r>
+      <w:proofErr w:type="spellEnd"/>
+      <w:r>
+        <w:t>-test på mobile/desktop.</w:t>
+      </w:r>
+      <w:r>
+        <w:br/>
+        <w:t xml:space="preserve">• Korte økter (&lt;30 samples) gir kontrollert visning (ikke </w:t>
+      </w:r>
+      <w:proofErr w:type="spellStart"/>
+      <w:r>
+        <w:t>crash</w:t>
+      </w:r>
+      <w:proofErr w:type="spellEnd"/>
+      <w:r>
+        <w:t>).</w:t>
+      </w:r>
+    </w:p>
+    <w:p>
+      <w:r>
+        <w:rPr>
+          <w:b/>
+          <w:bCs/>
+        </w:rPr>
+        <w:t>Estimert:</w:t>
+      </w:r>
+      <w:r>
+        <w:t xml:space="preserve"> 9–13h (litt økt pga. kort-økt-håndtering).</w:t>
+      </w:r>
+    </w:p>
+    <w:p>
+      <w:r>
+        <w:pict w14:anchorId="080EED94">
+          <v:rect id="_x0000_i1075" style="width:0;height:1.5pt" o:hralign="center" o:hrstd="t" o:hr="t" fillcolor="#a0a0a0" stroked="f"/>
+        </w:pict>
+      </w:r>
+    </w:p>
+    <w:p>
+      <w:r>
+        <w:rPr>
+          <w:rFonts w:ascii="Segoe UI Emoji" w:hAnsi="Segoe UI Emoji" w:cs="Segoe UI Emoji"/>
+        </w:rPr>
+        <w:t>🎛️</w:t>
+      </w:r>
+      <w:r>
+        <w:t xml:space="preserve"> </w:t>
+      </w:r>
+      <w:r>
+        <w:rPr>
+          <w:b/>
+          <w:bCs/>
+        </w:rPr>
+        <w:t>S10 — Precision Watt UI</w:t>
+      </w:r>
+      <w:r>
+        <w:br/>
+      </w:r>
+      <w:r>
+        <w:rPr>
+          <w:b/>
+          <w:bCs/>
+        </w:rPr>
+        <w:t>Oppgaver:</w:t>
+      </w:r>
+      <w:r>
+        <w:br/>
+        <w:t>• Graf + usikkerhetsbånd.</w:t>
+      </w:r>
+      <w:r>
+        <w:br/>
+        <w:t xml:space="preserve">• </w:t>
+      </w:r>
+      <w:proofErr w:type="spellStart"/>
+      <w:r>
+        <w:t>Tooltip</w:t>
+      </w:r>
+      <w:proofErr w:type="spellEnd"/>
+      <w:r>
+        <w:t xml:space="preserve"> med datakilde (powermeter/estimat, vær, profil).</w:t>
+      </w:r>
+    </w:p>
+    <w:p>
+      <w:r>
+        <w:rPr>
+          <w:b/>
+          <w:bCs/>
+        </w:rPr>
+        <w:t>DoD:</w:t>
+      </w:r>
+      <w:r>
+        <w:br/>
+        <w:t xml:space="preserve">• Render uten </w:t>
+      </w:r>
+      <w:proofErr w:type="spellStart"/>
+      <w:r>
+        <w:t>jank</w:t>
+      </w:r>
+      <w:proofErr w:type="spellEnd"/>
+      <w:r>
+        <w:t xml:space="preserve"> på 1 Hz-data (2h økt).</w:t>
+      </w:r>
+      <w:r>
+        <w:br/>
+        <w:t>• Golden-skjermbilder.</w:t>
+      </w:r>
+      <w:r>
+        <w:br/>
+        <w:t xml:space="preserve">• </w:t>
+      </w:r>
+      <w:proofErr w:type="spellStart"/>
+      <w:r>
+        <w:t>Tooltip</w:t>
+      </w:r>
+      <w:proofErr w:type="spellEnd"/>
+      <w:r>
+        <w:t xml:space="preserve"> viser </w:t>
+      </w:r>
+      <w:proofErr w:type="spellStart"/>
+      <w:r>
+        <w:t>calibrated</w:t>
+      </w:r>
+      <w:proofErr w:type="spellEnd"/>
+      <w:r>
+        <w:t xml:space="preserve"> korrekt også når verdien er False.</w:t>
+      </w:r>
+    </w:p>
+    <w:p>
+      <w:r>
+        <w:rPr>
+          <w:b/>
+          <w:bCs/>
+        </w:rPr>
+        <w:lastRenderedPageBreak/>
+        <w:t>Estimert:</w:t>
+      </w:r>
+      <w:r>
+        <w:t xml:space="preserve"> 10–16h (uendret).</w:t>
+      </w:r>
+    </w:p>
+    <w:p>
+      <w:r>
+        <w:pict w14:anchorId="3FBCEB2E">
+          <v:rect id="_x0000_i1076" style="width:0;height:1.5pt" o:hralign="center" o:hrstd="t" o:hr="t" fillcolor="#a0a0a0" stroked="f"/>
+        </w:pict>
+      </w:r>
+    </w:p>
+    <w:p>
+      <w:r>
+        <w:rPr>
+          <w:rFonts w:ascii="Segoe UI Emoji" w:hAnsi="Segoe UI Emoji" w:cs="Segoe UI Emoji"/>
+        </w:rPr>
+        <w:t>🗂️</w:t>
+      </w:r>
+      <w:r>
+        <w:t xml:space="preserve"> </w:t>
+      </w:r>
+      <w:r>
+        <w:rPr>
+          <w:b/>
+          <w:bCs/>
+        </w:rPr>
+        <w:t>S11 — Trender &amp; liste</w:t>
+      </w:r>
+      <w:r>
+        <w:br/>
+      </w:r>
+      <w:r>
+        <w:rPr>
+          <w:b/>
+          <w:bCs/>
+        </w:rPr>
+        <w:t>Oppgaver:</w:t>
+      </w:r>
+      <w:r>
+        <w:br/>
+        <w:t>• Liste over økter m/ filter/sort.</w:t>
+      </w:r>
+      <w:r>
+        <w:br/>
+        <w:t>• Trendgraf (NP/</w:t>
+      </w:r>
+      <w:proofErr w:type="spellStart"/>
+      <w:r>
+        <w:t>PrecisionWatt</w:t>
+      </w:r>
+      <w:proofErr w:type="spellEnd"/>
+      <w:r>
+        <w:t xml:space="preserve"> over tid).</w:t>
+      </w:r>
+      <w:r>
+        <w:br/>
+        <w:t xml:space="preserve">• </w:t>
+      </w:r>
+      <w:r>
+        <w:rPr>
+          <w:rFonts w:ascii="Segoe UI Emoji" w:hAnsi="Segoe UI Emoji" w:cs="Segoe UI Emoji"/>
+        </w:rPr>
+        <w:t>🆕</w:t>
+      </w:r>
+      <w:r>
+        <w:t xml:space="preserve"> Testes mot </w:t>
+      </w:r>
+      <w:proofErr w:type="spellStart"/>
+      <w:r>
+        <w:t>edge</w:t>
+      </w:r>
+      <w:proofErr w:type="spellEnd"/>
+      <w:r>
+        <w:t>-</w:t>
+      </w:r>
+      <w:proofErr w:type="gramStart"/>
+      <w:r>
+        <w:t>cases</w:t>
+      </w:r>
+      <w:proofErr w:type="gramEnd"/>
+      <w:r>
+        <w:t xml:space="preserve"> (null HR, GPS-drift).</w:t>
+      </w:r>
+    </w:p>
+    <w:p>
+      <w:r>
+        <w:rPr>
+          <w:b/>
+          <w:bCs/>
+        </w:rPr>
+        <w:t>DoD:</w:t>
+      </w:r>
+      <w:r>
+        <w:br/>
+        <w:t>• 30+ økter fungerer uten lagg.</w:t>
+      </w:r>
+      <w:r>
+        <w:br/>
+        <w:t>• Tom/feil-</w:t>
+      </w:r>
+      <w:proofErr w:type="spellStart"/>
+      <w:r>
+        <w:t>state</w:t>
+      </w:r>
+      <w:proofErr w:type="spellEnd"/>
+      <w:r>
+        <w:t xml:space="preserve"> håndteres.</w:t>
+      </w:r>
+      <w:r>
+        <w:br/>
+        <w:t>• Edge-</w:t>
+      </w:r>
+      <w:proofErr w:type="gramStart"/>
+      <w:r>
+        <w:t>case</w:t>
+      </w:r>
+      <w:proofErr w:type="gramEnd"/>
+      <w:r>
+        <w:t xml:space="preserve">-økter </w:t>
+      </w:r>
+      <w:proofErr w:type="spellStart"/>
+      <w:r>
+        <w:t>rendres</w:t>
+      </w:r>
+      <w:proofErr w:type="spellEnd"/>
+      <w:r>
+        <w:t xml:space="preserve"> uten </w:t>
+      </w:r>
+      <w:proofErr w:type="spellStart"/>
+      <w:r>
+        <w:t>crash</w:t>
+      </w:r>
+      <w:proofErr w:type="spellEnd"/>
+      <w:r>
+        <w:t>.</w:t>
+      </w:r>
+    </w:p>
+    <w:p>
+      <w:r>
+        <w:rPr>
+          <w:b/>
+          <w:bCs/>
+        </w:rPr>
+        <w:t>Estimert:</w:t>
+      </w:r>
+      <w:r>
+        <w:t xml:space="preserve"> 11–17h (økt pga. </w:t>
+      </w:r>
+      <w:proofErr w:type="spellStart"/>
+      <w:r>
+        <w:t>edge</w:t>
+      </w:r>
+      <w:proofErr w:type="spellEnd"/>
+      <w:r>
+        <w:t>-</w:t>
+      </w:r>
+      <w:proofErr w:type="gramStart"/>
+      <w:r>
+        <w:t>case</w:t>
+      </w:r>
+      <w:proofErr w:type="gramEnd"/>
+      <w:r>
+        <w:t>-testing).</w:t>
+      </w:r>
+    </w:p>
+    <w:p>
+      <w:r>
+        <w:pict w14:anchorId="4D972830">
+          <v:rect id="_x0000_i1077" style="width:0;height:1.5pt" o:hralign="center" o:hrstd="t" o:hr="t" fillcolor="#a0a0a0" stroked="f"/>
+        </w:pict>
+      </w:r>
+    </w:p>
+    <w:p>
+      <w:r>
+        <w:rPr>
+          <w:rFonts w:ascii="Segoe UI Emoji" w:hAnsi="Segoe UI Emoji" w:cs="Segoe UI Emoji"/>
+        </w:rPr>
+        <w:t>🧭</w:t>
+      </w:r>
+      <w:r>
+        <w:t xml:space="preserve"> </w:t>
+      </w:r>
+      <w:r>
+        <w:rPr>
+          <w:b/>
+          <w:bCs/>
+        </w:rPr>
+        <w:t>S12 — Kalibreringsguide</w:t>
+      </w:r>
+      <w:r>
+        <w:br/>
+      </w:r>
+      <w:r>
+        <w:rPr>
+          <w:b/>
+          <w:bCs/>
+        </w:rPr>
+        <w:t>Oppgaver:</w:t>
+      </w:r>
+      <w:r>
+        <w:br/>
+        <w:t xml:space="preserve">• </w:t>
+      </w:r>
+      <w:proofErr w:type="spellStart"/>
+      <w:r>
+        <w:t>Onboarding</w:t>
+      </w:r>
+      <w:proofErr w:type="spellEnd"/>
+      <w:r>
+        <w:t xml:space="preserve"> for første </w:t>
+      </w:r>
+      <w:proofErr w:type="spellStart"/>
+      <w:r>
+        <w:t>outdoor</w:t>
+      </w:r>
+      <w:proofErr w:type="spellEnd"/>
+      <w:r>
+        <w:t>-økt.</w:t>
+      </w:r>
+      <w:r>
+        <w:br/>
+        <w:t>• Stegvis modal for kalibreringsbakke.</w:t>
+      </w:r>
+      <w:r>
+        <w:br/>
+        <w:t>• Fallback-info for brukere uten wattmåler.</w:t>
+      </w:r>
+      <w:r>
+        <w:br/>
+        <w:t xml:space="preserve">• </w:t>
+      </w:r>
+      <w:r>
+        <w:rPr>
+          <w:rFonts w:ascii="Segoe UI Emoji" w:hAnsi="Segoe UI Emoji" w:cs="Segoe UI Emoji"/>
+        </w:rPr>
+        <w:t>🆕</w:t>
+      </w:r>
+      <w:r>
+        <w:t xml:space="preserve"> Knyttes til </w:t>
+      </w:r>
+      <w:proofErr w:type="spellStart"/>
+      <w:r>
+        <w:t>schema</w:t>
+      </w:r>
+      <w:proofErr w:type="spellEnd"/>
+      <w:r>
+        <w:t>-feltene (</w:t>
+      </w:r>
+      <w:proofErr w:type="spellStart"/>
+      <w:r>
+        <w:t>calibrated</w:t>
+      </w:r>
+      <w:proofErr w:type="spellEnd"/>
+      <w:r>
+        <w:t xml:space="preserve">, </w:t>
+      </w:r>
+      <w:proofErr w:type="spellStart"/>
+      <w:r>
+        <w:t>cda</w:t>
+      </w:r>
+      <w:proofErr w:type="spellEnd"/>
+      <w:r>
+        <w:t xml:space="preserve">, </w:t>
+      </w:r>
+      <w:proofErr w:type="spellStart"/>
+      <w:r>
+        <w:t>crr</w:t>
+      </w:r>
+      <w:proofErr w:type="spellEnd"/>
+      <w:r>
+        <w:t xml:space="preserve">, </w:t>
+      </w:r>
+      <w:proofErr w:type="spellStart"/>
+      <w:r>
+        <w:t>reason</w:t>
+      </w:r>
+      <w:proofErr w:type="spellEnd"/>
+      <w:r>
+        <w:t>).</w:t>
+      </w:r>
+    </w:p>
+    <w:p>
+      <w:r>
+        <w:rPr>
+          <w:b/>
+          <w:bCs/>
+        </w:rPr>
+        <w:t>DoD:</w:t>
+      </w:r>
+      <w:r>
+        <w:br/>
+        <w:t xml:space="preserve">• “Ferdig kalibrert” trigger </w:t>
+      </w:r>
+      <w:proofErr w:type="spellStart"/>
+      <w:r>
+        <w:t>backend-flag</w:t>
+      </w:r>
+      <w:proofErr w:type="spellEnd"/>
+      <w:r>
+        <w:t>.</w:t>
+      </w:r>
+      <w:r>
+        <w:br/>
+        <w:t>• Guide kan hoppes.</w:t>
+      </w:r>
+      <w:r>
+        <w:br/>
+        <w:t xml:space="preserve">• UI viser </w:t>
+      </w:r>
+      <w:proofErr w:type="spellStart"/>
+      <w:r>
+        <w:t>backend</w:t>
+      </w:r>
+      <w:proofErr w:type="spellEnd"/>
+      <w:r>
+        <w:t xml:space="preserve">-verdier iht. </w:t>
+      </w:r>
+      <w:proofErr w:type="spellStart"/>
+      <w:r>
+        <w:t>schema</w:t>
+      </w:r>
+      <w:proofErr w:type="spellEnd"/>
+      <w:r>
+        <w:t xml:space="preserve"> v0.7.x.</w:t>
+      </w:r>
+    </w:p>
+    <w:p>
+      <w:r>
+        <w:rPr>
+          <w:b/>
+          <w:bCs/>
+        </w:rPr>
+        <w:t>Estimert:</w:t>
+      </w:r>
+      <w:r>
+        <w:t xml:space="preserve"> 7–11h (økt pga. </w:t>
+      </w:r>
+      <w:proofErr w:type="spellStart"/>
+      <w:r>
+        <w:t>schema</w:t>
+      </w:r>
+      <w:proofErr w:type="spellEnd"/>
+      <w:r>
+        <w:t>-binding).</w:t>
+      </w:r>
+    </w:p>
+    <w:p>
+      <w:r>
+        <w:pict w14:anchorId="3AEDA988">
+          <v:rect id="_x0000_i1078" style="width:0;height:1.5pt" o:hralign="center" o:hrstd="t" o:hr="t" fillcolor="#a0a0a0" stroked="f"/>
+        </w:pict>
+      </w:r>
+    </w:p>
+    <w:p>
+      <w:r>
+        <w:rPr>
+          <w:rFonts w:ascii="Segoe UI Emoji" w:hAnsi="Segoe UI Emoji" w:cs="Segoe UI Emoji"/>
+        </w:rPr>
+        <w:t>✅</w:t>
+      </w:r>
+      <w:r>
+        <w:t xml:space="preserve"> </w:t>
+      </w:r>
+      <w:r>
+        <w:rPr>
+          <w:b/>
+          <w:bCs/>
+        </w:rPr>
+        <w:t>S13 — QA, polish &amp; CI</w:t>
+      </w:r>
+      <w:r>
+        <w:br/>
+      </w:r>
+      <w:r>
+        <w:rPr>
+          <w:b/>
+          <w:bCs/>
+        </w:rPr>
+        <w:t>Oppgaver:</w:t>
+      </w:r>
+      <w:r>
+        <w:br/>
+        <w:t>• Tilgjengelighet (kontraster, tastatur).</w:t>
+      </w:r>
+      <w:r>
+        <w:br/>
+        <w:t>• Liten CI (lint/</w:t>
+      </w:r>
+      <w:proofErr w:type="spellStart"/>
+      <w:r>
+        <w:t>build</w:t>
+      </w:r>
+      <w:proofErr w:type="spellEnd"/>
+      <w:r>
+        <w:t>/test).</w:t>
+      </w:r>
+      <w:r>
+        <w:br/>
+        <w:t>• Docs: “Using Precision Watt”.</w:t>
+      </w:r>
+      <w:r>
+        <w:br/>
+        <w:t xml:space="preserve">• </w:t>
+      </w:r>
+      <w:r>
+        <w:rPr>
+          <w:rFonts w:ascii="Segoe UI Emoji" w:hAnsi="Segoe UI Emoji" w:cs="Segoe UI Emoji"/>
+        </w:rPr>
+        <w:t>🆕</w:t>
+      </w:r>
+      <w:r>
+        <w:t xml:space="preserve"> </w:t>
+      </w:r>
+      <w:proofErr w:type="spellStart"/>
+      <w:r>
+        <w:t>Sanity</w:t>
+      </w:r>
+      <w:proofErr w:type="spellEnd"/>
+      <w:r>
+        <w:t>-test kjøres kun ved publisering.</w:t>
+      </w:r>
+      <w:r>
+        <w:br/>
+        <w:t xml:space="preserve">• </w:t>
+      </w:r>
+      <w:r>
+        <w:rPr>
+          <w:rFonts w:ascii="Segoe UI Emoji" w:hAnsi="Segoe UI Emoji" w:cs="Segoe UI Emoji"/>
+        </w:rPr>
+        <w:t>🆕</w:t>
+      </w:r>
+      <w:r>
+        <w:t xml:space="preserve"> CI inkluderer </w:t>
+      </w:r>
+      <w:proofErr w:type="spellStart"/>
+      <w:r>
+        <w:t>schema-kontrakttest</w:t>
+      </w:r>
+      <w:proofErr w:type="spellEnd"/>
+      <w:r>
+        <w:t xml:space="preserve"> mot session_v0.7.0.json.</w:t>
+      </w:r>
+      <w:r>
+        <w:br/>
+        <w:t xml:space="preserve">• </w:t>
+      </w:r>
+      <w:r>
+        <w:rPr>
+          <w:rFonts w:ascii="Segoe UI Emoji" w:hAnsi="Segoe UI Emoji" w:cs="Segoe UI Emoji"/>
+        </w:rPr>
+        <w:t>🆕</w:t>
+      </w:r>
+      <w:r>
+        <w:t xml:space="preserve"> Logging valideres: </w:t>
+      </w:r>
+      <w:proofErr w:type="spellStart"/>
+      <w:r>
+        <w:t>stdout</w:t>
+      </w:r>
+      <w:proofErr w:type="spellEnd"/>
+      <w:r>
+        <w:t xml:space="preserve"> kun JSON, </w:t>
+      </w:r>
+      <w:proofErr w:type="spellStart"/>
+      <w:r>
+        <w:t>stderr</w:t>
+      </w:r>
+      <w:proofErr w:type="spellEnd"/>
+      <w:r>
+        <w:t xml:space="preserve"> = </w:t>
+      </w:r>
+      <w:proofErr w:type="spellStart"/>
+      <w:r>
+        <w:t>debug</w:t>
+      </w:r>
+      <w:proofErr w:type="spellEnd"/>
+      <w:r>
+        <w:t>/log.</w:t>
+      </w:r>
+    </w:p>
+    <w:p>
+      <w:r>
+        <w:rPr>
+          <w:b/>
+          <w:bCs/>
+        </w:rPr>
+        <w:t>DoD:</w:t>
+      </w:r>
+      <w:r>
+        <w:br/>
+        <w:t xml:space="preserve">• </w:t>
+      </w:r>
+      <w:proofErr w:type="spellStart"/>
+      <w:r>
+        <w:t>Lighthouse</w:t>
+      </w:r>
+      <w:proofErr w:type="spellEnd"/>
+      <w:r>
+        <w:t xml:space="preserve"> </w:t>
+      </w:r>
+      <w:proofErr w:type="spellStart"/>
+      <w:r>
+        <w:t>perf</w:t>
+      </w:r>
+      <w:proofErr w:type="spellEnd"/>
+      <w:r>
+        <w:t>&gt;80, a11y&gt;90.</w:t>
+      </w:r>
+      <w:r>
+        <w:br/>
+        <w:t xml:space="preserve">• </w:t>
+      </w:r>
+      <w:proofErr w:type="spellStart"/>
+      <w:r>
+        <w:t>Build</w:t>
+      </w:r>
+      <w:proofErr w:type="spellEnd"/>
+      <w:r>
+        <w:t xml:space="preserve"> grønn i </w:t>
+      </w:r>
+      <w:proofErr w:type="spellStart"/>
+      <w:r>
+        <w:t>Actions</w:t>
+      </w:r>
+      <w:proofErr w:type="spellEnd"/>
+      <w:r>
+        <w:t>.</w:t>
+      </w:r>
+      <w:r>
+        <w:br/>
+        <w:t xml:space="preserve">• CI kjører </w:t>
+      </w:r>
+      <w:proofErr w:type="spellStart"/>
+      <w:r>
+        <w:t>pytest</w:t>
+      </w:r>
+      <w:proofErr w:type="spellEnd"/>
+      <w:r>
+        <w:t xml:space="preserve"> + cargo + </w:t>
+      </w:r>
+      <w:proofErr w:type="spellStart"/>
+      <w:r>
+        <w:t>schema-kontrakttest</w:t>
+      </w:r>
+      <w:proofErr w:type="spellEnd"/>
+      <w:r>
+        <w:t>.</w:t>
+      </w:r>
+      <w:r>
+        <w:br/>
+        <w:t>• Logging-test i CI (</w:t>
+      </w:r>
+      <w:proofErr w:type="spellStart"/>
+      <w:r>
+        <w:t>stdout</w:t>
+      </w:r>
+      <w:proofErr w:type="spellEnd"/>
+      <w:r>
+        <w:t xml:space="preserve"> = JSON).</w:t>
+      </w:r>
+    </w:p>
+    <w:p>
+      <w:r>
+        <w:rPr>
+          <w:b/>
+          <w:bCs/>
+        </w:rPr>
+        <w:t>Estimert:</w:t>
+      </w:r>
+      <w:r>
+        <w:t xml:space="preserve"> 9–13h (økt pga. </w:t>
+      </w:r>
+      <w:proofErr w:type="spellStart"/>
+      <w:r>
+        <w:t>schema</w:t>
+      </w:r>
+      <w:proofErr w:type="spellEnd"/>
+      <w:r>
+        <w:t>-kontrakt + logging).</w:t>
+      </w:r>
+    </w:p>
+    <w:p>
+      <w:r>
+        <w:pict w14:anchorId="4A8D960E">
+          <v:rect id="_x0000_i1079" style="width:0;height:1.5pt" o:hralign="center" o:hrstd="t" o:hr="t" fillcolor="#a0a0a0" stroked="f"/>
+        </w:pict>
+      </w:r>
+    </w:p>
+    <w:p>
+      <w:r>
+        <w:rPr>
+          <w:rFonts w:ascii="Segoe UI Emoji" w:hAnsi="Segoe UI Emoji" w:cs="Segoe UI Emoji"/>
+        </w:rPr>
+        <w:lastRenderedPageBreak/>
+        <w:t>📊</w:t>
+      </w:r>
+      <w:r>
+        <w:t xml:space="preserve"> </w:t>
+      </w:r>
+      <w:r>
+        <w:rPr>
+          <w:b/>
+          <w:bCs/>
+        </w:rPr>
+        <w:t>Totalballpark (oppdatert 29.09.2025)</w:t>
+      </w:r>
+      <w:r>
+        <w:br/>
+        <w:t>• S8–S13 (median): ~53–80h</w:t>
+      </w:r>
+      <w:r>
+        <w:br/>
+        <w:t xml:space="preserve">• Realistisk med </w:t>
+      </w:r>
+      <w:proofErr w:type="spellStart"/>
+      <w:r>
+        <w:t>workflow</w:t>
+      </w:r>
+      <w:proofErr w:type="spellEnd"/>
+      <w:r>
+        <w:t>-optimalisering: ~60–65h</w:t>
+      </w:r>
+    </w:p>
+    <w:p/>
     <w:p/>
     <w:sectPr>
       <w:pgSz w:w="11906" w:h="16838" w:code="9"/>
@@ -4281,6 +5470,119 @@
     </w:lvl>
   </w:abstractNum>
   <w:abstractNum w:abstractNumId="9" w15:restartNumberingAfterBreak="0">
+    <w:nsid w:val="0D994782"/>
+    <w:multiLevelType w:val="multilevel"/>
+    <w:tmpl w:val="1AF0B0C0"/>
+    <w:lvl w:ilvl="0">
+      <w:start w:val="1"/>
+      <w:numFmt w:val="decimal"/>
+      <w:lvlText w:val="%1."/>
+      <w:lvlJc w:val="left"/>
+      <w:pPr>
+        <w:tabs>
+          <w:tab w:val="num" w:pos="720"/>
+        </w:tabs>
+        <w:ind w:left="720" w:hanging="360"/>
+      </w:pPr>
+    </w:lvl>
+    <w:lvl w:ilvl="1" w:tentative="1">
+      <w:start w:val="1"/>
+      <w:numFmt w:val="decimal"/>
+      <w:lvlText w:val="%2."/>
+      <w:lvlJc w:val="left"/>
+      <w:pPr>
+        <w:tabs>
+          <w:tab w:val="num" w:pos="1440"/>
+        </w:tabs>
+        <w:ind w:left="1440" w:hanging="360"/>
+      </w:pPr>
+    </w:lvl>
+    <w:lvl w:ilvl="2" w:tentative="1">
+      <w:start w:val="1"/>
+      <w:numFmt w:val="decimal"/>
+      <w:lvlText w:val="%3."/>
+      <w:lvlJc w:val="left"/>
+      <w:pPr>
+        <w:tabs>
+          <w:tab w:val="num" w:pos="2160"/>
+        </w:tabs>
+        <w:ind w:left="2160" w:hanging="360"/>
+      </w:pPr>
+    </w:lvl>
+    <w:lvl w:ilvl="3" w:tentative="1">
+      <w:start w:val="1"/>
+      <w:numFmt w:val="decimal"/>
+      <w:lvlText w:val="%4."/>
+      <w:lvlJc w:val="left"/>
+      <w:pPr>
+        <w:tabs>
+          <w:tab w:val="num" w:pos="2880"/>
+        </w:tabs>
+        <w:ind w:left="2880" w:hanging="360"/>
+      </w:pPr>
+    </w:lvl>
+    <w:lvl w:ilvl="4" w:tentative="1">
+      <w:start w:val="1"/>
+      <w:numFmt w:val="decimal"/>
+      <w:lvlText w:val="%5."/>
+      <w:lvlJc w:val="left"/>
+      <w:pPr>
+        <w:tabs>
+          <w:tab w:val="num" w:pos="3600"/>
+        </w:tabs>
+        <w:ind w:left="3600" w:hanging="360"/>
+      </w:pPr>
+    </w:lvl>
+    <w:lvl w:ilvl="5" w:tentative="1">
+      <w:start w:val="1"/>
+      <w:numFmt w:val="decimal"/>
+      <w:lvlText w:val="%6."/>
+      <w:lvlJc w:val="left"/>
+      <w:pPr>
+        <w:tabs>
+          <w:tab w:val="num" w:pos="4320"/>
+        </w:tabs>
+        <w:ind w:left="4320" w:hanging="360"/>
+      </w:pPr>
+    </w:lvl>
+    <w:lvl w:ilvl="6" w:tentative="1">
+      <w:start w:val="1"/>
+      <w:numFmt w:val="decimal"/>
+      <w:lvlText w:val="%7."/>
+      <w:lvlJc w:val="left"/>
+      <w:pPr>
+        <w:tabs>
+          <w:tab w:val="num" w:pos="5040"/>
+        </w:tabs>
+        <w:ind w:left="5040" w:hanging="360"/>
+      </w:pPr>
+    </w:lvl>
+    <w:lvl w:ilvl="7" w:tentative="1">
+      <w:start w:val="1"/>
+      <w:numFmt w:val="decimal"/>
+      <w:lvlText w:val="%8."/>
+      <w:lvlJc w:val="left"/>
+      <w:pPr>
+        <w:tabs>
+          <w:tab w:val="num" w:pos="5760"/>
+        </w:tabs>
+        <w:ind w:left="5760" w:hanging="360"/>
+      </w:pPr>
+    </w:lvl>
+    <w:lvl w:ilvl="8" w:tentative="1">
+      <w:start w:val="1"/>
+      <w:numFmt w:val="decimal"/>
+      <w:lvlText w:val="%9."/>
+      <w:lvlJc w:val="left"/>
+      <w:pPr>
+        <w:tabs>
+          <w:tab w:val="num" w:pos="6480"/>
+        </w:tabs>
+        <w:ind w:left="6480" w:hanging="360"/>
+      </w:pPr>
+    </w:lvl>
+  </w:abstractNum>
+  <w:abstractNum w:abstractNumId="10" w15:restartNumberingAfterBreak="0">
     <w:nsid w:val="0E2B30F9"/>
     <w:multiLevelType w:val="multilevel"/>
     <w:tmpl w:val="DD348DE0"/>
@@ -4429,7 +5731,7 @@
       </w:rPr>
     </w:lvl>
   </w:abstractNum>
-  <w:abstractNum w:abstractNumId="10" w15:restartNumberingAfterBreak="0">
+  <w:abstractNum w:abstractNumId="11" w15:restartNumberingAfterBreak="0">
     <w:nsid w:val="0EED43D3"/>
     <w:multiLevelType w:val="multilevel"/>
     <w:tmpl w:val="6156AB84"/>
@@ -4578,7 +5880,7 @@
       </w:rPr>
     </w:lvl>
   </w:abstractNum>
-  <w:abstractNum w:abstractNumId="11" w15:restartNumberingAfterBreak="0">
+  <w:abstractNum w:abstractNumId="12" w15:restartNumberingAfterBreak="0">
     <w:nsid w:val="11AE0051"/>
     <w:multiLevelType w:val="multilevel"/>
     <w:tmpl w:val="C2A0EDA6"/>
@@ -4727,7 +6029,7 @@
       </w:rPr>
     </w:lvl>
   </w:abstractNum>
-  <w:abstractNum w:abstractNumId="12" w15:restartNumberingAfterBreak="0">
+  <w:abstractNum w:abstractNumId="13" w15:restartNumberingAfterBreak="0">
     <w:nsid w:val="1462341E"/>
     <w:multiLevelType w:val="multilevel"/>
     <w:tmpl w:val="2244FC24"/>
@@ -4840,7 +6142,7 @@
       </w:pPr>
     </w:lvl>
   </w:abstractNum>
-  <w:abstractNum w:abstractNumId="13" w15:restartNumberingAfterBreak="0">
+  <w:abstractNum w:abstractNumId="14" w15:restartNumberingAfterBreak="0">
     <w:nsid w:val="153128ED"/>
     <w:multiLevelType w:val="multilevel"/>
     <w:tmpl w:val="9D2C47C2"/>
@@ -4989,7 +6291,7 @@
       </w:rPr>
     </w:lvl>
   </w:abstractNum>
-  <w:abstractNum w:abstractNumId="14" w15:restartNumberingAfterBreak="0">
+  <w:abstractNum w:abstractNumId="15" w15:restartNumberingAfterBreak="0">
     <w:nsid w:val="169F0213"/>
     <w:multiLevelType w:val="multilevel"/>
     <w:tmpl w:val="9D96F668"/>
@@ -5138,7 +6440,7 @@
       </w:rPr>
     </w:lvl>
   </w:abstractNum>
-  <w:abstractNum w:abstractNumId="15" w15:restartNumberingAfterBreak="0">
+  <w:abstractNum w:abstractNumId="16" w15:restartNumberingAfterBreak="0">
     <w:nsid w:val="16DB0669"/>
     <w:multiLevelType w:val="multilevel"/>
     <w:tmpl w:val="26528D3E"/>
@@ -5251,7 +6553,7 @@
       </w:pPr>
     </w:lvl>
   </w:abstractNum>
-  <w:abstractNum w:abstractNumId="16" w15:restartNumberingAfterBreak="0">
+  <w:abstractNum w:abstractNumId="17" w15:restartNumberingAfterBreak="0">
     <w:nsid w:val="177A48AA"/>
     <w:multiLevelType w:val="multilevel"/>
     <w:tmpl w:val="CA3E59A4"/>
@@ -5400,7 +6702,7 @@
       </w:rPr>
     </w:lvl>
   </w:abstractNum>
-  <w:abstractNum w:abstractNumId="17" w15:restartNumberingAfterBreak="0">
+  <w:abstractNum w:abstractNumId="18" w15:restartNumberingAfterBreak="0">
     <w:nsid w:val="1ACA7A63"/>
     <w:multiLevelType w:val="multilevel"/>
     <w:tmpl w:val="DC5430C8"/>
@@ -5549,7 +6851,7 @@
       </w:rPr>
     </w:lvl>
   </w:abstractNum>
-  <w:abstractNum w:abstractNumId="18" w15:restartNumberingAfterBreak="0">
+  <w:abstractNum w:abstractNumId="19" w15:restartNumberingAfterBreak="0">
     <w:nsid w:val="1B5C444E"/>
     <w:multiLevelType w:val="multilevel"/>
     <w:tmpl w:val="2F566C22"/>
@@ -5662,7 +6964,7 @@
       </w:pPr>
     </w:lvl>
   </w:abstractNum>
-  <w:abstractNum w:abstractNumId="19" w15:restartNumberingAfterBreak="0">
+  <w:abstractNum w:abstractNumId="20" w15:restartNumberingAfterBreak="0">
     <w:nsid w:val="1C9D6709"/>
     <w:multiLevelType w:val="multilevel"/>
     <w:tmpl w:val="106EAF62"/>
@@ -5775,7 +7077,7 @@
       </w:pPr>
     </w:lvl>
   </w:abstractNum>
-  <w:abstractNum w:abstractNumId="20" w15:restartNumberingAfterBreak="0">
+  <w:abstractNum w:abstractNumId="21" w15:restartNumberingAfterBreak="0">
     <w:nsid w:val="1DC26259"/>
     <w:multiLevelType w:val="multilevel"/>
     <w:tmpl w:val="70BEABB4"/>
@@ -5888,7 +7190,7 @@
       </w:pPr>
     </w:lvl>
   </w:abstractNum>
-  <w:abstractNum w:abstractNumId="21" w15:restartNumberingAfterBreak="0">
+  <w:abstractNum w:abstractNumId="22" w15:restartNumberingAfterBreak="0">
     <w:nsid w:val="1DD363FD"/>
     <w:multiLevelType w:val="multilevel"/>
     <w:tmpl w:val="71E25414"/>
@@ -6001,7 +7303,7 @@
       </w:pPr>
     </w:lvl>
   </w:abstractNum>
-  <w:abstractNum w:abstractNumId="22" w15:restartNumberingAfterBreak="0">
+  <w:abstractNum w:abstractNumId="23" w15:restartNumberingAfterBreak="0">
     <w:nsid w:val="20C978D2"/>
     <w:multiLevelType w:val="multilevel"/>
     <w:tmpl w:val="D9587F38"/>
@@ -6150,7 +7452,7 @@
       </w:rPr>
     </w:lvl>
   </w:abstractNum>
-  <w:abstractNum w:abstractNumId="23" w15:restartNumberingAfterBreak="0">
+  <w:abstractNum w:abstractNumId="24" w15:restartNumberingAfterBreak="0">
     <w:nsid w:val="23A10A13"/>
     <w:multiLevelType w:val="multilevel"/>
     <w:tmpl w:val="370889A8"/>
@@ -6299,7 +7601,7 @@
       </w:rPr>
     </w:lvl>
   </w:abstractNum>
-  <w:abstractNum w:abstractNumId="24" w15:restartNumberingAfterBreak="0">
+  <w:abstractNum w:abstractNumId="25" w15:restartNumberingAfterBreak="0">
     <w:nsid w:val="26B10607"/>
     <w:multiLevelType w:val="multilevel"/>
     <w:tmpl w:val="DC32EBA2"/>
@@ -6448,7 +7750,7 @@
       </w:rPr>
     </w:lvl>
   </w:abstractNum>
-  <w:abstractNum w:abstractNumId="25" w15:restartNumberingAfterBreak="0">
+  <w:abstractNum w:abstractNumId="26" w15:restartNumberingAfterBreak="0">
     <w:nsid w:val="2A2D34CE"/>
     <w:multiLevelType w:val="multilevel"/>
     <w:tmpl w:val="06AAFECE"/>
@@ -6561,7 +7863,7 @@
       </w:pPr>
     </w:lvl>
   </w:abstractNum>
-  <w:abstractNum w:abstractNumId="26" w15:restartNumberingAfterBreak="0">
+  <w:abstractNum w:abstractNumId="27" w15:restartNumberingAfterBreak="0">
     <w:nsid w:val="2B005141"/>
     <w:multiLevelType w:val="multilevel"/>
     <w:tmpl w:val="E5349F9A"/>
@@ -6674,7 +7976,7 @@
       </w:pPr>
     </w:lvl>
   </w:abstractNum>
-  <w:abstractNum w:abstractNumId="27" w15:restartNumberingAfterBreak="0">
+  <w:abstractNum w:abstractNumId="28" w15:restartNumberingAfterBreak="0">
     <w:nsid w:val="2BC012DC"/>
     <w:multiLevelType w:val="multilevel"/>
     <w:tmpl w:val="6FEE5672"/>
@@ -6787,7 +8089,7 @@
       </w:pPr>
     </w:lvl>
   </w:abstractNum>
-  <w:abstractNum w:abstractNumId="28" w15:restartNumberingAfterBreak="0">
+  <w:abstractNum w:abstractNumId="29" w15:restartNumberingAfterBreak="0">
     <w:nsid w:val="2C8B03DB"/>
     <w:multiLevelType w:val="multilevel"/>
     <w:tmpl w:val="13FC16DE"/>
@@ -6936,7 +8238,7 @@
       </w:rPr>
     </w:lvl>
   </w:abstractNum>
-  <w:abstractNum w:abstractNumId="29" w15:restartNumberingAfterBreak="0">
+  <w:abstractNum w:abstractNumId="30" w15:restartNumberingAfterBreak="0">
     <w:nsid w:val="2D0311D2"/>
     <w:multiLevelType w:val="multilevel"/>
     <w:tmpl w:val="D14CE2B8"/>
@@ -7049,7 +8351,7 @@
       </w:pPr>
     </w:lvl>
   </w:abstractNum>
-  <w:abstractNum w:abstractNumId="30" w15:restartNumberingAfterBreak="0">
+  <w:abstractNum w:abstractNumId="31" w15:restartNumberingAfterBreak="0">
     <w:nsid w:val="2E360F5A"/>
     <w:multiLevelType w:val="multilevel"/>
     <w:tmpl w:val="24C4EB7A"/>
@@ -7198,7 +8500,7 @@
       </w:rPr>
     </w:lvl>
   </w:abstractNum>
-  <w:abstractNum w:abstractNumId="31" w15:restartNumberingAfterBreak="0">
+  <w:abstractNum w:abstractNumId="32" w15:restartNumberingAfterBreak="0">
     <w:nsid w:val="2E856ED2"/>
     <w:multiLevelType w:val="multilevel"/>
     <w:tmpl w:val="83BC4A38"/>
@@ -7347,7 +8649,7 @@
       </w:rPr>
     </w:lvl>
   </w:abstractNum>
-  <w:abstractNum w:abstractNumId="32" w15:restartNumberingAfterBreak="0">
+  <w:abstractNum w:abstractNumId="33" w15:restartNumberingAfterBreak="0">
     <w:nsid w:val="2EC56609"/>
     <w:multiLevelType w:val="multilevel"/>
     <w:tmpl w:val="70C48C6A"/>
@@ -7460,7 +8762,7 @@
       </w:pPr>
     </w:lvl>
   </w:abstractNum>
-  <w:abstractNum w:abstractNumId="33" w15:restartNumberingAfterBreak="0">
+  <w:abstractNum w:abstractNumId="34" w15:restartNumberingAfterBreak="0">
     <w:nsid w:val="2EDE2F0C"/>
     <w:multiLevelType w:val="multilevel"/>
     <w:tmpl w:val="1DCC9AA8"/>
@@ -7609,7 +8911,7 @@
       </w:rPr>
     </w:lvl>
   </w:abstractNum>
-  <w:abstractNum w:abstractNumId="34" w15:restartNumberingAfterBreak="0">
+  <w:abstractNum w:abstractNumId="35" w15:restartNumberingAfterBreak="0">
     <w:nsid w:val="2F213BC6"/>
     <w:multiLevelType w:val="multilevel"/>
     <w:tmpl w:val="BB682EA4"/>
@@ -7722,7 +9024,7 @@
       </w:pPr>
     </w:lvl>
   </w:abstractNum>
-  <w:abstractNum w:abstractNumId="35" w15:restartNumberingAfterBreak="0">
+  <w:abstractNum w:abstractNumId="36" w15:restartNumberingAfterBreak="0">
     <w:nsid w:val="2F24438E"/>
     <w:multiLevelType w:val="multilevel"/>
     <w:tmpl w:val="D76C0272"/>
@@ -7835,7 +9137,7 @@
       </w:pPr>
     </w:lvl>
   </w:abstractNum>
-  <w:abstractNum w:abstractNumId="36" w15:restartNumberingAfterBreak="0">
+  <w:abstractNum w:abstractNumId="37" w15:restartNumberingAfterBreak="0">
     <w:nsid w:val="2FC25D75"/>
     <w:multiLevelType w:val="multilevel"/>
     <w:tmpl w:val="4E56CF92"/>
@@ -7984,7 +9286,7 @@
       </w:rPr>
     </w:lvl>
   </w:abstractNum>
-  <w:abstractNum w:abstractNumId="37" w15:restartNumberingAfterBreak="0">
+  <w:abstractNum w:abstractNumId="38" w15:restartNumberingAfterBreak="0">
     <w:nsid w:val="30D63282"/>
     <w:multiLevelType w:val="multilevel"/>
     <w:tmpl w:val="ACB40688"/>
@@ -8097,7 +9399,7 @@
       </w:pPr>
     </w:lvl>
   </w:abstractNum>
-  <w:abstractNum w:abstractNumId="38" w15:restartNumberingAfterBreak="0">
+  <w:abstractNum w:abstractNumId="39" w15:restartNumberingAfterBreak="0">
     <w:nsid w:val="314564CD"/>
     <w:multiLevelType w:val="multilevel"/>
     <w:tmpl w:val="946EE924"/>
@@ -8246,7 +9548,7 @@
       </w:rPr>
     </w:lvl>
   </w:abstractNum>
-  <w:abstractNum w:abstractNumId="39" w15:restartNumberingAfterBreak="0">
+  <w:abstractNum w:abstractNumId="40" w15:restartNumberingAfterBreak="0">
     <w:nsid w:val="33C42963"/>
     <w:multiLevelType w:val="multilevel"/>
     <w:tmpl w:val="01067F08"/>
@@ -8395,7 +9697,7 @@
       </w:rPr>
     </w:lvl>
   </w:abstractNum>
-  <w:abstractNum w:abstractNumId="40" w15:restartNumberingAfterBreak="0">
+  <w:abstractNum w:abstractNumId="41" w15:restartNumberingAfterBreak="0">
     <w:nsid w:val="34AE40FD"/>
     <w:multiLevelType w:val="multilevel"/>
     <w:tmpl w:val="B95449C2"/>
@@ -8544,7 +9846,7 @@
       </w:rPr>
     </w:lvl>
   </w:abstractNum>
-  <w:abstractNum w:abstractNumId="41" w15:restartNumberingAfterBreak="0">
+  <w:abstractNum w:abstractNumId="42" w15:restartNumberingAfterBreak="0">
     <w:nsid w:val="35DD0E8F"/>
     <w:multiLevelType w:val="multilevel"/>
     <w:tmpl w:val="8D821816"/>
@@ -8693,7 +9995,7 @@
       </w:rPr>
     </w:lvl>
   </w:abstractNum>
-  <w:abstractNum w:abstractNumId="42" w15:restartNumberingAfterBreak="0">
+  <w:abstractNum w:abstractNumId="43" w15:restartNumberingAfterBreak="0">
     <w:nsid w:val="3615720B"/>
     <w:multiLevelType w:val="multilevel"/>
     <w:tmpl w:val="E092D62E"/>
@@ -8842,7 +10144,7 @@
       </w:rPr>
     </w:lvl>
   </w:abstractNum>
-  <w:abstractNum w:abstractNumId="43" w15:restartNumberingAfterBreak="0">
+  <w:abstractNum w:abstractNumId="44" w15:restartNumberingAfterBreak="0">
     <w:nsid w:val="3885738F"/>
     <w:multiLevelType w:val="multilevel"/>
     <w:tmpl w:val="F05C96B2"/>
@@ -8991,7 +10293,7 @@
       </w:rPr>
     </w:lvl>
   </w:abstractNum>
-  <w:abstractNum w:abstractNumId="44" w15:restartNumberingAfterBreak="0">
+  <w:abstractNum w:abstractNumId="45" w15:restartNumberingAfterBreak="0">
     <w:nsid w:val="39FE7D58"/>
     <w:multiLevelType w:val="multilevel"/>
     <w:tmpl w:val="C0C017C2"/>
@@ -9140,7 +10442,7 @@
       </w:rPr>
     </w:lvl>
   </w:abstractNum>
-  <w:abstractNum w:abstractNumId="45" w15:restartNumberingAfterBreak="0">
+  <w:abstractNum w:abstractNumId="46" w15:restartNumberingAfterBreak="0">
     <w:nsid w:val="3C210AFC"/>
     <w:multiLevelType w:val="multilevel"/>
     <w:tmpl w:val="1F30BCB8"/>
@@ -9253,7 +10555,7 @@
       </w:pPr>
     </w:lvl>
   </w:abstractNum>
-  <w:abstractNum w:abstractNumId="46" w15:restartNumberingAfterBreak="0">
+  <w:abstractNum w:abstractNumId="47" w15:restartNumberingAfterBreak="0">
     <w:nsid w:val="3C5D0814"/>
     <w:multiLevelType w:val="multilevel"/>
     <w:tmpl w:val="39EA109E"/>
@@ -9366,7 +10668,7 @@
       </w:pPr>
     </w:lvl>
   </w:abstractNum>
-  <w:abstractNum w:abstractNumId="47" w15:restartNumberingAfterBreak="0">
+  <w:abstractNum w:abstractNumId="48" w15:restartNumberingAfterBreak="0">
     <w:nsid w:val="3DF23C4E"/>
     <w:multiLevelType w:val="multilevel"/>
     <w:tmpl w:val="98C682E6"/>
@@ -9515,7 +10817,7 @@
       </w:rPr>
     </w:lvl>
   </w:abstractNum>
-  <w:abstractNum w:abstractNumId="48" w15:restartNumberingAfterBreak="0">
+  <w:abstractNum w:abstractNumId="49" w15:restartNumberingAfterBreak="0">
     <w:nsid w:val="3E481E14"/>
     <w:multiLevelType w:val="multilevel"/>
     <w:tmpl w:val="2C063E9E"/>
@@ -9664,7 +10966,7 @@
       </w:rPr>
     </w:lvl>
   </w:abstractNum>
-  <w:abstractNum w:abstractNumId="49" w15:restartNumberingAfterBreak="0">
+  <w:abstractNum w:abstractNumId="50" w15:restartNumberingAfterBreak="0">
     <w:nsid w:val="3EE47D92"/>
     <w:multiLevelType w:val="multilevel"/>
     <w:tmpl w:val="2B06EEE4"/>
@@ -9777,7 +11079,7 @@
       </w:pPr>
     </w:lvl>
   </w:abstractNum>
-  <w:abstractNum w:abstractNumId="50" w15:restartNumberingAfterBreak="0">
+  <w:abstractNum w:abstractNumId="51" w15:restartNumberingAfterBreak="0">
     <w:nsid w:val="3F3D43AB"/>
     <w:multiLevelType w:val="multilevel"/>
     <w:tmpl w:val="829404E6"/>
@@ -9926,7 +11228,7 @@
       </w:rPr>
     </w:lvl>
   </w:abstractNum>
-  <w:abstractNum w:abstractNumId="51" w15:restartNumberingAfterBreak="0">
+  <w:abstractNum w:abstractNumId="52" w15:restartNumberingAfterBreak="0">
     <w:nsid w:val="402E77C7"/>
     <w:multiLevelType w:val="multilevel"/>
     <w:tmpl w:val="B5F4D934"/>
@@ -10075,7 +11377,7 @@
       </w:rPr>
     </w:lvl>
   </w:abstractNum>
-  <w:abstractNum w:abstractNumId="52" w15:restartNumberingAfterBreak="0">
+  <w:abstractNum w:abstractNumId="53" w15:restartNumberingAfterBreak="0">
     <w:nsid w:val="4045561B"/>
     <w:multiLevelType w:val="multilevel"/>
     <w:tmpl w:val="07103180"/>
@@ -10188,7 +11490,7 @@
       </w:pPr>
     </w:lvl>
   </w:abstractNum>
-  <w:abstractNum w:abstractNumId="53" w15:restartNumberingAfterBreak="0">
+  <w:abstractNum w:abstractNumId="54" w15:restartNumberingAfterBreak="0">
     <w:nsid w:val="41F46A58"/>
     <w:multiLevelType w:val="multilevel"/>
     <w:tmpl w:val="0720A65E"/>
@@ -10337,7 +11639,7 @@
       </w:rPr>
     </w:lvl>
   </w:abstractNum>
-  <w:abstractNum w:abstractNumId="54" w15:restartNumberingAfterBreak="0">
+  <w:abstractNum w:abstractNumId="55" w15:restartNumberingAfterBreak="0">
     <w:nsid w:val="44D03333"/>
     <w:multiLevelType w:val="multilevel"/>
     <w:tmpl w:val="DE388EC6"/>
@@ -10486,7 +11788,7 @@
       </w:rPr>
     </w:lvl>
   </w:abstractNum>
-  <w:abstractNum w:abstractNumId="55" w15:restartNumberingAfterBreak="0">
+  <w:abstractNum w:abstractNumId="56" w15:restartNumberingAfterBreak="0">
     <w:nsid w:val="45371193"/>
     <w:multiLevelType w:val="multilevel"/>
     <w:tmpl w:val="B49AE784"/>
@@ -10599,7 +11901,7 @@
       </w:pPr>
     </w:lvl>
   </w:abstractNum>
-  <w:abstractNum w:abstractNumId="56" w15:restartNumberingAfterBreak="0">
+  <w:abstractNum w:abstractNumId="57" w15:restartNumberingAfterBreak="0">
     <w:nsid w:val="46295A39"/>
     <w:multiLevelType w:val="multilevel"/>
     <w:tmpl w:val="0DDE73B0"/>
@@ -10712,7 +12014,7 @@
       </w:pPr>
     </w:lvl>
   </w:abstractNum>
-  <w:abstractNum w:abstractNumId="57" w15:restartNumberingAfterBreak="0">
+  <w:abstractNum w:abstractNumId="58" w15:restartNumberingAfterBreak="0">
     <w:nsid w:val="46946187"/>
     <w:multiLevelType w:val="multilevel"/>
     <w:tmpl w:val="8DC8D134"/>
@@ -10825,7 +12127,7 @@
       </w:pPr>
     </w:lvl>
   </w:abstractNum>
-  <w:abstractNum w:abstractNumId="58" w15:restartNumberingAfterBreak="0">
+  <w:abstractNum w:abstractNumId="59" w15:restartNumberingAfterBreak="0">
     <w:nsid w:val="46F55B40"/>
     <w:multiLevelType w:val="multilevel"/>
     <w:tmpl w:val="E8FA3FBC"/>
@@ -10938,7 +12240,7 @@
       </w:pPr>
     </w:lvl>
   </w:abstractNum>
-  <w:abstractNum w:abstractNumId="59" w15:restartNumberingAfterBreak="0">
+  <w:abstractNum w:abstractNumId="60" w15:restartNumberingAfterBreak="0">
     <w:nsid w:val="47C174D5"/>
     <w:multiLevelType w:val="multilevel"/>
     <w:tmpl w:val="C2E2CBE8"/>
@@ -11087,7 +12389,7 @@
       </w:rPr>
     </w:lvl>
   </w:abstractNum>
-  <w:abstractNum w:abstractNumId="60" w15:restartNumberingAfterBreak="0">
+  <w:abstractNum w:abstractNumId="61" w15:restartNumberingAfterBreak="0">
     <w:nsid w:val="4A2541F4"/>
     <w:multiLevelType w:val="multilevel"/>
     <w:tmpl w:val="CC067D84"/>
@@ -11236,7 +12538,7 @@
       </w:rPr>
     </w:lvl>
   </w:abstractNum>
-  <w:abstractNum w:abstractNumId="61" w15:restartNumberingAfterBreak="0">
+  <w:abstractNum w:abstractNumId="62" w15:restartNumberingAfterBreak="0">
     <w:nsid w:val="4B3C715E"/>
     <w:multiLevelType w:val="multilevel"/>
     <w:tmpl w:val="DFE875F8"/>
@@ -11349,7 +12651,7 @@
       </w:pPr>
     </w:lvl>
   </w:abstractNum>
-  <w:abstractNum w:abstractNumId="62" w15:restartNumberingAfterBreak="0">
+  <w:abstractNum w:abstractNumId="63" w15:restartNumberingAfterBreak="0">
     <w:nsid w:val="4BDB48E2"/>
     <w:multiLevelType w:val="multilevel"/>
     <w:tmpl w:val="AA782FF8"/>
@@ -11462,7 +12764,7 @@
       </w:pPr>
     </w:lvl>
   </w:abstractNum>
-  <w:abstractNum w:abstractNumId="63" w15:restartNumberingAfterBreak="0">
+  <w:abstractNum w:abstractNumId="64" w15:restartNumberingAfterBreak="0">
     <w:nsid w:val="4C5D57B4"/>
     <w:multiLevelType w:val="multilevel"/>
     <w:tmpl w:val="A6742D50"/>
@@ -11611,7 +12913,7 @@
       </w:rPr>
     </w:lvl>
   </w:abstractNum>
-  <w:abstractNum w:abstractNumId="64" w15:restartNumberingAfterBreak="0">
+  <w:abstractNum w:abstractNumId="65" w15:restartNumberingAfterBreak="0">
     <w:nsid w:val="4CB803BF"/>
     <w:multiLevelType w:val="multilevel"/>
     <w:tmpl w:val="EA22B1D0"/>
@@ -11724,7 +13026,7 @@
       </w:pPr>
     </w:lvl>
   </w:abstractNum>
-  <w:abstractNum w:abstractNumId="65" w15:restartNumberingAfterBreak="0">
+  <w:abstractNum w:abstractNumId="66" w15:restartNumberingAfterBreak="0">
     <w:nsid w:val="4EC52C38"/>
     <w:multiLevelType w:val="multilevel"/>
     <w:tmpl w:val="3B34A6EC"/>
@@ -11837,7 +13139,7 @@
       </w:pPr>
     </w:lvl>
   </w:abstractNum>
-  <w:abstractNum w:abstractNumId="66" w15:restartNumberingAfterBreak="0">
+  <w:abstractNum w:abstractNumId="67" w15:restartNumberingAfterBreak="0">
     <w:nsid w:val="517C4837"/>
     <w:multiLevelType w:val="multilevel"/>
     <w:tmpl w:val="38683F0A"/>
@@ -11986,7 +13288,7 @@
       </w:rPr>
     </w:lvl>
   </w:abstractNum>
-  <w:abstractNum w:abstractNumId="67" w15:restartNumberingAfterBreak="0">
+  <w:abstractNum w:abstractNumId="68" w15:restartNumberingAfterBreak="0">
     <w:nsid w:val="52E71F10"/>
     <w:multiLevelType w:val="multilevel"/>
     <w:tmpl w:val="A2704E0E"/>
@@ -12099,7 +13401,7 @@
       </w:pPr>
     </w:lvl>
   </w:abstractNum>
-  <w:abstractNum w:abstractNumId="68" w15:restartNumberingAfterBreak="0">
+  <w:abstractNum w:abstractNumId="69" w15:restartNumberingAfterBreak="0">
     <w:nsid w:val="53D736F1"/>
     <w:multiLevelType w:val="multilevel"/>
     <w:tmpl w:val="07DA87F4"/>
@@ -12212,7 +13514,7 @@
       </w:pPr>
     </w:lvl>
   </w:abstractNum>
-  <w:abstractNum w:abstractNumId="69" w15:restartNumberingAfterBreak="0">
+  <w:abstractNum w:abstractNumId="70" w15:restartNumberingAfterBreak="0">
     <w:nsid w:val="55AB4438"/>
     <w:multiLevelType w:val="multilevel"/>
     <w:tmpl w:val="A610395A"/>
@@ -12325,7 +13627,7 @@
       </w:pPr>
     </w:lvl>
   </w:abstractNum>
-  <w:abstractNum w:abstractNumId="70" w15:restartNumberingAfterBreak="0">
+  <w:abstractNum w:abstractNumId="71" w15:restartNumberingAfterBreak="0">
     <w:nsid w:val="56566611"/>
     <w:multiLevelType w:val="multilevel"/>
     <w:tmpl w:val="AA9815B4"/>
@@ -12474,7 +13776,7 @@
       </w:rPr>
     </w:lvl>
   </w:abstractNum>
-  <w:abstractNum w:abstractNumId="71" w15:restartNumberingAfterBreak="0">
+  <w:abstractNum w:abstractNumId="72" w15:restartNumberingAfterBreak="0">
     <w:nsid w:val="57CA2433"/>
     <w:multiLevelType w:val="multilevel"/>
     <w:tmpl w:val="CFC8C228"/>
@@ -12587,7 +13889,7 @@
       </w:pPr>
     </w:lvl>
   </w:abstractNum>
-  <w:abstractNum w:abstractNumId="72" w15:restartNumberingAfterBreak="0">
+  <w:abstractNum w:abstractNumId="73" w15:restartNumberingAfterBreak="0">
     <w:nsid w:val="587B2757"/>
     <w:multiLevelType w:val="multilevel"/>
     <w:tmpl w:val="C2745878"/>
@@ -12700,7 +14002,7 @@
       </w:pPr>
     </w:lvl>
   </w:abstractNum>
-  <w:abstractNum w:abstractNumId="73" w15:restartNumberingAfterBreak="0">
+  <w:abstractNum w:abstractNumId="74" w15:restartNumberingAfterBreak="0">
     <w:nsid w:val="59497FCE"/>
     <w:multiLevelType w:val="multilevel"/>
     <w:tmpl w:val="D040E6FC"/>
@@ -12813,7 +14115,7 @@
       </w:pPr>
     </w:lvl>
   </w:abstractNum>
-  <w:abstractNum w:abstractNumId="74" w15:restartNumberingAfterBreak="0">
+  <w:abstractNum w:abstractNumId="75" w15:restartNumberingAfterBreak="0">
     <w:nsid w:val="5A246712"/>
     <w:multiLevelType w:val="multilevel"/>
     <w:tmpl w:val="E6889D0E"/>
@@ -12926,7 +14228,7 @@
       </w:pPr>
     </w:lvl>
   </w:abstractNum>
-  <w:abstractNum w:abstractNumId="75" w15:restartNumberingAfterBreak="0">
+  <w:abstractNum w:abstractNumId="76" w15:restartNumberingAfterBreak="0">
     <w:nsid w:val="5B063150"/>
     <w:multiLevelType w:val="multilevel"/>
     <w:tmpl w:val="09D464C4"/>
@@ -13075,7 +14377,7 @@
       </w:rPr>
     </w:lvl>
   </w:abstractNum>
-  <w:abstractNum w:abstractNumId="76" w15:restartNumberingAfterBreak="0">
+  <w:abstractNum w:abstractNumId="77" w15:restartNumberingAfterBreak="0">
     <w:nsid w:val="5B8832F6"/>
     <w:multiLevelType w:val="multilevel"/>
     <w:tmpl w:val="AFFA9CE6"/>
@@ -13188,7 +14490,7 @@
       </w:pPr>
     </w:lvl>
   </w:abstractNum>
-  <w:abstractNum w:abstractNumId="77" w15:restartNumberingAfterBreak="0">
+  <w:abstractNum w:abstractNumId="78" w15:restartNumberingAfterBreak="0">
     <w:nsid w:val="5D1246C5"/>
     <w:multiLevelType w:val="multilevel"/>
     <w:tmpl w:val="57084802"/>
@@ -13301,7 +14603,7 @@
       </w:pPr>
     </w:lvl>
   </w:abstractNum>
-  <w:abstractNum w:abstractNumId="78" w15:restartNumberingAfterBreak="0">
+  <w:abstractNum w:abstractNumId="79" w15:restartNumberingAfterBreak="0">
     <w:nsid w:val="5EA35983"/>
     <w:multiLevelType w:val="multilevel"/>
     <w:tmpl w:val="6D3609AC"/>
@@ -13450,7 +14752,7 @@
       </w:rPr>
     </w:lvl>
   </w:abstractNum>
-  <w:abstractNum w:abstractNumId="79" w15:restartNumberingAfterBreak="0">
+  <w:abstractNum w:abstractNumId="80" w15:restartNumberingAfterBreak="0">
     <w:nsid w:val="5F0F0CDA"/>
     <w:multiLevelType w:val="multilevel"/>
     <w:tmpl w:val="8F6231EA"/>
@@ -13599,7 +14901,7 @@
       </w:rPr>
     </w:lvl>
   </w:abstractNum>
-  <w:abstractNum w:abstractNumId="80" w15:restartNumberingAfterBreak="0">
+  <w:abstractNum w:abstractNumId="81" w15:restartNumberingAfterBreak="0">
     <w:nsid w:val="5F481DBB"/>
     <w:multiLevelType w:val="multilevel"/>
     <w:tmpl w:val="6B16A498"/>
@@ -13748,7 +15050,7 @@
       </w:rPr>
     </w:lvl>
   </w:abstractNum>
-  <w:abstractNum w:abstractNumId="81" w15:restartNumberingAfterBreak="0">
+  <w:abstractNum w:abstractNumId="82" w15:restartNumberingAfterBreak="0">
     <w:nsid w:val="62B927BD"/>
     <w:multiLevelType w:val="multilevel"/>
     <w:tmpl w:val="60FE6192"/>
@@ -13861,7 +15163,7 @@
       </w:pPr>
     </w:lvl>
   </w:abstractNum>
-  <w:abstractNum w:abstractNumId="82" w15:restartNumberingAfterBreak="0">
+  <w:abstractNum w:abstractNumId="83" w15:restartNumberingAfterBreak="0">
     <w:nsid w:val="645015FB"/>
     <w:multiLevelType w:val="multilevel"/>
     <w:tmpl w:val="EC840406"/>
@@ -13974,7 +15276,7 @@
       </w:pPr>
     </w:lvl>
   </w:abstractNum>
-  <w:abstractNum w:abstractNumId="83" w15:restartNumberingAfterBreak="0">
+  <w:abstractNum w:abstractNumId="84" w15:restartNumberingAfterBreak="0">
     <w:nsid w:val="645C68B7"/>
     <w:multiLevelType w:val="multilevel"/>
     <w:tmpl w:val="F9FC006E"/>
@@ -14087,7 +15389,7 @@
       </w:pPr>
     </w:lvl>
   </w:abstractNum>
-  <w:abstractNum w:abstractNumId="84" w15:restartNumberingAfterBreak="0">
+  <w:abstractNum w:abstractNumId="85" w15:restartNumberingAfterBreak="0">
     <w:nsid w:val="649904AF"/>
     <w:multiLevelType w:val="multilevel"/>
     <w:tmpl w:val="B17A0590"/>
@@ -14200,7 +15502,7 @@
       </w:pPr>
     </w:lvl>
   </w:abstractNum>
-  <w:abstractNum w:abstractNumId="85" w15:restartNumberingAfterBreak="0">
+  <w:abstractNum w:abstractNumId="86" w15:restartNumberingAfterBreak="0">
     <w:nsid w:val="65E261B2"/>
     <w:multiLevelType w:val="multilevel"/>
     <w:tmpl w:val="45B4934E"/>
@@ -14313,7 +15615,7 @@
       </w:pPr>
     </w:lvl>
   </w:abstractNum>
-  <w:abstractNum w:abstractNumId="86" w15:restartNumberingAfterBreak="0">
+  <w:abstractNum w:abstractNumId="87" w15:restartNumberingAfterBreak="0">
     <w:nsid w:val="661A51C5"/>
     <w:multiLevelType w:val="multilevel"/>
     <w:tmpl w:val="653C26A0"/>
@@ -14426,7 +15728,7 @@
       </w:pPr>
     </w:lvl>
   </w:abstractNum>
-  <w:abstractNum w:abstractNumId="87" w15:restartNumberingAfterBreak="0">
+  <w:abstractNum w:abstractNumId="88" w15:restartNumberingAfterBreak="0">
     <w:nsid w:val="67045986"/>
     <w:multiLevelType w:val="multilevel"/>
     <w:tmpl w:val="465A5CFC"/>
@@ -14575,7 +15877,7 @@
       </w:rPr>
     </w:lvl>
   </w:abstractNum>
-  <w:abstractNum w:abstractNumId="88" w15:restartNumberingAfterBreak="0">
+  <w:abstractNum w:abstractNumId="89" w15:restartNumberingAfterBreak="0">
     <w:nsid w:val="689E3CD2"/>
     <w:multiLevelType w:val="multilevel"/>
     <w:tmpl w:val="0F0EF9B8"/>
@@ -14724,7 +16026,7 @@
       </w:rPr>
     </w:lvl>
   </w:abstractNum>
-  <w:abstractNum w:abstractNumId="89" w15:restartNumberingAfterBreak="0">
+  <w:abstractNum w:abstractNumId="90" w15:restartNumberingAfterBreak="0">
     <w:nsid w:val="696358F3"/>
     <w:multiLevelType w:val="multilevel"/>
     <w:tmpl w:val="70CA7092"/>
@@ -14873,7 +16175,7 @@
       </w:rPr>
     </w:lvl>
   </w:abstractNum>
-  <w:abstractNum w:abstractNumId="90" w15:restartNumberingAfterBreak="0">
+  <w:abstractNum w:abstractNumId="91" w15:restartNumberingAfterBreak="0">
     <w:nsid w:val="6A83604B"/>
     <w:multiLevelType w:val="multilevel"/>
     <w:tmpl w:val="BF28DC5A"/>
@@ -15022,7 +16324,7 @@
       </w:rPr>
     </w:lvl>
   </w:abstractNum>
-  <w:abstractNum w:abstractNumId="91" w15:restartNumberingAfterBreak="0">
+  <w:abstractNum w:abstractNumId="92" w15:restartNumberingAfterBreak="0">
     <w:nsid w:val="6C541CFA"/>
     <w:multiLevelType w:val="multilevel"/>
     <w:tmpl w:val="C7F4977E"/>
@@ -15135,7 +16437,7 @@
       </w:pPr>
     </w:lvl>
   </w:abstractNum>
-  <w:abstractNum w:abstractNumId="92" w15:restartNumberingAfterBreak="0">
+  <w:abstractNum w:abstractNumId="93" w15:restartNumberingAfterBreak="0">
     <w:nsid w:val="6C58320B"/>
     <w:multiLevelType w:val="multilevel"/>
     <w:tmpl w:val="1210318C"/>
@@ -15284,7 +16586,7 @@
       </w:rPr>
     </w:lvl>
   </w:abstractNum>
-  <w:abstractNum w:abstractNumId="93" w15:restartNumberingAfterBreak="0">
+  <w:abstractNum w:abstractNumId="94" w15:restartNumberingAfterBreak="0">
     <w:nsid w:val="6D3E341C"/>
     <w:multiLevelType w:val="multilevel"/>
     <w:tmpl w:val="A0C66748"/>
@@ -15397,7 +16699,7 @@
       </w:pPr>
     </w:lvl>
   </w:abstractNum>
-  <w:abstractNum w:abstractNumId="94" w15:restartNumberingAfterBreak="0">
+  <w:abstractNum w:abstractNumId="95" w15:restartNumberingAfterBreak="0">
     <w:nsid w:val="6EC2635C"/>
     <w:multiLevelType w:val="multilevel"/>
     <w:tmpl w:val="3CA8718C"/>
@@ -15510,7 +16812,7 @@
       </w:pPr>
     </w:lvl>
   </w:abstractNum>
-  <w:abstractNum w:abstractNumId="95" w15:restartNumberingAfterBreak="0">
+  <w:abstractNum w:abstractNumId="96" w15:restartNumberingAfterBreak="0">
     <w:nsid w:val="7060735A"/>
     <w:multiLevelType w:val="multilevel"/>
     <w:tmpl w:val="168C4B54"/>
@@ -15659,7 +16961,7 @@
       </w:rPr>
     </w:lvl>
   </w:abstractNum>
-  <w:abstractNum w:abstractNumId="96" w15:restartNumberingAfterBreak="0">
+  <w:abstractNum w:abstractNumId="97" w15:restartNumberingAfterBreak="0">
     <w:nsid w:val="7080338E"/>
     <w:multiLevelType w:val="multilevel"/>
     <w:tmpl w:val="F350DE1A"/>
@@ -15772,7 +17074,7 @@
       </w:pPr>
     </w:lvl>
   </w:abstractNum>
-  <w:abstractNum w:abstractNumId="97" w15:restartNumberingAfterBreak="0">
+  <w:abstractNum w:abstractNumId="98" w15:restartNumberingAfterBreak="0">
     <w:nsid w:val="71CD04C8"/>
     <w:multiLevelType w:val="multilevel"/>
     <w:tmpl w:val="48AEA220"/>
@@ -15921,7 +17223,7 @@
       </w:rPr>
     </w:lvl>
   </w:abstractNum>
-  <w:abstractNum w:abstractNumId="98" w15:restartNumberingAfterBreak="0">
+  <w:abstractNum w:abstractNumId="99" w15:restartNumberingAfterBreak="0">
     <w:nsid w:val="74E30191"/>
     <w:multiLevelType w:val="multilevel"/>
     <w:tmpl w:val="6C80EEC4"/>
@@ -16034,7 +17336,7 @@
       </w:pPr>
     </w:lvl>
   </w:abstractNum>
-  <w:abstractNum w:abstractNumId="99" w15:restartNumberingAfterBreak="0">
+  <w:abstractNum w:abstractNumId="100" w15:restartNumberingAfterBreak="0">
     <w:nsid w:val="75CB4ED1"/>
     <w:multiLevelType w:val="multilevel"/>
     <w:tmpl w:val="EDDE0358"/>
@@ -16183,7 +17485,7 @@
       </w:rPr>
     </w:lvl>
   </w:abstractNum>
-  <w:abstractNum w:abstractNumId="100" w15:restartNumberingAfterBreak="0">
+  <w:abstractNum w:abstractNumId="101" w15:restartNumberingAfterBreak="0">
     <w:nsid w:val="7E107093"/>
     <w:multiLevelType w:val="multilevel"/>
     <w:tmpl w:val="03F88456"/>
@@ -16336,304 +17638,307 @@
     <w:abstractNumId w:val="5"/>
   </w:num>
   <w:num w:numId="2" w16cid:durableId="348995496">
-    <w:abstractNumId w:val="89"/>
+    <w:abstractNumId w:val="90"/>
   </w:num>
   <w:num w:numId="3" w16cid:durableId="480464120">
-    <w:abstractNumId w:val="61"/>
+    <w:abstractNumId w:val="62"/>
   </w:num>
   <w:num w:numId="4" w16cid:durableId="364794924">
     <w:abstractNumId w:val="1"/>
   </w:num>
   <w:num w:numId="5" w16cid:durableId="1073117343">
-    <w:abstractNumId w:val="81"/>
+    <w:abstractNumId w:val="82"/>
   </w:num>
   <w:num w:numId="6" w16cid:durableId="1333799575">
-    <w:abstractNumId w:val="48"/>
+    <w:abstractNumId w:val="49"/>
   </w:num>
   <w:num w:numId="7" w16cid:durableId="1992824703">
-    <w:abstractNumId w:val="19"/>
+    <w:abstractNumId w:val="20"/>
   </w:num>
   <w:num w:numId="8" w16cid:durableId="762381034">
-    <w:abstractNumId w:val="13"/>
+    <w:abstractNumId w:val="14"/>
   </w:num>
   <w:num w:numId="9" w16cid:durableId="317804046">
+    <w:abstractNumId w:val="97"/>
+  </w:num>
+  <w:num w:numId="10" w16cid:durableId="1133519408">
+    <w:abstractNumId w:val="42"/>
+  </w:num>
+  <w:num w:numId="11" w16cid:durableId="1049577023">
+    <w:abstractNumId w:val="53"/>
+  </w:num>
+  <w:num w:numId="12" w16cid:durableId="236939669">
+    <w:abstractNumId w:val="41"/>
+  </w:num>
+  <w:num w:numId="13" w16cid:durableId="1623262815">
+    <w:abstractNumId w:val="75"/>
+  </w:num>
+  <w:num w:numId="14" w16cid:durableId="1311403114">
+    <w:abstractNumId w:val="12"/>
+  </w:num>
+  <w:num w:numId="15" w16cid:durableId="1753627837">
+    <w:abstractNumId w:val="85"/>
+  </w:num>
+  <w:num w:numId="16" w16cid:durableId="325517640">
     <w:abstractNumId w:val="96"/>
   </w:num>
-  <w:num w:numId="10" w16cid:durableId="1133519408">
-    <w:abstractNumId w:val="41"/>
-  </w:num>
-  <w:num w:numId="11" w16cid:durableId="1049577023">
-    <w:abstractNumId w:val="52"/>
-  </w:num>
-  <w:num w:numId="12" w16cid:durableId="236939669">
-    <w:abstractNumId w:val="40"/>
-  </w:num>
-  <w:num w:numId="13" w16cid:durableId="1623262815">
-    <w:abstractNumId w:val="74"/>
-  </w:num>
-  <w:num w:numId="14" w16cid:durableId="1311403114">
-    <w:abstractNumId w:val="11"/>
-  </w:num>
-  <w:num w:numId="15" w16cid:durableId="1753627837">
-    <w:abstractNumId w:val="84"/>
-  </w:num>
-  <w:num w:numId="16" w16cid:durableId="325517640">
-    <w:abstractNumId w:val="95"/>
-  </w:num>
   <w:num w:numId="17" w16cid:durableId="1959527717">
-    <w:abstractNumId w:val="71"/>
+    <w:abstractNumId w:val="72"/>
   </w:num>
   <w:num w:numId="18" w16cid:durableId="227813150">
     <w:abstractNumId w:val="6"/>
   </w:num>
   <w:num w:numId="19" w16cid:durableId="1764952995">
-    <w:abstractNumId w:val="93"/>
+    <w:abstractNumId w:val="94"/>
   </w:num>
   <w:num w:numId="20" w16cid:durableId="387844027">
+    <w:abstractNumId w:val="31"/>
+  </w:num>
+  <w:num w:numId="21" w16cid:durableId="620724191">
+    <w:abstractNumId w:val="33"/>
+  </w:num>
+  <w:num w:numId="22" w16cid:durableId="1451971441">
+    <w:abstractNumId w:val="89"/>
+  </w:num>
+  <w:num w:numId="23" w16cid:durableId="526407169">
+    <w:abstractNumId w:val="66"/>
+  </w:num>
+  <w:num w:numId="24" w16cid:durableId="1690108174">
+    <w:abstractNumId w:val="45"/>
+  </w:num>
+  <w:num w:numId="25" w16cid:durableId="1520777377">
+    <w:abstractNumId w:val="13"/>
+  </w:num>
+  <w:num w:numId="26" w16cid:durableId="1351370097">
+    <w:abstractNumId w:val="34"/>
+  </w:num>
+  <w:num w:numId="27" w16cid:durableId="648022182">
+    <w:abstractNumId w:val="52"/>
+  </w:num>
+  <w:num w:numId="28" w16cid:durableId="707026728">
+    <w:abstractNumId w:val="92"/>
+  </w:num>
+  <w:num w:numId="29" w16cid:durableId="595021055">
+    <w:abstractNumId w:val="73"/>
+  </w:num>
+  <w:num w:numId="30" w16cid:durableId="888616420">
+    <w:abstractNumId w:val="11"/>
+  </w:num>
+  <w:num w:numId="31" w16cid:durableId="1659185973">
+    <w:abstractNumId w:val="47"/>
+  </w:num>
+  <w:num w:numId="32" w16cid:durableId="903031679">
+    <w:abstractNumId w:val="51"/>
+  </w:num>
+  <w:num w:numId="33" w16cid:durableId="1944071002">
+    <w:abstractNumId w:val="84"/>
+  </w:num>
+  <w:num w:numId="34" w16cid:durableId="2103336441">
+    <w:abstractNumId w:val="81"/>
+  </w:num>
+  <w:num w:numId="35" w16cid:durableId="194585940">
+    <w:abstractNumId w:val="74"/>
+  </w:num>
+  <w:num w:numId="36" w16cid:durableId="648020369">
+    <w:abstractNumId w:val="48"/>
+  </w:num>
+  <w:num w:numId="37" w16cid:durableId="1217470563">
+    <w:abstractNumId w:val="59"/>
+  </w:num>
+  <w:num w:numId="38" w16cid:durableId="2017534011">
+    <w:abstractNumId w:val="18"/>
+  </w:num>
+  <w:num w:numId="39" w16cid:durableId="790784170">
+    <w:abstractNumId w:val="50"/>
+  </w:num>
+  <w:num w:numId="40" w16cid:durableId="925915891">
+    <w:abstractNumId w:val="17"/>
+  </w:num>
+  <w:num w:numId="41" w16cid:durableId="1944485171">
+    <w:abstractNumId w:val="78"/>
+  </w:num>
+  <w:num w:numId="42" w16cid:durableId="203368167">
+    <w:abstractNumId w:val="91"/>
+  </w:num>
+  <w:num w:numId="43" w16cid:durableId="136528988">
+    <w:abstractNumId w:val="16"/>
+  </w:num>
+  <w:num w:numId="44" w16cid:durableId="1595825379">
+    <w:abstractNumId w:val="37"/>
+  </w:num>
+  <w:num w:numId="45" w16cid:durableId="863636476">
+    <w:abstractNumId w:val="27"/>
+  </w:num>
+  <w:num w:numId="46" w16cid:durableId="1017073753">
+    <w:abstractNumId w:val="101"/>
+  </w:num>
+  <w:num w:numId="47" w16cid:durableId="880749232">
     <w:abstractNumId w:val="30"/>
   </w:num>
-  <w:num w:numId="21" w16cid:durableId="620724191">
-    <w:abstractNumId w:val="32"/>
+  <w:num w:numId="48" w16cid:durableId="548303582">
+    <w:abstractNumId w:val="80"/>
   </w:num>
-  <w:num w:numId="22" w16cid:durableId="1451971441">
+  <w:num w:numId="49" w16cid:durableId="1064446580">
+    <w:abstractNumId w:val="99"/>
+  </w:num>
+  <w:num w:numId="50" w16cid:durableId="2441632">
+    <w:abstractNumId w:val="71"/>
+  </w:num>
+  <w:num w:numId="51" w16cid:durableId="185992379">
+    <w:abstractNumId w:val="69"/>
+  </w:num>
+  <w:num w:numId="52" w16cid:durableId="1651134684">
+    <w:abstractNumId w:val="29"/>
+  </w:num>
+  <w:num w:numId="53" w16cid:durableId="1072695732">
+    <w:abstractNumId w:val="57"/>
+  </w:num>
+  <w:num w:numId="54" w16cid:durableId="1641880052">
     <w:abstractNumId w:val="88"/>
   </w:num>
-  <w:num w:numId="23" w16cid:durableId="526407169">
-    <w:abstractNumId w:val="65"/>
-  </w:num>
-  <w:num w:numId="24" w16cid:durableId="1690108174">
-    <w:abstractNumId w:val="44"/>
-  </w:num>
-  <w:num w:numId="25" w16cid:durableId="1520777377">
-    <w:abstractNumId w:val="12"/>
-  </w:num>
-  <w:num w:numId="26" w16cid:durableId="1351370097">
-    <w:abstractNumId w:val="33"/>
-  </w:num>
-  <w:num w:numId="27" w16cid:durableId="648022182">
-    <w:abstractNumId w:val="51"/>
-  </w:num>
-  <w:num w:numId="28" w16cid:durableId="707026728">
-    <w:abstractNumId w:val="91"/>
-  </w:num>
-  <w:num w:numId="29" w16cid:durableId="595021055">
-    <w:abstractNumId w:val="72"/>
-  </w:num>
-  <w:num w:numId="30" w16cid:durableId="888616420">
-    <w:abstractNumId w:val="10"/>
-  </w:num>
-  <w:num w:numId="31" w16cid:durableId="1659185973">
-    <w:abstractNumId w:val="46"/>
-  </w:num>
-  <w:num w:numId="32" w16cid:durableId="903031679">
-    <w:abstractNumId w:val="50"/>
-  </w:num>
-  <w:num w:numId="33" w16cid:durableId="1944071002">
-    <w:abstractNumId w:val="83"/>
-  </w:num>
-  <w:num w:numId="34" w16cid:durableId="2103336441">
-    <w:abstractNumId w:val="80"/>
-  </w:num>
-  <w:num w:numId="35" w16cid:durableId="194585940">
-    <w:abstractNumId w:val="73"/>
-  </w:num>
-  <w:num w:numId="36" w16cid:durableId="648020369">
-    <w:abstractNumId w:val="47"/>
-  </w:num>
-  <w:num w:numId="37" w16cid:durableId="1217470563">
-    <w:abstractNumId w:val="58"/>
-  </w:num>
-  <w:num w:numId="38" w16cid:durableId="2017534011">
-    <w:abstractNumId w:val="17"/>
-  </w:num>
-  <w:num w:numId="39" w16cid:durableId="790784170">
-    <w:abstractNumId w:val="49"/>
-  </w:num>
-  <w:num w:numId="40" w16cid:durableId="925915891">
-    <w:abstractNumId w:val="16"/>
-  </w:num>
-  <w:num w:numId="41" w16cid:durableId="1944485171">
+  <w:num w:numId="55" w16cid:durableId="1296832400">
     <w:abstractNumId w:val="77"/>
   </w:num>
-  <w:num w:numId="42" w16cid:durableId="203368167">
-    <w:abstractNumId w:val="90"/>
+  <w:num w:numId="56" w16cid:durableId="1982341710">
+    <w:abstractNumId w:val="40"/>
   </w:num>
-  <w:num w:numId="43" w16cid:durableId="136528988">
-    <w:abstractNumId w:val="15"/>
+  <w:num w:numId="57" w16cid:durableId="1446657826">
+    <w:abstractNumId w:val="64"/>
   </w:num>
-  <w:num w:numId="44" w16cid:durableId="1595825379">
+  <w:num w:numId="58" w16cid:durableId="1956279796">
+    <w:abstractNumId w:val="38"/>
+  </w:num>
+  <w:num w:numId="59" w16cid:durableId="713384656">
+    <w:abstractNumId w:val="87"/>
+  </w:num>
+  <w:num w:numId="60" w16cid:durableId="2028752200">
+    <w:abstractNumId w:val="23"/>
+  </w:num>
+  <w:num w:numId="61" w16cid:durableId="224533743">
     <w:abstractNumId w:val="36"/>
   </w:num>
-  <w:num w:numId="45" w16cid:durableId="863636476">
-    <w:abstractNumId w:val="26"/>
-  </w:num>
-  <w:num w:numId="46" w16cid:durableId="1017073753">
-    <w:abstractNumId w:val="100"/>
-  </w:num>
-  <w:num w:numId="47" w16cid:durableId="880749232">
-    <w:abstractNumId w:val="29"/>
-  </w:num>
-  <w:num w:numId="48" w16cid:durableId="548303582">
-    <w:abstractNumId w:val="79"/>
-  </w:num>
-  <w:num w:numId="49" w16cid:durableId="1064446580">
-    <w:abstractNumId w:val="98"/>
-  </w:num>
-  <w:num w:numId="50" w16cid:durableId="2441632">
-    <w:abstractNumId w:val="70"/>
-  </w:num>
-  <w:num w:numId="51" w16cid:durableId="185992379">
-    <w:abstractNumId w:val="68"/>
-  </w:num>
-  <w:num w:numId="52" w16cid:durableId="1651134684">
+  <w:num w:numId="62" w16cid:durableId="1966305921">
     <w:abstractNumId w:val="28"/>
-  </w:num>
-  <w:num w:numId="53" w16cid:durableId="1072695732">
-    <w:abstractNumId w:val="56"/>
-  </w:num>
-  <w:num w:numId="54" w16cid:durableId="1641880052">
-    <w:abstractNumId w:val="87"/>
-  </w:num>
-  <w:num w:numId="55" w16cid:durableId="1296832400">
-    <w:abstractNumId w:val="76"/>
-  </w:num>
-  <w:num w:numId="56" w16cid:durableId="1982341710">
-    <w:abstractNumId w:val="39"/>
-  </w:num>
-  <w:num w:numId="57" w16cid:durableId="1446657826">
-    <w:abstractNumId w:val="63"/>
-  </w:num>
-  <w:num w:numId="58" w16cid:durableId="1956279796">
-    <w:abstractNumId w:val="37"/>
-  </w:num>
-  <w:num w:numId="59" w16cid:durableId="713384656">
-    <w:abstractNumId w:val="86"/>
-  </w:num>
-  <w:num w:numId="60" w16cid:durableId="2028752200">
-    <w:abstractNumId w:val="22"/>
-  </w:num>
-  <w:num w:numId="61" w16cid:durableId="224533743">
-    <w:abstractNumId w:val="35"/>
-  </w:num>
-  <w:num w:numId="62" w16cid:durableId="1966305921">
-    <w:abstractNumId w:val="27"/>
   </w:num>
   <w:num w:numId="63" w16cid:durableId="1781026138">
     <w:abstractNumId w:val="4"/>
   </w:num>
   <w:num w:numId="64" w16cid:durableId="279382995">
-    <w:abstractNumId w:val="64"/>
+    <w:abstractNumId w:val="65"/>
   </w:num>
   <w:num w:numId="65" w16cid:durableId="1898473153">
-    <w:abstractNumId w:val="67"/>
+    <w:abstractNumId w:val="68"/>
   </w:num>
   <w:num w:numId="66" w16cid:durableId="1002701213">
-    <w:abstractNumId w:val="57"/>
+    <w:abstractNumId w:val="58"/>
   </w:num>
   <w:num w:numId="67" w16cid:durableId="2099128974">
     <w:abstractNumId w:val="8"/>
   </w:num>
   <w:num w:numId="68" w16cid:durableId="599723002">
-    <w:abstractNumId w:val="55"/>
+    <w:abstractNumId w:val="56"/>
   </w:num>
   <w:num w:numId="69" w16cid:durableId="1928464741">
+    <w:abstractNumId w:val="22"/>
+  </w:num>
+  <w:num w:numId="70" w16cid:durableId="1895654800">
+    <w:abstractNumId w:val="19"/>
+  </w:num>
+  <w:num w:numId="71" w16cid:durableId="1528524139">
     <w:abstractNumId w:val="21"/>
   </w:num>
-  <w:num w:numId="70" w16cid:durableId="1895654800">
-    <w:abstractNumId w:val="18"/>
-  </w:num>
-  <w:num w:numId="71" w16cid:durableId="1528524139">
-    <w:abstractNumId w:val="20"/>
-  </w:num>
   <w:num w:numId="72" w16cid:durableId="1136875232">
-    <w:abstractNumId w:val="94"/>
+    <w:abstractNumId w:val="95"/>
   </w:num>
   <w:num w:numId="73" w16cid:durableId="2037348181">
-    <w:abstractNumId w:val="25"/>
+    <w:abstractNumId w:val="26"/>
   </w:num>
   <w:num w:numId="74" w16cid:durableId="1727485963">
-    <w:abstractNumId w:val="82"/>
+    <w:abstractNumId w:val="83"/>
   </w:num>
   <w:num w:numId="75" w16cid:durableId="697896149">
-    <w:abstractNumId w:val="92"/>
+    <w:abstractNumId w:val="93"/>
   </w:num>
   <w:num w:numId="76" w16cid:durableId="506987645">
     <w:abstractNumId w:val="2"/>
   </w:num>
   <w:num w:numId="77" w16cid:durableId="1991324930">
-    <w:abstractNumId w:val="66"/>
+    <w:abstractNumId w:val="67"/>
   </w:num>
   <w:num w:numId="78" w16cid:durableId="1488473484">
-    <w:abstractNumId w:val="62"/>
+    <w:abstractNumId w:val="63"/>
   </w:num>
   <w:num w:numId="79" w16cid:durableId="1312103109">
-    <w:abstractNumId w:val="31"/>
+    <w:abstractNumId w:val="32"/>
   </w:num>
   <w:num w:numId="80" w16cid:durableId="529415127">
-    <w:abstractNumId w:val="42"/>
+    <w:abstractNumId w:val="43"/>
   </w:num>
   <w:num w:numId="81" w16cid:durableId="1338843626">
-    <w:abstractNumId w:val="85"/>
+    <w:abstractNumId w:val="86"/>
   </w:num>
   <w:num w:numId="82" w16cid:durableId="377777277">
     <w:abstractNumId w:val="7"/>
   </w:num>
   <w:num w:numId="83" w16cid:durableId="1345664681">
-    <w:abstractNumId w:val="43"/>
+    <w:abstractNumId w:val="44"/>
   </w:num>
   <w:num w:numId="84" w16cid:durableId="888612517">
-    <w:abstractNumId w:val="45"/>
+    <w:abstractNumId w:val="46"/>
   </w:num>
   <w:num w:numId="85" w16cid:durableId="1638535219">
-    <w:abstractNumId w:val="38"/>
+    <w:abstractNumId w:val="39"/>
   </w:num>
   <w:num w:numId="86" w16cid:durableId="866674398">
-    <w:abstractNumId w:val="23"/>
+    <w:abstractNumId w:val="24"/>
   </w:num>
   <w:num w:numId="87" w16cid:durableId="1105492088">
-    <w:abstractNumId w:val="69"/>
+    <w:abstractNumId w:val="70"/>
   </w:num>
   <w:num w:numId="88" w16cid:durableId="780490752">
-    <w:abstractNumId w:val="78"/>
+    <w:abstractNumId w:val="79"/>
   </w:num>
   <w:num w:numId="89" w16cid:durableId="1223832148">
-    <w:abstractNumId w:val="34"/>
+    <w:abstractNumId w:val="35"/>
   </w:num>
   <w:num w:numId="90" w16cid:durableId="1754820435">
     <w:abstractNumId w:val="0"/>
   </w:num>
   <w:num w:numId="91" w16cid:durableId="1430590164">
-    <w:abstractNumId w:val="14"/>
+    <w:abstractNumId w:val="15"/>
   </w:num>
   <w:num w:numId="92" w16cid:durableId="1460221544">
-    <w:abstractNumId w:val="99"/>
+    <w:abstractNumId w:val="100"/>
   </w:num>
   <w:num w:numId="93" w16cid:durableId="641084948">
-    <w:abstractNumId w:val="97"/>
+    <w:abstractNumId w:val="98"/>
   </w:num>
   <w:num w:numId="94" w16cid:durableId="534778571">
     <w:abstractNumId w:val="3"/>
   </w:num>
   <w:num w:numId="95" w16cid:durableId="823006718">
-    <w:abstractNumId w:val="24"/>
+    <w:abstractNumId w:val="25"/>
   </w:num>
   <w:num w:numId="96" w16cid:durableId="347298168">
-    <w:abstractNumId w:val="75"/>
+    <w:abstractNumId w:val="76"/>
   </w:num>
   <w:num w:numId="97" w16cid:durableId="676923433">
-    <w:abstractNumId w:val="9"/>
+    <w:abstractNumId w:val="10"/>
   </w:num>
   <w:num w:numId="98" w16cid:durableId="1753040475">
-    <w:abstractNumId w:val="53"/>
+    <w:abstractNumId w:val="54"/>
   </w:num>
   <w:num w:numId="99" w16cid:durableId="72434316">
-    <w:abstractNumId w:val="59"/>
+    <w:abstractNumId w:val="60"/>
   </w:num>
   <w:num w:numId="100" w16cid:durableId="1739357270">
-    <w:abstractNumId w:val="60"/>
+    <w:abstractNumId w:val="61"/>
   </w:num>
   <w:num w:numId="101" w16cid:durableId="2003242214">
-    <w:abstractNumId w:val="54"/>
+    <w:abstractNumId w:val="55"/>
+  </w:num>
+  <w:num w:numId="102" w16cid:durableId="577449551">
+    <w:abstractNumId w:val="9"/>
   </w:num>
 </w:numbering>
 </file>

</xml_diff>

<commit_message>
Docs: oppdatert DoD, masterplan og milepælsrapport for Sprint 8.5
</commit_message>
<xml_diff>
--- a/docs/Sprints/Sprintplan_M7.6_M8.docx
+++ b/docs/Sprints/Sprintplan_M7.6_M8.docx
@@ -1331,6 +1331,9 @@
         <w:t xml:space="preserve"> ~8–10h</w:t>
       </w:r>
       <w:r>
+        <w:t xml:space="preserve"> Faktisk Tid 8Timer</w:t>
+      </w:r>
+      <w:r>
         <w:br/>
       </w:r>
       <w:r>
@@ -1361,26 +1364,43 @@
       </w:r>
     </w:p>
     <w:p>
-      <w:pPr>
+      <w:r>
+        <w:rPr>
+          <w:rFonts w:ascii="Segoe UI Emoji" w:hAnsi="Segoe UI Emoji" w:cs="Segoe UI Emoji"/>
+        </w:rPr>
+        <w:t>🧩</w:t>
+      </w:r>
+      <w:r>
+        <w:t xml:space="preserve"> </w:t>
+      </w:r>
+      <w:r>
         <w:rPr>
           <w:b/>
           <w:bCs/>
         </w:rPr>
-      </w:pPr>
-      <w:r>
-        <w:rPr>
-          <w:rFonts w:ascii="Segoe UI Emoji" w:hAnsi="Segoe UI Emoji" w:cs="Segoe UI Emoji"/>
-          <w:b/>
-          <w:bCs/>
-        </w:rPr>
-        <w:t>🆕</w:t>
+        <w:t>S8.5 — Mini-sprint: Precision Watt stubs + short-session guard</w:t>
+      </w:r>
+      <w:r>
+        <w:br/>
       </w:r>
       <w:r>
         <w:rPr>
           <w:b/>
           <w:bCs/>
         </w:rPr>
-        <w:t xml:space="preserve"> S8.5 — Mini-sprint: Precision Watt stubs + short-session guard</w:t>
+        <w:t>Status:</w:t>
+      </w:r>
+      <w:r>
+        <w:t xml:space="preserve"> </w:t>
+      </w:r>
+      <w:r>
+        <w:rPr>
+          <w:rFonts w:ascii="Segoe UI Emoji" w:hAnsi="Segoe UI Emoji" w:cs="Segoe UI Emoji"/>
+        </w:rPr>
+        <w:t>✅</w:t>
+      </w:r>
+      <w:r>
+        <w:t xml:space="preserve"> Ferdig</w:t>
       </w:r>
     </w:p>
     <w:p>
@@ -1391,49 +1411,21 @@
         </w:rPr>
         <w:t>Oppgaver:</w:t>
       </w:r>
-    </w:p>
-    <w:p>
-      <w:pPr>
-        <w:numPr>
-          <w:ilvl w:val="0"/>
-          <w:numId w:val="104"/>
-        </w:numPr>
-      </w:pPr>
-      <w:r>
-        <w:t>Utvide SessionReport med felter: precision_watt, precision_watt_ci, sources, cda, crr, reason.</w:t>
-      </w:r>
-    </w:p>
-    <w:p>
-      <w:pPr>
-        <w:numPr>
-          <w:ilvl w:val="0"/>
-          <w:numId w:val="104"/>
-        </w:numPr>
-      </w:pPr>
-      <w:r>
-        <w:t>Oppdatere mockSession med små dummy-serier.</w:t>
-      </w:r>
-    </w:p>
-    <w:p>
-      <w:pPr>
-        <w:numPr>
-          <w:ilvl w:val="0"/>
-          <w:numId w:val="104"/>
-        </w:numPr>
-      </w:pPr>
-      <w:r>
-        <w:t>Dev-sanity i SessionView (viser antall samples i DEV).</w:t>
-      </w:r>
-    </w:p>
-    <w:p>
-      <w:pPr>
-        <w:numPr>
-          <w:ilvl w:val="0"/>
-          <w:numId w:val="104"/>
-        </w:numPr>
-      </w:pPr>
-      <w:r>
-        <w:t>Legge til short-session guard (&lt;30 samples) med kontrollert melding.</w:t>
+      <w:r>
+        <w:br/>
+        <w:t>• Utvide SessionReport med felter: precision_watt, precision_watt_ci, sources, cda, crr, reason.</w:t>
+      </w:r>
+      <w:r>
+        <w:br/>
+        <w:t>• Oppdatere mockSession med dummy-serier (40 samples).</w:t>
+      </w:r>
+      <w:r>
+        <w:br/>
+        <w:t>• Dev-sanity i SessionView (viser antall PW/CI-samples i DEV).</w:t>
+      </w:r>
+      <w:r>
+        <w:br/>
+        <w:t>• Legge til short-session guard (&lt;30 samples) med kontrollert melding.</w:t>
       </w:r>
     </w:p>
     <w:p>
@@ -1444,38 +1436,17 @@
         </w:rPr>
         <w:t>DoD:</w:t>
       </w:r>
-    </w:p>
-    <w:p>
-      <w:pPr>
-        <w:numPr>
-          <w:ilvl w:val="0"/>
-          <w:numId w:val="105"/>
-        </w:numPr>
-      </w:pPr>
-      <w:r>
-        <w:t>App bygger uten feil med nye felter.</w:t>
-      </w:r>
-    </w:p>
-    <w:p>
-      <w:pPr>
-        <w:numPr>
-          <w:ilvl w:val="0"/>
-          <w:numId w:val="105"/>
-        </w:numPr>
-      </w:pPr>
-      <w:r>
-        <w:t>Dev-sanity viser counts når data finnes.</w:t>
-      </w:r>
-    </w:p>
-    <w:p>
-      <w:pPr>
-        <w:numPr>
-          <w:ilvl w:val="0"/>
-          <w:numId w:val="105"/>
-        </w:numPr>
-      </w:pPr>
-      <w:r>
-        <w:t>Kort-økt meldes kontrollert (“Kort økt – viser begrenset visning”), ingen crash.</w:t>
+      <w:r>
+        <w:br/>
+        <w:t>• App bygger uten feil med nye felter.</w:t>
+      </w:r>
+      <w:r>
+        <w:br/>
+        <w:t>• Dev-sanity viser counts når data finnes (kun i DEV).</w:t>
+      </w:r>
+      <w:r>
+        <w:br/>
+        <w:t>• Kort-økt meldes kontrollert (“Kort økt – viser begrenset visning”), ingen crash.</w:t>
       </w:r>
     </w:p>
     <w:p>
@@ -1500,50 +1471,36 @@
         <w:t>Effekt:</w:t>
       </w:r>
       <w:r>
-        <w:t xml:space="preserve"> Sparer 3–7h i S9–S12 → netto </w:t>
+        <w:t xml:space="preserve"> Sparer 3–7h i S9–S12 → netto –1 til –5h totalt.</w:t>
+      </w:r>
+    </w:p>
+    <w:p>
+      <w:r>
+        <w:pict w14:anchorId="2824A04D">
+          <v:rect id="_x0000_i1214" style="width:0;height:1.5pt" o:hralign="center" o:hrstd="t" o:hr="t" fillcolor="#a0a0a0" stroked="f"/>
+        </w:pict>
+      </w:r>
+    </w:p>
+    <w:p>
+      <w:r>
+        <w:rPr>
+          <w:rFonts w:ascii="Segoe UI Emoji" w:hAnsi="Segoe UI Emoji" w:cs="Segoe UI Emoji"/>
+        </w:rPr>
+        <w:t>📊</w:t>
+      </w:r>
+      <w:r>
+        <w:t xml:space="preserve"> </w:t>
       </w:r>
       <w:r>
         <w:rPr>
           <w:b/>
           <w:bCs/>
         </w:rPr>
-        <w:t>–1 til –5h totalt</w:t>
-      </w:r>
-      <w:r>
-        <w:t>.</w:t>
-      </w:r>
-    </w:p>
-    <w:p>
-      <w:r>
-        <w:pict w14:anchorId="100049E8">
-          <v:rect id="_x0000_i1155" style="width:0;height:1.5pt" o:hralign="center" o:hrstd="t" o:hr="t" fillcolor="#a0a0a0" stroked="f"/>
-        </w:pict>
-      </w:r>
-    </w:p>
-    <w:p>
-      <w:pPr>
-        <w:rPr>
-          <w:b/>
-          <w:bCs/>
-        </w:rPr>
-      </w:pPr>
-      <w:r>
-        <w:rPr>
-          <w:rFonts w:ascii="Segoe UI Emoji" w:hAnsi="Segoe UI Emoji" w:cs="Segoe UI Emoji"/>
-          <w:b/>
-          <w:bCs/>
-        </w:rPr>
-        <w:t>📊</w:t>
-      </w:r>
-      <w:r>
-        <w:rPr>
-          <w:b/>
-          <w:bCs/>
-        </w:rPr>
-        <w:t xml:space="preserve"> S9 — Økt-kort &amp; nøkkelmetrikker</w:t>
-      </w:r>
-    </w:p>
-    <w:p>
+        <w:t>S9 — Økt-kort &amp; nøkkelmetrikker</w:t>
+      </w:r>
+      <w:r>
+        <w:br/>
+      </w:r>
       <w:r>
         <w:rPr>
           <w:b/>
@@ -1551,49 +1508,49 @@
         </w:rPr>
         <w:t>Oppgaver:</w:t>
       </w:r>
-    </w:p>
-    <w:p>
-      <w:pPr>
-        <w:numPr>
-          <w:ilvl w:val="0"/>
-          <w:numId w:val="106"/>
-        </w:numPr>
-      </w:pPr>
-      <w:r>
-        <w:t>Øktvisning: NP, IF, VI, Pa:Hr, W/slag, CGS, PrecisionWatt</w:t>
-      </w:r>
-    </w:p>
-    <w:p>
-      <w:pPr>
-        <w:numPr>
-          <w:ilvl w:val="0"/>
-          <w:numId w:val="106"/>
-        </w:numPr>
-      </w:pPr>
-      <w:r>
-        <w:t>Indoor/outdoor-chip + “Kalibrert: Ja/Nei”</w:t>
-      </w:r>
-    </w:p>
-    <w:p>
-      <w:pPr>
-        <w:numPr>
-          <w:ilvl w:val="0"/>
-          <w:numId w:val="106"/>
-        </w:numPr>
-      </w:pPr>
-      <w:r>
-        <w:t>Varsel-banner for no-watt-økter</w:t>
-      </w:r>
-    </w:p>
-    <w:p>
-      <w:pPr>
-        <w:numPr>
-          <w:ilvl w:val="0"/>
-          <w:numId w:val="106"/>
-        </w:numPr>
-      </w:pPr>
-      <w:r>
-        <w:t>Korte økter (&lt;30 samples) håndteres (grunnlaget lagt i 8.5)</w:t>
+      <w:r>
+        <w:br/>
+        <w:t>• Øktvisning: NP, IF, VI, Pa:Hr, W/slag, CGS, PrecisionWatt.</w:t>
+      </w:r>
+      <w:r>
+        <w:br/>
+        <w:t>• Indoor/outdoor-chip + “Kalibrert: Ja/Nei”.</w:t>
+      </w:r>
+      <w:r>
+        <w:br/>
+        <w:t>• Varsel-banner for no-watt-økter.</w:t>
+      </w:r>
+      <w:r>
+        <w:br/>
+        <w:t>• Korte økter (&lt;30 samples) håndteres (grunnlaget lagt i 8.5).</w:t>
+      </w:r>
+      <w:r>
+        <w:br/>
+        <w:t xml:space="preserve">• </w:t>
+      </w:r>
+      <w:r>
+        <w:rPr>
+          <w:b/>
+          <w:bCs/>
+        </w:rPr>
+        <w:t>Baseline:</w:t>
+      </w:r>
+      <w:r>
+        <w:t xml:space="preserve"> schema_version-guard alltid aktiv.</w:t>
+      </w:r>
+      <w:r>
+        <w:br/>
+        <w:t xml:space="preserve">• </w:t>
+      </w:r>
+      <w:r>
+        <w:rPr>
+          <w:b/>
+          <w:bCs/>
+        </w:rPr>
+        <w:t>Prod-verifisering:</w:t>
+      </w:r>
+      <w:r>
+        <w:t xml:space="preserve"> test med npx serve -s dist for å unngå 404.</w:t>
       </w:r>
     </w:p>
     <w:p>
@@ -1604,39 +1561,102 @@
         </w:rPr>
         <w:t>DoD:</w:t>
       </w:r>
+      <w:r>
+        <w:br/>
+        <w:t>• Formatter-tester.</w:t>
+      </w:r>
+      <w:r>
+        <w:br/>
+        <w:t>• Visuell smoke-test på mobile/desktop.</w:t>
+      </w:r>
+      <w:r>
+        <w:br/>
+        <w:t>• Korte økter gir kontrollert visning, ikke crash.</w:t>
+      </w:r>
+      <w:r>
+        <w:br/>
+        <w:t>• “Kalibrert: Nei” viser reason når tilgjengelig.</w:t>
+      </w:r>
+      <w:r>
+        <w:br/>
+        <w:t>• Prod-build fungerer uten 404.</w:t>
+      </w:r>
     </w:p>
     <w:p>
-      <w:pPr>
-        <w:numPr>
-          <w:ilvl w:val="0"/>
-          <w:numId w:val="107"/>
-        </w:numPr>
-      </w:pPr>
-      <w:r>
+      <w:r>
+        <w:rPr>
+          <w:b/>
+          <w:bCs/>
+        </w:rPr>
         <w:lastRenderedPageBreak/>
-        <w:t>Formatter-tester</w:t>
+        <w:t>Estimert (redusert):</w:t>
+      </w:r>
+      <w:r>
+        <w:t xml:space="preserve"> 8–11h (var 9–13h, spart 1–2h via 8.5).</w:t>
       </w:r>
     </w:p>
     <w:p>
-      <w:pPr>
-        <w:numPr>
-          <w:ilvl w:val="0"/>
-          <w:numId w:val="107"/>
-        </w:numPr>
-      </w:pPr>
-      <w:r>
-        <w:t>Visuell smoke-test på mobile/desktop</w:t>
+      <w:r>
+        <w:pict w14:anchorId="20266AB7">
+          <v:rect id="_x0000_i1215" style="width:0;height:1.5pt" o:hralign="center" o:hrstd="t" o:hr="t" fillcolor="#a0a0a0" stroked="f"/>
+        </w:pict>
       </w:r>
     </w:p>
     <w:p>
-      <w:pPr>
-        <w:numPr>
-          <w:ilvl w:val="0"/>
-          <w:numId w:val="107"/>
-        </w:numPr>
-      </w:pPr>
-      <w:r>
-        <w:t>Korte økter gir kontrollert visning, ikke crash</w:t>
+      <w:r>
+        <w:rPr>
+          <w:rFonts w:ascii="Segoe UI Emoji" w:hAnsi="Segoe UI Emoji" w:cs="Segoe UI Emoji"/>
+        </w:rPr>
+        <w:t>🎛️</w:t>
+      </w:r>
+      <w:r>
+        <w:t xml:space="preserve"> </w:t>
+      </w:r>
+      <w:r>
+        <w:rPr>
+          <w:b/>
+          <w:bCs/>
+        </w:rPr>
+        <w:t>S10 — Precision Watt UI</w:t>
+      </w:r>
+      <w:r>
+        <w:br/>
+      </w:r>
+      <w:r>
+        <w:rPr>
+          <w:b/>
+          <w:bCs/>
+        </w:rPr>
+        <w:t>Oppgaver:</w:t>
+      </w:r>
+      <w:r>
+        <w:br/>
+        <w:t>• Graf + usikkerhetsbånd.</w:t>
+      </w:r>
+      <w:r>
+        <w:br/>
+        <w:t>• Tooltip med datakilde (powermeter/estimat, vær, profil).</w:t>
+      </w:r>
+    </w:p>
+    <w:p>
+      <w:r>
+        <w:rPr>
+          <w:b/>
+          <w:bCs/>
+        </w:rPr>
+        <w:t>DoD:</w:t>
+      </w:r>
+      <w:r>
+        <w:br/>
+        <w:t>• Render uten jank på 1 Hz-data (2h økt).</w:t>
+      </w:r>
+      <w:r>
+        <w:br/>
+        <w:t>• Golden-skjermbilder.</w:t>
+      </w:r>
+      <w:r>
+        <w:br/>
+        <w:t>• Tooltip viser calibrated korrekt selv når False.</w:t>
       </w:r>
     </w:p>
     <w:p>
@@ -1648,40 +1668,36 @@
         <w:t>Estimert (redusert):</w:t>
       </w:r>
       <w:r>
-        <w:t xml:space="preserve"> 8–11h (var 9–13h, spart 1–2h via 8.5)</w:t>
+        <w:t xml:space="preserve"> 8–13h (var 10–16h, spart 2–3h via 8.5).</w:t>
       </w:r>
     </w:p>
     <w:p>
       <w:r>
-        <w:pict w14:anchorId="76201388">
-          <v:rect id="_x0000_i1156" style="width:0;height:1.5pt" o:hralign="center" o:hrstd="t" o:hr="t" fillcolor="#a0a0a0" stroked="f"/>
+        <w:pict w14:anchorId="7CD89F8E">
+          <v:rect id="_x0000_i1216" style="width:0;height:1.5pt" o:hralign="center" o:hrstd="t" o:hr="t" fillcolor="#a0a0a0" stroked="f"/>
         </w:pict>
       </w:r>
     </w:p>
     <w:p>
-      <w:pPr>
+      <w:r>
+        <w:rPr>
+          <w:rFonts w:ascii="Segoe UI Emoji" w:hAnsi="Segoe UI Emoji" w:cs="Segoe UI Emoji"/>
+        </w:rPr>
+        <w:t>🗂️</w:t>
+      </w:r>
+      <w:r>
+        <w:t xml:space="preserve"> </w:t>
+      </w:r>
+      <w:r>
         <w:rPr>
           <w:b/>
           <w:bCs/>
         </w:rPr>
-      </w:pPr>
-      <w:r>
-        <w:rPr>
-          <w:rFonts w:ascii="Segoe UI Emoji" w:hAnsi="Segoe UI Emoji" w:cs="Segoe UI Emoji"/>
-          <w:b/>
-          <w:bCs/>
-        </w:rPr>
-        <w:t>🎛️</w:t>
-      </w:r>
-      <w:r>
-        <w:rPr>
-          <w:b/>
-          <w:bCs/>
-        </w:rPr>
-        <w:t xml:space="preserve"> S10 — Precision Watt UI</w:t>
-      </w:r>
-    </w:p>
-    <w:p>
+        <w:t>S11 — Trender &amp; liste</w:t>
+      </w:r>
+      <w:r>
+        <w:br/>
+      </w:r>
       <w:r>
         <w:rPr>
           <w:b/>
@@ -1689,27 +1705,21 @@
         </w:rPr>
         <w:t>Oppgaver:</w:t>
       </w:r>
-    </w:p>
-    <w:p>
-      <w:pPr>
-        <w:numPr>
-          <w:ilvl w:val="0"/>
-          <w:numId w:val="108"/>
-        </w:numPr>
-      </w:pPr>
-      <w:r>
-        <w:t>Graf + usikkerhetsbånd</w:t>
-      </w:r>
-    </w:p>
-    <w:p>
-      <w:pPr>
-        <w:numPr>
-          <w:ilvl w:val="0"/>
-          <w:numId w:val="108"/>
-        </w:numPr>
-      </w:pPr>
-      <w:r>
-        <w:t>Tooltip med datakilde (powermeter/estimat, vær, profil)</w:t>
+      <w:r>
+        <w:br/>
+        <w:t>• Liste over økter med filter/sort.</w:t>
+      </w:r>
+      <w:r>
+        <w:br/>
+        <w:t>• Trendgraf (NP/PrecisionWatt over tid).</w:t>
+      </w:r>
+      <w:r>
+        <w:br/>
+        <w:t>• Test mot edge-cases (null HR, GPS-drift).</w:t>
+      </w:r>
+      <w:r>
+        <w:br/>
+        <w:t>• Planlagt: manuell “pull”-synk fra Strava (ikke webhooks) for testdatasett.</w:t>
       </w:r>
     </w:p>
     <w:p>
@@ -1720,38 +1730,101 @@
         </w:rPr>
         <w:t>DoD:</w:t>
       </w:r>
+      <w:r>
+        <w:br/>
+        <w:t>• 30+ økter fungerer uten lagg.</w:t>
+      </w:r>
+      <w:r>
+        <w:br/>
+        <w:t>• Tom/feil-state håndteres.</w:t>
+      </w:r>
+      <w:r>
+        <w:br/>
+        <w:t>• Edge-case-økter rendres uten crash.</w:t>
+      </w:r>
     </w:p>
     <w:p>
-      <w:pPr>
-        <w:numPr>
-          <w:ilvl w:val="0"/>
-          <w:numId w:val="109"/>
-        </w:numPr>
-      </w:pPr>
-      <w:r>
-        <w:t>Render uten jank på 1 Hz-data (2h økt)</w:t>
+      <w:r>
+        <w:rPr>
+          <w:b/>
+          <w:bCs/>
+        </w:rPr>
+        <w:t>Estimert:</w:t>
+      </w:r>
+      <w:r>
+        <w:t xml:space="preserve"> 11–17h (ingen direkte endring).</w:t>
       </w:r>
     </w:p>
     <w:p>
-      <w:pPr>
-        <w:numPr>
-          <w:ilvl w:val="0"/>
-          <w:numId w:val="109"/>
-        </w:numPr>
-      </w:pPr>
-      <w:r>
-        <w:t>Golden-skjermbilder</w:t>
+      <w:r>
+        <w:pict w14:anchorId="1D6E09D1">
+          <v:rect id="_x0000_i1217" style="width:0;height:1.5pt" o:hralign="center" o:hrstd="t" o:hr="t" fillcolor="#a0a0a0" stroked="f"/>
+        </w:pict>
       </w:r>
     </w:p>
     <w:p>
-      <w:pPr>
-        <w:numPr>
-          <w:ilvl w:val="0"/>
-          <w:numId w:val="109"/>
-        </w:numPr>
-      </w:pPr>
-      <w:r>
-        <w:t>Tooltip viser calibrated korrekt selv når False</w:t>
+      <w:r>
+        <w:rPr>
+          <w:rFonts w:ascii="Segoe UI Emoji" w:hAnsi="Segoe UI Emoji" w:cs="Segoe UI Emoji"/>
+        </w:rPr>
+        <w:t>🧭</w:t>
+      </w:r>
+      <w:r>
+        <w:t xml:space="preserve"> </w:t>
+      </w:r>
+      <w:r>
+        <w:rPr>
+          <w:b/>
+          <w:bCs/>
+        </w:rPr>
+        <w:t>S12 — Kalibreringsguide</w:t>
+      </w:r>
+      <w:r>
+        <w:br/>
+      </w:r>
+      <w:r>
+        <w:rPr>
+          <w:b/>
+          <w:bCs/>
+        </w:rPr>
+        <w:t>Oppgaver:</w:t>
+      </w:r>
+      <w:r>
+        <w:br/>
+        <w:t>• Onboarding for første outdoor-økt.</w:t>
+      </w:r>
+      <w:r>
+        <w:br/>
+        <w:t>• Stegvis modal for kalibreringsbakke.</w:t>
+      </w:r>
+      <w:r>
+        <w:br/>
+        <w:t>• Fallback-info for brukere uten wattmåler.</w:t>
+      </w:r>
+      <w:r>
+        <w:br/>
+        <w:t>• Knyttes til schema-feltene (calibrated, cda, crr, reason) – felter finnes fra S8.5.</w:t>
+      </w:r>
+    </w:p>
+    <w:p>
+      <w:r>
+        <w:rPr>
+          <w:b/>
+          <w:bCs/>
+        </w:rPr>
+        <w:t>DoD:</w:t>
+      </w:r>
+      <w:r>
+        <w:br/>
+        <w:t>• “Ferdig kalibrert” trigger backend-flag.</w:t>
+      </w:r>
+      <w:r>
+        <w:br/>
+        <w:t>• Guide kan hoppes.</w:t>
+      </w:r>
+      <w:r>
+        <w:br/>
+        <w:t>• UI viser backend-verdier iht. schema v0.7.x.</w:t>
       </w:r>
     </w:p>
     <w:p>
@@ -1763,40 +1836,36 @@
         <w:t>Estimert (redusert):</w:t>
       </w:r>
       <w:r>
-        <w:t xml:space="preserve"> 8–13h (var 10–16h, spart 2–3h via 8.5)</w:t>
+        <w:t xml:space="preserve"> 6–9h (var 7–11h, spart 1–2h via 8.5).</w:t>
       </w:r>
     </w:p>
     <w:p>
       <w:r>
-        <w:pict w14:anchorId="479A48D5">
-          <v:rect id="_x0000_i1157" style="width:0;height:1.5pt" o:hralign="center" o:hrstd="t" o:hr="t" fillcolor="#a0a0a0" stroked="f"/>
+        <w:pict w14:anchorId="217B5AE3">
+          <v:rect id="_x0000_i1218" style="width:0;height:1.5pt" o:hralign="center" o:hrstd="t" o:hr="t" fillcolor="#a0a0a0" stroked="f"/>
         </w:pict>
       </w:r>
     </w:p>
     <w:p>
-      <w:pPr>
+      <w:r>
+        <w:rPr>
+          <w:rFonts w:ascii="Segoe UI Emoji" w:hAnsi="Segoe UI Emoji" w:cs="Segoe UI Emoji"/>
+        </w:rPr>
+        <w:t>✅</w:t>
+      </w:r>
+      <w:r>
+        <w:t xml:space="preserve"> </w:t>
+      </w:r>
+      <w:r>
         <w:rPr>
           <w:b/>
           <w:bCs/>
         </w:rPr>
-      </w:pPr>
-      <w:r>
-        <w:rPr>
-          <w:rFonts w:ascii="Segoe UI Emoji" w:hAnsi="Segoe UI Emoji" w:cs="Segoe UI Emoji"/>
-          <w:b/>
-          <w:bCs/>
-        </w:rPr>
-        <w:t>🗂️</w:t>
-      </w:r>
-      <w:r>
-        <w:rPr>
-          <w:b/>
-          <w:bCs/>
-        </w:rPr>
-        <w:t xml:space="preserve"> S11 — Trender &amp; liste</w:t>
-      </w:r>
-    </w:p>
-    <w:p>
+        <w:t>S13 — QA, polish &amp; CI</w:t>
+      </w:r>
+      <w:r>
+        <w:br/>
+      </w:r>
       <w:r>
         <w:rPr>
           <w:b/>
@@ -1804,38 +1873,36 @@
         </w:rPr>
         <w:t>Oppgaver:</w:t>
       </w:r>
-    </w:p>
-    <w:p>
-      <w:pPr>
-        <w:numPr>
-          <w:ilvl w:val="0"/>
-          <w:numId w:val="110"/>
-        </w:numPr>
-      </w:pPr>
-      <w:r>
-        <w:t>Liste over økter med filter/sort</w:t>
-      </w:r>
-    </w:p>
-    <w:p>
-      <w:pPr>
-        <w:numPr>
-          <w:ilvl w:val="0"/>
-          <w:numId w:val="110"/>
-        </w:numPr>
-      </w:pPr>
-      <w:r>
-        <w:t>Trendgraf (NP/PrecisionWatt over tid)</w:t>
-      </w:r>
-    </w:p>
-    <w:p>
-      <w:pPr>
-        <w:numPr>
-          <w:ilvl w:val="0"/>
-          <w:numId w:val="110"/>
-        </w:numPr>
-      </w:pPr>
-      <w:r>
-        <w:t>Test mot edge-cases (null HR, GPS-drift)</w:t>
+      <w:r>
+        <w:br/>
+        <w:t>• Tilgjengelighet (kontraster, tastatur).</w:t>
+      </w:r>
+      <w:r>
+        <w:br/>
+        <w:t>• Liten CI (lint/build/test).</w:t>
+      </w:r>
+      <w:r>
+        <w:br/>
+      </w:r>
+      <w:r>
+        <w:lastRenderedPageBreak/>
+        <w:t>• Docs: “Using Precision Watt”.</w:t>
+      </w:r>
+      <w:r>
+        <w:br/>
+        <w:t>• Sanity-test kjøres kun ved publisering.</w:t>
+      </w:r>
+      <w:r>
+        <w:br/>
+        <w:t>• CI inkluderer schema-kontrakttest mot session_v0.7.0.json.</w:t>
+      </w:r>
+      <w:r>
+        <w:br/>
+        <w:t>• Logging valideres: stdout kun JSON, stderr = debug/log.</w:t>
+      </w:r>
+      <w:r>
+        <w:br/>
+        <w:t>• Miljø-hensyn: unngå npm ci i OneDrive, bruk npm install eller legg prosjekt utenfor OneDrive.</w:t>
       </w:r>
     </w:p>
     <w:p>
@@ -1846,38 +1913,25 @@
         </w:rPr>
         <w:t>DoD:</w:t>
       </w:r>
-    </w:p>
-    <w:p>
-      <w:pPr>
-        <w:numPr>
-          <w:ilvl w:val="0"/>
-          <w:numId w:val="111"/>
-        </w:numPr>
-      </w:pPr>
-      <w:r>
-        <w:t>30+ økter fungerer uten lagg</w:t>
-      </w:r>
-    </w:p>
-    <w:p>
-      <w:pPr>
-        <w:numPr>
-          <w:ilvl w:val="0"/>
-          <w:numId w:val="111"/>
-        </w:numPr>
-      </w:pPr>
-      <w:r>
-        <w:t>Tom/feil-state håndteres</w:t>
-      </w:r>
-    </w:p>
-    <w:p>
-      <w:pPr>
-        <w:numPr>
-          <w:ilvl w:val="0"/>
-          <w:numId w:val="111"/>
-        </w:numPr>
-      </w:pPr>
-      <w:r>
-        <w:t>Edge-case-økter rendres uten crash</w:t>
+      <w:r>
+        <w:br/>
+        <w:t>• Lighthouse perf &gt; 80, a11y &gt; 90.</w:t>
+      </w:r>
+      <w:r>
+        <w:br/>
+        <w:t>• Build grønn i Actions.</w:t>
+      </w:r>
+      <w:r>
+        <w:br/>
+        <w:t>• CI kjører pytest + cargo + schema-kontrakttest.</w:t>
+      </w:r>
+      <w:r>
+        <w:br/>
+        <w:t>• Logging-test i CI (stdout = JSON).</w:t>
+      </w:r>
+      <w:r>
+        <w:br/>
+        <w:t>• CI stabil også i Windows/OneDrive-miljøer.</w:t>
       </w:r>
     </w:p>
     <w:p>
@@ -1889,494 +1943,66 @@
         <w:t>Estimert:</w:t>
       </w:r>
       <w:r>
-        <w:t xml:space="preserve"> 11–17h (ingen direkte endring)</w:t>
+        <w:t xml:space="preserve"> 9–13h (ingen endring).</w:t>
       </w:r>
     </w:p>
     <w:p>
       <w:r>
-        <w:pict w14:anchorId="04E8FA1C">
-          <v:rect id="_x0000_i1158" style="width:0;height:1.5pt" o:hralign="center" o:hrstd="t" o:hr="t" fillcolor="#a0a0a0" stroked="f"/>
+        <w:pict w14:anchorId="145A86A4">
+          <v:rect id="_x0000_i1219" style="width:0;height:1.5pt" o:hralign="center" o:hrstd="t" o:hr="t" fillcolor="#a0a0a0" stroked="f"/>
         </w:pict>
       </w:r>
     </w:p>
     <w:p>
-      <w:pPr>
+      <w:r>
+        <w:rPr>
+          <w:rFonts w:ascii="Segoe UI Emoji" w:hAnsi="Segoe UI Emoji" w:cs="Segoe UI Emoji"/>
+        </w:rPr>
+        <w:t>📊</w:t>
+      </w:r>
+      <w:r>
+        <w:t xml:space="preserve"> </w:t>
+      </w:r>
+      <w:r>
         <w:rPr>
           <w:b/>
           <w:bCs/>
         </w:rPr>
-      </w:pPr>
-      <w:r>
-        <w:rPr>
-          <w:rFonts w:ascii="Segoe UI Emoji" w:hAnsi="Segoe UI Emoji" w:cs="Segoe UI Emoji"/>
-          <w:b/>
-          <w:bCs/>
-        </w:rPr>
-        <w:t>🧭</w:t>
+        <w:t>Totalballpark (oppdatert inkl. 8.5)</w:t>
+      </w:r>
+      <w:r>
+        <w:br/>
+        <w:t>• S8 (ferdig): ~8–10h (brukt).</w:t>
+      </w:r>
+      <w:r>
+        <w:br/>
+        <w:t>• S8.5 (ferdig): +2–2.25h (brukt).</w:t>
+      </w:r>
+      <w:r>
+        <w:br/>
+        <w:t>• S9–S13 (etter besparelse): ~42–63h.</w:t>
+      </w:r>
+      <w:r>
+        <w:br/>
+        <w:t xml:space="preserve">• </w:t>
       </w:r>
       <w:r>
         <w:rPr>
           <w:b/>
           <w:bCs/>
         </w:rPr>
-        <w:t xml:space="preserve"> S12 — Kalibreringsguide</w:t>
-      </w:r>
-    </w:p>
-    <w:p>
+        <w:t>Total gjenstående (S9–S13): ~42–63h.</w:t>
+      </w:r>
+      <w:r>
+        <w:br/>
+        <w:t xml:space="preserve">• </w:t>
+      </w:r>
       <w:r>
         <w:rPr>
           <w:b/>
           <w:bCs/>
         </w:rPr>
-        <w:t>Oppgaver:</w:t>
-      </w:r>
-    </w:p>
-    <w:p>
-      <w:pPr>
-        <w:numPr>
-          <w:ilvl w:val="0"/>
-          <w:numId w:val="112"/>
-        </w:numPr>
-      </w:pPr>
-      <w:r>
-        <w:t>Onboarding for første outdoor-økt</w:t>
-      </w:r>
-    </w:p>
-    <w:p>
-      <w:pPr>
-        <w:numPr>
-          <w:ilvl w:val="0"/>
-          <w:numId w:val="112"/>
-        </w:numPr>
-      </w:pPr>
-      <w:r>
-        <w:t>Stegvis modal for kalibreringsbakke</w:t>
-      </w:r>
-    </w:p>
-    <w:p>
-      <w:pPr>
-        <w:numPr>
-          <w:ilvl w:val="0"/>
-          <w:numId w:val="112"/>
-        </w:numPr>
-      </w:pPr>
-      <w:r>
-        <w:t>Fallback-info for brukere uten wattmåler</w:t>
-      </w:r>
-    </w:p>
-    <w:p>
-      <w:pPr>
-        <w:numPr>
-          <w:ilvl w:val="0"/>
-          <w:numId w:val="112"/>
-        </w:numPr>
-      </w:pPr>
-      <w:r>
-        <w:lastRenderedPageBreak/>
-        <w:t>Knyttes til schema-feltene (calibrated, cda, crr, reason)</w:t>
-      </w:r>
-    </w:p>
-    <w:p>
-      <w:r>
-        <w:rPr>
-          <w:b/>
-          <w:bCs/>
-        </w:rPr>
-        <w:t>DoD:</w:t>
-      </w:r>
-    </w:p>
-    <w:p>
-      <w:pPr>
-        <w:numPr>
-          <w:ilvl w:val="0"/>
-          <w:numId w:val="113"/>
-        </w:numPr>
-      </w:pPr>
-      <w:r>
-        <w:t>“Ferdig kalibrert” trigger backend-flag</w:t>
-      </w:r>
-    </w:p>
-    <w:p>
-      <w:pPr>
-        <w:numPr>
-          <w:ilvl w:val="0"/>
-          <w:numId w:val="113"/>
-        </w:numPr>
-      </w:pPr>
-      <w:r>
-        <w:t>Guide kan hoppes</w:t>
-      </w:r>
-    </w:p>
-    <w:p>
-      <w:pPr>
-        <w:numPr>
-          <w:ilvl w:val="0"/>
-          <w:numId w:val="113"/>
-        </w:numPr>
-      </w:pPr>
-      <w:r>
-        <w:t>UI viser backend-verdier iht. schema v0.7.x</w:t>
-      </w:r>
-    </w:p>
-    <w:p>
-      <w:r>
-        <w:rPr>
-          <w:b/>
-          <w:bCs/>
-        </w:rPr>
-        <w:t>Estimert (redusert):</w:t>
-      </w:r>
-      <w:r>
-        <w:t xml:space="preserve"> 6–9h (var 7–11h, spart ~1–2h via 8.5)</w:t>
-      </w:r>
-    </w:p>
-    <w:p>
-      <w:r>
-        <w:pict w14:anchorId="78CFB8C5">
-          <v:rect id="_x0000_i1159" style="width:0;height:1.5pt" o:hralign="center" o:hrstd="t" o:hr="t" fillcolor="#a0a0a0" stroked="f"/>
-        </w:pict>
-      </w:r>
-    </w:p>
-    <w:p>
-      <w:pPr>
-        <w:rPr>
-          <w:b/>
-          <w:bCs/>
-        </w:rPr>
-      </w:pPr>
-      <w:r>
-        <w:rPr>
-          <w:rFonts w:ascii="Segoe UI Emoji" w:hAnsi="Segoe UI Emoji" w:cs="Segoe UI Emoji"/>
-          <w:b/>
-          <w:bCs/>
-        </w:rPr>
-        <w:t>✅</w:t>
-      </w:r>
-      <w:r>
-        <w:rPr>
-          <w:b/>
-          <w:bCs/>
-        </w:rPr>
-        <w:t xml:space="preserve"> S13 — QA, polish &amp; CI</w:t>
-      </w:r>
-    </w:p>
-    <w:p>
-      <w:r>
-        <w:rPr>
-          <w:b/>
-          <w:bCs/>
-        </w:rPr>
-        <w:t>Oppgaver:</w:t>
-      </w:r>
-    </w:p>
-    <w:p>
-      <w:pPr>
-        <w:numPr>
-          <w:ilvl w:val="0"/>
-          <w:numId w:val="114"/>
-        </w:numPr>
-      </w:pPr>
-      <w:r>
-        <w:t>Tilgjengelighet (kontraster, tastatur)</w:t>
-      </w:r>
-    </w:p>
-    <w:p>
-      <w:pPr>
-        <w:numPr>
-          <w:ilvl w:val="0"/>
-          <w:numId w:val="114"/>
-        </w:numPr>
-      </w:pPr>
-      <w:r>
-        <w:t>Liten CI (lint/build/test)</w:t>
-      </w:r>
-    </w:p>
-    <w:p>
-      <w:pPr>
-        <w:numPr>
-          <w:ilvl w:val="0"/>
-          <w:numId w:val="114"/>
-        </w:numPr>
-      </w:pPr>
-      <w:r>
-        <w:t>Docs: “Using Precision Watt”</w:t>
-      </w:r>
-    </w:p>
-    <w:p>
-      <w:pPr>
-        <w:numPr>
-          <w:ilvl w:val="0"/>
-          <w:numId w:val="114"/>
-        </w:numPr>
-      </w:pPr>
-      <w:r>
-        <w:t>Sanity-test kjøres kun ved publisering</w:t>
-      </w:r>
-    </w:p>
-    <w:p>
-      <w:pPr>
-        <w:numPr>
-          <w:ilvl w:val="0"/>
-          <w:numId w:val="114"/>
-        </w:numPr>
-      </w:pPr>
-      <w:r>
-        <w:t>CI inkluderer schema-kontrakttest mot session_v0.7.0.json</w:t>
-      </w:r>
-    </w:p>
-    <w:p>
-      <w:pPr>
-        <w:numPr>
-          <w:ilvl w:val="0"/>
-          <w:numId w:val="114"/>
-        </w:numPr>
-      </w:pPr>
-      <w:r>
-        <w:t>Logging valideres: stdout kun JSON, stderr = debug/log</w:t>
-      </w:r>
-    </w:p>
-    <w:p>
-      <w:r>
-        <w:rPr>
-          <w:b/>
-          <w:bCs/>
-        </w:rPr>
-        <w:t>DoD:</w:t>
-      </w:r>
-    </w:p>
-    <w:p>
-      <w:pPr>
-        <w:numPr>
-          <w:ilvl w:val="0"/>
-          <w:numId w:val="115"/>
-        </w:numPr>
-      </w:pPr>
-      <w:r>
-        <w:t>Lighthouse perf&gt;80, a11y&gt;90</w:t>
-      </w:r>
-    </w:p>
-    <w:p>
-      <w:pPr>
-        <w:numPr>
-          <w:ilvl w:val="0"/>
-          <w:numId w:val="115"/>
-        </w:numPr>
-      </w:pPr>
-      <w:r>
-        <w:t>Build grønn i Actions</w:t>
-      </w:r>
-    </w:p>
-    <w:p>
-      <w:pPr>
-        <w:numPr>
-          <w:ilvl w:val="0"/>
-          <w:numId w:val="115"/>
-        </w:numPr>
-      </w:pPr>
-      <w:r>
-        <w:t>CI kjører pytest + cargo + schema-kontrakttest</w:t>
-      </w:r>
-    </w:p>
-    <w:p>
-      <w:pPr>
-        <w:numPr>
-          <w:ilvl w:val="0"/>
-          <w:numId w:val="115"/>
-        </w:numPr>
-      </w:pPr>
-      <w:r>
-        <w:t>Logging-test i CI (stdout = JSON)</w:t>
-      </w:r>
-    </w:p>
-    <w:p>
-      <w:r>
-        <w:rPr>
-          <w:b/>
-          <w:bCs/>
-        </w:rPr>
-        <w:t>Estimert:</w:t>
-      </w:r>
-      <w:r>
-        <w:t xml:space="preserve"> 9–13h (ingen endring)</w:t>
-      </w:r>
-    </w:p>
-    <w:p>
-      <w:r>
-        <w:pict w14:anchorId="53F04B09">
-          <v:rect id="_x0000_i1160" style="width:0;height:1.5pt" o:hralign="center" o:hrstd="t" o:hr="t" fillcolor="#a0a0a0" stroked="f"/>
-        </w:pict>
-      </w:r>
-    </w:p>
-    <w:p>
-      <w:pPr>
-        <w:rPr>
-          <w:b/>
-          <w:bCs/>
-        </w:rPr>
-      </w:pPr>
-      <w:r>
-        <w:rPr>
-          <w:rFonts w:ascii="Segoe UI Emoji" w:hAnsi="Segoe UI Emoji" w:cs="Segoe UI Emoji"/>
-          <w:b/>
-          <w:bCs/>
-        </w:rPr>
-        <w:t>📊</w:t>
-      </w:r>
-      <w:r>
-        <w:rPr>
-          <w:b/>
-          <w:bCs/>
-        </w:rPr>
-        <w:t xml:space="preserve"> Totalballpark (oppdatert inkl. 8.5)</w:t>
-      </w:r>
-    </w:p>
-    <w:p>
-      <w:pPr>
-        <w:numPr>
-          <w:ilvl w:val="0"/>
-          <w:numId w:val="116"/>
-        </w:numPr>
-      </w:pPr>
-      <w:r>
-        <w:rPr>
-          <w:b/>
-          <w:bCs/>
-        </w:rPr>
-        <w:t>S8 (ferdig):</w:t>
-      </w:r>
-      <w:r>
-        <w:t xml:space="preserve"> ~8–10h (brukt)</w:t>
-      </w:r>
-    </w:p>
-    <w:p>
-      <w:pPr>
-        <w:numPr>
-          <w:ilvl w:val="0"/>
-          <w:numId w:val="116"/>
-        </w:numPr>
-      </w:pPr>
-      <w:r>
-        <w:rPr>
-          <w:b/>
-          <w:bCs/>
-        </w:rPr>
-        <w:t>S8.5 (ny):</w:t>
-      </w:r>
-      <w:r>
-        <w:t xml:space="preserve"> +2–2.25h nå</w:t>
-      </w:r>
-    </w:p>
-    <w:p>
-      <w:pPr>
-        <w:numPr>
-          <w:ilvl w:val="0"/>
-          <w:numId w:val="116"/>
-        </w:numPr>
-      </w:pPr>
-      <w:r>
-        <w:rPr>
-          <w:b/>
-          <w:bCs/>
-        </w:rPr>
-        <w:t>S9–S13 (etter besparelse):</w:t>
-      </w:r>
-      <w:r>
-        <w:t xml:space="preserve"> ~42–63h</w:t>
-      </w:r>
-    </w:p>
-    <w:p>
-      <w:pPr>
-        <w:numPr>
-          <w:ilvl w:val="0"/>
-          <w:numId w:val="116"/>
-        </w:numPr>
-      </w:pPr>
-      <w:r>
-        <w:rPr>
-          <w:b/>
-          <w:bCs/>
-        </w:rPr>
-        <w:t>Total gjenstående (S8.5–S13):</w:t>
-      </w:r>
-      <w:r>
-        <w:t xml:space="preserve"> ~44–65h</w:t>
-      </w:r>
-    </w:p>
-    <w:p>
-      <w:pPr>
-        <w:numPr>
-          <w:ilvl w:val="0"/>
-          <w:numId w:val="116"/>
-        </w:numPr>
-      </w:pPr>
-      <w:r>
-        <w:rPr>
-          <w:b/>
-          <w:bCs/>
-        </w:rPr>
-        <w:t>Realistisk med workflow-optimalisering:</w:t>
-      </w:r>
-      <w:r>
-        <w:t xml:space="preserve"> ~47–50h</w:t>
-      </w:r>
-    </w:p>
-    <w:p>
-      <w:r>
-        <w:pict w14:anchorId="447B80A5">
-          <v:rect id="_x0000_i1161" style="width:0;height:1.5pt" o:hralign="center" o:hrstd="t" o:hr="t" fillcolor="#a0a0a0" stroked="f"/>
-        </w:pict>
-      </w:r>
-    </w:p>
-    <w:p>
-      <w:r>
-        <w:rPr>
-          <w:rFonts w:ascii="Segoe UI Emoji" w:hAnsi="Segoe UI Emoji" w:cs="Segoe UI Emoji"/>
-        </w:rPr>
-        <w:t>✅</w:t>
-      </w:r>
-      <w:r>
-        <w:t xml:space="preserve"> Nå er Mini-sprint 8.5 formelt lagt inn.</w:t>
-      </w:r>
-      <w:r>
-        <w:br/>
-      </w:r>
-      <w:r>
-        <w:rPr>
-          <w:rFonts w:ascii="Segoe UI Emoji" w:hAnsi="Segoe UI Emoji" w:cs="Segoe UI Emoji"/>
-        </w:rPr>
-        <w:t>✅</w:t>
-      </w:r>
-      <w:r>
-        <w:t xml:space="preserve"> Planen viser b</w:t>
-      </w:r>
-      <w:r>
-        <w:rPr>
-          <w:rFonts w:ascii="Aptos" w:hAnsi="Aptos" w:cs="Aptos"/>
-        </w:rPr>
-        <w:t>å</w:t>
-      </w:r>
-      <w:r>
-        <w:t xml:space="preserve">de </w:t>
-      </w:r>
-      <w:r>
-        <w:rPr>
-          <w:b/>
-          <w:bCs/>
-        </w:rPr>
-        <w:t>kostnaden (2h nå)</w:t>
-      </w:r>
-      <w:r>
-        <w:t xml:space="preserve"> og </w:t>
-      </w:r>
-      <w:r>
-        <w:rPr>
-          <w:b/>
-          <w:bCs/>
-        </w:rPr>
-        <w:t>nettoeffekten (3–7h spart senere)</w:t>
-      </w:r>
-      <w:r>
-        <w:t>.</w:t>
+        <w:t>Realistisk med workflow-optimalisering: ~46–50h.</w:t>
       </w:r>
     </w:p>
     <w:p/>

</xml_diff>